<commit_message>
added some draft figures
</commit_message>
<xml_diff>
--- a/doc/manuscript/MEE_manuscript.docx
+++ b/doc/manuscript/MEE_manuscript.docx
@@ -1058,10 +1058,169 @@
     </w:p>
     <w:p>
       <w:pPr>
+        <w:pStyle w:val="FigureWithCaption"/>
+      </w:pPr>
+      <w:r>
+        <w:drawing>
+          <wp:inline>
+            <wp:extent cx="5334000" cy="3569963"/>
+            <wp:effectExtent b="0" l="0" r="0" t="0"/>
+            <wp:docPr descr="Figure 1 | Growth sensitivity to DBH: (a) \Delta r, (b) \Delta AGB" id="1" name="Picture"/>
+            <a:graphic>
+              <a:graphicData uri="http://schemas.openxmlformats.org/drawingml/2006/picture">
+                <pic:pic>
+                  <pic:nvPicPr>
+                    <pic:cNvPr descr="size_figure_sketch.png" id="0" name="Picture"/>
+                    <pic:cNvPicPr>
+                      <a:picLocks noChangeArrowheads="1" noChangeAspect="1"/>
+                    </pic:cNvPicPr>
+                  </pic:nvPicPr>
+                  <pic:blipFill>
+                    <a:blip r:embed="rId29"/>
+                    <a:stretch>
+                      <a:fillRect/>
+                    </a:stretch>
+                  </pic:blipFill>
+                  <pic:spPr bwMode="auto">
+                    <a:xfrm>
+                      <a:off x="0" y="0"/>
+                      <a:ext cx="5334000" cy="3569963"/>
+                    </a:xfrm>
+                    <a:prstGeom prst="rect">
+                      <a:avLst/>
+                    </a:prstGeom>
+                    <a:noFill/>
+                    <a:ln w="9525">
+                      <a:noFill/>
+                      <a:headEnd/>
+                      <a:tailEnd/>
+                    </a:ln>
+                  </pic:spPr>
+                </pic:pic>
+              </a:graphicData>
+            </a:graphic>
+          </wp:inline>
+        </w:drawing>
+      </w:r>
+    </w:p>
+    <w:p>
+      <w:pPr>
+        <w:pStyle w:val="ImageCaption"/>
+      </w:pPr>
+      <w:r>
+        <w:rPr>
+          <w:b/>
+        </w:rPr>
+        <w:t xml:space="preserve">Figure 1 | Growth sensitivity to DBH:</w:t>
+      </w:r>
+      <w:r>
+        <w:t xml:space="preserve"> </w:t>
+      </w:r>
+      <w:r>
+        <w:t xml:space="preserve">(a)</w:t>
+      </w:r>
+      <w:r>
+        <w:t xml:space="preserve"> </w:t>
+      </w:r>
+      <m:oMath>
+        <m:r>
+          <m:t>Δ</m:t>
+        </m:r>
+        <m:r>
+          <m:t>r</m:t>
+        </m:r>
+      </m:oMath>
+      <w:r>
+        <w:t xml:space="preserve">, (b)</w:t>
+      </w:r>
+      <w:r>
+        <w:t xml:space="preserve"> </w:t>
+      </w:r>
+      <m:oMath>
+        <m:r>
+          <m:t>Δ</m:t>
+        </m:r>
+        <m:r>
+          <m:t>A</m:t>
+        </m:r>
+        <m:r>
+          <m:t>G</m:t>
+        </m:r>
+        <m:r>
+          <m:t>B</m:t>
+        </m:r>
+      </m:oMath>
+    </w:p>
+    <w:p>
+      <w:pPr>
+        <w:pStyle w:val="FigureWithCaption"/>
+      </w:pPr>
+      <w:r>
+        <w:drawing>
+          <wp:inline>
+            <wp:extent cx="5334000" cy="3017408"/>
+            <wp:effectExtent b="0" l="0" r="0" t="0"/>
+            <wp:docPr descr="Figure 2 | Climate senstivity (SCBI example): (a) Helcoski quilt plot, (b) Climwin panel a, (c) Climwin correlation (d) GLS output" id="1" name="Picture"/>
+            <a:graphic>
+              <a:graphicData uri="http://schemas.openxmlformats.org/drawingml/2006/picture">
+                <pic:pic>
+                  <pic:nvPicPr>
+                    <pic:cNvPr descr="climate_figure_sketch.png" id="0" name="Picture"/>
+                    <pic:cNvPicPr>
+                      <a:picLocks noChangeArrowheads="1" noChangeAspect="1"/>
+                    </pic:cNvPicPr>
+                  </pic:nvPicPr>
+                  <pic:blipFill>
+                    <a:blip r:embed="rId30"/>
+                    <a:stretch>
+                      <a:fillRect/>
+                    </a:stretch>
+                  </pic:blipFill>
+                  <pic:spPr bwMode="auto">
+                    <a:xfrm>
+                      <a:off x="0" y="0"/>
+                      <a:ext cx="5334000" cy="3017408"/>
+                    </a:xfrm>
+                    <a:prstGeom prst="rect">
+                      <a:avLst/>
+                    </a:prstGeom>
+                    <a:noFill/>
+                    <a:ln w="9525">
+                      <a:noFill/>
+                      <a:headEnd/>
+                      <a:tailEnd/>
+                    </a:ln>
+                  </pic:spPr>
+                </pic:pic>
+              </a:graphicData>
+            </a:graphic>
+          </wp:inline>
+        </w:drawing>
+      </w:r>
+    </w:p>
+    <w:p>
+      <w:pPr>
+        <w:pStyle w:val="ImageCaption"/>
+      </w:pPr>
+      <w:r>
+        <w:rPr>
+          <w:b/>
+        </w:rPr>
+        <w:t xml:space="preserve">Figure 2 | Climate senstivity (SCBI example):</w:t>
+      </w:r>
+      <w:r>
+        <w:t xml:space="preserve"> </w:t>
+      </w:r>
+      <w:r>
+        <w:t xml:space="preserve">(a) Helcoski quilt plot, (b) Climwin panel a, (c) Climwin correlation (d) GLS output</w:t>
+      </w:r>
+    </w:p>
+    <w:p>
+      <w:pPr>
         <w:pStyle w:val="Heading3"/>
       </w:pPr>
-      <w:bookmarkStart w:id="29" w:name="discussion"/>
-      <w:bookmarkEnd w:id="29"/>
+      <w:bookmarkStart w:id="31" w:name="discussion"/>
+      <w:bookmarkEnd w:id="31"/>
       <w:r>
         <w:t xml:space="preserve">Discussion</w:t>
       </w:r>
@@ -1087,8 +1246,8 @@
       <w:pPr>
         <w:pStyle w:val="Heading3"/>
       </w:pPr>
-      <w:bookmarkStart w:id="30" w:name="acknowledgements"/>
-      <w:bookmarkEnd w:id="30"/>
+      <w:bookmarkStart w:id="32" w:name="acknowledgements"/>
+      <w:bookmarkEnd w:id="32"/>
       <w:r>
         <w:t xml:space="preserve">Acknowledgements</w:t>
       </w:r>
@@ -1105,8 +1264,8 @@
       <w:pPr>
         <w:pStyle w:val="Heading3"/>
       </w:pPr>
-      <w:bookmarkStart w:id="31" w:name="authors-contributions"/>
-      <w:bookmarkEnd w:id="31"/>
+      <w:bookmarkStart w:id="33" w:name="authors-contributions"/>
+      <w:bookmarkEnd w:id="33"/>
       <w:r>
         <w:t xml:space="preserve">Authors’ contributions</w:t>
       </w:r>
@@ -1115,8 +1274,8 @@
       <w:pPr>
         <w:pStyle w:val="Heading3"/>
       </w:pPr>
-      <w:bookmarkStart w:id="32" w:name="references"/>
-      <w:bookmarkEnd w:id="32"/>
+      <w:bookmarkStart w:id="34" w:name="references"/>
+      <w:bookmarkEnd w:id="34"/>
       <w:r>
         <w:t xml:space="preserve">References</w:t>
       </w:r>
@@ -1229,7 +1388,7 @@
     </w:lvl>
   </w:abstractNum>
   <w:abstractNum w:abstractNumId="990">
-    <w:nsid w:val="269bba8d"/>
+    <w:nsid w:val="da0a0245"/>
     <w:multiLevelType w:val="multilevel"/>
     <w:lvl w:ilvl="0">
       <w:numFmt w:val="bullet"/>
@@ -1310,7 +1469,7 @@
     </w:lvl>
   </w:abstractNum>
   <w:abstractNum w:abstractNumId="99411">
-    <w:nsid w:val="6cfeaa82"/>
+    <w:nsid w:val="2a86ebd1"/>
     <w:multiLevelType w:val="multilevel"/>
     <w:lvl w:ilvl="0">
       <w:start w:val="1"/>

</xml_diff>

<commit_message>
added discussion on tree size, including Melia anomaly
#49
</commit_message>
<xml_diff>
--- a/doc/manuscript/MEE_manuscript.docx
+++ b/doc/manuscript/MEE_manuscript.docx
@@ -185,6 +185,12 @@
         <w:t xml:space="preserve"> </w:t>
       </w:r>
       <w:r>
+        <w:t xml:space="preserve">Sarayudh Bunyavejchewin,</w:t>
+      </w:r>
+      <w:r>
+        <w:t xml:space="preserve"> </w:t>
+      </w:r>
+      <w:r>
         <w:t xml:space="preserve">Paulo Cherubini,</w:t>
       </w:r>
       <w:r>
@@ -197,6 +203,12 @@
         <w:t xml:space="preserve"> </w:t>
       </w:r>
       <w:r>
+        <w:t xml:space="preserve">Stuart Davies,</w:t>
+      </w:r>
+      <w:r>
+        <w:t xml:space="preserve"> </w:t>
+      </w:r>
+      <w:r>
         <w:t xml:space="preserve">Ryan Helcoski</w:t>
       </w:r>
       <w:r>
@@ -310,7 +322,7 @@
         <w:rPr>
           <w:i/>
         </w:rPr>
-        <w:t xml:space="preserve">List not yet complete. Current list includes those who have contributed tree-ring data and/or intellectually, but not site PIs.</w:t>
+        <w:t xml:space="preserve">List not yet complete. Current list includes all those who have contributed tree-ring data and/or intellectually, but all not site PIs.</w:t>
       </w:r>
     </w:p>
     <w:p>
@@ -537,19 +549,7 @@
         <w:t xml:space="preserve"> </w:t>
       </w:r>
       <w:r>
-        <w:t xml:space="preserve">The nonlinear relationship between tree diameter and growth rate implies that no metric of growth can be assumed independent of tree size, and therefore diameter must be accounted for in analyses seeking to quantify the impact of CO</w:t>
-      </w:r>
-      <w:r>
-        <w:rPr>
-          <w:vertAlign w:val="subscript"/>
-        </w:rPr>
-        <w:t xml:space="preserve">2</w:t>
-      </w:r>
-      <w:r>
-        <w:t xml:space="preserve"> </w:t>
-      </w:r>
-      <w:r>
-        <w:t xml:space="preserve">or other slowly-changing environmental drivers on tree growth.</w:t>
+        <w:t xml:space="preserve">The nonlinear relationship between tree diameter and growth rate implies that no metric of growth can be assumed independent of tree size, and therefore diameter must be accounted for in analyses seeking to quantify the impact of slowly-changing environmental drivers on tree growth.</w:t>
       </w:r>
       <w:r>
         <w:t xml:space="preserve"> </w:t>
@@ -1326,7 +1326,7 @@
         <w:t xml:space="preserve"> </w:t>
       </w:r>
       <w:r>
-        <w:t xml:space="preserve">Trees were cored within or close to the large forest dynamics plots following a variety of sampling protocols designed to meet the varied objectives of the original studies [</w:t>
+        <w:t xml:space="preserve">Trees were cored within or close to (max distance: # km) the large forest dynamics plots following a variety of sampling protocols designed to meet the varied objectives of the original studies [</w:t>
       </w:r>
       <w:r>
         <w:t xml:space="preserve">Vlam, Baker, Bunyavejchewin, &amp; Zuidema (2014)</w:t>
@@ -2623,35 +2623,6 @@
       <w:r>
         <w:t xml:space="preserve">If PET came out as the best variable in either the temperature or cloud group and there was any overlap in the time windows of variables from these groups, the cloud group variable was dropped from the analysis on the logic that it the top variables for these groups were too closely related.</w:t>
       </w:r>
-      <w:r>
-        <w:t xml:space="preserve"> </w:t>
-      </w:r>
-      <w:r>
-        <w:rPr>
-          <w:i/>
-        </w:rPr>
-        <w:t xml:space="preserve">We checked for collinearity among the selected climate variables, removing cloud group variables when they were</w:t>
-      </w:r>
-      <w:r>
-        <w:rPr>
-          <w:i/>
-        </w:rPr>
-        <w:t xml:space="preserve"> </w:t>
-      </w:r>
-      <w:r>
-        <w:t xml:space="preserve">too closely correlated* with temperature or precipitation group variables.* (**</w:t>
-      </w:r>
-      <w:hyperlink r:id="rId30">
-        <w:r>
-          <w:rPr>
-            <w:rStyle w:val="Hyperlink"/>
-          </w:rPr>
-          <w:t xml:space="preserve">ISSUE #52 in ForestGEO-climate-sensitivity</w:t>
-        </w:r>
-      </w:hyperlink>
-      <w:r>
-        <w:t xml:space="preserve">)</w:t>
-      </w:r>
     </w:p>
     <w:p>
       <w:pPr>
@@ -2719,7 +2690,7 @@
       <w:r>
         <w:t xml:space="preserve">(</w:t>
       </w:r>
-      <w:hyperlink r:id="rId31">
+      <w:hyperlink r:id="rId30">
         <w:r>
           <w:rPr>
             <w:rStyle w:val="Hyperlink"/>
@@ -2804,7 +2775,7 @@
         <w:t xml:space="preserve">REF</w:t>
       </w:r>
       <w:r>
-        <w:t xml:space="preserve">) and removed any variable with a variance inflation factor &gt; 10.</w:t>
+        <w:t xml:space="preserve">) and removed any variable with a variance inflation factor &gt; 3.</w:t>
       </w:r>
       <w:r>
         <w:t xml:space="preserve"> </w:t>
@@ -2840,11 +2811,11 @@
       <w:pPr>
         <w:pStyle w:val="Heading3"/>
       </w:pPr>
-      <w:bookmarkStart w:id="32" w:name="results"/>
+      <w:bookmarkStart w:id="31" w:name="results"/>
       <w:r>
         <w:t xml:space="preserve">Results</w:t>
       </w:r>
-      <w:bookmarkEnd w:id="32"/>
+      <w:bookmarkEnd w:id="31"/>
     </w:p>
     <w:p>
       <w:pPr>
@@ -2875,7 +2846,7 @@
       <w:r>
         <w:drawing>
           <wp:inline>
-            <wp:extent cx="5334000" cy="4267200"/>
+            <wp:extent cx="5334000" cy="2133600"/>
             <wp:effectExtent b="0" l="0" r="0" t="0"/>
             <wp:docPr descr="Figure 2 | Example comparison of climate sensitivity derived via traditional methods (a) and our approach (b-f). Example is for the sensitivity of 14 species at SCBI (codes given in Table S1) to potential evapotranspiration (PET), identified by both traditional methods and our method to be among the top climate drivers. Panel (a) shows a matrix of Pearson correlations between ring- width index and monthly climate variables. Panels (b-d) give statistics for time windows tested in climwin, where window open and close indicate months prior to current August, and cells across the lower diaganol indicate single-month tests (akin to panel a). Panels (b) and (c) give values of linear and quadratic terms for each time window, and (d) gives the \Delta AIC for each. The time window with the minimum \Delta AIC (0-3 months prior to August, or May-Aug; black boxes), was identified as the optimal window. Panel (e) shows the correlation of individual-level residuals to PET, with the function fit in climwin. Finally, panel (f) shows GLS model output, where PET is one of several driver variables (specify model). Plotted are responses of species for which PET was identified as a signficant driver in the top model." title="" id="1" name="Picture"/>
             <a:graphic>
@@ -2888,7 +2859,7 @@
                     </pic:cNvPicPr>
                   </pic:nvPicPr>
                   <pic:blipFill>
-                    <a:blip r:embed="rId33"/>
+                    <a:blip r:embed="rId32"/>
                     <a:stretch>
                       <a:fillRect/>
                     </a:stretch>
@@ -2896,7 +2867,7 @@
                   <pic:spPr bwMode="auto">
                     <a:xfrm>
                       <a:off x="0" y="0"/>
-                      <a:ext cx="5334000" cy="4267200"/>
+                      <a:ext cx="5334000" cy="2133600"/>
                     </a:xfrm>
                     <a:prstGeom prst="rect">
                       <a:avLst/>
@@ -3172,6 +3143,272 @@
                 <pic:pic>
                   <pic:nvPicPr>
                     <pic:cNvPr descr="tables_figures/pre_temp_cld_groups.png" id="0" name="Picture"/>
+                    <pic:cNvPicPr>
+                      <a:picLocks noChangeArrowheads="1" noChangeAspect="1"/>
+                    </pic:cNvPicPr>
+                  </pic:nvPicPr>
+                  <pic:blipFill>
+                    <a:blip r:embed="rId33"/>
+                    <a:stretch>
+                      <a:fillRect/>
+                    </a:stretch>
+                  </pic:blipFill>
+                  <pic:spPr bwMode="auto">
+                    <a:xfrm>
+                      <a:off x="0" y="0"/>
+                      <a:ext cx="5334000" cy="6667499"/>
+                    </a:xfrm>
+                    <a:prstGeom prst="rect">
+                      <a:avLst/>
+                    </a:prstGeom>
+                    <a:noFill/>
+                    <a:ln w="9525">
+                      <a:noFill/>
+                      <a:headEnd/>
+                      <a:tailEnd/>
+                    </a:ln>
+                  </pic:spPr>
+                </pic:pic>
+              </a:graphicData>
+            </a:graphic>
+          </wp:inline>
+        </w:drawing>
+      </w:r>
+    </w:p>
+    <w:p>
+      <w:pPr>
+        <w:pStyle w:val="ImageCaption"/>
+      </w:pPr>
+      <w:r>
+        <w:rPr>
+          <w:b/>
+        </w:rPr>
+        <w:t xml:space="preserve">Figure 3 | Climate senstivity for all sites.</w:t>
+      </w:r>
+      <w:r>
+        <w:t xml:space="preserve"> </w:t>
+      </w:r>
+      <w:r>
+        <w:t xml:space="preserve">Columns include the top variables in each grouping, with PET placed in the temperature group if included in the model. For each species, relationships are plotted if included in top model. Vertical grey lines indicate the long-term mean for the climate variable, shading indicates 1 SD. (IN-PREP FIGURE.)</w:t>
+      </w:r>
+    </w:p>
+    <w:p>
+      <w:pPr>
+        <w:pStyle w:val="BodyText"/>
+      </w:pPr>
+      <w:r>
+        <w:rPr>
+          <w:i/>
+        </w:rPr>
+        <w:t xml:space="preserve">Climate sensitivity</w:t>
+      </w:r>
+    </w:p>
+    <w:p>
+      <w:pPr>
+        <w:pStyle w:val="BodyText"/>
+      </w:pPr>
+      <w:r>
+        <w:rPr>
+          <w:b/>
+        </w:rPr>
+        <w:t xml:space="preserve">Non-linear responses to climate variables were common (Fig. 3).</w:t>
+      </w:r>
+      <w:r>
+        <w:t xml:space="preserve"> </w:t>
+      </w:r>
+      <w:r>
+        <w:t xml:space="preserve">- Growth almost always increased with precipitation up to the long-term mean, but often declined under high precipitation.</w:t>
+      </w:r>
+      <w:r>
+        <w:t xml:space="preserve"> </w:t>
+      </w:r>
+      <w:r>
+        <w:t xml:space="preserve">- The most common response to temperature was unimodal, often peaking within 1SD of long-term mean. (</w:t>
+      </w:r>
+      <w:r>
+        <w:rPr>
+          <w:b/>
+        </w:rPr>
+        <w:t xml:space="preserve">depending on how strongly this comes out, may warrent separate paper</w:t>
+      </w:r>
+      <w:r>
+        <w:t xml:space="preserve">)</w:t>
+      </w:r>
+      <w:r>
+        <w:t xml:space="preserve"> </w:t>
+      </w:r>
+      <w:r>
+        <w:t xml:space="preserve">- (results for cloudiness group)</w:t>
+      </w:r>
+    </w:p>
+    <w:p>
+      <w:pPr>
+        <w:pStyle w:val="BodyText"/>
+      </w:pPr>
+      <w:r>
+        <w:rPr>
+          <w:i/>
+        </w:rPr>
+        <w:t xml:space="preserve">Influence of DBH</w:t>
+      </w:r>
+    </w:p>
+    <w:p>
+      <w:pPr>
+        <w:pStyle w:val="BodyText"/>
+      </w:pPr>
+      <w:r>
+        <w:t xml:space="preserve">**</w:t>
+      </w:r>
+      <w:r>
+        <w:t xml:space="preserve"> </w:t>
+      </w:r>
+      <m:oMath>
+        <m:r>
+          <m:t>Δ</m:t>
+        </m:r>
+        <m:r>
+          <m:t>r</m:t>
+        </m:r>
+      </m:oMath>
+      <w:r>
+        <w:t xml:space="preserve">,</w:t>
+      </w:r>
+      <w:r>
+        <w:t xml:space="preserve"> </w:t>
+      </w:r>
+      <m:oMath>
+        <m:r>
+          <m:t>B</m:t>
+        </m:r>
+        <m:r>
+          <m:t>A</m:t>
+        </m:r>
+        <m:r>
+          <m:t>I</m:t>
+        </m:r>
+      </m:oMath>
+      <w:r>
+        <w:t xml:space="preserve">, and</w:t>
+      </w:r>
+      <w:r>
+        <w:t xml:space="preserve"> </w:t>
+      </w:r>
+      <m:oMath>
+        <m:r>
+          <m:t>Δ</m:t>
+        </m:r>
+        <m:r>
+          <m:t>A</m:t>
+        </m:r>
+        <m:r>
+          <m:t>G</m:t>
+        </m:r>
+        <m:r>
+          <m:t>B</m:t>
+        </m:r>
+      </m:oMath>
+      <w:r>
+        <w:t xml:space="preserve"> </w:t>
+      </w:r>
+      <w:r>
+        <w:t xml:space="preserve">all varied with</w:t>
+      </w:r>
+      <w:r>
+        <w:t xml:space="preserve"> </w:t>
+      </w:r>
+      <m:oMath>
+        <m:r>
+          <m:t>D</m:t>
+        </m:r>
+        <m:r>
+          <m:t>B</m:t>
+        </m:r>
+        <m:r>
+          <m:t>H</m:t>
+        </m:r>
+      </m:oMath>
+      <w:r>
+        <w:t xml:space="preserve">.**</w:t>
+      </w:r>
+      <w:r>
+        <w:t xml:space="preserve"> </w:t>
+      </w:r>
+      <w:r>
+        <w:t xml:space="preserve">For</w:t>
+      </w:r>
+      <w:r>
+        <w:t xml:space="preserve"> </w:t>
+      </w:r>
+      <m:oMath>
+        <m:r>
+          <m:t>Δ</m:t>
+        </m:r>
+        <m:r>
+          <m:t>r</m:t>
+        </m:r>
+      </m:oMath>
+      <w:r>
+        <w:t xml:space="preserve">, the general tendency (with just a couple exceptions) was a decline with DBH, often following an initial increase (Fig. 4a).</w:t>
+      </w:r>
+      <w:r>
+        <w:t xml:space="preserve"> </w:t>
+      </w:r>
+      <m:oMath>
+        <m:r>
+          <m:t>B</m:t>
+        </m:r>
+        <m:r>
+          <m:t>A</m:t>
+        </m:r>
+        <m:r>
+          <m:t>I</m:t>
+        </m:r>
+      </m:oMath>
+      <w:r>
+        <w:t xml:space="preserve"> </w:t>
+      </w:r>
+      <w:r>
+        <w:t xml:space="preserve">most commonly exhibited a unimodal relationship (Fig. 4b).</w:t>
+      </w:r>
+      <w:r>
+        <w:t xml:space="preserve"> </w:t>
+      </w:r>
+      <m:oMath>
+        <m:r>
+          <m:t>Δ</m:t>
+        </m:r>
+        <m:r>
+          <m:t>A</m:t>
+        </m:r>
+        <m:r>
+          <m:t>G</m:t>
+        </m:r>
+        <m:r>
+          <m:t>B</m:t>
+        </m:r>
+      </m:oMath>
+      <w:r>
+        <w:t xml:space="preserve"> </w:t>
+      </w:r>
+      <w:r>
+        <w:t xml:space="preserve">also commonly exhibited a unimodal relationship, although tending to peak at larger DBH (Fig. 4c).</w:t>
+      </w:r>
+    </w:p>
+    <w:p>
+      <w:pPr>
+        <w:pStyle w:val="CaptionedFigure"/>
+      </w:pPr>
+      <w:r>
+        <w:drawing>
+          <wp:inline>
+            <wp:extent cx="5334000" cy="6667499"/>
+            <wp:effectExtent b="0" l="0" r="0" t="0"/>
+            <wp:docPr descr="Figure 4 | Growth sensitivity to DBH: (a) \Delta r, (b) BAI, (c) \Delta AGB. Only signficant relationships are shown. It’s tough to fit all the plots, so we may have to adjust this somehow." title="" id="1" name="Picture"/>
+            <a:graphic>
+              <a:graphicData uri="http://schemas.openxmlformats.org/drawingml/2006/picture">
+                <pic:pic>
+                  <pic:nvPicPr>
+                    <pic:cNvPr descr="tables_figures/DBH_responses.png" id="0" name="Picture"/>
                     <pic:cNvPicPr>
                       <a:picLocks noChangeArrowheads="1" noChangeAspect="1"/>
                     </pic:cNvPicPr>
@@ -3212,13 +3449,82 @@
         <w:rPr>
           <w:b/>
         </w:rPr>
-        <w:t xml:space="preserve">Figure 3 | Climate senstivity for all sites.</w:t>
-      </w:r>
-      <w:r>
-        <w:t xml:space="preserve"> </w:t>
-      </w:r>
-      <w:r>
-        <w:t xml:space="preserve">Columns include the top variables in each grouping, with PET placed in the temperature group if included in the model. For each species, relationships are plotted if included in top model. Vertical grey lines indicate the long-term mean for the climate variable, shading indicates 1 SD. (IN-PREP FIGURE.)</w:t>
+        <w:t xml:space="preserve">Figure 4 | Growth sensitivity to DBH: (a)</w:t>
+      </w:r>
+      <w:r>
+        <w:rPr>
+          <w:b/>
+        </w:rPr>
+        <w:t xml:space="preserve"> </w:t>
+      </w:r>
+      <m:oMath>
+        <m:r>
+          <m:t>Δ</m:t>
+        </m:r>
+        <m:r>
+          <m:t>r</m:t>
+        </m:r>
+      </m:oMath>
+      <w:r>
+        <w:rPr>
+          <w:b/>
+        </w:rPr>
+        <w:t xml:space="preserve">, (b)</w:t>
+      </w:r>
+      <w:r>
+        <w:rPr>
+          <w:b/>
+        </w:rPr>
+        <w:t xml:space="preserve"> </w:t>
+      </w:r>
+      <m:oMath>
+        <m:r>
+          <m:t>B</m:t>
+        </m:r>
+        <m:r>
+          <m:t>A</m:t>
+        </m:r>
+        <m:r>
+          <m:t>I</m:t>
+        </m:r>
+      </m:oMath>
+      <w:r>
+        <w:rPr>
+          <w:b/>
+        </w:rPr>
+        <w:t xml:space="preserve">, (c)</w:t>
+      </w:r>
+      <w:r>
+        <w:rPr>
+          <w:b/>
+        </w:rPr>
+        <w:t xml:space="preserve"> </w:t>
+      </w:r>
+      <m:oMath>
+        <m:r>
+          <m:t>Δ</m:t>
+        </m:r>
+        <m:r>
+          <m:t>A</m:t>
+        </m:r>
+        <m:r>
+          <m:t>G</m:t>
+        </m:r>
+        <m:r>
+          <m:t>B</m:t>
+        </m:r>
+      </m:oMath>
+      <w:r>
+        <w:rPr>
+          <w:b/>
+        </w:rPr>
+        <w:t xml:space="preserve">.</w:t>
+      </w:r>
+      <w:r>
+        <w:t xml:space="preserve"> </w:t>
+      </w:r>
+      <w:r>
+        <w:t xml:space="preserve">Only signficant relationships are shown. It’s tough to fit all the plots, so we may have to adjust this somehow.</w:t>
       </w:r>
     </w:p>
     <w:p>
@@ -3229,7 +3535,7 @@
         <w:rPr>
           <w:i/>
         </w:rPr>
-        <w:t xml:space="preserve">Climate sensitivity</w:t>
+        <w:t xml:space="preserve">Climate-DBH interactions</w:t>
       </w:r>
     </w:p>
     <w:p>
@@ -3237,386 +3543,51 @@
         <w:pStyle w:val="BodyText"/>
       </w:pPr>
       <w:r>
+        <w:t xml:space="preserve">We get different climate sensitivity results with the different metrics of growth (Fig. 5?).</w:t>
+      </w:r>
+      <w:r>
+        <w:t xml:space="preserve"> </w:t>
+      </w:r>
+      <w:r>
+        <w:t xml:space="preserve">Preliminary review of some early results indicates that the</w:t>
+      </w:r>
+      <w:r>
+        <w:t xml:space="preserve"> </w:t>
+      </w:r>
+      <w:r>
+        <w:t xml:space="preserve">“</w:t>
+      </w:r>
+      <w:r>
+        <w:t xml:space="preserve">landscape</w:t>
+      </w:r>
+      <w:r>
+        <w:t xml:space="preserve">”</w:t>
+      </w:r>
+      <w:r>
+        <w:t xml:space="preserve"> </w:t>
+      </w:r>
+      <w:r>
+        <w:t xml:space="preserve">of climate effects over various time windows is generally similar across the three metrics of growth, but that the optimal time window or even the top climate variable in a group can shift.</w:t>
+      </w:r>
+      <w:r>
+        <w:t xml:space="preserve"> </w:t>
+      </w:r>
+      <w:r>
+        <w:t xml:space="preserve">(</w:t>
+      </w:r>
+      <w:r>
         <w:rPr>
           <w:b/>
         </w:rPr>
-        <w:t xml:space="preserve">Non-linear responses to climate variables were common (Fig. 3).</w:t>
-      </w:r>
-      <w:r>
-        <w:t xml:space="preserve"> </w:t>
-      </w:r>
-      <w:r>
-        <w:t xml:space="preserve">- Growth almost always increased with precipitation up to the long-term mean, but often declined under high precipitation.</w:t>
-      </w:r>
-      <w:r>
-        <w:t xml:space="preserve"> </w:t>
-      </w:r>
-      <w:r>
-        <w:t xml:space="preserve">- The most common response to temperature was unimodal, often peaking within 1SD of long-term mean. (</w:t>
+        <w:t xml:space="preserve">See</w:t>
       </w:r>
       <w:r>
         <w:rPr>
           <w:b/>
         </w:rPr>
-        <w:t xml:space="preserve">depending on how strongly this comes out, may warrent separate paper</w:t>
-      </w:r>
-      <w:r>
-        <w:t xml:space="preserve">)</w:t>
-      </w:r>
-      <w:r>
-        <w:t xml:space="preserve"> </w:t>
-      </w:r>
-      <w:r>
-        <w:t xml:space="preserve">- (results for cloudiness group)</w:t>
-      </w:r>
-    </w:p>
-    <w:p>
-      <w:pPr>
-        <w:pStyle w:val="BodyText"/>
-      </w:pPr>
-      <w:r>
-        <w:rPr>
-          <w:i/>
-        </w:rPr>
-        <w:t xml:space="preserve">Influence of DBH</w:t>
-      </w:r>
-    </w:p>
-    <w:p>
-      <w:pPr>
-        <w:pStyle w:val="BodyText"/>
-      </w:pPr>
-      <w:r>
-        <w:t xml:space="preserve">**</w:t>
-      </w:r>
-      <w:r>
-        <w:t xml:space="preserve"> </w:t>
-      </w:r>
-      <m:oMath>
-        <m:r>
-          <m:t>Δ</m:t>
-        </m:r>
-        <m:r>
-          <m:t>r</m:t>
-        </m:r>
-      </m:oMath>
-      <w:r>
-        <w:t xml:space="preserve">,</w:t>
-      </w:r>
-      <w:r>
-        <w:t xml:space="preserve"> </w:t>
-      </w:r>
-      <m:oMath>
-        <m:r>
-          <m:t>B</m:t>
-        </m:r>
-        <m:r>
-          <m:t>A</m:t>
-        </m:r>
-        <m:r>
-          <m:t>I</m:t>
-        </m:r>
-      </m:oMath>
-      <w:r>
-        <w:t xml:space="preserve">, and</w:t>
-      </w:r>
-      <w:r>
-        <w:t xml:space="preserve"> </w:t>
-      </w:r>
-      <m:oMath>
-        <m:r>
-          <m:t>Δ</m:t>
-        </m:r>
-        <m:r>
-          <m:t>A</m:t>
-        </m:r>
-        <m:r>
-          <m:t>G</m:t>
-        </m:r>
-        <m:r>
-          <m:t>B</m:t>
-        </m:r>
-      </m:oMath>
-      <w:r>
-        <w:t xml:space="preserve"> </w:t>
-      </w:r>
-      <w:r>
-        <w:t xml:space="preserve">all varied with</w:t>
-      </w:r>
-      <w:r>
-        <w:t xml:space="preserve"> </w:t>
-      </w:r>
-      <m:oMath>
-        <m:r>
-          <m:t>D</m:t>
-        </m:r>
-        <m:r>
-          <m:t>B</m:t>
-        </m:r>
-        <m:r>
-          <m:t>H</m:t>
-        </m:r>
-      </m:oMath>
-      <w:r>
-        <w:t xml:space="preserve">.**</w:t>
-      </w:r>
-      <w:r>
-        <w:t xml:space="preserve"> </w:t>
-      </w:r>
-      <w:r>
-        <w:t xml:space="preserve">For</w:t>
-      </w:r>
-      <w:r>
-        <w:t xml:space="preserve"> </w:t>
-      </w:r>
-      <m:oMath>
-        <m:r>
-          <m:t>Δ</m:t>
-        </m:r>
-        <m:r>
-          <m:t>r</m:t>
-        </m:r>
-      </m:oMath>
-      <w:r>
-        <w:t xml:space="preserve">, the general tendency (with just a couple exceptions) was a decline with DBH, often following an initial increase (Fig. 4a).</w:t>
-      </w:r>
-      <w:r>
-        <w:t xml:space="preserve"> </w:t>
-      </w:r>
-      <m:oMath>
-        <m:r>
-          <m:t>B</m:t>
-        </m:r>
-        <m:r>
-          <m:t>A</m:t>
-        </m:r>
-        <m:r>
-          <m:t>I</m:t>
-        </m:r>
-      </m:oMath>
-      <w:r>
-        <w:t xml:space="preserve"> </w:t>
-      </w:r>
-      <w:r>
-        <w:t xml:space="preserve">most commonly exhibited a unimodal relationship (Fig. 4b).</w:t>
-      </w:r>
-      <w:r>
-        <w:t xml:space="preserve"> </w:t>
-      </w:r>
-      <m:oMath>
-        <m:r>
-          <m:t>Δ</m:t>
-        </m:r>
-        <m:r>
-          <m:t>A</m:t>
-        </m:r>
-        <m:r>
-          <m:t>G</m:t>
-        </m:r>
-        <m:r>
-          <m:t>B</m:t>
-        </m:r>
-      </m:oMath>
-      <w:r>
-        <w:t xml:space="preserve"> </w:t>
-      </w:r>
-      <w:r>
-        <w:t xml:space="preserve">also commonly exhibited a unimodal relationship, although tending to peak at larger DBH (Fig. 4c).</w:t>
-      </w:r>
-    </w:p>
-    <w:p>
-      <w:pPr>
-        <w:pStyle w:val="CaptionedFigure"/>
-      </w:pPr>
-      <w:r>
-        <w:drawing>
-          <wp:inline>
-            <wp:extent cx="5334000" cy="6667499"/>
-            <wp:effectExtent b="0" l="0" r="0" t="0"/>
-            <wp:docPr descr="Figure 4 | Growth sensitivity to DBH: (a) \Delta r, (b) BAI, (c) \Delta AGB. It’s tough to fit all the plots, so we may have to adjust this somehow." title="" id="1" name="Picture"/>
-            <a:graphic>
-              <a:graphicData uri="http://schemas.openxmlformats.org/drawingml/2006/picture">
-                <pic:pic>
-                  <pic:nvPicPr>
-                    <pic:cNvPr descr="tables_figures/DBH_responses.png" id="0" name="Picture"/>
-                    <pic:cNvPicPr>
-                      <a:picLocks noChangeArrowheads="1" noChangeAspect="1"/>
-                    </pic:cNvPicPr>
-                  </pic:nvPicPr>
-                  <pic:blipFill>
-                    <a:blip r:embed="rId35"/>
-                    <a:stretch>
-                      <a:fillRect/>
-                    </a:stretch>
-                  </pic:blipFill>
-                  <pic:spPr bwMode="auto">
-                    <a:xfrm>
-                      <a:off x="0" y="0"/>
-                      <a:ext cx="5334000" cy="6667499"/>
-                    </a:xfrm>
-                    <a:prstGeom prst="rect">
-                      <a:avLst/>
-                    </a:prstGeom>
-                    <a:noFill/>
-                    <a:ln w="9525">
-                      <a:noFill/>
-                      <a:headEnd/>
-                      <a:tailEnd/>
-                    </a:ln>
-                  </pic:spPr>
-                </pic:pic>
-              </a:graphicData>
-            </a:graphic>
-          </wp:inline>
-        </w:drawing>
-      </w:r>
-    </w:p>
-    <w:p>
-      <w:pPr>
-        <w:pStyle w:val="ImageCaption"/>
-      </w:pPr>
-      <w:r>
-        <w:rPr>
-          <w:b/>
-        </w:rPr>
-        <w:t xml:space="preserve">Figure 4 | Growth sensitivity to DBH: (a)</w:t>
-      </w:r>
-      <w:r>
-        <w:rPr>
-          <w:b/>
-        </w:rPr>
-        <w:t xml:space="preserve"> </w:t>
-      </w:r>
-      <m:oMath>
-        <m:r>
-          <m:t>Δ</m:t>
-        </m:r>
-        <m:r>
-          <m:t>r</m:t>
-        </m:r>
-      </m:oMath>
-      <w:r>
-        <w:rPr>
-          <w:b/>
-        </w:rPr>
-        <w:t xml:space="preserve">, (b)</w:t>
-      </w:r>
-      <w:r>
-        <w:rPr>
-          <w:b/>
-        </w:rPr>
-        <w:t xml:space="preserve"> </w:t>
-      </w:r>
-      <m:oMath>
-        <m:r>
-          <m:t>B</m:t>
-        </m:r>
-        <m:r>
-          <m:t>A</m:t>
-        </m:r>
-        <m:r>
-          <m:t>I</m:t>
-        </m:r>
-      </m:oMath>
-      <w:r>
-        <w:rPr>
-          <w:b/>
-        </w:rPr>
-        <w:t xml:space="preserve">, (c)</w:t>
-      </w:r>
-      <w:r>
-        <w:rPr>
-          <w:b/>
-        </w:rPr>
-        <w:t xml:space="preserve"> </w:t>
-      </w:r>
-      <m:oMath>
-        <m:r>
-          <m:t>Δ</m:t>
-        </m:r>
-        <m:r>
-          <m:t>A</m:t>
-        </m:r>
-        <m:r>
-          <m:t>G</m:t>
-        </m:r>
-        <m:r>
-          <m:t>B</m:t>
-        </m:r>
-      </m:oMath>
-      <w:r>
-        <w:rPr>
-          <w:b/>
-        </w:rPr>
-        <w:t xml:space="preserve">.</w:t>
-      </w:r>
-      <w:r>
-        <w:t xml:space="preserve"> </w:t>
-      </w:r>
-      <w:r>
-        <w:t xml:space="preserve">It’s tough to fit all the plots, so we may have to adjust this somehow.</w:t>
-      </w:r>
-    </w:p>
-    <w:p>
-      <w:pPr>
-        <w:pStyle w:val="BodyText"/>
-      </w:pPr>
-      <w:r>
-        <w:rPr>
-          <w:i/>
-        </w:rPr>
-        <w:t xml:space="preserve">Climate-DBH interactions</w:t>
-      </w:r>
-    </w:p>
-    <w:p>
-      <w:pPr>
-        <w:pStyle w:val="BodyText"/>
-      </w:pPr>
-      <w:r>
-        <w:t xml:space="preserve">We get different climate sensitivity results with the different metrics of growth (Fig. 5?).</w:t>
-      </w:r>
-      <w:r>
-        <w:t xml:space="preserve"> </w:t>
-      </w:r>
-      <w:r>
-        <w:t xml:space="preserve">Preliminary review of some early results indicates that the</w:t>
-      </w:r>
-      <w:r>
-        <w:t xml:space="preserve"> </w:t>
-      </w:r>
-      <w:r>
-        <w:t xml:space="preserve">“</w:t>
-      </w:r>
-      <w:r>
-        <w:t xml:space="preserve">landscape</w:t>
-      </w:r>
-      <w:r>
-        <w:t xml:space="preserve">”</w:t>
-      </w:r>
-      <w:r>
-        <w:t xml:space="preserve"> </w:t>
-      </w:r>
-      <w:r>
-        <w:t xml:space="preserve">of climate effects over various time windows is generally similar across the three metrics of growth, but that the optimal time window or even the top climate variable in a group can shift.</w:t>
-      </w:r>
-      <w:r>
-        <w:t xml:space="preserve"> </w:t>
-      </w:r>
-      <w:r>
-        <w:t xml:space="preserve">(</w:t>
-      </w:r>
-      <w:r>
-        <w:rPr>
-          <w:b/>
-        </w:rPr>
-        <w:t xml:space="preserve">See</w:t>
-      </w:r>
-      <w:r>
-        <w:rPr>
-          <w:b/>
-        </w:rPr>
-        <w:t xml:space="preserve"> </w:t>
-      </w:r>
-      <w:hyperlink r:id="rId36">
+        <w:t xml:space="preserve"> </w:t>
+      </w:r>
+      <w:hyperlink r:id="rId35">
         <w:r>
           <w:rPr>
             <w:rStyle w:val="Hyperlink"/>
@@ -3752,7 +3723,7 @@
                     </pic:cNvPicPr>
                   </pic:nvPicPr>
                   <pic:blipFill>
-                    <a:blip r:embed="rId37"/>
+                    <a:blip r:embed="rId36"/>
                     <a:stretch>
                       <a:fillRect/>
                     </a:stretch>
@@ -3824,7 +3795,7 @@
         </w:rPr>
         <w:t xml:space="preserve"> </w:t>
       </w:r>
-      <w:hyperlink r:id="rId38">
+      <w:hyperlink r:id="rId37">
         <w:r>
           <w:rPr>
             <w:rStyle w:val="Hyperlink"/>
@@ -3841,11 +3812,11 @@
       <w:pPr>
         <w:pStyle w:val="Heading3"/>
       </w:pPr>
-      <w:bookmarkStart w:id="39" w:name="discussion"/>
+      <w:bookmarkStart w:id="38" w:name="discussion"/>
       <w:r>
         <w:t xml:space="preserve">Discussion</w:t>
       </w:r>
-      <w:bookmarkEnd w:id="39"/>
+      <w:bookmarkEnd w:id="38"/>
     </w:p>
     <w:p>
       <w:pPr>
@@ -3880,7 +3851,7 @@
       <w:r>
         <w:t xml:space="preserve"> </w:t>
       </w:r>
-      <w:hyperlink r:id="rId31">
+      <w:hyperlink r:id="rId30">
         <w:r>
           <w:rPr>
             <w:rStyle w:val="Hyperlink"/>
@@ -3900,6 +3871,442 @@
         <w:rPr>
           <w:b/>
         </w:rPr>
+        <w:t xml:space="preserve">We recorded substantial variation in growth trends with</w:t>
+      </w:r>
+      <w:r>
+        <w:rPr>
+          <w:b/>
+        </w:rPr>
+        <w:t xml:space="preserve"> </w:t>
+      </w:r>
+      <m:oMath>
+        <m:r>
+          <m:t>D</m:t>
+        </m:r>
+        <m:r>
+          <m:t>B</m:t>
+        </m:r>
+        <m:r>
+          <m:t>H</m:t>
+        </m:r>
+      </m:oMath>
+      <w:r>
+        <w:rPr>
+          <w:b/>
+        </w:rPr>
+        <w:t xml:space="preserve">, dependent largely upon species ecology and stand history (Fig. 4).</w:t>
+      </w:r>
+      <w:r>
+        <w:t xml:space="preserve"> </w:t>
+      </w:r>
+      <w:r>
+        <w:t xml:space="preserve">On one end of the spectrum,</w:t>
+      </w:r>
+      <w:r>
+        <w:t xml:space="preserve"> </w:t>
+      </w:r>
+      <w:r>
+        <w:rPr>
+          <w:i/>
+        </w:rPr>
+        <w:t xml:space="preserve">Melia azedarach</w:t>
+      </w:r>
+      <w:r>
+        <w:t xml:space="preserve"> </w:t>
+      </w:r>
+      <w:r>
+        <w:t xml:space="preserve">at HKK had extremely rapid growth at small</w:t>
+      </w:r>
+      <w:r>
+        <w:t xml:space="preserve"> </w:t>
+      </w:r>
+      <m:oMath>
+        <m:r>
+          <m:t>D</m:t>
+        </m:r>
+        <m:r>
+          <m:t>B</m:t>
+        </m:r>
+        <m:r>
+          <m:t>H</m:t>
+        </m:r>
+      </m:oMath>
+      <w:r>
+        <w:t xml:space="preserve">, with</w:t>
+      </w:r>
+      <w:r>
+        <w:t xml:space="preserve"> </w:t>
+      </w:r>
+      <m:oMath>
+        <m:r>
+          <m:t>Δ</m:t>
+        </m:r>
+        <m:r>
+          <m:t>r</m:t>
+        </m:r>
+      </m:oMath>
+      <w:r>
+        <w:t xml:space="preserve"> </w:t>
+      </w:r>
+      <w:r>
+        <w:t xml:space="preserve">ranging up to ~15mm yr</w:t>
+      </w:r>
+      <w:r>
+        <w:rPr>
+          <w:vertAlign w:val="superscript"/>
+        </w:rPr>
+        <w:t xml:space="preserve">-1</w:t>
+      </w:r>
+      <w:r>
+        <w:t xml:space="preserve">, followed by fairly rapid declines with increasing</w:t>
+      </w:r>
+      <w:r>
+        <w:t xml:space="preserve"> </w:t>
+      </w:r>
+      <m:oMath>
+        <m:r>
+          <m:t>D</m:t>
+        </m:r>
+        <m:r>
+          <m:t>B</m:t>
+        </m:r>
+        <m:r>
+          <m:t>H</m:t>
+        </m:r>
+      </m:oMath>
+      <w:r>
+        <w:t xml:space="preserve">.</w:t>
+      </w:r>
+      <w:r>
+        <w:t xml:space="preserve"> </w:t>
+      </w:r>
+      <w:r>
+        <w:t xml:space="preserve">This highly shade-intolerant species generally establishes in the open</w:t>
+      </w:r>
+      <w:r>
+        <w:t xml:space="preserve"> </w:t>
+      </w:r>
+      <w:r>
+        <w:t xml:space="preserve">(Baker &amp; Bunyavejchewin, 2006)</w:t>
+      </w:r>
+      <w:r>
+        <w:t xml:space="preserve"> </w:t>
+      </w:r>
+      <w:r>
+        <w:t xml:space="preserve">and was sampled opportunistically outside the ForestGEO plot</w:t>
+      </w:r>
+      <w:r>
+        <w:t xml:space="preserve"> </w:t>
+      </w:r>
+      <w:r>
+        <w:t xml:space="preserve">(Vlam et al., 2014)</w:t>
+      </w:r>
+      <w:r>
+        <w:t xml:space="preserve">, where it presumably established under open conditions.</w:t>
+      </w:r>
+      <w:r>
+        <w:t xml:space="preserve"> </w:t>
+      </w:r>
+      <w:r>
+        <w:t xml:space="preserve">Similar patterns of approximately exponential decline in</w:t>
+      </w:r>
+      <w:r>
+        <w:t xml:space="preserve"> </w:t>
+      </w:r>
+      <m:oMath>
+        <m:r>
+          <m:t>Δ</m:t>
+        </m:r>
+        <m:r>
+          <m:t>r</m:t>
+        </m:r>
+      </m:oMath>
+      <w:r>
+        <w:t xml:space="preserve"> </w:t>
+      </w:r>
+      <w:r>
+        <w:t xml:space="preserve">with</w:t>
+      </w:r>
+      <w:r>
+        <w:t xml:space="preserve"> </w:t>
+      </w:r>
+      <m:oMath>
+        <m:r>
+          <m:t>D</m:t>
+        </m:r>
+        <m:r>
+          <m:t>B</m:t>
+        </m:r>
+        <m:r>
+          <m:t>H</m:t>
+        </m:r>
+      </m:oMath>
+      <w:r>
+        <w:t xml:space="preserve"> </w:t>
+      </w:r>
+      <w:r>
+        <w:t xml:space="preserve">were observed for conifer species at Little Tesque and Scotty Creek–both relatively open forests–and a number of species in mesic temperate forests (Fig. 4).</w:t>
+      </w:r>
+      <w:r>
+        <w:t xml:space="preserve"> </w:t>
+      </w:r>
+      <w:r>
+        <w:t xml:space="preserve">At the other end of the spectrum, a number of species at sites where they presumably established under closed-canopy conditions (e.g.,</w:t>
+      </w:r>
+      <w:r>
+        <w:t xml:space="preserve"> </w:t>
+      </w:r>
+      <w:r>
+        <w:rPr>
+          <w:i/>
+        </w:rPr>
+        <w:t xml:space="preserve">Fagus</w:t>
+      </w:r>
+      <w:r>
+        <w:t xml:space="preserve"> </w:t>
+      </w:r>
+      <w:r>
+        <w:t xml:space="preserve">at SCBI and Zofin) had</w:t>
+      </w:r>
+      <w:r>
+        <w:t xml:space="preserve"> </w:t>
+      </w:r>
+      <m:oMath>
+        <m:r>
+          <m:t>Δ</m:t>
+        </m:r>
+        <m:r>
+          <m:t>r</m:t>
+        </m:r>
+      </m:oMath>
+      <w:r>
+        <w:t xml:space="preserve"> </w:t>
+      </w:r>
+      <w:r>
+        <w:t xml:space="preserve">&lt;1 mm yr</w:t>
+      </w:r>
+      <w:r>
+        <w:rPr>
+          <w:vertAlign w:val="superscript"/>
+        </w:rPr>
+        <w:t xml:space="preserve">-1</w:t>
+      </w:r>
+      <w:r>
+        <w:t xml:space="preserve"> </w:t>
+      </w:r>
+      <w:r>
+        <w:t xml:space="preserve">at small</w:t>
+      </w:r>
+      <w:r>
+        <w:t xml:space="preserve"> </w:t>
+      </w:r>
+      <m:oMath>
+        <m:r>
+          <m:t>D</m:t>
+        </m:r>
+        <m:r>
+          <m:t>B</m:t>
+        </m:r>
+        <m:r>
+          <m:t>H</m:t>
+        </m:r>
+      </m:oMath>
+      <w:r>
+        <w:t xml:space="preserve">, increased to peak</w:t>
+      </w:r>
+      <w:r>
+        <w:t xml:space="preserve"> </w:t>
+      </w:r>
+      <m:oMath>
+        <m:r>
+          <m:t>Δ</m:t>
+        </m:r>
+        <m:r>
+          <m:t>r</m:t>
+        </m:r>
+      </m:oMath>
+      <w:r>
+        <w:t xml:space="preserve"> </w:t>
+      </w:r>
+      <w:r>
+        <w:t xml:space="preserve">between # and # cm</w:t>
+      </w:r>
+      <w:r>
+        <w:t xml:space="preserve"> </w:t>
+      </w:r>
+      <m:oMath>
+        <m:r>
+          <m:t>D</m:t>
+        </m:r>
+        <m:r>
+          <m:t>B</m:t>
+        </m:r>
+        <m:r>
+          <m:t>H</m:t>
+        </m:r>
+      </m:oMath>
+      <w:r>
+        <w:t xml:space="preserve">, and subsequently declined.</w:t>
+      </w:r>
+      <w:r>
+        <w:br/>
+      </w:r>
+      <w:r>
+        <w:t xml:space="preserve">A number of taxa showed different patterns at different sites; for example,</w:t>
+      </w:r>
+      <w:r>
+        <w:t xml:space="preserve"> </w:t>
+      </w:r>
+      <w:r>
+        <w:rPr>
+          <w:i/>
+        </w:rPr>
+        <w:t xml:space="preserve">Acer</w:t>
+      </w:r>
+      <w:r>
+        <w:t xml:space="preserve"> </w:t>
+      </w:r>
+      <w:r>
+        <w:t xml:space="preserve">exhibited the first pattern at Harvard Forest and the second at Lilly Dickey.</w:t>
+      </w:r>
+      <w:r>
+        <w:t xml:space="preserve"> </w:t>
+      </w:r>
+      <w:r>
+        <w:t xml:space="preserve">Similarly, patterns were mixed among species within a single stand (e.g., at SCBI and Harvard Forest).</w:t>
+      </w:r>
+      <w:r>
+        <w:t xml:space="preserve"> </w:t>
+      </w:r>
+      <w:r>
+        <w:t xml:space="preserve">These variable patterns in</w:t>
+      </w:r>
+      <w:r>
+        <w:t xml:space="preserve"> </w:t>
+      </w:r>
+      <m:oMath>
+        <m:r>
+          <m:t>Δ</m:t>
+        </m:r>
+        <m:r>
+          <m:t>r</m:t>
+        </m:r>
+      </m:oMath>
+      <w:r>
+        <w:t xml:space="preserve"> </w:t>
+      </w:r>
+      <w:r>
+        <w:t xml:space="preserve">with</w:t>
+      </w:r>
+      <w:r>
+        <w:t xml:space="preserve"> </w:t>
+      </w:r>
+      <m:oMath>
+        <m:r>
+          <m:t>D</m:t>
+        </m:r>
+        <m:r>
+          <m:t>B</m:t>
+        </m:r>
+        <m:r>
+          <m:t>H</m:t>
+        </m:r>
+      </m:oMath>
+      <w:r>
+        <w:t xml:space="preserve"> </w:t>
+      </w:r>
+      <w:r>
+        <w:t xml:space="preserve">translated into differences in variation in</w:t>
+      </w:r>
+      <w:r>
+        <w:t xml:space="preserve"> </w:t>
+      </w:r>
+      <m:oMath>
+        <m:r>
+          <m:t>B</m:t>
+        </m:r>
+        <m:r>
+          <m:t>A</m:t>
+        </m:r>
+        <m:r>
+          <m:t>I</m:t>
+        </m:r>
+      </m:oMath>
+      <w:r>
+        <w:t xml:space="preserve"> </w:t>
+      </w:r>
+      <w:r>
+        <w:t xml:space="preserve">and</w:t>
+      </w:r>
+      <w:r>
+        <w:t xml:space="preserve"> </w:t>
+      </w:r>
+      <m:oMath>
+        <m:r>
+          <m:t>Δ</m:t>
+        </m:r>
+        <m:r>
+          <m:t>A</m:t>
+        </m:r>
+        <m:r>
+          <m:t>G</m:t>
+        </m:r>
+        <m:r>
+          <m:t>B</m:t>
+        </m:r>
+      </m:oMath>
+      <w:r>
+        <w:t xml:space="preserve"> </w:t>
+      </w:r>
+      <w:r>
+        <w:t xml:space="preserve">with</w:t>
+      </w:r>
+      <w:r>
+        <w:t xml:space="preserve"> </w:t>
+      </w:r>
+      <m:oMath>
+        <m:r>
+          <m:t>D</m:t>
+        </m:r>
+        <m:r>
+          <m:t>B</m:t>
+        </m:r>
+        <m:r>
+          <m:t>H</m:t>
+        </m:r>
+      </m:oMath>
+      <w:r>
+        <w:t xml:space="preserve">, although trends in both of these were more consistent across sites and species, typically increasing to a peak at intermediate</w:t>
+      </w:r>
+      <w:r>
+        <w:t xml:space="preserve"> </w:t>
+      </w:r>
+      <m:oMath>
+        <m:r>
+          <m:t>D</m:t>
+        </m:r>
+        <m:r>
+          <m:t>B</m:t>
+        </m:r>
+        <m:r>
+          <m:t>H</m:t>
+        </m:r>
+      </m:oMath>
+      <w:r>
+        <w:t xml:space="preserve"> </w:t>
+      </w:r>
+      <w:r>
+        <w:t xml:space="preserve">and then declining.</w:t>
+      </w:r>
+    </w:p>
+    <w:p>
+      <w:pPr>
+        <w:pStyle w:val="BodyText"/>
+      </w:pPr>
+      <w:r>
+        <w:rPr>
+          <w:b/>
+        </w:rPr>
         <w:t xml:space="preserve">Our analysis of growth trends with DBH yields several novel insights for dendrochronology and forest ecology.</w:t>
       </w:r>
       <w:r>
@@ -3958,7 +4365,7 @@
         </w:rPr>
         <w:t xml:space="preserve"> </w:t>
       </w:r>
-      <w:hyperlink r:id="rId40">
+      <w:hyperlink r:id="rId39">
         <w:r>
           <w:rPr>
             <w:rStyle w:val="Hyperlink"/>
@@ -3979,7 +4386,7 @@
         </w:rPr>
         <w:t xml:space="preserve"> </w:t>
       </w:r>
-      <w:hyperlink r:id="rId41">
+      <w:hyperlink r:id="rId40">
         <w:r>
           <w:rPr>
             <w:rStyle w:val="Hyperlink"/>
@@ -4000,7 +4407,7 @@
       <w:r>
         <w:t xml:space="preserve"> </w:t>
       </w:r>
-      <w:hyperlink r:id="rId42">
+      <w:hyperlink r:id="rId41">
         <w:r>
           <w:rPr>
             <w:rStyle w:val="Hyperlink"/>
@@ -4015,6 +4422,140 @@
         <w:t xml:space="preserve"> </w:t>
       </w:r>
       <w:r>
+        <w:t xml:space="preserve">Our finding that</w:t>
+      </w:r>
+      <w:r>
+        <w:t xml:space="preserve"> </w:t>
+      </w:r>
+      <m:oMath>
+        <m:r>
+          <m:t>Δ</m:t>
+        </m:r>
+        <m:r>
+          <m:t>A</m:t>
+        </m:r>
+        <m:r>
+          <m:t>G</m:t>
+        </m:r>
+        <m:r>
+          <m:t>B</m:t>
+        </m:r>
+      </m:oMath>
+      <w:r>
+        <w:t xml:space="preserve"> </w:t>
+      </w:r>
+      <w:r>
+        <w:t xml:space="preserve">is most commonly unimodal is surprising in that it contrasts with many previous findings and theoretical expectations (Stephenson et al, check Foster et al. 2006; check Piponiot et al. in prep). [EXPAND]</w:t>
+      </w:r>
+      <w:r>
+        <w:t xml:space="preserve"> </w:t>
+      </w:r>
+      <m:oMath>
+        <m:r>
+          <m:t>Δ</m:t>
+        </m:r>
+        <m:r>
+          <m:t>A</m:t>
+        </m:r>
+        <m:r>
+          <m:t>G</m:t>
+        </m:r>
+        <m:r>
+          <m:t>B</m:t>
+        </m:r>
+      </m:oMath>
+      <w:r>
+        <w:t xml:space="preserve"> </w:t>
+      </w:r>
+      <w:r>
+        <w:t xml:space="preserve">declines at high</w:t>
+      </w:r>
+      <w:r>
+        <w:t xml:space="preserve"> </w:t>
+      </w:r>
+      <m:oMath>
+        <m:r>
+          <m:t>D</m:t>
+        </m:r>
+        <m:r>
+          <m:t>B</m:t>
+        </m:r>
+        <m:r>
+          <m:t>H</m:t>
+        </m:r>
+      </m:oMath>
+      <w:r>
+        <w:t xml:space="preserve"> </w:t>
+      </w:r>
+      <w:r>
+        <w:t xml:space="preserve">are presumably because trees are investing fixed C elsewhere–for example, reproduction.</w:t>
+      </w:r>
+    </w:p>
+    <w:p>
+      <w:pPr>
+        <w:pStyle w:val="BodyText"/>
+      </w:pPr>
+      <w:r>
+        <w:rPr>
+          <w:b/>
+        </w:rPr>
+        <w:t xml:space="preserve">These results have important implications for using tree-rings to infer growth responses to slowly-changing environmental drivers, including climate, atmospheric CO</w:t>
+      </w:r>
+      <w:r>
+        <w:rPr>
+          <w:vertAlign w:val="subscript"/>
+          <w:b/>
+        </w:rPr>
+        <w:t xml:space="preserve">2</w:t>
+      </w:r>
+      <w:r>
+        <w:rPr>
+          <w:b/>
+        </w:rPr>
+        <w:t xml:space="preserve">, and deposition of SO</w:t>
+      </w:r>
+      <w:r>
+        <w:rPr>
+          <w:vertAlign w:val="subscript"/>
+          <w:b/>
+        </w:rPr>
+        <w:t xml:space="preserve">2</w:t>
+      </w:r>
+      <w:r>
+        <w:rPr>
+          <w:b/>
+        </w:rPr>
+        <w:t xml:space="preserve"> </w:t>
+      </w:r>
+      <w:r>
+        <w:rPr>
+          <w:b/>
+        </w:rPr>
+        <w:t xml:space="preserve">and NO</w:t>
+      </w:r>
+      <w:r>
+        <w:rPr>
+          <w:vertAlign w:val="subscript"/>
+          <w:b/>
+        </w:rPr>
+        <w:t xml:space="preserve">x</w:t>
+      </w:r>
+      <w:r>
+        <w:rPr>
+          <w:b/>
+        </w:rPr>
+        <w:t xml:space="preserve">.</w:t>
+      </w:r>
+      <w:r>
+        <w:t xml:space="preserve"> </w:t>
+      </w:r>
+      <w:r>
+        <w:t xml:space="preserve">….</w:t>
+      </w:r>
+      <w:r>
+        <w:t xml:space="preserve"> </w:t>
+      </w:r>
+      <w:r>
         <w:t xml:space="preserve">Non-independence of</w:t>
       </w:r>
       <w:r>
@@ -4075,79 +4616,7 @@
         <w:t xml:space="preserve"> </w:t>
       </w:r>
       <w:r>
-        <w:t xml:space="preserve">can be used as a DBH-independent metric of tree growth.</w:t>
-      </w:r>
-      <w:r>
-        <w:t xml:space="preserve"> </w:t>
-      </w:r>
-      <w:r>
-        <w:t xml:space="preserve">Our finding that</w:t>
-      </w:r>
-      <w:r>
-        <w:t xml:space="preserve"> </w:t>
-      </w:r>
-      <m:oMath>
-        <m:r>
-          <m:t>Δ</m:t>
-        </m:r>
-        <m:r>
-          <m:t>A</m:t>
-        </m:r>
-        <m:r>
-          <m:t>G</m:t>
-        </m:r>
-        <m:r>
-          <m:t>B</m:t>
-        </m:r>
-      </m:oMath>
-      <w:r>
-        <w:t xml:space="preserve"> </w:t>
-      </w:r>
-      <w:r>
-        <w:t xml:space="preserve">is most commonly unimodal is surprising in that it contrasts with many previous findings and theoretical expectations (Stephenson et al, check Foster et al. 2006; check Piponiot et al. in prep). [EXPAND]</w:t>
-      </w:r>
-      <w:r>
-        <w:t xml:space="preserve"> </w:t>
-      </w:r>
-      <m:oMath>
-        <m:r>
-          <m:t>Δ</m:t>
-        </m:r>
-        <m:r>
-          <m:t>A</m:t>
-        </m:r>
-        <m:r>
-          <m:t>G</m:t>
-        </m:r>
-        <m:r>
-          <m:t>B</m:t>
-        </m:r>
-      </m:oMath>
-      <w:r>
-        <w:t xml:space="preserve"> </w:t>
-      </w:r>
-      <w:r>
-        <w:t xml:space="preserve">declines at high</w:t>
-      </w:r>
-      <w:r>
-        <w:t xml:space="preserve"> </w:t>
-      </w:r>
-      <m:oMath>
-        <m:r>
-          <m:t>D</m:t>
-        </m:r>
-        <m:r>
-          <m:t>B</m:t>
-        </m:r>
-        <m:r>
-          <m:t>H</m:t>
-        </m:r>
-      </m:oMath>
-      <w:r>
-        <w:t xml:space="preserve"> </w:t>
-      </w:r>
-      <w:r>
-        <w:t xml:space="preserve">are presumably because trees are investing fixed C elsewhere–for example, reproduction.</w:t>
+        <w:t xml:space="preserve">can be used as a DBH-independent metric of tree growth….</w:t>
       </w:r>
     </w:p>
     <w:p>
@@ -4170,42 +4639,42 @@
       <w:pPr>
         <w:pStyle w:val="Heading3"/>
       </w:pPr>
-      <w:bookmarkStart w:id="43" w:name="acknowledgements"/>
+      <w:bookmarkStart w:id="42" w:name="acknowledgements"/>
       <w:r>
         <w:t xml:space="preserve">Acknowledgements</w:t>
       </w:r>
+      <w:bookmarkEnd w:id="42"/>
+    </w:p>
+    <w:p>
+      <w:pPr>
+        <w:pStyle w:val="FirstParagraph"/>
+      </w:pPr>
+      <w:r>
+        <w:t xml:space="preserve">Scholarly Studies</w:t>
+      </w:r>
+    </w:p>
+    <w:p>
+      <w:pPr>
+        <w:pStyle w:val="Heading3"/>
+      </w:pPr>
+      <w:bookmarkStart w:id="43" w:name="authors-contributions"/>
+      <w:r>
+        <w:t xml:space="preserve">Authors’ contributions</w:t>
+      </w:r>
       <w:bookmarkEnd w:id="43"/>
     </w:p>
     <w:p>
       <w:pPr>
-        <w:pStyle w:val="FirstParagraph"/>
-      </w:pPr>
-      <w:r>
-        <w:t xml:space="preserve">Scholarly Studies</w:t>
-      </w:r>
-    </w:p>
-    <w:p>
-      <w:pPr>
         <w:pStyle w:val="Heading3"/>
       </w:pPr>
-      <w:bookmarkStart w:id="44" w:name="authors-contributions"/>
-      <w:r>
-        <w:t xml:space="preserve">Authors’ contributions</w:t>
+      <w:bookmarkStart w:id="44" w:name="references"/>
+      <w:r>
+        <w:t xml:space="preserve">References</w:t>
       </w:r>
       <w:bookmarkEnd w:id="44"/>
     </w:p>
-    <w:p>
-      <w:pPr>
-        <w:pStyle w:val="Heading3"/>
-      </w:pPr>
-      <w:bookmarkStart w:id="45" w:name="references"/>
-      <w:r>
-        <w:t xml:space="preserve">References</w:t>
-      </w:r>
-      <w:bookmarkEnd w:id="45"/>
-    </w:p>
-    <w:bookmarkStart w:id="92" w:name="refs"/>
-    <w:bookmarkStart w:id="47" w:name="ref-alfaro-sanchez_growth_2017"/>
+    <w:bookmarkStart w:id="93" w:name="refs"/>
+    <w:bookmarkStart w:id="46" w:name="ref-alfaro-sanchez_growth_2017"/>
     <w:p>
       <w:pPr>
         <w:pStyle w:val="Bibliography"/>
@@ -4237,7 +4706,7 @@
       <w:r>
         <w:t xml:space="preserve">(2), 531–541. doi:</w:t>
       </w:r>
-      <w:hyperlink r:id="rId46">
+      <w:hyperlink r:id="rId45">
         <w:r>
           <w:rPr>
             <w:rStyle w:val="Hyperlink"/>
@@ -4246,8 +4715,8 @@
         </w:r>
       </w:hyperlink>
     </w:p>
-    <w:bookmarkEnd w:id="47"/>
-    <w:bookmarkStart w:id="49" w:name="X9500a36d1b54456ba99312b61e732f214f264df"/>
+    <w:bookmarkEnd w:id="46"/>
+    <w:bookmarkStart w:id="48" w:name="X9500a36d1b54456ba99312b61e732f214f264df"/>
     <w:p>
       <w:pPr>
         <w:pStyle w:val="Bibliography"/>
@@ -4279,7 +4748,7 @@
       <w:r>
         <w:t xml:space="preserve">(2), 528–549. doi:</w:t>
       </w:r>
-      <w:hyperlink r:id="rId48">
+      <w:hyperlink r:id="rId47">
         <w:r>
           <w:rPr>
             <w:rStyle w:val="Hyperlink"/>
@@ -4288,8 +4757,8 @@
         </w:r>
       </w:hyperlink>
     </w:p>
-    <w:bookmarkEnd w:id="49"/>
-    <w:bookmarkStart w:id="51" w:name="ref-anderson-teixeira_size-related_2015"/>
+    <w:bookmarkEnd w:id="48"/>
+    <w:bookmarkStart w:id="50" w:name="ref-anderson-teixeira_size-related_2015"/>
     <w:p>
       <w:pPr>
         <w:pStyle w:val="Bibliography"/>
@@ -4321,7 +4790,7 @@
       <w:r>
         <w:t xml:space="preserve">(12), 1587–1602. doi:</w:t>
       </w:r>
-      <w:hyperlink r:id="rId50">
+      <w:hyperlink r:id="rId49">
         <w:r>
           <w:rPr>
             <w:rStyle w:val="Hyperlink"/>
@@ -4330,13 +4799,55 @@
         </w:r>
       </w:hyperlink>
     </w:p>
-    <w:bookmarkEnd w:id="51"/>
-    <w:bookmarkStart w:id="53" w:name="ref-bennett_larger_2015"/>
+    <w:bookmarkEnd w:id="50"/>
+    <w:bookmarkStart w:id="52" w:name="ref-baker_suppression_2006"/>
     <w:p>
       <w:pPr>
         <w:pStyle w:val="Bibliography"/>
       </w:pPr>
       <w:r>
+        <w:t xml:space="preserve">Baker, P. J., &amp; Bunyavejchewin, S. (2006). Suppression, release and canopy recruitment in five tree species from a seasonal tropical forest in western Thailand.</w:t>
+      </w:r>
+      <w:r>
+        <w:t xml:space="preserve"> </w:t>
+      </w:r>
+      <w:r>
+        <w:rPr>
+          <w:i/>
+        </w:rPr>
+        <w:t xml:space="preserve">Journal of Tropical Ecology</w:t>
+      </w:r>
+      <w:r>
+        <w:t xml:space="preserve">,</w:t>
+      </w:r>
+      <w:r>
+        <w:t xml:space="preserve"> </w:t>
+      </w:r>
+      <w:r>
+        <w:rPr>
+          <w:i/>
+        </w:rPr>
+        <w:t xml:space="preserve">22</w:t>
+      </w:r>
+      <w:r>
+        <w:t xml:space="preserve">(5), 521–529. doi:</w:t>
+      </w:r>
+      <w:hyperlink r:id="rId51">
+        <w:r>
+          <w:rPr>
+            <w:rStyle w:val="Hyperlink"/>
+          </w:rPr>
+          <w:t xml:space="preserve">10.1017/S0266467406003312</w:t>
+        </w:r>
+      </w:hyperlink>
+    </w:p>
+    <w:bookmarkEnd w:id="52"/>
+    <w:bookmarkStart w:id="54" w:name="ref-bennett_larger_2015"/>
+    <w:p>
+      <w:pPr>
+        <w:pStyle w:val="Bibliography"/>
+      </w:pPr>
+      <w:r>
         <w:t xml:space="preserve">Bennett, A. C., McDowell, N. G., Allen, C. D., &amp; Anderson-Teixeira, K. J. (2015). Larger trees suffer most during drought in forests worldwide.</w:t>
       </w:r>
       <w:r>
@@ -4363,7 +4874,7 @@
       <w:r>
         <w:t xml:space="preserve">(10), 15139. doi:</w:t>
       </w:r>
-      <w:hyperlink r:id="rId52">
+      <w:hyperlink r:id="rId53">
         <w:r>
           <w:rPr>
             <w:rStyle w:val="Hyperlink"/>
@@ -4372,8 +4883,8 @@
         </w:r>
       </w:hyperlink>
     </w:p>
-    <w:bookmarkEnd w:id="53"/>
-    <w:bookmarkStart w:id="55" w:name="ref-cailleret_synthesis_2017"/>
+    <w:bookmarkEnd w:id="54"/>
+    <w:bookmarkStart w:id="56" w:name="ref-cailleret_synthesis_2017"/>
     <w:p>
       <w:pPr>
         <w:pStyle w:val="Bibliography"/>
@@ -4405,7 +4916,7 @@
       <w:r>
         <w:t xml:space="preserve">(4), 1675–1690. doi:</w:t>
       </w:r>
-      <w:hyperlink r:id="rId54">
+      <w:hyperlink r:id="rId55">
         <w:r>
           <w:rPr>
             <w:rStyle w:val="Hyperlink"/>
@@ -4414,8 +4925,8 @@
         </w:r>
       </w:hyperlink>
     </w:p>
-    <w:bookmarkEnd w:id="55"/>
-    <w:bookmarkStart w:id="57" w:name="ref-charney_observed_2016"/>
+    <w:bookmarkEnd w:id="56"/>
+    <w:bookmarkStart w:id="58" w:name="ref-charney_observed_2016"/>
     <w:p>
       <w:pPr>
         <w:pStyle w:val="Bibliography"/>
@@ -4447,7 +4958,7 @@
       <w:r>
         <w:t xml:space="preserve">(9), 1119–1128. doi:</w:t>
       </w:r>
-      <w:hyperlink r:id="rId56">
+      <w:hyperlink r:id="rId57">
         <w:r>
           <w:rPr>
             <w:rStyle w:val="Hyperlink"/>
@@ -4456,8 +4967,8 @@
         </w:r>
       </w:hyperlink>
     </w:p>
-    <w:bookmarkEnd w:id="57"/>
-    <w:bookmarkStart w:id="59" w:name="ref-foster_predicting_2016"/>
+    <w:bookmarkEnd w:id="58"/>
+    <w:bookmarkStart w:id="60" w:name="ref-foster_predicting_2016"/>
     <w:p>
       <w:pPr>
         <w:pStyle w:val="Bibliography"/>
@@ -4489,7 +5000,7 @@
       <w:r>
         <w:t xml:space="preserve">(6), 2138–2151. doi:</w:t>
       </w:r>
-      <w:hyperlink r:id="rId58">
+      <w:hyperlink r:id="rId59">
         <w:r>
           <w:rPr>
             <w:rStyle w:val="Hyperlink"/>
@@ -4498,8 +5009,8 @@
         </w:r>
       </w:hyperlink>
     </w:p>
-    <w:bookmarkEnd w:id="59"/>
-    <w:bookmarkStart w:id="61" w:name="ref-friedlingstein_climatecarbon_2006"/>
+    <w:bookmarkEnd w:id="60"/>
+    <w:bookmarkStart w:id="62" w:name="ref-friedlingstein_climatecarbon_2006"/>
     <w:p>
       <w:pPr>
         <w:pStyle w:val="Bibliography"/>
@@ -4531,7 +5042,7 @@
       <w:r>
         <w:t xml:space="preserve">(14), 3337–3353. doi:</w:t>
       </w:r>
-      <w:hyperlink r:id="rId60">
+      <w:hyperlink r:id="rId61">
         <w:r>
           <w:rPr>
             <w:rStyle w:val="Hyperlink"/>
@@ -4540,8 +5051,8 @@
         </w:r>
       </w:hyperlink>
     </w:p>
-    <w:bookmarkEnd w:id="61"/>
-    <w:bookmarkStart w:id="63" w:name="ref-graumlich_long-term_1989"/>
+    <w:bookmarkEnd w:id="62"/>
+    <w:bookmarkStart w:id="64" w:name="ref-graumlich_long-term_1989"/>
     <w:p>
       <w:pPr>
         <w:pStyle w:val="Bibliography"/>
@@ -4573,7 +5084,7 @@
       <w:r>
         <w:t xml:space="preserve">(2), 405–410. doi:</w:t>
       </w:r>
-      <w:hyperlink r:id="rId62">
+      <w:hyperlink r:id="rId63">
         <w:r>
           <w:rPr>
             <w:rStyle w:val="Hyperlink"/>
@@ -4582,8 +5093,8 @@
         </w:r>
       </w:hyperlink>
     </w:p>
-    <w:bookmarkEnd w:id="63"/>
-    <w:bookmarkStart w:id="65" w:name="ref-harris_updated_2014"/>
+    <w:bookmarkEnd w:id="64"/>
+    <w:bookmarkStart w:id="66" w:name="ref-harris_updated_2014"/>
     <w:p>
       <w:pPr>
         <w:pStyle w:val="Bibliography"/>
@@ -4615,7 +5126,7 @@
       <w:r>
         <w:t xml:space="preserve">(3), 623–642. doi:</w:t>
       </w:r>
-      <w:hyperlink r:id="rId64">
+      <w:hyperlink r:id="rId65">
         <w:r>
           <w:rPr>
             <w:rStyle w:val="Hyperlink"/>
@@ -4624,8 +5135,8 @@
         </w:r>
       </w:hyperlink>
     </w:p>
-    <w:bookmarkEnd w:id="65"/>
-    <w:bookmarkStart w:id="67" w:name="ref-harris_version_2020"/>
+    <w:bookmarkEnd w:id="66"/>
+    <w:bookmarkStart w:id="68" w:name="ref-harris_version_2020"/>
     <w:p>
       <w:pPr>
         <w:pStyle w:val="Bibliography"/>
@@ -4657,7 +5168,7 @@
       <w:r>
         <w:t xml:space="preserve">(1). doi:</w:t>
       </w:r>
-      <w:hyperlink r:id="rId66">
+      <w:hyperlink r:id="rId67">
         <w:r>
           <w:rPr>
             <w:rStyle w:val="Hyperlink"/>
@@ -4666,8 +5177,8 @@
         </w:r>
       </w:hyperlink>
     </w:p>
-    <w:bookmarkEnd w:id="67"/>
-    <w:bookmarkStart w:id="69" w:name="ref-helcoski_growing_2019"/>
+    <w:bookmarkEnd w:id="68"/>
+    <w:bookmarkStart w:id="70" w:name="ref-helcoski_growing_2019"/>
     <w:p>
       <w:pPr>
         <w:pStyle w:val="Bibliography"/>
@@ -4699,7 +5210,7 @@
       <w:r>
         <w:t xml:space="preserve">(3), 1204–1216. doi:</w:t>
       </w:r>
-      <w:hyperlink r:id="rId68">
+      <w:hyperlink r:id="rId69">
         <w:r>
           <w:rPr>
             <w:rStyle w:val="Hyperlink"/>
@@ -4708,8 +5219,8 @@
         </w:r>
       </w:hyperlink>
     </w:p>
-    <w:bookmarkEnd w:id="69"/>
-    <w:bookmarkStart w:id="71" w:name="ref-klesse_sampling_2018"/>
+    <w:bookmarkEnd w:id="70"/>
+    <w:bookmarkStart w:id="72" w:name="ref-klesse_sampling_2018"/>
     <w:p>
       <w:pPr>
         <w:pStyle w:val="Bibliography"/>
@@ -4741,7 +5252,7 @@
       <w:r>
         <w:t xml:space="preserve">(1), 5336. doi:</w:t>
       </w:r>
-      <w:hyperlink r:id="rId70">
+      <w:hyperlink r:id="rId71">
         <w:r>
           <w:rPr>
             <w:rStyle w:val="Hyperlink"/>
@@ -4750,8 +5261,8 @@
         </w:r>
       </w:hyperlink>
     </w:p>
-    <w:bookmarkEnd w:id="71"/>
-    <w:bookmarkStart w:id="73" w:name="ref-mathias_disentangling_2018"/>
+    <w:bookmarkEnd w:id="72"/>
+    <w:bookmarkStart w:id="74" w:name="ref-mathias_disentangling_2018"/>
     <w:p>
       <w:pPr>
         <w:pStyle w:val="Bibliography"/>
@@ -4810,7 +5321,7 @@
       <w:r>
         <w:t xml:space="preserve">(9), 3938–3953. doi:</w:t>
       </w:r>
-      <w:hyperlink r:id="rId72">
+      <w:hyperlink r:id="rId73">
         <w:r>
           <w:rPr>
             <w:rStyle w:val="Hyperlink"/>
@@ -4819,8 +5330,8 @@
         </w:r>
       </w:hyperlink>
     </w:p>
-    <w:bookmarkEnd w:id="73"/>
-    <w:bookmarkStart w:id="75" w:name="ref-maxwell_declining_2016"/>
+    <w:bookmarkEnd w:id="74"/>
+    <w:bookmarkStart w:id="76" w:name="ref-maxwell_declining_2016"/>
     <w:p>
       <w:pPr>
         <w:pStyle w:val="Bibliography"/>
@@ -4852,7 +5363,7 @@
       <w:r>
         <w:t xml:space="preserve">(1-2), 127–142. doi:</w:t>
       </w:r>
-      <w:hyperlink r:id="rId74">
+      <w:hyperlink r:id="rId75">
         <w:r>
           <w:rPr>
             <w:rStyle w:val="Hyperlink"/>
@@ -4861,8 +5372,8 @@
         </w:r>
       </w:hyperlink>
     </w:p>
-    <w:bookmarkEnd w:id="75"/>
-    <w:bookmarkStart w:id="77" w:name="ref-muller-landau_testing_2006"/>
+    <w:bookmarkEnd w:id="76"/>
+    <w:bookmarkStart w:id="78" w:name="ref-muller-landau_testing_2006"/>
     <w:p>
       <w:pPr>
         <w:pStyle w:val="Bibliography"/>
@@ -4897,7 +5408,7 @@
       <w:r>
         <w:t xml:space="preserve"> </w:t>
       </w:r>
-      <w:hyperlink r:id="rId76">
+      <w:hyperlink r:id="rId77">
         <w:r>
           <w:rPr>
             <w:rStyle w:val="Hyperlink"/>
@@ -4906,8 +5417,8 @@
         </w:r>
       </w:hyperlink>
     </w:p>
-    <w:bookmarkEnd w:id="77"/>
-    <w:bookmarkStart w:id="79" w:name="ref-van_de_pol_identifying_2016"/>
+    <w:bookmarkEnd w:id="78"/>
+    <w:bookmarkStart w:id="80" w:name="ref-van_de_pol_identifying_2016"/>
     <w:p>
       <w:pPr>
         <w:pStyle w:val="Bibliography"/>
@@ -4939,7 +5450,7 @@
       <w:r>
         <w:t xml:space="preserve">(10), 1246–1257. doi:</w:t>
       </w:r>
-      <w:hyperlink r:id="rId78">
+      <w:hyperlink r:id="rId79">
         <w:r>
           <w:rPr>
             <w:rStyle w:val="Hyperlink"/>
@@ -4948,8 +5459,8 @@
         </w:r>
       </w:hyperlink>
     </w:p>
-    <w:bookmarkEnd w:id="79"/>
-    <w:bookmarkStart w:id="81" w:name="ref-sniderhan_growth_2016"/>
+    <w:bookmarkEnd w:id="80"/>
+    <w:bookmarkStart w:id="82" w:name="ref-sniderhan_growth_2016"/>
     <w:p>
       <w:pPr>
         <w:pStyle w:val="Bibliography"/>
@@ -4996,7 +5507,7 @@
       <w:r>
         <w:t xml:space="preserve">(12), 2988–3000. doi:</w:t>
       </w:r>
-      <w:hyperlink r:id="rId80">
+      <w:hyperlink r:id="rId81">
         <w:r>
           <w:rPr>
             <w:rStyle w:val="Hyperlink"/>
@@ -5005,8 +5516,8 @@
         </w:r>
       </w:hyperlink>
     </w:p>
-    <w:bookmarkEnd w:id="81"/>
-    <w:bookmarkStart w:id="83" w:name="ref-teets_linking_2018"/>
+    <w:bookmarkEnd w:id="82"/>
+    <w:bookmarkStart w:id="84" w:name="ref-teets_linking_2018"/>
     <w:p>
       <w:pPr>
         <w:pStyle w:val="Bibliography"/>
@@ -5038,7 +5549,7 @@
       <w:r>
         <w:t xml:space="preserve">, 479–487. doi:</w:t>
       </w:r>
-      <w:hyperlink r:id="rId82">
+      <w:hyperlink r:id="rId83">
         <w:r>
           <w:rPr>
             <w:rStyle w:val="Hyperlink"/>
@@ -5047,8 +5558,8 @@
         </w:r>
       </w:hyperlink>
     </w:p>
-    <w:bookmarkEnd w:id="83"/>
-    <w:bookmarkStart w:id="85" w:name="ref-teets_quantifying_2018"/>
+    <w:bookmarkEnd w:id="84"/>
+    <w:bookmarkStart w:id="86" w:name="ref-teets_quantifying_2018"/>
     <w:p>
       <w:pPr>
         <w:pStyle w:val="Bibliography"/>
@@ -5080,7 +5591,7 @@
       <w:r>
         <w:t xml:space="preserve">(8), 3587–3602. doi:</w:t>
       </w:r>
-      <w:hyperlink r:id="rId84">
+      <w:hyperlink r:id="rId85">
         <w:r>
           <w:rPr>
             <w:rStyle w:val="Hyperlink"/>
@@ -5089,8 +5600,8 @@
         </w:r>
       </w:hyperlink>
     </w:p>
-    <w:bookmarkEnd w:id="85"/>
-    <w:bookmarkStart w:id="87" w:name="ref-tolwinski-ward_bayesian_2013"/>
+    <w:bookmarkEnd w:id="86"/>
+    <w:bookmarkStart w:id="88" w:name="ref-tolwinski-ward_bayesian_2013"/>
     <w:p>
       <w:pPr>
         <w:pStyle w:val="Bibliography"/>
@@ -5122,7 +5633,7 @@
       <w:r>
         <w:t xml:space="preserve">(4), 1481–1493. doi:</w:t>
       </w:r>
-      <w:hyperlink r:id="rId86">
+      <w:hyperlink r:id="rId87">
         <w:r>
           <w:rPr>
             <w:rStyle w:val="Hyperlink"/>
@@ -5131,8 +5642,8 @@
         </w:r>
       </w:hyperlink>
     </w:p>
-    <w:bookmarkEnd w:id="87"/>
-    <w:bookmarkStart w:id="89" w:name="ref-tumajer_increasing_2017"/>
+    <w:bookmarkEnd w:id="88"/>
+    <w:bookmarkStart w:id="90" w:name="ref-tumajer_increasing_2017"/>
     <w:p>
       <w:pPr>
         <w:pStyle w:val="Bibliography"/>
@@ -5164,7 +5675,7 @@
       <w:r>
         <w:t xml:space="preserve">, 56–64. doi:</w:t>
       </w:r>
-      <w:hyperlink r:id="rId88">
+      <w:hyperlink r:id="rId89">
         <w:r>
           <w:rPr>
             <w:rStyle w:val="Hyperlink"/>
@@ -5173,8 +5684,8 @@
         </w:r>
       </w:hyperlink>
     </w:p>
-    <w:bookmarkEnd w:id="89"/>
-    <w:bookmarkStart w:id="91" w:name="ref-vlam_temperature_2014"/>
+    <w:bookmarkEnd w:id="90"/>
+    <w:bookmarkStart w:id="92" w:name="ref-vlam_temperature_2014"/>
     <w:p>
       <w:pPr>
         <w:pStyle w:val="Bibliography"/>
@@ -5206,7 +5717,7 @@
       <w:r>
         <w:t xml:space="preserve">(4), 1449–1461. doi:</w:t>
       </w:r>
-      <w:hyperlink r:id="rId90">
+      <w:hyperlink r:id="rId91">
         <w:r>
           <w:rPr>
             <w:rStyle w:val="Hyperlink"/>
@@ -5215,8 +5726,8 @@
         </w:r>
       </w:hyperlink>
     </w:p>
-    <w:bookmarkEnd w:id="91"/>
     <w:bookmarkEnd w:id="92"/>
+    <w:bookmarkEnd w:id="93"/>
     <w:sectPr/>
   </w:body>
 </w:document>

</xml_diff>

<commit_message>
removed cloud group from manuscript and schematic
#59
</commit_message>
<xml_diff>
--- a/doc/manuscript/MEE_manuscript.docx
+++ b/doc/manuscript/MEE_manuscript.docx
@@ -2005,7 +2005,7 @@
         <w:t xml:space="preserve"> </w:t>
       </w:r>
       <w:r>
-        <w:t xml:space="preserve">Variables considered here included mean, minimum, and maximum temperatures; daily temperature range; precipitation; wet day frequency; cloud cover; and potential evapotranspiration (PET). In the CRU database, gaps are filled with monthly means… (</w:t>
+        <w:t xml:space="preserve">Variables considered here included mean, minimum, and maximum temperatures; potential evapotranspiration (PET); precipitation; and wet day frequency. In the CRU database, gaps are filled with monthly means… (</w:t>
       </w:r>
       <w:hyperlink r:id="rId26">
         <w:r>
@@ -2104,9 +2104,9 @@
       <w:r>
         <w:drawing>
           <wp:inline>
-            <wp:extent cx="5334000" cy="3591344"/>
+            <wp:extent cx="5334000" cy="3499944"/>
             <wp:effectExtent b="0" l="0" r="0" t="0"/>
-            <wp:docPr descr="Figure 1 | DRAFT Schematic illustrating our analysis process. This analysis is conducted separately for each site. (CO2 needs to be removed from this figure.)" title="" id="1" name="Picture"/>
+            <wp:docPr descr="Figure 1 | DRAFT Schematic illustrating our analysis process. This analysis is conducted separately for each site." title="" id="1" name="Picture"/>
             <a:graphic>
               <a:graphicData uri="http://schemas.openxmlformats.org/drawingml/2006/picture">
                 <pic:pic>
@@ -2125,7 +2125,7 @@
                   <pic:spPr bwMode="auto">
                     <a:xfrm>
                       <a:off x="0" y="0"/>
-                      <a:ext cx="5334000" cy="3591344"/>
+                      <a:ext cx="5334000" cy="3499944"/>
                     </a:xfrm>
                     <a:prstGeom prst="rect">
                       <a:avLst/>
@@ -2158,16 +2158,7 @@
         <w:t xml:space="preserve"> </w:t>
       </w:r>
       <w:r>
-        <w:t xml:space="preserve">This analysis is conducted separately for each site. (</w:t>
-      </w:r>
-      <w:r>
-        <w:rPr>
-          <w:i/>
-        </w:rPr>
-        <w:t xml:space="preserve">CO2 needs to be removed from this figure.</w:t>
-      </w:r>
-      <w:r>
-        <w:t xml:space="preserve">)</w:t>
+        <w:t xml:space="preserve">This analysis is conducted separately for each site.</w:t>
       </w:r>
     </w:p>
     <w:p>
@@ -2186,43 +2177,7 @@
         <w:pStyle w:val="BodyText"/>
       </w:pPr>
       <w:r>
-        <w:t xml:space="preserve">First, we identified the most important climate driver for each of three categories of variables: a temperature group (mean, min, and max temperature; PET), a precipitation group (precipitation, number of days with precipitation), and a group linked to cloud cover and temperature variability (</w:t>
-      </w:r>
-      <w:r>
-        <w:t xml:space="preserve">“</w:t>
-      </w:r>
-      <w:r>
-        <w:t xml:space="preserve">cloud</w:t>
-      </w:r>
-      <w:r>
-        <w:t xml:space="preserve">”</w:t>
-      </w:r>
-      <w:r>
-        <w:t xml:space="preserve"> </w:t>
-      </w:r>
-      <w:r>
-        <w:t xml:space="preserve">group; daily temperature range, percent cloud cover, and again PET).</w:t>
-      </w:r>
-      <w:r>
-        <w:t xml:space="preserve"> </w:t>
-      </w:r>
-      <w:r>
-        <w:t xml:space="preserve">Because the variables in the cloud group are linked to both temperature and precipitation, this group was given lowest precedence in the variable selection process.</w:t>
-      </w:r>
-      <w:r>
-        <w:t xml:space="preserve"> </w:t>
-      </w:r>
-      <w:r>
-        <w:t xml:space="preserve">These groups were defined based on the dependencies of these variables on one another in the CRU database</w:t>
-      </w:r>
-      <w:r>
-        <w:t xml:space="preserve"> </w:t>
-      </w:r>
-      <w:r>
-        <w:t xml:space="preserve">(Harris et al., 2014, 2020)</w:t>
-      </w:r>
-      <w:r>
-        <w:t xml:space="preserve">, as well as climatological and biological considerations.</w:t>
+        <w:t xml:space="preserve">First, we identified the most important climate driver for each of two categories of variables, all at the monthly timescale: a temperature group (mean, min, and max temperature; PET) and a precipitation group (precipitation, number of days with precipitation).</w:t>
       </w:r>
       <w:r>
         <w:t xml:space="preserve"> </w:t>
@@ -2342,14 +2297,6 @@
         <w:t xml:space="preserve"> </w:t>
       </w:r>
       <w:r>
-        <w:t xml:space="preserve">We note that an an attempt at the analysis without detrending failed to produce results consistent with biological expectations and results obtained via traditional dendrochronological methods, and generally failed to identify significant climate drivers.</w:t>
-      </w:r>
-    </w:p>
-    <w:p>
-      <w:pPr>
-        <w:pStyle w:val="BodyText"/>
-      </w:pPr>
-      <w:r>
         <w:t xml:space="preserve">We then used the</w:t>
       </w:r>
       <w:r>
@@ -2377,7 +2324,7 @@
         <w:t xml:space="preserve"> </w:t>
       </w:r>
       <w:r>
-        <w:t xml:space="preserve">to identify the most significant climate driver and time window for each of the three climate variable groups.</w:t>
+        <w:t xml:space="preserve">to identify the most significant climate driver and time window for each variable group.</w:t>
       </w:r>
       <w:r>
         <w:t xml:space="preserve"> </w:t>
@@ -2509,7 +2456,7 @@
         <w:t xml:space="preserve"> </w:t>
       </w:r>
       <w:r>
-        <w:t xml:space="preserve">identified similar climate variable-month combinations as what would be identified using traditional methods, as detailed in Appendix S2. (**</w:t>
+        <w:t xml:space="preserve">identified similar climate variable-month combinations as what would be identified using traditional methods for individual species, as detailed in Appendix S2. (**</w:t>
       </w:r>
       <w:hyperlink r:id="rId29">
         <w:r>
@@ -2528,6 +2475,27 @@
         <w:pStyle w:val="BodyText"/>
       </w:pPr>
       <w:r>
+        <w:t xml:space="preserve">We then used</w:t>
+      </w:r>
+      <w:r>
+        <w:t xml:space="preserve"> </w:t>
+      </w:r>
+      <w:r>
+        <w:rPr>
+          <w:i/>
+        </w:rPr>
+        <w:t xml:space="preserve">climwin</w:t>
+      </w:r>
+      <w:r>
+        <w:t xml:space="preserve"> </w:t>
+      </w:r>
+      <w:r>
+        <w:t xml:space="preserve">to identify the best climate variables across the full set of cores from each site, noting that whereas our goal was to identify the most significant climate drivers at a site level, identification of the top climate drivers for individual species would be optimized by analyzing each species separately.</w:t>
+      </w:r>
+      <w:r>
+        <w:t xml:space="preserve"> </w:t>
+      </w:r>
+      <w:r>
         <w:t xml:space="preserve">Within</w:t>
       </w:r>
       <w:r>
@@ -2579,12 +2547,6 @@
         <w:t xml:space="preserve"> </w:t>
       </w:r>
       <w:r>
-        <w:t xml:space="preserve">We note that analyzing all species together yields the most significant climate drivers across the full set of cores from each site (our goal here), whereas identification of the top climate drivers for individual species would be optimized by analyzing each species separately.</w:t>
-      </w:r>
-      <w:r>
-        <w:t xml:space="preserve"> </w:t>
-      </w:r>
-      <w:r>
         <w:rPr>
           <w:i/>
         </w:rPr>
@@ -2616,12 +2578,6 @@
       </w:r>
       <w:r>
         <w:t xml:space="preserve">For each group of candidate climate variables, we move forward with the best variable over the time window identified by climwin as a candidate climate variable for the multivariate models.</w:t>
-      </w:r>
-      <w:r>
-        <w:t xml:space="preserve"> </w:t>
-      </w:r>
-      <w:r>
-        <w:t xml:space="preserve">If PET came out as the best variable in either the temperature or cloud group and there was any overlap in the time windows of variables from these groups, the cloud group variable was dropped from the analysis on the logic that it the top variables for these groups were too closely related.</w:t>
       </w:r>
     </w:p>
     <w:p>
@@ -3121,12 +3077,6 @@
       <w:r>
         <w:t xml:space="preserve">- temperature group: mean, min, max or PET?</w:t>
       </w:r>
-      <w:r>
-        <w:t xml:space="preserve"> </w:t>
-      </w:r>
-      <w:r>
-        <w:t xml:space="preserve">- t range group: which tended to be most important?</w:t>
-      </w:r>
     </w:p>
     <w:p>
       <w:pPr>
@@ -3137,7 +3087,7 @@
           <wp:inline>
             <wp:extent cx="5334000" cy="6667499"/>
             <wp:effectExtent b="0" l="0" r="0" t="0"/>
-            <wp:docPr descr="Figure 3 | Climate senstivity for all sites. Columns include the top variables in each grouping, with PET placed in the temperature group if included in the model. For each species, relationships are plotted if included in top model. Vertical grey lines indicate the long-term mean for the climate variable, shading indicates 1 SD. (IN-PREP FIGURE.)" title="" id="1" name="Picture"/>
+            <wp:docPr descr="Figure 3 | Climate senstivity for all sites. Columns include the top variables in the precipitation and temperature variable groups. For each species, relationships are plotted if included in top model. Vertical grey lines indicate the long-term mean for the climate variable, shading indicates 1 SD. (IN-PREP FIGURE.)" title="" id="1" name="Picture"/>
             <a:graphic>
               <a:graphicData uri="http://schemas.openxmlformats.org/drawingml/2006/picture">
                 <pic:pic>
@@ -3189,7 +3139,7 @@
         <w:t xml:space="preserve"> </w:t>
       </w:r>
       <w:r>
-        <w:t xml:space="preserve">Columns include the top variables in each grouping, with PET placed in the temperature group if included in the model. For each species, relationships are plotted if included in top model. Vertical grey lines indicate the long-term mean for the climate variable, shading indicates 1 SD. (IN-PREP FIGURE.)</w:t>
+        <w:t xml:space="preserve">Columns include the top variables in the precipitation and temperature variable groups. For each species, relationships are plotted if included in top model. Vertical grey lines indicate the long-term mean for the climate variable, shading indicates 1 SD. (IN-PREP FIGURE.)</w:t>
       </w:r>
     </w:p>
     <w:p>
@@ -3229,16 +3179,10 @@
         <w:rPr>
           <w:b/>
         </w:rPr>
-        <w:t xml:space="preserve">depending on how strongly this comes out, may warrent separate paper</w:t>
+        <w:t xml:space="preserve">based on early results– need to re-evaluate</w:t>
       </w:r>
       <w:r>
         <w:t xml:space="preserve">)</w:t>
-      </w:r>
-      <w:r>
-        <w:t xml:space="preserve"> </w:t>
-      </w:r>
-      <w:r>
-        <w:t xml:space="preserve">- (results for cloudiness group)</w:t>
       </w:r>
     </w:p>
     <w:p>
@@ -3403,7 +3347,7 @@
           <wp:inline>
             <wp:extent cx="5334000" cy="6667499"/>
             <wp:effectExtent b="0" l="0" r="0" t="0"/>
-            <wp:docPr descr="Figure 4 | Growth sensitivity to DBH: (a) \Delta r, (b) BAI, (c) \Delta AGB. Only signficant relationships are shown. It’s tough to fit all the plots, so we may have to adjust this somehow." title="" id="1" name="Picture"/>
+            <wp:docPr descr="Figure 4 | Growth sensitivity to DBH: (a) \Delta r, (b) BAI, (c) \Delta AGB. Only relationships included in the top model for each site are shown. It’s tough to fit all the plots, so we may have to adjust this somehow." title="" id="1" name="Picture"/>
             <a:graphic>
               <a:graphicData uri="http://schemas.openxmlformats.org/drawingml/2006/picture">
                 <pic:pic>
@@ -3524,7 +3468,7 @@
         <w:t xml:space="preserve"> </w:t>
       </w:r>
       <w:r>
-        <w:t xml:space="preserve">Only signficant relationships are shown. It’s tough to fit all the plots, so we may have to adjust this somehow.</w:t>
+        <w:t xml:space="preserve">Only relationships included in the top model for each site are shown. It’s tough to fit all the plots, so we may have to adjust this somehow.</w:t>
       </w:r>
     </w:p>
     <w:p>

</xml_diff>

<commit_message>
fixed up sites tables
</commit_message>
<xml_diff>
--- a/doc/manuscript/MEE_manuscript.docx
+++ b/doc/manuscript/MEE_manuscript.docx
@@ -491,22 +491,7 @@
         <w:t xml:space="preserve"> </w:t>
       </w:r>
       <w:r>
-        <w:t xml:space="preserve">species at</w:t>
-      </w:r>
-      <w:r>
-        <w:t xml:space="preserve"> </w:t>
-      </w:r>
-      <w:r>
-        <w:rPr>
-          <w:b/>
-        </w:rPr>
-        <w:t xml:space="preserve">nine/ten</w:t>
-      </w:r>
-      <w:r>
-        <w:t xml:space="preserve"> </w:t>
-      </w:r>
-      <w:r>
-        <w:t xml:space="preserve">globally distributed sites spanning a wide range of forest types.</w:t>
+        <w:t xml:space="preserve">species at ten globally distributed sites spanning a wide range of forest types.</w:t>
       </w:r>
     </w:p>
     <w:p>
@@ -1521,7 +1506,7 @@
       <w:r>
         <w:drawing>
           <wp:inline>
-            <wp:extent cx="5334000" cy="2467473"/>
+            <wp:extent cx="5334000" cy="2660349"/>
             <wp:effectExtent b="0" l="0" r="0" t="0"/>
             <wp:docPr descr="" title="" id="1" name="Picture"/>
             <a:graphic>
@@ -1542,7 +1527,7 @@
                   <pic:spPr bwMode="auto">
                     <a:xfrm>
                       <a:off x="0" y="0"/>
-                      <a:ext cx="5334000" cy="2467473"/>
+                      <a:ext cx="5334000" cy="2660349"/>
                     </a:xfrm>
                     <a:prstGeom prst="rect">
                       <a:avLst/>
@@ -6819,16 +6804,7 @@
         <w:t xml:space="preserve"> </w:t>
       </w:r>
       <w:r>
-        <w:t xml:space="preserve">(</w:t>
-      </w:r>
-      <w:r>
-        <w:rPr>
-          <w:b/>
-        </w:rPr>
-        <w:t xml:space="preserve">???</w:t>
-      </w:r>
-      <w:r>
-        <w:t xml:space="preserve">)</w:t>
+        <w:t xml:space="preserve">(Rayback et al., 2020)</w:t>
       </w:r>
       <w:r>
         <w:t xml:space="preserve">.</w:t>
@@ -6891,7 +6867,7 @@
       </w:r>
       <w:bookmarkEnd w:id="44"/>
     </w:p>
-    <w:bookmarkStart w:id="117" w:name="refs"/>
+    <w:bookmarkStart w:id="119" w:name="refs"/>
     <w:bookmarkStart w:id="46" w:name="ref-alfaro-sanchez_growth_2017"/>
     <w:p>
       <w:pPr>
@@ -7926,12 +7902,54 @@
       </w:hyperlink>
     </w:p>
     <w:bookmarkEnd w:id="94"/>
-    <w:bookmarkStart w:id="96" w:name="ref-van_der_sleen_no_2015"/>
+    <w:bookmarkStart w:id="96" w:name="ref-rayback_dendroecological_2020"/>
     <w:p>
       <w:pPr>
         <w:pStyle w:val="Bibliography"/>
       </w:pPr>
       <w:r>
+        <w:t xml:space="preserve">Rayback, S. A., Duncan, J. A., Schaberg, P. G., Kosiba, A. M., Hansen, C. F., &amp; Murakami, P. F. (2020). The DendroEcological Network: A cyberinfrastructure for the storage, discovery and sharing of tree-ring and associated ecological data.</w:t>
+      </w:r>
+      <w:r>
+        <w:t xml:space="preserve"> </w:t>
+      </w:r>
+      <w:r>
+        <w:rPr>
+          <w:i/>
+        </w:rPr>
+        <w:t xml:space="preserve">Dendrochronologia</w:t>
+      </w:r>
+      <w:r>
+        <w:t xml:space="preserve">,</w:t>
+      </w:r>
+      <w:r>
+        <w:t xml:space="preserve"> </w:t>
+      </w:r>
+      <w:r>
+        <w:rPr>
+          <w:i/>
+        </w:rPr>
+        <w:t xml:space="preserve">60</w:t>
+      </w:r>
+      <w:r>
+        <w:t xml:space="preserve">, 125678. doi:</w:t>
+      </w:r>
+      <w:hyperlink r:id="rId95">
+        <w:r>
+          <w:rPr>
+            <w:rStyle w:val="Hyperlink"/>
+          </w:rPr>
+          <w:t xml:space="preserve">10.1016/j.dendro.2020.125678</w:t>
+        </w:r>
+      </w:hyperlink>
+    </w:p>
+    <w:bookmarkEnd w:id="96"/>
+    <w:bookmarkStart w:id="98" w:name="ref-van_der_sleen_no_2015"/>
+    <w:p>
+      <w:pPr>
+        <w:pStyle w:val="Bibliography"/>
+      </w:pPr>
+      <w:r>
         <w:t xml:space="preserve">Sleen, P. van der, Groenendijk, P., Vlam, M., Anten, N. P. R., Boom, A., Bongers, F., … Zuidema, P. A. (2015). No growth stimulation of tropical trees by 150 years of CO2 fertilization but water-use efficiency increased.</w:t>
       </w:r>
       <w:r>
@@ -7958,7 +7976,7 @@
       <w:r>
         <w:t xml:space="preserve">(1), 24–28. doi:</w:t>
       </w:r>
-      <w:hyperlink r:id="rId95">
+      <w:hyperlink r:id="rId97">
         <w:r>
           <w:rPr>
             <w:rStyle w:val="Hyperlink"/>
@@ -7967,8 +7985,8 @@
         </w:r>
       </w:hyperlink>
     </w:p>
-    <w:bookmarkEnd w:id="96"/>
-    <w:bookmarkStart w:id="98" w:name="ref-sniderhan_growth_2016"/>
+    <w:bookmarkEnd w:id="98"/>
+    <w:bookmarkStart w:id="100" w:name="ref-sniderhan_growth_2016"/>
     <w:p>
       <w:pPr>
         <w:pStyle w:val="Bibliography"/>
@@ -8015,7 +8033,7 @@
       <w:r>
         <w:t xml:space="preserve">(12), 2988–3000. doi:</w:t>
       </w:r>
-      <w:hyperlink r:id="rId97">
+      <w:hyperlink r:id="rId99">
         <w:r>
           <w:rPr>
             <w:rStyle w:val="Hyperlink"/>
@@ -8024,8 +8042,8 @@
         </w:r>
       </w:hyperlink>
     </w:p>
-    <w:bookmarkEnd w:id="98"/>
-    <w:bookmarkStart w:id="100" w:name="ref-stephenson_rate_2014"/>
+    <w:bookmarkEnd w:id="100"/>
+    <w:bookmarkStart w:id="102" w:name="ref-stephenson_rate_2014"/>
     <w:p>
       <w:pPr>
         <w:pStyle w:val="Bibliography"/>
@@ -8057,7 +8075,7 @@
       <w:r>
         <w:t xml:space="preserve">(7490), 90–93. doi:</w:t>
       </w:r>
-      <w:hyperlink r:id="rId99">
+      <w:hyperlink r:id="rId101">
         <w:r>
           <w:rPr>
             <w:rStyle w:val="Hyperlink"/>
@@ -8066,8 +8084,8 @@
         </w:r>
       </w:hyperlink>
     </w:p>
-    <w:bookmarkEnd w:id="100"/>
-    <w:bookmarkStart w:id="102" w:name="ref-sullivan_long-term_2020"/>
+    <w:bookmarkEnd w:id="102"/>
+    <w:bookmarkStart w:id="104" w:name="ref-sullivan_long-term_2020"/>
     <w:p>
       <w:pPr>
         <w:pStyle w:val="Bibliography"/>
@@ -8099,7 +8117,7 @@
       <w:r>
         <w:t xml:space="preserve">(6493), 869–874. doi:</w:t>
       </w:r>
-      <w:hyperlink r:id="rId101">
+      <w:hyperlink r:id="rId103">
         <w:r>
           <w:rPr>
             <w:rStyle w:val="Hyperlink"/>
@@ -8108,8 +8126,8 @@
         </w:r>
       </w:hyperlink>
     </w:p>
-    <w:bookmarkEnd w:id="102"/>
-    <w:bookmarkStart w:id="104" w:name="ref-taylor_temperature_2017"/>
+    <w:bookmarkEnd w:id="104"/>
+    <w:bookmarkStart w:id="106" w:name="ref-taylor_temperature_2017"/>
     <w:p>
       <w:pPr>
         <w:pStyle w:val="Bibliography"/>
@@ -8141,7 +8159,7 @@
       <w:r>
         <w:t xml:space="preserve">(6), 779–788. doi:</w:t>
       </w:r>
-      <w:hyperlink r:id="rId103">
+      <w:hyperlink r:id="rId105">
         <w:r>
           <w:rPr>
             <w:rStyle w:val="Hyperlink"/>
@@ -8150,8 +8168,8 @@
         </w:r>
       </w:hyperlink>
     </w:p>
-    <w:bookmarkEnd w:id="104"/>
-    <w:bookmarkStart w:id="106" w:name="ref-teets_linking_2018"/>
+    <w:bookmarkEnd w:id="106"/>
+    <w:bookmarkStart w:id="108" w:name="ref-teets_linking_2018"/>
     <w:p>
       <w:pPr>
         <w:pStyle w:val="Bibliography"/>
@@ -8183,7 +8201,7 @@
       <w:r>
         <w:t xml:space="preserve">, 479–487. doi:</w:t>
       </w:r>
-      <w:hyperlink r:id="rId105">
+      <w:hyperlink r:id="rId107">
         <w:r>
           <w:rPr>
             <w:rStyle w:val="Hyperlink"/>
@@ -8192,8 +8210,8 @@
         </w:r>
       </w:hyperlink>
     </w:p>
-    <w:bookmarkEnd w:id="106"/>
-    <w:bookmarkStart w:id="108" w:name="ref-teets_quantifying_2018"/>
+    <w:bookmarkEnd w:id="108"/>
+    <w:bookmarkStart w:id="110" w:name="ref-teets_quantifying_2018"/>
     <w:p>
       <w:pPr>
         <w:pStyle w:val="Bibliography"/>
@@ -8225,7 +8243,7 @@
       <w:r>
         <w:t xml:space="preserve">(8), 3587–3602. doi:</w:t>
       </w:r>
-      <w:hyperlink r:id="rId107">
+      <w:hyperlink r:id="rId109">
         <w:r>
           <w:rPr>
             <w:rStyle w:val="Hyperlink"/>
@@ -8234,8 +8252,8 @@
         </w:r>
       </w:hyperlink>
     </w:p>
-    <w:bookmarkEnd w:id="108"/>
-    <w:bookmarkStart w:id="110" w:name="ref-tolwinski-ward_bayesian_2013"/>
+    <w:bookmarkEnd w:id="110"/>
+    <w:bookmarkStart w:id="112" w:name="ref-tolwinski-ward_bayesian_2013"/>
     <w:p>
       <w:pPr>
         <w:pStyle w:val="Bibliography"/>
@@ -8267,7 +8285,7 @@
       <w:r>
         <w:t xml:space="preserve">(4), 1481–1493. doi:</w:t>
       </w:r>
-      <w:hyperlink r:id="rId109">
+      <w:hyperlink r:id="rId111">
         <w:r>
           <w:rPr>
             <w:rStyle w:val="Hyperlink"/>
@@ -8276,8 +8294,8 @@
         </w:r>
       </w:hyperlink>
     </w:p>
-    <w:bookmarkEnd w:id="110"/>
-    <w:bookmarkStart w:id="112" w:name="ref-tumajer_increasing_2017"/>
+    <w:bookmarkEnd w:id="112"/>
+    <w:bookmarkStart w:id="114" w:name="ref-tumajer_increasing_2017"/>
     <w:p>
       <w:pPr>
         <w:pStyle w:val="Bibliography"/>
@@ -8309,7 +8327,7 @@
       <w:r>
         <w:t xml:space="preserve">, 56–64. doi:</w:t>
       </w:r>
-      <w:hyperlink r:id="rId111">
+      <w:hyperlink r:id="rId113">
         <w:r>
           <w:rPr>
             <w:rStyle w:val="Hyperlink"/>
@@ -8318,8 +8336,8 @@
         </w:r>
       </w:hyperlink>
     </w:p>
-    <w:bookmarkEnd w:id="112"/>
-    <w:bookmarkStart w:id="114" w:name="ref-vlam_temperature_2014"/>
+    <w:bookmarkEnd w:id="114"/>
+    <w:bookmarkStart w:id="116" w:name="ref-vlam_temperature_2014"/>
     <w:p>
       <w:pPr>
         <w:pStyle w:val="Bibliography"/>
@@ -8351,7 +8369,7 @@
       <w:r>
         <w:t xml:space="preserve">(4), 1449–1461. doi:</w:t>
       </w:r>
-      <w:hyperlink r:id="rId113">
+      <w:hyperlink r:id="rId115">
         <w:r>
           <w:rPr>
             <w:rStyle w:val="Hyperlink"/>
@@ -8360,8 +8378,8 @@
         </w:r>
       </w:hyperlink>
     </w:p>
-    <w:bookmarkEnd w:id="114"/>
-    <w:bookmarkStart w:id="116" w:name="ref-walker_integrating_nodate"/>
+    <w:bookmarkEnd w:id="116"/>
+    <w:bookmarkStart w:id="118" w:name="ref-walker_integrating_nodate"/>
     <w:p>
       <w:pPr>
         <w:pStyle w:val="Bibliography"/>
@@ -8393,7 +8411,7 @@
       <w:r>
         <w:t xml:space="preserve">(n/a). doi:</w:t>
       </w:r>
-      <w:hyperlink r:id="rId115">
+      <w:hyperlink r:id="rId117">
         <w:r>
           <w:rPr>
             <w:rStyle w:val="Hyperlink"/>
@@ -8402,8 +8420,8 @@
         </w:r>
       </w:hyperlink>
     </w:p>
-    <w:bookmarkEnd w:id="116"/>
-    <w:bookmarkEnd w:id="117"/>
+    <w:bookmarkEnd w:id="118"/>
+    <w:bookmarkEnd w:id="119"/>
     <w:sectPr/>
   </w:body>
 </w:document>

</xml_diff>

<commit_message>
integrated new top model/signficance criteria
#65
</commit_message>
<xml_diff>
--- a/doc/manuscript/MEE_manuscript.docx
+++ b/doc/manuscript/MEE_manuscript.docx
@@ -2499,7 +2499,19 @@
         <w:t xml:space="preserve"> </w:t>
       </w:r>
       <w:r>
-        <w:t xml:space="preserve">and climate drivers into a multivariate model (Fig. 1). The analysis was run separately for each site.</w:t>
+        <w:t xml:space="preserve">and climate drivers into a multivariate model (Fig.</w:t>
+      </w:r>
+      <w:r>
+        <w:t xml:space="preserve"> </w:t>
+      </w:r>
+      <w:r>
+        <w:rPr>
+          <w:b/>
+        </w:rPr>
+        <w:t xml:space="preserve">1</w:t>
+      </w:r>
+      <w:r>
+        <w:t xml:space="preserve">). The analysis was run separately for each site.</w:t>
       </w:r>
     </w:p>
     <w:p>
@@ -3130,7 +3142,19 @@
         <w:t xml:space="preserve"> </w:t>
       </w:r>
       <w:r>
-        <w:t xml:space="preserve">data in a GLS model (Fig. 1).</w:t>
+        <w:t xml:space="preserve">data in a GLS model (Fig.</w:t>
+      </w:r>
+      <w:r>
+        <w:t xml:space="preserve"> </w:t>
+      </w:r>
+      <w:r>
+        <w:rPr>
+          <w:b/>
+        </w:rPr>
+        <w:t xml:space="preserve">1</w:t>
+      </w:r>
+      <w:r>
+        <w:t xml:space="preserve">).</w:t>
       </w:r>
       <w:r>
         <w:t xml:space="preserve"> </w:t>
@@ -3184,7 +3208,7 @@
         <w:t xml:space="preserve"> </w:t>
       </w:r>
       <w:r>
-        <w:t xml:space="preserve">For each species (at each site) independently, we ran a GLS model including every combination of the candidate climate variables (as a 2-degree polynomial to allow quadratic curve),</w:t>
+        <w:t xml:space="preserve">For each species (at each site) independently, we ran a GLS model including every combination of the candidate climate variables (as a 2-degree polynomial to allow quadratic curve), a spline of</w:t>
       </w:r>
       <w:r>
         <w:t xml:space="preserve"> </w:t>
@@ -3201,7 +3225,10 @@
         </m:r>
       </m:oMath>
       <w:r>
-        <w:t xml:space="preserve">, a random intercept for each tree, and</w:t>
+        <w:t xml:space="preserve"> </w:t>
+      </w:r>
+      <w:r>
+        <w:t xml:space="preserve">(3 knots), a random intercept for each tree, and</w:t>
       </w:r>
       <w:r>
         <w:t xml:space="preserve"> </w:t>
@@ -3219,28 +3246,39 @@
         <w:t xml:space="preserve"> </w:t>
       </w:r>
       <w:r>
-        <w:t xml:space="preserve">We also ran models with a spline of DBH (3 knots).</w:t>
-      </w:r>
-      <w:r>
-        <w:t xml:space="preserve"> </w:t>
-      </w:r>
-      <w:r>
-        <w:t xml:space="preserve">Across all possible models, variable AICc weights were summed to determine which drivers are most important. (</w:t>
-      </w:r>
-      <w:r>
-        <w:rPr>
-          <w:i/>
-        </w:rPr>
-        <w:t xml:space="preserve">Valentine, we’ll need some more details here.</w:t>
-      </w:r>
-      <w:r>
-        <w:t xml:space="preserve">)</w:t>
-      </w:r>
-      <w:r>
-        <w:t xml:space="preserve"> </w:t>
-      </w:r>
-      <w:r>
-        <w:t xml:space="preserve">We considered the model containing those variables as the top model, noting that the top model can contain terms that are not individually significant in the context of that model.</w:t>
+        <w:t xml:space="preserve">We considered the model with lowest AIC as the top model.</w:t>
+      </w:r>
+      <w:r>
+        <w:t xml:space="preserve"> </w:t>
+      </w:r>
+      <w:r>
+        <w:t xml:space="preserve">We then tested the individual significance of each term in the top model, including both first- and second-order terms of polynomial fits to climate variables. To do so, we compared the AIC of the top model (containing the term) to a model lacking the term, counting as significant any term with</w:t>
+      </w:r>
+      <w:r>
+        <w:t xml:space="preserve"> </w:t>
+      </w:r>
+      <m:oMath>
+        <m:r>
+          <m:t>Δ</m:t>
+        </m:r>
+        <m:r>
+          <m:t>A</m:t>
+        </m:r>
+        <m:r>
+          <m:t>I</m:t>
+        </m:r>
+        <m:r>
+          <m:t>C</m:t>
+        </m:r>
+        <m:r>
+          <m:t>≤</m:t>
+        </m:r>
+      </m:oMath>
+      <w:r>
+        <w:t xml:space="preserve"> </w:t>
+      </w:r>
+      <w:r>
+        <w:t xml:space="preserve">2.0.</w:t>
       </w:r>
     </w:p>
     <w:p>
@@ -3258,15 +3296,6 @@
       <w:pPr>
         <w:pStyle w:val="BodyText"/>
       </w:pPr>
-      <w:r>
-        <w:rPr>
-          <w:b/>
-        </w:rPr>
-        <w:t xml:space="preserve">Table / figure on climate - DBH interactions?</w:t>
-      </w:r>
-      <w:r>
-        <w:t xml:space="preserve"> </w:t>
-      </w:r>
       <w:r>
         <w:t xml:space="preserve">(</w:t>
       </w:r>
@@ -3324,7 +3353,37 @@
         <w:rPr>
           <w:b/>
         </w:rPr>
-        <w:t xml:space="preserve">Our process picked out similar climate drivers to what would be obtained via traditional methods (Figs. 2, S#; Appendix S2).</w:t>
+        <w:t xml:space="preserve">Our process picked out similar climate drivers to what would be obtained via traditional methods (Figs.</w:t>
+      </w:r>
+      <w:r>
+        <w:rPr>
+          <w:b/>
+        </w:rPr>
+        <w:t xml:space="preserve"> </w:t>
+      </w:r>
+      <w:r>
+        <w:t xml:space="preserve">2</w:t>
+      </w:r>
+      <w:r>
+        <w:rPr>
+          <w:b/>
+        </w:rPr>
+        <w:t xml:space="preserve">,</w:t>
+      </w:r>
+      <w:r>
+        <w:rPr>
+          <w:b/>
+        </w:rPr>
+        <w:t xml:space="preserve"> </w:t>
+      </w:r>
+      <w:r>
+        <w:t xml:space="preserve">S#</w:t>
+      </w:r>
+      <w:r>
+        <w:rPr>
+          <w:b/>
+        </w:rPr>
+        <w:t xml:space="preserve">; Appendix S2).</w:t>
       </w:r>
     </w:p>
     <w:p>
@@ -3336,7 +3395,7 @@
           <wp:inline>
             <wp:extent cx="5334000" cy="2133600"/>
             <wp:effectExtent b="0" l="0" r="0" t="0"/>
-            <wp:docPr descr="Figure 2 | Example comparison of climate sensitivity derived via traditional methods (a) and our approach (b-f). Example is for the sensitivity of 14 species at SCBI (codes given in Table S1) to potential evapotranspiration (PET), identified by both traditional methods and our method to be among the top climate drivers. Panel (a) shows a matrix of Pearson correlations between ring- width index and monthly climate variables. Panels (b-d) give statistics for time windows tested in climwin, where window open and close indicate months prior to current August, and cells across the lower diaganol indicate single-month tests (akin to panel a). Panels (b) and (c) give values of linear and quadratic terms for each time window, and (d) gives the \Delta AIC for each. The time window with the minimum \Delta AIC (0-3 months prior to August, or May-July; black circles), was identified as the optimal window. Panel (e) shows the correlation of individual-level residuals to PET, with the function fit in climwin. Finally, panel (f) shows GLS model output, where PET was a candidate driver variable (along with PPT; DBH not included in this model). Plotted are responses of species for which PET was included in the top model. (THIS IS STILL CONFUSING– add months prior in (a), maybe put box around months identified by climwin)" title="" id="1" name="Picture"/>
+            <wp:docPr descr="Figure 2 | Example comparison of climate sensitivity derived via traditional methods (a) and our approach (b-f). Example is for the sensitivity of 14 species at SCBI (codes given in Table S1) to potential evapotranspiration (PET), identified by both traditional methods and our method to be among the top climate drivers. Panel (a) shows a matrix of Pearson correlations between ring- width index and monthly climate variables. Panels (b-d) give statistics for time windows tested in climwin, where window open and close indicate months prior to current August, and cells across the lower diaganol indicate single-month tests (akin to panel a). Panels (b) and (c) give values of linear and quadratic terms for each time window, and (d) gives the \Delta AIC for each. The time window with the minimum \Delta AIC (0-3 months prior to August, or May-July; black circles), was identified as the optimal window. Panel (e) shows the correlation of individual-level residuals to PET, with the function fit in climwin. Finally, panel (f) shows GLS model output, where PET was a candidate driver variable (along with PPT; DBH not included in this model). Plotted are responses of species for which PET was included in the top model, with best-fit polynomials plotted with solid lines when both first- and second-order terms are signficant, DASHED lines when only one term is signficant, and DOTTED lines when neither is signficant. Transparent ribbons indicate 95% confidence intervals." title="" id="1" name="Picture"/>
             <a:graphic>
               <a:graphicData uri="http://schemas.openxmlformats.org/drawingml/2006/picture">
                 <pic:pic>
@@ -3628,7 +3687,7 @@
         <w:t xml:space="preserve"> </w:t>
       </w:r>
       <w:r>
-        <w:t xml:space="preserve">was included in the top model. (THIS IS STILL CONFUSING– add months prior in (a), maybe put box around months identified by climwin)</w:t>
+        <w:t xml:space="preserve">was included in the top model, with best-fit polynomials plotted with solid lines when both first- and second-order terms are signficant, DASHED lines when only one term is signficant, and DOTTED lines when neither is signficant. Transparent ribbons indicate 95% confidence intervals.</w:t>
       </w:r>
     </w:p>
     <w:p>
@@ -3675,7 +3734,31 @@
         <w:rPr>
           <w:b/>
         </w:rPr>
-        <w:t xml:space="preserve">of climate effects over various time windows was generally similar, but the optimal time window or even the top climate variable sometimes differed (Figs. S2-S4).</w:t>
+        <w:t xml:space="preserve">of climate effects over various time windows was generally similar, but the optimal time window or even the top climate variable sometimes differed (Figs.</w:t>
+      </w:r>
+      <w:r>
+        <w:rPr>
+          <w:b/>
+        </w:rPr>
+        <w:t xml:space="preserve"> </w:t>
+      </w:r>
+      <w:r>
+        <w:t xml:space="preserve">S2</w:t>
+      </w:r>
+      <w:r>
+        <w:rPr>
+          <w:b/>
+        </w:rPr>
+        <w:t xml:space="preserve">-</w:t>
+      </w:r>
+      <w:r>
+        <w:t xml:space="preserve">S4</w:t>
+      </w:r>
+      <w:r>
+        <w:rPr>
+          <w:b/>
+        </w:rPr>
+        <w:t xml:space="preserve">).</w:t>
       </w:r>
       <w:r>
         <w:t xml:space="preserve"> </w:t>
@@ -3741,13 +3824,25 @@
         <w:t xml:space="preserve"> </w:t>
       </w:r>
       <w:r>
-        <w:t xml:space="preserve">In some cases (n= # of #), both the optimal climate variable and time window were identical across growth metrics (e.g., Fig. S2).</w:t>
-      </w:r>
-      <w:r>
-        <w:t xml:space="preserve"> </w:t>
-      </w:r>
-      <w:r>
-        <w:t xml:space="preserve">In # cases (),</w:t>
+        <w:t xml:space="preserve">In some cases (n= # of #), both the optimal climate variable and time window were identical across growth metrics (e.g., Fig.</w:t>
+      </w:r>
+      <w:r>
+        <w:t xml:space="preserve"> </w:t>
+      </w:r>
+      <w:r>
+        <w:rPr>
+          <w:b/>
+        </w:rPr>
+        <w:t xml:space="preserve">S2</w:t>
+      </w:r>
+      <w:r>
+        <w:t xml:space="preserve">).</w:t>
+      </w:r>
+      <w:r>
+        <w:t xml:space="preserve"> </w:t>
+      </w:r>
+      <w:r>
+        <w:t xml:space="preserve">In #cases,</w:t>
       </w:r>
       <w:r>
         <w:t xml:space="preserve"> </w:t>
@@ -3798,7 +3893,19 @@
         <w:t xml:space="preserve"> </w:t>
       </w:r>
       <w:r>
-        <w:t xml:space="preserve">identified different climate variables, but identical or overlapping time windows (e.g., Fig. S3).</w:t>
+        <w:t xml:space="preserve">identified different climate variables, but identical or overlapping time windows (e.g., Fig.</w:t>
+      </w:r>
+      <w:r>
+        <w:t xml:space="preserve"> </w:t>
+      </w:r>
+      <w:r>
+        <w:rPr>
+          <w:b/>
+        </w:rPr>
+        <w:t xml:space="preserve">S3</w:t>
+      </w:r>
+      <w:r>
+        <w:t xml:space="preserve">).</w:t>
       </w:r>
       <w:r>
         <w:t xml:space="preserve"> </w:t>
@@ -3834,7 +3941,31 @@
         <w:t xml:space="preserve"> </w:t>
       </w:r>
       <w:r>
-        <w:t xml:space="preserve">identified different climate variables and different time windows (e.g., Fig. S4). All of these variables had weak effects and mixed responses among species in the final models (Fig. 3).</w:t>
+        <w:t xml:space="preserve">identified different climate variables and different time windows (e.g., Fig.</w:t>
+      </w:r>
+      <w:r>
+        <w:t xml:space="preserve"> </w:t>
+      </w:r>
+      <w:r>
+        <w:rPr>
+          <w:b/>
+        </w:rPr>
+        <w:t xml:space="preserve">S4</w:t>
+      </w:r>
+      <w:r>
+        <w:t xml:space="preserve">). All of these variables had weak effects and mixed responses among species in the final models (Fig.</w:t>
+      </w:r>
+      <w:r>
+        <w:t xml:space="preserve"> </w:t>
+      </w:r>
+      <w:r>
+        <w:rPr>
+          <w:b/>
+        </w:rPr>
+        <w:t xml:space="preserve">3</w:t>
+      </w:r>
+      <w:r>
+        <w:t xml:space="preserve">).</w:t>
       </w:r>
       <w:r>
         <w:t xml:space="preserve"> </w:t>
@@ -3953,6 +4084,47 @@
       </w:r>
       <w:r>
         <w:t xml:space="preserve">.</w:t>
+      </w:r>
+      <w:r>
+        <w:t xml:space="preserve"> </w:t>
+      </w:r>
+      <m:oMath>
+        <m:sSub>
+          <m:e>
+            <m:r>
+              <m:t>T</m:t>
+            </m:r>
+          </m:e>
+          <m:sub>
+            <m:r>
+              <m:t>m</m:t>
+            </m:r>
+            <m:r>
+              <m:t>i</m:t>
+            </m:r>
+            <m:r>
+              <m:t>n</m:t>
+            </m:r>
+          </m:sub>
+        </m:sSub>
+      </m:oMath>
+      <w:r>
+        <w:t xml:space="preserve"> </w:t>
+      </w:r>
+      <w:r>
+        <w:t xml:space="preserve">was the top driver at only</w:t>
+      </w:r>
+      <w:r>
+        <w:t xml:space="preserve"> </w:t>
+      </w:r>
+      <w:r>
+        <w:rPr>
+          <w:i/>
+        </w:rPr>
+        <w:t xml:space="preserve">one site (BCI)</w:t>
+      </w:r>
+      <w:r>
+        <w:t xml:space="preserve">, and</w:t>
       </w:r>
       <w:r>
         <w:t xml:space="preserve"> </w:t>
@@ -3984,36 +4156,19 @@
         <w:t xml:space="preserve"> </w:t>
       </w:r>
       <w:r>
-        <w:t xml:space="preserve">and</w:t>
-      </w:r>
-      <w:r>
-        <w:t xml:space="preserve"> </w:t>
-      </w:r>
-      <m:oMath>
-        <m:sSub>
-          <m:e>
-            <m:r>
-              <m:t>T</m:t>
-            </m:r>
-          </m:e>
-          <m:sub>
-            <m:r>
-              <m:t>m</m:t>
-            </m:r>
-            <m:r>
-              <m:t>i</m:t>
-            </m:r>
-            <m:r>
-              <m:t>n</m:t>
-            </m:r>
-          </m:sub>
-        </m:sSub>
-      </m:oMath>
-      <w:r>
-        <w:t xml:space="preserve"> </w:t>
-      </w:r>
-      <w:r>
-        <w:t xml:space="preserve">were never identified as top variables within the temperature group (Fig. 3).</w:t>
+        <w:t xml:space="preserve">was never identified as the top variable within the temperature group (Fig.</w:t>
+      </w:r>
+      <w:r>
+        <w:t xml:space="preserve"> </w:t>
+      </w:r>
+      <w:r>
+        <w:rPr>
+          <w:b/>
+        </w:rPr>
+        <w:t xml:space="preserve">3</w:t>
+      </w:r>
+      <w:r>
+        <w:t xml:space="preserve">).</w:t>
       </w:r>
       <w:r>
         <w:t xml:space="preserve"> </w:t>
@@ -4025,7 +4180,7 @@
         <w:rPr>
           <w:i/>
         </w:rPr>
-        <w:t xml:space="preserve">5 of 8</w:t>
+        <w:t xml:space="preserve">6 of 9</w:t>
       </w:r>
       <w:r>
         <w:t xml:space="preserve"> </w:t>
@@ -4085,22 +4240,22 @@
         <w:t xml:space="preserve"> </w:t>
       </w:r>
       <w:r>
-        <w:t xml:space="preserve">At</w:t>
-      </w:r>
-      <w:r>
-        <w:t xml:space="preserve"> </w:t>
-      </w:r>
-      <w:r>
-        <w:rPr>
-          <w:i/>
-        </w:rPr>
-        <w:t xml:space="preserve">4</w:t>
-      </w:r>
-      <w:r>
-        <w:t xml:space="preserve"> </w:t>
-      </w:r>
-      <w:r>
-        <w:t xml:space="preserve">sites (BCI, HKK, LT, and SCBI), the optimal window for precipitation variables spanned</w:t>
+        <w:t xml:space="preserve">At the</w:t>
+      </w:r>
+      <w:r>
+        <w:t xml:space="preserve"> </w:t>
+      </w:r>
+      <w:r>
+        <w:rPr>
+          <w:i/>
+        </w:rPr>
+        <w:t xml:space="preserve">5 lowest latitude</w:t>
+      </w:r>
+      <w:r>
+        <w:t xml:space="preserve"> </w:t>
+      </w:r>
+      <w:r>
+        <w:t xml:space="preserve">sites (BCI, HKK, LT, CB, and SCBI), the optimal window for precipitation variables spanned</w:t>
       </w:r>
       <w:r>
         <w:t xml:space="preserve"> </w:t>
@@ -4115,6 +4270,30 @@
       </w:r>
       <w:r>
         <w:t xml:space="preserve">8 months, ending during the peak growing months of the year of ring formation.</w:t>
+      </w:r>
+      <w:r>
+        <w:t xml:space="preserve"> </w:t>
+      </w:r>
+      <w:r>
+        <w:t xml:space="preserve">At the</w:t>
+      </w:r>
+      <w:r>
+        <w:t xml:space="preserve"> </w:t>
+      </w:r>
+      <w:r>
+        <w:rPr>
+          <w:i/>
+        </w:rPr>
+        <w:t xml:space="preserve">3 highest latitude sites</w:t>
+      </w:r>
+      <w:r>
+        <w:t xml:space="preserve"> </w:t>
+      </w:r>
+      <w:r>
+        <w:t xml:space="preserve">(HF, ZOF, and SC), the optimal window for precipitation variables was a short ($</w:t>
+      </w:r>
+      <w:r>
+        <w:t xml:space="preserve">$3 months) window during the previous growing season.</w:t>
       </w:r>
       <w:r>
         <w:t xml:space="preserve"> </w:t>
@@ -4159,7 +4338,7 @@
           <wp:inline>
             <wp:extent cx="5334000" cy="6667499"/>
             <wp:effectExtent b="0" l="0" r="0" t="0"/>
-            <wp:docPr descr="Figure 3 | Species-level responses to climwin-selected variables in precipitation and temperature variable groups. For each species (color-coded as in Fig. 4), relationships are plotted if included in top model. Vertical grey lines indicate the long-term mean for the climate variable, shading indicates 1 SD." title="" id="1" name="Picture"/>
+            <wp:docPr descr="Figure 3 | Species-level responses to climwin-selected variables in precipitation and temperature variable groups. For each species (color-coded as in Fig. 4), relationships are plotted if included in top model. Best-fit polynomials are plotted with solid lines when both first- and second-order terms are signficant, DASHED lines when only one term is signficant, and DOTTED lines when neither is signficant. Transparent ribbons indicate 95% confidence intervals. Vertical grey lines indicate the long-term mean for the climate variable, shading indicates 1 SD." title="" id="1" name="Picture"/>
             <a:graphic>
               <a:graphicData uri="http://schemas.openxmlformats.org/drawingml/2006/picture">
                 <pic:pic>
@@ -4211,7 +4390,7 @@
         <w:t xml:space="preserve"> </w:t>
       </w:r>
       <w:r>
-        <w:t xml:space="preserve">For each species (color-coded as in Fig. 4), relationships are plotted if included in top model. Vertical grey lines indicate the long-term mean for the climate variable, shading indicates 1 SD.</w:t>
+        <w:t xml:space="preserve">For each species (color-coded as in Fig. 4), relationships are plotted if included in top model. Best-fit polynomials are plotted with solid lines when both first- and second-order terms are signficant, DASHED lines when only one term is signficant, and DOTTED lines when neither is signficant. Transparent ribbons indicate 95% confidence intervals. Vertical grey lines indicate the long-term mean for the climate variable, shading indicates 1 SD.</w:t>
       </w:r>
     </w:p>
     <w:p>
@@ -4245,13 +4424,25 @@
         <w:t xml:space="preserve"> </w:t>
       </w:r>
       <w:r>
-        <w:t xml:space="preserve">(Fig. 3).</w:t>
-      </w:r>
-      <w:r>
-        <w:t xml:space="preserve"> </w:t>
-      </w:r>
-      <w:r>
-        <w:t xml:space="preserve">Responses were most commonly positive, and were most pronounced at the driest site (Little Tesuque).</w:t>
+        <w:t xml:space="preserve">(Fig.</w:t>
+      </w:r>
+      <w:r>
+        <w:t xml:space="preserve"> </w:t>
+      </w:r>
+      <w:r>
+        <w:rPr>
+          <w:b/>
+        </w:rPr>
+        <w:t xml:space="preserve">3</w:t>
+      </w:r>
+      <w:r>
+        <w:t xml:space="preserve">).</w:t>
+      </w:r>
+      <w:r>
+        <w:t xml:space="preserve"> </w:t>
+      </w:r>
+      <w:r>
+        <w:t xml:space="preserve">Responses were most commonly positive, and were most pronounced at the driest site (LT).</w:t>
       </w:r>
       <w:r>
         <w:t xml:space="preserve"> </w:t>
@@ -4263,7 +4454,7 @@
         <w:t xml:space="preserve"> </w:t>
       </w:r>
       <w:r>
-        <w:t xml:space="preserve">In some cases, the non-linearity was quite pronounced (e.g., Little Tesuque), with the most common pattern (#%) being a decelerating increase.</w:t>
+        <w:t xml:space="preserve">In some cases, the non-linearity was quite pronounced (e.g., LT), with the most common pattern (#%) being a decelerating increase.</w:t>
       </w:r>
     </w:p>
     <w:p>
@@ -4271,43 +4462,7 @@
         <w:pStyle w:val="BodyText"/>
       </w:pPr>
       <w:r>
-        <w:t xml:space="preserve">Temperature responses were included in the best model at all sites</w:t>
-      </w:r>
-      <w:r>
-        <w:t xml:space="preserve"> </w:t>
-      </w:r>
-      <w:r>
-        <w:rPr>
-          <w:i/>
-        </w:rPr>
-        <w:t xml:space="preserve">(but BCI?</w:t>
-      </w:r>
-      <w:r>
-        <w:rPr>
-          <w:i/>
-        </w:rPr>
-        <w:t xml:space="preserve"> </w:t>
-      </w:r>
-      <w:hyperlink r:id="rId35">
-        <w:r>
-          <w:rPr>
-            <w:rStyle w:val="Hyperlink"/>
-            <w:i/>
-          </w:rPr>
-          <w:t xml:space="preserve">ISSUE #62 in ForestGEO-climate-sensitivity</w:t>
-        </w:r>
-      </w:hyperlink>
-      <w:r>
-        <w:rPr>
-          <w:i/>
-        </w:rPr>
-        <w:t xml:space="preserve">)</w:t>
-      </w:r>
-      <w:r>
-        <w:t xml:space="preserve"> </w:t>
-      </w:r>
-      <w:r>
-        <w:t xml:space="preserve">and</w:t>
+        <w:t xml:space="preserve">Temperature responses were included in the best model at all sites and</w:t>
       </w:r>
       <w:r>
         <w:t xml:space="preserve"> </w:t>
@@ -4322,31 +4477,31 @@
         <w:t xml:space="preserve"> </w:t>
       </w:r>
       <w:r>
-        <w:t xml:space="preserve">(Fig. 3).</w:t>
-      </w:r>
-      <w:r>
-        <w:t xml:space="preserve"> </w:t>
-      </w:r>
-      <w:r>
-        <w:t xml:space="preserve">Specifically, a temperature term was included in the best model for # of # site-species combinations.</w:t>
-      </w:r>
-      <w:r>
-        <w:t xml:space="preserve"> </w:t>
-      </w:r>
-      <w:r>
-        <w:t xml:space="preserve">Responses shifted from</w:t>
-      </w:r>
-      <w:r>
-        <w:t xml:space="preserve"> </w:t>
-      </w:r>
-      <w:r>
-        <w:rPr>
-          <w:i/>
-        </w:rPr>
-        <w:t xml:space="preserve">near</w:t>
-      </w:r>
-      <w:r>
-        <w:t xml:space="preserve">-universally negative below 40</w:t>
+        <w:t xml:space="preserve">(Fig.</w:t>
+      </w:r>
+      <w:r>
+        <w:t xml:space="preserve"> </w:t>
+      </w:r>
+      <w:r>
+        <w:rPr>
+          <w:b/>
+        </w:rPr>
+        <w:t xml:space="preserve">3</w:t>
+      </w:r>
+      <w:r>
+        <w:t xml:space="preserve">).</w:t>
+      </w:r>
+      <w:r>
+        <w:t xml:space="preserve"> </w:t>
+      </w:r>
+      <w:r>
+        <w:t xml:space="preserve">Specifically, a temperature term was included in the best model for # of # site-species combinations, with at least one polynomial term significant for #, and both for #.</w:t>
+      </w:r>
+      <w:r>
+        <w:t xml:space="preserve"> </w:t>
+      </w:r>
+      <w:r>
+        <w:t xml:space="preserve">Among the relationships with at least one significant term, responses shifted from near-universally negative below 40</w:t>
       </w:r>
       <m:oMath>
         <m:sSup>
@@ -4366,7 +4521,7 @@
         <w:t xml:space="preserve"> </w:t>
       </w:r>
       <w:r>
-        <w:t xml:space="preserve">latitude to positive above 45</w:t>
+        <w:t xml:space="preserve">latitude (exception: AFXY at HKK) to positive above 45</w:t>
       </w:r>
       <m:oMath>
         <m:sSup>
@@ -4451,13 +4606,22 @@
         <w:t xml:space="preserve"> </w:t>
       </w:r>
       <w:r>
-        <w:t xml:space="preserve">Temperature terms included in top models were non-linear #% of the time, and significantly better than first-order linear model #% of the time.</w:t>
-      </w:r>
-      <w:r>
-        <w:t xml:space="preserve"> </w:t>
-      </w:r>
-      <w:r>
-        <w:t xml:space="preserve">The non-linearity was rarely pronounced…</w:t>
+        <w:t xml:space="preserve">Temperature terms included in top models were non-linear #%</w:t>
+      </w:r>
+      <w:r>
+        <w:t xml:space="preserve"> </w:t>
+      </w:r>
+      <w:r>
+        <w:rPr>
+          <w:i/>
+        </w:rPr>
+        <w:t xml:space="preserve">(most)</w:t>
+      </w:r>
+      <w:r>
+        <w:t xml:space="preserve"> </w:t>
+      </w:r>
+      <w:r>
+        <w:t xml:space="preserve">of the time, and significantly better than first-order linear model #% of the time.</w:t>
       </w:r>
     </w:p>
     <w:p>
@@ -4577,7 +4741,22 @@
         <w:rPr>
           <w:b/>
         </w:rPr>
-        <w:t xml:space="preserve">for most species at all sites (Fig. 4).</w:t>
+        <w:t xml:space="preserve">for most species at all sites (Fig.</w:t>
+      </w:r>
+      <w:r>
+        <w:rPr>
+          <w:b/>
+        </w:rPr>
+        <w:t xml:space="preserve"> </w:t>
+      </w:r>
+      <w:r>
+        <w:t xml:space="preserve">4</w:t>
+      </w:r>
+      <w:r>
+        <w:rPr>
+          <w:b/>
+        </w:rPr>
+        <w:t xml:space="preserve">).</w:t>
       </w:r>
       <w:r>
         <w:t xml:space="preserve"> </w:t>
@@ -4632,7 +4811,19 @@
         <w:t xml:space="preserve">S#</w:t>
       </w:r>
       <w:r>
-        <w:t xml:space="preserve">), there was substantial variation in these trends, with patterns mixed across both forests and species within a single stand (Fig. 4).</w:t>
+        <w:t xml:space="preserve">), there was substantial variation in these trends, with patterns mixed across both forests and species within a single stand (Fig.</w:t>
+      </w:r>
+      <w:r>
+        <w:t xml:space="preserve"> </w:t>
+      </w:r>
+      <w:r>
+        <w:rPr>
+          <w:b/>
+        </w:rPr>
+        <w:t xml:space="preserve">4</w:t>
+      </w:r>
+      <w:r>
+        <w:t xml:space="preserve">).</w:t>
       </w:r>
       <w:r>
         <w:t xml:space="preserve"> </w:t>
@@ -4756,7 +4947,19 @@
         <w:t xml:space="preserve"> </w:t>
       </w:r>
       <w:r>
-        <w:t xml:space="preserve">were observed for conifer species at Little Tesuque and Scotty Creek–both relatively open forests–and a number of species in mesic temperate forests (Fig. 4).</w:t>
+        <w:t xml:space="preserve">were observed for conifer species at Little Tesuque and Scotty Creek–both relatively open forests–and a number of species in mesic temperate forests (Fig.</w:t>
+      </w:r>
+      <w:r>
+        <w:t xml:space="preserve"> </w:t>
+      </w:r>
+      <w:r>
+        <w:rPr>
+          <w:b/>
+        </w:rPr>
+        <w:t xml:space="preserve">4</w:t>
+      </w:r>
+      <w:r>
+        <w:t xml:space="preserve">).</w:t>
       </w:r>
       <w:r>
         <w:t xml:space="preserve"> </w:t>
@@ -5036,7 +5239,22 @@
         <w:rPr>
           <w:b/>
         </w:rPr>
-        <w:t xml:space="preserve">and then declining (Fig. 4).</w:t>
+        <w:t xml:space="preserve">and then declining (Fig.</w:t>
+      </w:r>
+      <w:r>
+        <w:rPr>
+          <w:b/>
+        </w:rPr>
+        <w:t xml:space="preserve"> </w:t>
+      </w:r>
+      <w:r>
+        <w:t xml:space="preserve">4</w:t>
+      </w:r>
+      <w:r>
+        <w:rPr>
+          <w:b/>
+        </w:rPr>
+        <w:t xml:space="preserve">).</w:t>
       </w:r>
     </w:p>
     <w:p>
@@ -5048,7 +5266,7 @@
           <wp:inline>
             <wp:extent cx="5334000" cy="6667499"/>
             <wp:effectExtent b="0" l="0" r="0" t="0"/>
-            <wp:docPr descr="Figure 4 | Growth sensitivity to DBH: (a) \Delta r, (b) BAI, (c) \Delta AGB. Only relationships included in the top model for each site are shown." title="" id="1" name="Picture"/>
+            <wp:docPr descr="Figure 4 | Growth sensitivity to DBH: (a) \Delta r, (b) BAI, (c) \Delta AGB. Relationships for species are plottend when included in the top model. Lines indicate a the optimal 3-knot spline fit, and transparent ribbons indicate 95% confidence intervals." title="" id="1" name="Picture"/>
             <a:graphic>
               <a:graphicData uri="http://schemas.openxmlformats.org/drawingml/2006/picture">
                 <pic:pic>
@@ -5059,7 +5277,7 @@
                     </pic:cNvPicPr>
                   </pic:nvPicPr>
                   <pic:blipFill>
-                    <a:blip r:embed="rId36"/>
+                    <a:blip r:embed="rId35"/>
                     <a:stretch>
                       <a:fillRect/>
                     </a:stretch>
@@ -5169,7 +5387,7 @@
         <w:t xml:space="preserve"> </w:t>
       </w:r>
       <w:r>
-        <w:t xml:space="preserve">Only relationships included in the top model for each site are shown.</w:t>
+        <w:t xml:space="preserve">Relationships for species are plottend when included in the top model. Lines indicate a the optimal 3-knot spline fit, and transparent ribbons indicate 95% confidence intervals.</w:t>
       </w:r>
     </w:p>
     <w:p>
@@ -5294,7 +5512,19 @@
         <w:t xml:space="preserve"> </w:t>
       </w:r>
       <w:r>
-        <w:t xml:space="preserve">explained more variation in growth rates than did climate (Fig. 5).</w:t>
+        <w:t xml:space="preserve">explained more variation in growth rates than did climate (Fig.</w:t>
+      </w:r>
+      <w:r>
+        <w:t xml:space="preserve"> </w:t>
+      </w:r>
+      <w:r>
+        <w:rPr>
+          <w:b/>
+        </w:rPr>
+        <w:t xml:space="preserve">5</w:t>
+      </w:r>
+      <w:r>
+        <w:t xml:space="preserve">).</w:t>
       </w:r>
     </w:p>
     <w:p>
@@ -5336,7 +5566,7 @@
         </w:rPr>
         <w:t xml:space="preserve"> </w:t>
       </w:r>
-      <w:hyperlink r:id="rId37">
+      <w:hyperlink r:id="rId36">
         <w:r>
           <w:rPr>
             <w:rStyle w:val="Hyperlink"/>
@@ -5426,19 +5656,76 @@
         <w:t xml:space="preserve"> </w:t>
       </w:r>
       <w:r>
-        <w:t xml:space="preserve">(e.g., at SCBI; Fig. 5).</w:t>
-      </w:r>
-      <w:r>
-        <w:t xml:space="preserve"> </w:t>
-      </w:r>
-      <w:r>
-        <w:t xml:space="preserve">However, there were exceptions (e.g., at Little Tesuque; Fig. 5).</w:t>
-      </w:r>
-      <w:r>
-        <w:t xml:space="preserve"> </w:t>
-      </w:r>
-      <w:r>
-        <w:t xml:space="preserve">The relative importance of climate was modest at sites including SCBI, …, and stronger at sites including Little Tesuque, … (Figs 5, S#-S#).</w:t>
+        <w:t xml:space="preserve">(e.g., at SCBI; Fig.</w:t>
+      </w:r>
+      <w:r>
+        <w:t xml:space="preserve"> </w:t>
+      </w:r>
+      <w:r>
+        <w:rPr>
+          <w:b/>
+        </w:rPr>
+        <w:t xml:space="preserve">5</w:t>
+      </w:r>
+      <w:r>
+        <w:t xml:space="preserve">).</w:t>
+      </w:r>
+      <w:r>
+        <w:t xml:space="preserve"> </w:t>
+      </w:r>
+      <w:r>
+        <w:t xml:space="preserve">However, there were exceptions (e.g., at Little Tesuque; Fig.</w:t>
+      </w:r>
+      <w:r>
+        <w:t xml:space="preserve"> </w:t>
+      </w:r>
+      <w:r>
+        <w:rPr>
+          <w:b/>
+        </w:rPr>
+        <w:t xml:space="preserve">5</w:t>
+      </w:r>
+      <w:r>
+        <w:t xml:space="preserve">).</w:t>
+      </w:r>
+      <w:r>
+        <w:t xml:space="preserve"> </w:t>
+      </w:r>
+      <w:r>
+        <w:t xml:space="preserve">The relative importance of climate was modest at sites including SCBI, …, and stronger at sites including Little Tesuque, … (Figs</w:t>
+      </w:r>
+      <w:r>
+        <w:t xml:space="preserve"> </w:t>
+      </w:r>
+      <w:r>
+        <w:rPr>
+          <w:b/>
+        </w:rPr>
+        <w:t xml:space="preserve">5</w:t>
+      </w:r>
+      <w:r>
+        <w:t xml:space="preserve">,</w:t>
+      </w:r>
+      <w:r>
+        <w:t xml:space="preserve"> </w:t>
+      </w:r>
+      <w:r>
+        <w:rPr>
+          <w:b/>
+        </w:rPr>
+        <w:t xml:space="preserve">S#</w:t>
+      </w:r>
+      <w:r>
+        <w:t xml:space="preserve">-</w:t>
+      </w:r>
+      <w:r>
+        <w:rPr>
+          <w:b/>
+        </w:rPr>
+        <w:t xml:space="preserve">S#</w:t>
+      </w:r>
+      <w:r>
+        <w:t xml:space="preserve">).</w:t>
       </w:r>
     </w:p>
     <w:p>
@@ -5448,20 +5735,20 @@
       <w:r>
         <w:drawing>
           <wp:inline>
-            <wp:extent cx="5334000" cy="2989454"/>
+            <wp:extent cx="5334000" cy="4267200"/>
             <wp:effectExtent b="0" l="0" r="0" t="0"/>
-            <wp:docPr descr="Figure 5 | Comparison of full top models for each growth metric (\Delta r, BAI, \Delta AGB) at sites where climatic controls are modest (SCBI, left panel) and strong (Little Tesuque, right panel). For each species, relationships are plotted if included in top model. Vertical grey lines indicate the long-term mean for the climate variable, shading indicates 1 SD." title="" id="1" name="Picture"/>
+            <wp:docPr descr="Figure 5 | Comparison of full top models for each growth metric (\Delta r, BAI, \Delta AGB) at sites where climatic controls are strong (Little Tesuque, left panel) and modest (SCBI, right panel). Plotted are best fit models for each species, with transparent ribbons indicating 95% confidence intervals. For climate variables, best-fit polynomials are plotted with solid lines when both first- and second-order terms are signficant, DASHED lines when only one term is signficant, and DOTTED lines when neither is signficant. Vertical grey lines indicate the long-term mean for the climate variable, shading indicates 1 SD." title="" id="1" name="Picture"/>
             <a:graphic>
               <a:graphicData uri="http://schemas.openxmlformats.org/drawingml/2006/picture">
                 <pic:pic>
                   <pic:nvPicPr>
-                    <pic:cNvPr descr="tables_figures/full_model_comparison.png" id="0" name="Picture"/>
+                    <pic:cNvPr descr="tables_figures/show_case_response_plots.png" id="0" name="Picture"/>
                     <pic:cNvPicPr>
                       <a:picLocks noChangeArrowheads="1" noChangeAspect="1"/>
                     </pic:cNvPicPr>
                   </pic:nvPicPr>
                   <pic:blipFill>
-                    <a:blip r:embed="rId38"/>
+                    <a:blip r:embed="rId37"/>
                     <a:stretch>
                       <a:fillRect/>
                     </a:stretch>
@@ -5469,7 +5756,7 @@
                   <pic:spPr bwMode="auto">
                     <a:xfrm>
                       <a:off x="0" y="0"/>
-                      <a:ext cx="5334000" cy="2989454"/>
+                      <a:ext cx="5334000" cy="4267200"/>
                     </a:xfrm>
                     <a:prstGeom prst="rect">
                       <a:avLst/>
@@ -5559,13 +5846,13 @@
         <w:rPr>
           <w:b/>
         </w:rPr>
-        <w:t xml:space="preserve">) at sites where climatic controls are modest (SCBI, left panel) and strong (Little Tesuque, right panel).</w:t>
-      </w:r>
-      <w:r>
-        <w:t xml:space="preserve"> </w:t>
-      </w:r>
-      <w:r>
-        <w:t xml:space="preserve">For each species, relationships are plotted if included in top model. Vertical grey lines indicate the long-term mean for the climate variable, shading indicates 1 SD.</w:t>
+        <w:t xml:space="preserve">) at sites where climatic controls are strong (Little Tesuque, left panel) and modest (SCBI, right panel).</w:t>
+      </w:r>
+      <w:r>
+        <w:t xml:space="preserve"> </w:t>
+      </w:r>
+      <w:r>
+        <w:t xml:space="preserve">Plotted are best fit models for each species, with transparent ribbons indicating 95% confidence intervals. For climate variables, best-fit polynomials are plotted with solid lines when both first- and second-order terms are signficant, DASHED lines when only one term is signficant, and DOTTED lines when neither is signficant. Vertical grey lines indicate the long-term mean for the climate variable, shading indicates 1 SD.</w:t>
       </w:r>
     </w:p>
     <w:p>
@@ -5656,11 +5943,11 @@
       <w:pPr>
         <w:pStyle w:val="Heading3"/>
       </w:pPr>
-      <w:bookmarkStart w:id="39" w:name="discussion"/>
+      <w:bookmarkStart w:id="38" w:name="discussion"/>
       <w:r>
         <w:t xml:space="preserve">Discussion</w:t>
       </w:r>
-      <w:bookmarkEnd w:id="39"/>
+      <w:bookmarkEnd w:id="38"/>
     </w:p>
     <w:p>
       <w:pPr>
@@ -5791,7 +6078,22 @@
         <w:rPr>
           <w:b/>
         </w:rPr>
-        <w:t xml:space="preserve">observed here (Fig. 4) is largely attributable to species ecology and stand history (Fig. 4).</w:t>
+        <w:t xml:space="preserve">observed here (Fig.</w:t>
+      </w:r>
+      <w:r>
+        <w:rPr>
+          <w:b/>
+        </w:rPr>
+        <w:t xml:space="preserve"> </w:t>
+      </w:r>
+      <w:r>
+        <w:t xml:space="preserve">4</w:t>
+      </w:r>
+      <w:r>
+        <w:rPr>
+          <w:b/>
+        </w:rPr>
+        <w:t xml:space="preserve">) is largely attributable to species ecology and stand history (Fig. 4).</w:t>
       </w:r>
       <w:r>
         <w:t xml:space="preserve"> </w:t>
@@ -6128,7 +6430,7 @@
         </w:rPr>
         <w:t xml:space="preserve"> </w:t>
       </w:r>
-      <w:hyperlink r:id="rId40">
+      <w:hyperlink r:id="rId39">
         <w:r>
           <w:rPr>
             <w:rStyle w:val="Hyperlink"/>
@@ -6149,7 +6451,7 @@
         </w:rPr>
         <w:t xml:space="preserve"> </w:t>
       </w:r>
-      <w:hyperlink r:id="rId41">
+      <w:hyperlink r:id="rId40">
         <w:r>
           <w:rPr>
             <w:rStyle w:val="Hyperlink"/>
@@ -6833,42 +7135,42 @@
       <w:pPr>
         <w:pStyle w:val="Heading3"/>
       </w:pPr>
-      <w:bookmarkStart w:id="42" w:name="acknowledgements"/>
+      <w:bookmarkStart w:id="41" w:name="acknowledgements"/>
       <w:r>
         <w:t xml:space="preserve">Acknowledgements</w:t>
       </w:r>
+      <w:bookmarkEnd w:id="41"/>
+    </w:p>
+    <w:p>
+      <w:pPr>
+        <w:pStyle w:val="FirstParagraph"/>
+      </w:pPr>
+      <w:r>
+        <w:t xml:space="preserve">This analysis was funded by a Smithsonian Scholarly Studies grant to KAT, SM, HCM, and CP.</w:t>
+      </w:r>
+    </w:p>
+    <w:p>
+      <w:pPr>
+        <w:pStyle w:val="Heading3"/>
+      </w:pPr>
+      <w:bookmarkStart w:id="42" w:name="authors-contributions"/>
+      <w:r>
+        <w:t xml:space="preserve">Authors’ contributions</w:t>
+      </w:r>
       <w:bookmarkEnd w:id="42"/>
     </w:p>
     <w:p>
       <w:pPr>
-        <w:pStyle w:val="FirstParagraph"/>
-      </w:pPr>
-      <w:r>
-        <w:t xml:space="preserve">This analysis was funded by a Smithsonian Scholarly Studies grant to KAT, SM, HCM, and CP.</w:t>
-      </w:r>
-    </w:p>
-    <w:p>
-      <w:pPr>
         <w:pStyle w:val="Heading3"/>
       </w:pPr>
-      <w:bookmarkStart w:id="43" w:name="authors-contributions"/>
-      <w:r>
-        <w:t xml:space="preserve">Authors’ contributions</w:t>
+      <w:bookmarkStart w:id="43" w:name="references"/>
+      <w:r>
+        <w:t xml:space="preserve">References</w:t>
       </w:r>
       <w:bookmarkEnd w:id="43"/>
     </w:p>
-    <w:p>
-      <w:pPr>
-        <w:pStyle w:val="Heading3"/>
-      </w:pPr>
-      <w:bookmarkStart w:id="44" w:name="references"/>
-      <w:r>
-        <w:t xml:space="preserve">References</w:t>
-      </w:r>
-      <w:bookmarkEnd w:id="44"/>
-    </w:p>
-    <w:bookmarkStart w:id="119" w:name="refs"/>
-    <w:bookmarkStart w:id="46" w:name="ref-alfaro-sanchez_growth_2017"/>
+    <w:bookmarkStart w:id="118" w:name="refs"/>
+    <w:bookmarkStart w:id="45" w:name="ref-alfaro-sanchez_growth_2017"/>
     <w:p>
       <w:pPr>
         <w:pStyle w:val="Bibliography"/>
@@ -6900,7 +7202,7 @@
       <w:r>
         <w:t xml:space="preserve">(2), 531–541. doi:</w:t>
       </w:r>
-      <w:hyperlink r:id="rId45">
+      <w:hyperlink r:id="rId44">
         <w:r>
           <w:rPr>
             <w:rStyle w:val="Hyperlink"/>
@@ -6909,8 +7211,8 @@
         </w:r>
       </w:hyperlink>
     </w:p>
-    <w:bookmarkEnd w:id="46"/>
-    <w:bookmarkStart w:id="48" w:name="X7472afe191c4e6f910d2bf0bfbf82e114a2f267"/>
+    <w:bookmarkEnd w:id="45"/>
+    <w:bookmarkStart w:id="47" w:name="X7472afe191c4e6f910d2bf0bfbf82e114a2f267"/>
     <w:p>
       <w:pPr>
         <w:pStyle w:val="Bibliography"/>
@@ -6918,7 +7220,7 @@
       <w:r>
         <w:t xml:space="preserve">Anderson-Teixeira, K., Gonzalez, B., ForestGEO, McGregor, I., Gonzalez-Akre, E., RHelcoski, … Terrell, A. (2020, July). Forestgeo/Climate: Pre-release for collaborative review. Zenodo. doi:</w:t>
       </w:r>
-      <w:hyperlink r:id="rId47">
+      <w:hyperlink r:id="rId46">
         <w:r>
           <w:rPr>
             <w:rStyle w:val="Hyperlink"/>
@@ -6927,8 +7229,8 @@
         </w:r>
       </w:hyperlink>
     </w:p>
-    <w:bookmarkEnd w:id="48"/>
-    <w:bookmarkStart w:id="50" w:name="X9500a36d1b54456ba99312b61e732f214f264df"/>
+    <w:bookmarkEnd w:id="47"/>
+    <w:bookmarkStart w:id="49" w:name="X9500a36d1b54456ba99312b61e732f214f264df"/>
     <w:p>
       <w:pPr>
         <w:pStyle w:val="Bibliography"/>
@@ -6960,7 +7262,7 @@
       <w:r>
         <w:t xml:space="preserve">(2), 528–549. doi:</w:t>
       </w:r>
-      <w:hyperlink r:id="rId49">
+      <w:hyperlink r:id="rId48">
         <w:r>
           <w:rPr>
             <w:rStyle w:val="Hyperlink"/>
@@ -6969,8 +7271,8 @@
         </w:r>
       </w:hyperlink>
     </w:p>
-    <w:bookmarkEnd w:id="50"/>
-    <w:bookmarkStart w:id="52" w:name="ref-anderson-teixeira_size-related_2015"/>
+    <w:bookmarkEnd w:id="49"/>
+    <w:bookmarkStart w:id="51" w:name="ref-anderson-teixeira_size-related_2015"/>
     <w:p>
       <w:pPr>
         <w:pStyle w:val="Bibliography"/>
@@ -7002,7 +7304,7 @@
       <w:r>
         <w:t xml:space="preserve">(12), 1587–1602. doi:</w:t>
       </w:r>
-      <w:hyperlink r:id="rId51">
+      <w:hyperlink r:id="rId50">
         <w:r>
           <w:rPr>
             <w:rStyle w:val="Hyperlink"/>
@@ -7011,8 +7313,8 @@
         </w:r>
       </w:hyperlink>
     </w:p>
-    <w:bookmarkEnd w:id="52"/>
-    <w:bookmarkStart w:id="54" w:name="ref-baker_suppression_2006"/>
+    <w:bookmarkEnd w:id="51"/>
+    <w:bookmarkStart w:id="53" w:name="ref-baker_suppression_2006"/>
     <w:p>
       <w:pPr>
         <w:pStyle w:val="Bibliography"/>
@@ -7044,7 +7346,7 @@
       <w:r>
         <w:t xml:space="preserve">(5), 521–529. doi:</w:t>
       </w:r>
-      <w:hyperlink r:id="rId53">
+      <w:hyperlink r:id="rId52">
         <w:r>
           <w:rPr>
             <w:rStyle w:val="Hyperlink"/>
@@ -7053,35 +7355,35 @@
         </w:r>
       </w:hyperlink>
     </w:p>
+    <w:bookmarkEnd w:id="53"/>
+    <w:bookmarkStart w:id="54" w:name="ref-banbury_morgan_global_nodate"/>
+    <w:p>
+      <w:pPr>
+        <w:pStyle w:val="Bibliography"/>
+      </w:pPr>
+      <w:r>
+        <w:t xml:space="preserve">Banbury Morgan, B., Herrmann, V., Kunert, N., Bond-Lamberty, B., Muller-Landau, H. C., &amp; Anderson-Teixeira, K. J. (n.d.). Global patterns of forest autotrophic carbon fluxes.</w:t>
+      </w:r>
+      <w:r>
+        <w:t xml:space="preserve"> </w:t>
+      </w:r>
+      <w:r>
+        <w:rPr>
+          <w:i/>
+        </w:rPr>
+        <w:t xml:space="preserve">Global Change Biology</w:t>
+      </w:r>
+      <w:r>
+        <w:t xml:space="preserve">.</w:t>
+      </w:r>
+    </w:p>
     <w:bookmarkEnd w:id="54"/>
-    <w:bookmarkStart w:id="55" w:name="ref-banbury_morgan_global_nodate"/>
+    <w:bookmarkStart w:id="56" w:name="ref-bennett_larger_2015"/>
     <w:p>
       <w:pPr>
         <w:pStyle w:val="Bibliography"/>
       </w:pPr>
       <w:r>
-        <w:t xml:space="preserve">Banbury Morgan, B., Herrmann, V., Kunert, N., Bond-Lamberty, B., Muller-Landau, H. C., &amp; Anderson-Teixeira, K. J. (n.d.). Global patterns of forest autotrophic carbon fluxes.</w:t>
-      </w:r>
-      <w:r>
-        <w:t xml:space="preserve"> </w:t>
-      </w:r>
-      <w:r>
-        <w:rPr>
-          <w:i/>
-        </w:rPr>
-        <w:t xml:space="preserve">Global Change Biology</w:t>
-      </w:r>
-      <w:r>
-        <w:t xml:space="preserve">.</w:t>
-      </w:r>
-    </w:p>
-    <w:bookmarkEnd w:id="55"/>
-    <w:bookmarkStart w:id="57" w:name="ref-bennett_larger_2015"/>
-    <w:p>
-      <w:pPr>
-        <w:pStyle w:val="Bibliography"/>
-      </w:pPr>
-      <w:r>
         <w:t xml:space="preserve">Bennett, A. C., McDowell, N. G., Allen, C. D., &amp; Anderson-Teixeira, K. J. (2015). Larger trees suffer most during drought in forests worldwide.</w:t>
       </w:r>
       <w:r>
@@ -7108,7 +7410,7 @@
       <w:r>
         <w:t xml:space="preserve">(10), 15139. doi:</w:t>
       </w:r>
-      <w:hyperlink r:id="rId56">
+      <w:hyperlink r:id="rId55">
         <w:r>
           <w:rPr>
             <w:rStyle w:val="Hyperlink"/>
@@ -7117,8 +7419,8 @@
         </w:r>
       </w:hyperlink>
     </w:p>
-    <w:bookmarkEnd w:id="57"/>
-    <w:bookmarkStart w:id="59" w:name="ref-brown_toward_2004"/>
+    <w:bookmarkEnd w:id="56"/>
+    <w:bookmarkStart w:id="58" w:name="ref-brown_toward_2004"/>
     <w:p>
       <w:pPr>
         <w:pStyle w:val="Bibliography"/>
@@ -7150,7 +7452,7 @@
       <w:r>
         <w:t xml:space="preserve">(7), 1771–1789. doi:</w:t>
       </w:r>
-      <w:hyperlink r:id="rId58">
+      <w:hyperlink r:id="rId57">
         <w:r>
           <w:rPr>
             <w:rStyle w:val="Hyperlink"/>
@@ -7159,8 +7461,8 @@
         </w:r>
       </w:hyperlink>
     </w:p>
-    <w:bookmarkEnd w:id="59"/>
-    <w:bookmarkStart w:id="61" w:name="ref-cailleret_synthesis_2017"/>
+    <w:bookmarkEnd w:id="58"/>
+    <w:bookmarkStart w:id="60" w:name="ref-cailleret_synthesis_2017"/>
     <w:p>
       <w:pPr>
         <w:pStyle w:val="Bibliography"/>
@@ -7192,7 +7494,7 @@
       <w:r>
         <w:t xml:space="preserve">(4), 1675–1690. doi:</w:t>
       </w:r>
-      <w:hyperlink r:id="rId60">
+      <w:hyperlink r:id="rId59">
         <w:r>
           <w:rPr>
             <w:rStyle w:val="Hyperlink"/>
@@ -7201,8 +7503,8 @@
         </w:r>
       </w:hyperlink>
     </w:p>
-    <w:bookmarkEnd w:id="61"/>
-    <w:bookmarkStart w:id="63" w:name="ref-charney_observed_2016"/>
+    <w:bookmarkEnd w:id="60"/>
+    <w:bookmarkStart w:id="62" w:name="ref-charney_observed_2016"/>
     <w:p>
       <w:pPr>
         <w:pStyle w:val="Bibliography"/>
@@ -7234,7 +7536,7 @@
       <w:r>
         <w:t xml:space="preserve">(9), 1119–1128. doi:</w:t>
       </w:r>
-      <w:hyperlink r:id="rId62">
+      <w:hyperlink r:id="rId61">
         <w:r>
           <w:rPr>
             <w:rStyle w:val="Hyperlink"/>
@@ -7243,8 +7545,8 @@
         </w:r>
       </w:hyperlink>
     </w:p>
-    <w:bookmarkEnd w:id="63"/>
-    <w:bookmarkStart w:id="65" w:name="ref-foster_predicting_2016"/>
+    <w:bookmarkEnd w:id="62"/>
+    <w:bookmarkStart w:id="64" w:name="ref-foster_predicting_2016"/>
     <w:p>
       <w:pPr>
         <w:pStyle w:val="Bibliography"/>
@@ -7276,7 +7578,7 @@
       <w:r>
         <w:t xml:space="preserve">(6), 2138–2151. doi:</w:t>
       </w:r>
-      <w:hyperlink r:id="rId64">
+      <w:hyperlink r:id="rId63">
         <w:r>
           <w:rPr>
             <w:rStyle w:val="Hyperlink"/>
@@ -7285,8 +7587,8 @@
         </w:r>
       </w:hyperlink>
     </w:p>
-    <w:bookmarkEnd w:id="65"/>
-    <w:bookmarkStart w:id="67" w:name="ref-friedlingstein_climatecarbon_2006"/>
+    <w:bookmarkEnd w:id="64"/>
+    <w:bookmarkStart w:id="66" w:name="ref-friedlingstein_climatecarbon_2006"/>
     <w:p>
       <w:pPr>
         <w:pStyle w:val="Bibliography"/>
@@ -7318,7 +7620,7 @@
       <w:r>
         <w:t xml:space="preserve">(14), 3337–3353. doi:</w:t>
       </w:r>
-      <w:hyperlink r:id="rId66">
+      <w:hyperlink r:id="rId65">
         <w:r>
           <w:rPr>
             <w:rStyle w:val="Hyperlink"/>
@@ -7327,8 +7629,8 @@
         </w:r>
       </w:hyperlink>
     </w:p>
-    <w:bookmarkEnd w:id="67"/>
-    <w:bookmarkStart w:id="69" w:name="ref-graumlich_long-term_1989"/>
+    <w:bookmarkEnd w:id="66"/>
+    <w:bookmarkStart w:id="68" w:name="ref-graumlich_long-term_1989"/>
     <w:p>
       <w:pPr>
         <w:pStyle w:val="Bibliography"/>
@@ -7360,7 +7662,7 @@
       <w:r>
         <w:t xml:space="preserve">(2), 405–410. doi:</w:t>
       </w:r>
-      <w:hyperlink r:id="rId68">
+      <w:hyperlink r:id="rId67">
         <w:r>
           <w:rPr>
             <w:rStyle w:val="Hyperlink"/>
@@ -7369,8 +7671,8 @@
         </w:r>
       </w:hyperlink>
     </w:p>
-    <w:bookmarkEnd w:id="69"/>
-    <w:bookmarkStart w:id="71" w:name="ref-harris_updated_2014"/>
+    <w:bookmarkEnd w:id="68"/>
+    <w:bookmarkStart w:id="70" w:name="ref-harris_updated_2014"/>
     <w:p>
       <w:pPr>
         <w:pStyle w:val="Bibliography"/>
@@ -7402,7 +7704,7 @@
       <w:r>
         <w:t xml:space="preserve">(3), 623–642. doi:</w:t>
       </w:r>
-      <w:hyperlink r:id="rId70">
+      <w:hyperlink r:id="rId69">
         <w:r>
           <w:rPr>
             <w:rStyle w:val="Hyperlink"/>
@@ -7411,8 +7713,8 @@
         </w:r>
       </w:hyperlink>
     </w:p>
-    <w:bookmarkEnd w:id="71"/>
-    <w:bookmarkStart w:id="73" w:name="ref-harris_version_2020"/>
+    <w:bookmarkEnd w:id="70"/>
+    <w:bookmarkStart w:id="72" w:name="ref-harris_version_2020"/>
     <w:p>
       <w:pPr>
         <w:pStyle w:val="Bibliography"/>
@@ -7444,7 +7746,7 @@
       <w:r>
         <w:t xml:space="preserve">(1). doi:</w:t>
       </w:r>
-      <w:hyperlink r:id="rId72">
+      <w:hyperlink r:id="rId71">
         <w:r>
           <w:rPr>
             <w:rStyle w:val="Hyperlink"/>
@@ -7453,8 +7755,8 @@
         </w:r>
       </w:hyperlink>
     </w:p>
-    <w:bookmarkEnd w:id="73"/>
-    <w:bookmarkStart w:id="75" w:name="ref-helcoski_growing_2019"/>
+    <w:bookmarkEnd w:id="72"/>
+    <w:bookmarkStart w:id="74" w:name="ref-helcoski_growing_2019"/>
     <w:p>
       <w:pPr>
         <w:pStyle w:val="Bibliography"/>
@@ -7486,7 +7788,7 @@
       <w:r>
         <w:t xml:space="preserve">(3), 1204–1216. doi:</w:t>
       </w:r>
-      <w:hyperlink r:id="rId74">
+      <w:hyperlink r:id="rId73">
         <w:r>
           <w:rPr>
             <w:rStyle w:val="Hyperlink"/>
@@ -7495,8 +7797,8 @@
         </w:r>
       </w:hyperlink>
     </w:p>
-    <w:bookmarkEnd w:id="75"/>
-    <w:bookmarkStart w:id="77" w:name="ref-klesse_sampling_2018"/>
+    <w:bookmarkEnd w:id="74"/>
+    <w:bookmarkStart w:id="76" w:name="ref-klesse_sampling_2018"/>
     <w:p>
       <w:pPr>
         <w:pStyle w:val="Bibliography"/>
@@ -7528,7 +7830,7 @@
       <w:r>
         <w:t xml:space="preserve">(1), 5336. doi:</w:t>
       </w:r>
-      <w:hyperlink r:id="rId76">
+      <w:hyperlink r:id="rId75">
         <w:r>
           <w:rPr>
             <w:rStyle w:val="Hyperlink"/>
@@ -7537,8 +7839,8 @@
         </w:r>
       </w:hyperlink>
     </w:p>
-    <w:bookmarkEnd w:id="77"/>
-    <w:bookmarkStart w:id="79" w:name="ref-kumarathunge_acclimation_2019"/>
+    <w:bookmarkEnd w:id="76"/>
+    <w:bookmarkStart w:id="78" w:name="ref-kumarathunge_acclimation_2019"/>
     <w:p>
       <w:pPr>
         <w:pStyle w:val="Bibliography"/>
@@ -7570,7 +7872,7 @@
       <w:r>
         <w:t xml:space="preserve">(2), 768–784. doi:</w:t>
       </w:r>
-      <w:hyperlink r:id="rId78">
+      <w:hyperlink r:id="rId77">
         <w:r>
           <w:rPr>
             <w:rStyle w:val="Hyperlink"/>
@@ -7579,8 +7881,8 @@
         </w:r>
       </w:hyperlink>
     </w:p>
-    <w:bookmarkEnd w:id="79"/>
-    <w:bookmarkStart w:id="81" w:name="ref-mathias_disentangling_2018"/>
+    <w:bookmarkEnd w:id="78"/>
+    <w:bookmarkStart w:id="80" w:name="ref-mathias_disentangling_2018"/>
     <w:p>
       <w:pPr>
         <w:pStyle w:val="Bibliography"/>
@@ -7639,7 +7941,7 @@
       <w:r>
         <w:t xml:space="preserve">(9), 3938–3953. doi:</w:t>
       </w:r>
-      <w:hyperlink r:id="rId80">
+      <w:hyperlink r:id="rId79">
         <w:r>
           <w:rPr>
             <w:rStyle w:val="Hyperlink"/>
@@ -7648,8 +7950,8 @@
         </w:r>
       </w:hyperlink>
     </w:p>
-    <w:bookmarkEnd w:id="81"/>
-    <w:bookmarkStart w:id="83" w:name="ref-maxwell_declining_2016"/>
+    <w:bookmarkEnd w:id="80"/>
+    <w:bookmarkStart w:id="82" w:name="ref-maxwell_declining_2016"/>
     <w:p>
       <w:pPr>
         <w:pStyle w:val="Bibliography"/>
@@ -7681,7 +7983,7 @@
       <w:r>
         <w:t xml:space="preserve">(1-2), 127–142. doi:</w:t>
       </w:r>
-      <w:hyperlink r:id="rId82">
+      <w:hyperlink r:id="rId81">
         <w:r>
           <w:rPr>
             <w:rStyle w:val="Hyperlink"/>
@@ -7690,8 +7992,8 @@
         </w:r>
       </w:hyperlink>
     </w:p>
-    <w:bookmarkEnd w:id="83"/>
-    <w:bookmarkStart w:id="85" w:name="ref-mcdowell_pervasive_2020"/>
+    <w:bookmarkEnd w:id="82"/>
+    <w:bookmarkStart w:id="84" w:name="ref-mcdowell_pervasive_2020"/>
     <w:p>
       <w:pPr>
         <w:pStyle w:val="Bibliography"/>
@@ -7723,7 +8025,7 @@
       <w:r>
         <w:t xml:space="preserve">(6494). doi:</w:t>
       </w:r>
-      <w:hyperlink r:id="rId84">
+      <w:hyperlink r:id="rId83">
         <w:r>
           <w:rPr>
             <w:rStyle w:val="Hyperlink"/>
@@ -7732,35 +8034,35 @@
         </w:r>
       </w:hyperlink>
     </w:p>
+    <w:bookmarkEnd w:id="84"/>
+    <w:bookmarkStart w:id="85" w:name="ref-mcgregor_tree_nodate"/>
+    <w:p>
+      <w:pPr>
+        <w:pStyle w:val="Bibliography"/>
+      </w:pPr>
+      <w:r>
+        <w:t xml:space="preserve">McGregor, I., Helcoski, R., Kunert, N., Tepley, A. J., Gonzalez-Akre, E. B., Herrmann, V., … Anderson-Teixeira, K. J. (n.d.). Tree height and drought tolerance traits shape growth responses across droughts in a temperate broadleaf forest.</w:t>
+      </w:r>
+      <w:r>
+        <w:t xml:space="preserve"> </w:t>
+      </w:r>
+      <w:r>
+        <w:rPr>
+          <w:i/>
+        </w:rPr>
+        <w:t xml:space="preserve">Target Journal: New Phytologist</w:t>
+      </w:r>
+      <w:r>
+        <w:t xml:space="preserve">.</w:t>
+      </w:r>
+    </w:p>
     <w:bookmarkEnd w:id="85"/>
-    <w:bookmarkStart w:id="86" w:name="ref-mcgregor_tree_nodate"/>
+    <w:bookmarkStart w:id="87" w:name="ref-muller-landau_testing_2006"/>
     <w:p>
       <w:pPr>
         <w:pStyle w:val="Bibliography"/>
       </w:pPr>
       <w:r>
-        <w:t xml:space="preserve">McGregor, I., Helcoski, R., Kunert, N., Tepley, A. J., Gonzalez-Akre, E. B., Herrmann, V., … Anderson-Teixeira, K. J. (n.d.). Tree height and drought tolerance traits shape growth responses across droughts in a temperate broadleaf forest.</w:t>
-      </w:r>
-      <w:r>
-        <w:t xml:space="preserve"> </w:t>
-      </w:r>
-      <w:r>
-        <w:rPr>
-          <w:i/>
-        </w:rPr>
-        <w:t xml:space="preserve">Target Journal: New Phytologist</w:t>
-      </w:r>
-      <w:r>
-        <w:t xml:space="preserve">.</w:t>
-      </w:r>
-    </w:p>
-    <w:bookmarkEnd w:id="86"/>
-    <w:bookmarkStart w:id="88" w:name="ref-muller-landau_testing_2006"/>
-    <w:p>
-      <w:pPr>
-        <w:pStyle w:val="Bibliography"/>
-      </w:pPr>
-      <w:r>
         <w:t xml:space="preserve">Muller-Landau, H. C., Condit, R. S., Chave, J., Thomas, S. C., Bohlman, S. A., Bunyavejchewin, S., … Kiratiprayoon, S. (2006). Testing metabolic ecology theory for allometric scaling of tree size, growth and mortality in tropical forests.</w:t>
       </w:r>
       <w:r>
@@ -7790,7 +8092,7 @@
       <w:r>
         <w:t xml:space="preserve"> </w:t>
       </w:r>
-      <w:hyperlink r:id="rId87">
+      <w:hyperlink r:id="rId86">
         <w:r>
           <w:rPr>
             <w:rStyle w:val="Hyperlink"/>
@@ -7799,8 +8101,8 @@
         </w:r>
       </w:hyperlink>
     </w:p>
-    <w:bookmarkEnd w:id="88"/>
-    <w:bookmarkStart w:id="90" w:name="ref-paton_barro_2019"/>
+    <w:bookmarkEnd w:id="87"/>
+    <w:bookmarkStart w:id="89" w:name="ref-paton_barro_2019"/>
     <w:p>
       <w:pPr>
         <w:pStyle w:val="Bibliography"/>
@@ -7808,7 +8110,7 @@
       <w:r>
         <w:t xml:space="preserve">Paton, S. (2019). Barro Colorado Island, Clearing_Precipitation, manual. doi:</w:t>
       </w:r>
-      <w:hyperlink r:id="rId89">
+      <w:hyperlink r:id="rId88">
         <w:r>
           <w:rPr>
             <w:rStyle w:val="Hyperlink"/>
@@ -7817,8 +8119,8 @@
         </w:r>
       </w:hyperlink>
     </w:p>
-    <w:bookmarkEnd w:id="90"/>
-    <w:bookmarkStart w:id="92" w:name="ref-peters_detecting_2015"/>
+    <w:bookmarkEnd w:id="89"/>
+    <w:bookmarkStart w:id="91" w:name="ref-peters_detecting_2015"/>
     <w:p>
       <w:pPr>
         <w:pStyle w:val="Bibliography"/>
@@ -7850,7 +8152,7 @@
       <w:r>
         <w:t xml:space="preserve">(5), 2040–2054. doi:</w:t>
       </w:r>
-      <w:hyperlink r:id="rId91">
+      <w:hyperlink r:id="rId90">
         <w:r>
           <w:rPr>
             <w:rStyle w:val="Hyperlink"/>
@@ -7859,8 +8161,8 @@
         </w:r>
       </w:hyperlink>
     </w:p>
-    <w:bookmarkEnd w:id="92"/>
-    <w:bookmarkStart w:id="94" w:name="ref-van_de_pol_identifying_2016"/>
+    <w:bookmarkEnd w:id="91"/>
+    <w:bookmarkStart w:id="93" w:name="ref-van_de_pol_identifying_2016"/>
     <w:p>
       <w:pPr>
         <w:pStyle w:val="Bibliography"/>
@@ -7892,7 +8194,7 @@
       <w:r>
         <w:t xml:space="preserve">(10), 1246–1257. doi:</w:t>
       </w:r>
-      <w:hyperlink r:id="rId93">
+      <w:hyperlink r:id="rId92">
         <w:r>
           <w:rPr>
             <w:rStyle w:val="Hyperlink"/>
@@ -7901,8 +8203,8 @@
         </w:r>
       </w:hyperlink>
     </w:p>
-    <w:bookmarkEnd w:id="94"/>
-    <w:bookmarkStart w:id="96" w:name="ref-rayback_dendroecological_2020"/>
+    <w:bookmarkEnd w:id="93"/>
+    <w:bookmarkStart w:id="95" w:name="ref-rayback_dendroecological_2020"/>
     <w:p>
       <w:pPr>
         <w:pStyle w:val="Bibliography"/>
@@ -7934,7 +8236,7 @@
       <w:r>
         <w:t xml:space="preserve">, 125678. doi:</w:t>
       </w:r>
-      <w:hyperlink r:id="rId95">
+      <w:hyperlink r:id="rId94">
         <w:r>
           <w:rPr>
             <w:rStyle w:val="Hyperlink"/>
@@ -7943,8 +8245,8 @@
         </w:r>
       </w:hyperlink>
     </w:p>
-    <w:bookmarkEnd w:id="96"/>
-    <w:bookmarkStart w:id="98" w:name="ref-van_der_sleen_no_2015"/>
+    <w:bookmarkEnd w:id="95"/>
+    <w:bookmarkStart w:id="97" w:name="ref-van_der_sleen_no_2015"/>
     <w:p>
       <w:pPr>
         <w:pStyle w:val="Bibliography"/>
@@ -7976,7 +8278,7 @@
       <w:r>
         <w:t xml:space="preserve">(1), 24–28. doi:</w:t>
       </w:r>
-      <w:hyperlink r:id="rId97">
+      <w:hyperlink r:id="rId96">
         <w:r>
           <w:rPr>
             <w:rStyle w:val="Hyperlink"/>
@@ -7985,8 +8287,8 @@
         </w:r>
       </w:hyperlink>
     </w:p>
-    <w:bookmarkEnd w:id="98"/>
-    <w:bookmarkStart w:id="100" w:name="ref-sniderhan_growth_2016"/>
+    <w:bookmarkEnd w:id="97"/>
+    <w:bookmarkStart w:id="99" w:name="ref-sniderhan_growth_2016"/>
     <w:p>
       <w:pPr>
         <w:pStyle w:val="Bibliography"/>
@@ -8033,7 +8335,7 @@
       <w:r>
         <w:t xml:space="preserve">(12), 2988–3000. doi:</w:t>
       </w:r>
-      <w:hyperlink r:id="rId99">
+      <w:hyperlink r:id="rId98">
         <w:r>
           <w:rPr>
             <w:rStyle w:val="Hyperlink"/>
@@ -8042,8 +8344,8 @@
         </w:r>
       </w:hyperlink>
     </w:p>
-    <w:bookmarkEnd w:id="100"/>
-    <w:bookmarkStart w:id="102" w:name="ref-stephenson_rate_2014"/>
+    <w:bookmarkEnd w:id="99"/>
+    <w:bookmarkStart w:id="101" w:name="ref-stephenson_rate_2014"/>
     <w:p>
       <w:pPr>
         <w:pStyle w:val="Bibliography"/>
@@ -8075,7 +8377,7 @@
       <w:r>
         <w:t xml:space="preserve">(7490), 90–93. doi:</w:t>
       </w:r>
-      <w:hyperlink r:id="rId101">
+      <w:hyperlink r:id="rId100">
         <w:r>
           <w:rPr>
             <w:rStyle w:val="Hyperlink"/>
@@ -8084,8 +8386,8 @@
         </w:r>
       </w:hyperlink>
     </w:p>
-    <w:bookmarkEnd w:id="102"/>
-    <w:bookmarkStart w:id="104" w:name="ref-sullivan_long-term_2020"/>
+    <w:bookmarkEnd w:id="101"/>
+    <w:bookmarkStart w:id="103" w:name="ref-sullivan_long-term_2020"/>
     <w:p>
       <w:pPr>
         <w:pStyle w:val="Bibliography"/>
@@ -8117,7 +8419,7 @@
       <w:r>
         <w:t xml:space="preserve">(6493), 869–874. doi:</w:t>
       </w:r>
-      <w:hyperlink r:id="rId103">
+      <w:hyperlink r:id="rId102">
         <w:r>
           <w:rPr>
             <w:rStyle w:val="Hyperlink"/>
@@ -8126,8 +8428,8 @@
         </w:r>
       </w:hyperlink>
     </w:p>
-    <w:bookmarkEnd w:id="104"/>
-    <w:bookmarkStart w:id="106" w:name="ref-taylor_temperature_2017"/>
+    <w:bookmarkEnd w:id="103"/>
+    <w:bookmarkStart w:id="105" w:name="ref-taylor_temperature_2017"/>
     <w:p>
       <w:pPr>
         <w:pStyle w:val="Bibliography"/>
@@ -8159,7 +8461,7 @@
       <w:r>
         <w:t xml:space="preserve">(6), 779–788. doi:</w:t>
       </w:r>
-      <w:hyperlink r:id="rId105">
+      <w:hyperlink r:id="rId104">
         <w:r>
           <w:rPr>
             <w:rStyle w:val="Hyperlink"/>
@@ -8168,8 +8470,8 @@
         </w:r>
       </w:hyperlink>
     </w:p>
-    <w:bookmarkEnd w:id="106"/>
-    <w:bookmarkStart w:id="108" w:name="ref-teets_linking_2018"/>
+    <w:bookmarkEnd w:id="105"/>
+    <w:bookmarkStart w:id="107" w:name="ref-teets_linking_2018"/>
     <w:p>
       <w:pPr>
         <w:pStyle w:val="Bibliography"/>
@@ -8201,7 +8503,7 @@
       <w:r>
         <w:t xml:space="preserve">, 479–487. doi:</w:t>
       </w:r>
-      <w:hyperlink r:id="rId107">
+      <w:hyperlink r:id="rId106">
         <w:r>
           <w:rPr>
             <w:rStyle w:val="Hyperlink"/>
@@ -8210,8 +8512,8 @@
         </w:r>
       </w:hyperlink>
     </w:p>
-    <w:bookmarkEnd w:id="108"/>
-    <w:bookmarkStart w:id="110" w:name="ref-teets_quantifying_2018"/>
+    <w:bookmarkEnd w:id="107"/>
+    <w:bookmarkStart w:id="109" w:name="ref-teets_quantifying_2018"/>
     <w:p>
       <w:pPr>
         <w:pStyle w:val="Bibliography"/>
@@ -8243,7 +8545,7 @@
       <w:r>
         <w:t xml:space="preserve">(8), 3587–3602. doi:</w:t>
       </w:r>
-      <w:hyperlink r:id="rId109">
+      <w:hyperlink r:id="rId108">
         <w:r>
           <w:rPr>
             <w:rStyle w:val="Hyperlink"/>
@@ -8252,8 +8554,8 @@
         </w:r>
       </w:hyperlink>
     </w:p>
-    <w:bookmarkEnd w:id="110"/>
-    <w:bookmarkStart w:id="112" w:name="ref-tolwinski-ward_bayesian_2013"/>
+    <w:bookmarkEnd w:id="109"/>
+    <w:bookmarkStart w:id="111" w:name="ref-tolwinski-ward_bayesian_2013"/>
     <w:p>
       <w:pPr>
         <w:pStyle w:val="Bibliography"/>
@@ -8285,7 +8587,7 @@
       <w:r>
         <w:t xml:space="preserve">(4), 1481–1493. doi:</w:t>
       </w:r>
-      <w:hyperlink r:id="rId111">
+      <w:hyperlink r:id="rId110">
         <w:r>
           <w:rPr>
             <w:rStyle w:val="Hyperlink"/>
@@ -8294,8 +8596,8 @@
         </w:r>
       </w:hyperlink>
     </w:p>
-    <w:bookmarkEnd w:id="112"/>
-    <w:bookmarkStart w:id="114" w:name="ref-tumajer_increasing_2017"/>
+    <w:bookmarkEnd w:id="111"/>
+    <w:bookmarkStart w:id="113" w:name="ref-tumajer_increasing_2017"/>
     <w:p>
       <w:pPr>
         <w:pStyle w:val="Bibliography"/>
@@ -8327,7 +8629,7 @@
       <w:r>
         <w:t xml:space="preserve">, 56–64. doi:</w:t>
       </w:r>
-      <w:hyperlink r:id="rId113">
+      <w:hyperlink r:id="rId112">
         <w:r>
           <w:rPr>
             <w:rStyle w:val="Hyperlink"/>
@@ -8336,8 +8638,8 @@
         </w:r>
       </w:hyperlink>
     </w:p>
-    <w:bookmarkEnd w:id="114"/>
-    <w:bookmarkStart w:id="116" w:name="ref-vlam_temperature_2014"/>
+    <w:bookmarkEnd w:id="113"/>
+    <w:bookmarkStart w:id="115" w:name="ref-vlam_temperature_2014"/>
     <w:p>
       <w:pPr>
         <w:pStyle w:val="Bibliography"/>
@@ -8369,7 +8671,7 @@
       <w:r>
         <w:t xml:space="preserve">(4), 1449–1461. doi:</w:t>
       </w:r>
-      <w:hyperlink r:id="rId115">
+      <w:hyperlink r:id="rId114">
         <w:r>
           <w:rPr>
             <w:rStyle w:val="Hyperlink"/>
@@ -8378,8 +8680,8 @@
         </w:r>
       </w:hyperlink>
     </w:p>
-    <w:bookmarkEnd w:id="116"/>
-    <w:bookmarkStart w:id="118" w:name="ref-walker_integrating_nodate"/>
+    <w:bookmarkEnd w:id="115"/>
+    <w:bookmarkStart w:id="117" w:name="ref-walker_integrating_nodate"/>
     <w:p>
       <w:pPr>
         <w:pStyle w:val="Bibliography"/>
@@ -8411,7 +8713,7 @@
       <w:r>
         <w:t xml:space="preserve">(n/a). doi:</w:t>
       </w:r>
-      <w:hyperlink r:id="rId117">
+      <w:hyperlink r:id="rId116">
         <w:r>
           <w:rPr>
             <w:rStyle w:val="Hyperlink"/>
@@ -8420,8 +8722,8 @@
         </w:r>
       </w:hyperlink>
     </w:p>
+    <w:bookmarkEnd w:id="117"/>
     <w:bookmarkEnd w:id="118"/>
-    <w:bookmarkEnd w:id="119"/>
     <w:sectPr/>
   </w:body>
 </w:document>

</xml_diff>

<commit_message>
added some content on cliamte -DBH interactions
#42
</commit_message>
<xml_diff>
--- a/doc/manuscript/MEE_manuscript.docx
+++ b/doc/manuscript/MEE_manuscript.docx
@@ -16,7 +16,7 @@
         <w:t xml:space="preserve"> </w:t>
       </w:r>
       <w:r>
-        <w:t xml:space="preserve">Using tree-ring records to simultaneously characterize the influence of tree size, climate, and other environmental drivers on annual growth</w:t>
+        <w:t xml:space="preserve">Using tree-ring records to simultaneously characterize the influence of tree size and climate drivers on annual growth</w:t>
       </w:r>
     </w:p>
     <w:p>
@@ -3267,7 +3267,7 @@
         <w:rPr>
           <w:i/>
         </w:rPr>
-        <w:t xml:space="preserve">Additive and interactive effects of climate and DBH</w:t>
+        <w:t xml:space="preserve">Interactive effects of climate and DBH</w:t>
       </w:r>
     </w:p>
     <w:p>
@@ -3275,13 +3275,39 @@
         <w:pStyle w:val="BodyText"/>
       </w:pPr>
       <w:r>
+        <w:t xml:space="preserve">We also ran GLS models testing for interactive effects of climate and DBH. For these, we modeled first-order linear relationships between</w:t>
+      </w:r>
+      <w:r>
+        <w:t xml:space="preserve"> </w:t>
+      </w:r>
+      <m:oMath>
+        <m:r>
+          <m:t>D</m:t>
+        </m:r>
+        <m:r>
+          <m:t>B</m:t>
+        </m:r>
+        <m:r>
+          <m:t>H</m:t>
+        </m:r>
+      </m:oMath>
+      <w:r>
+        <w:t xml:space="preserve"> </w:t>
+      </w:r>
+      <w:r>
+        <w:t xml:space="preserve">and climate variables.</w:t>
+      </w:r>
+      <w:r>
+        <w:t xml:space="preserve"> </w:t>
+      </w:r>
+      <w:r>
         <w:t xml:space="preserve">(</w:t>
       </w:r>
       <w:r>
         <w:rPr>
           <w:i/>
         </w:rPr>
-        <w:t xml:space="preserve">See</w:t>
+        <w:t xml:space="preserve">Need to give a better description here. See</w:t>
       </w:r>
       <w:r>
         <w:rPr>
@@ -5970,16 +5996,159 @@
         <w:t xml:space="preserve"> </w:t>
       </w:r>
       <w:r>
-        <w:rPr>
-          <w:i/>
-        </w:rPr>
-        <w:t xml:space="preserve">(some details)</w:t>
-      </w:r>
-      <w:r>
-        <w:t xml:space="preserve"> </w:t>
-      </w:r>
-      <w:r>
-        <w:t xml:space="preserve">(Table S4).</w:t>
+        <w:t xml:space="preserve">Interactions were significant for over half of</w:t>
+      </w:r>
+      <w:r>
+        <w:t xml:space="preserve"> </w:t>
+      </w:r>
+      <m:oMath>
+        <m:r>
+          <m:t>D</m:t>
+        </m:r>
+        <m:r>
+          <m:t>B</m:t>
+        </m:r>
+        <m:r>
+          <m:t>H</m:t>
+        </m:r>
+      </m:oMath>
+      <w:r>
+        <w:t xml:space="preserve">-precipitation variable interactions for all three growth metrics (</w:t>
+      </w:r>
+      <w:r>
+        <w:rPr>
+          <w:i/>
+        </w:rPr>
+        <w:t xml:space="preserve">51% for all</w:t>
+      </w:r>
+      <w:r>
+        <w:t xml:space="preserve">; Table S4).</w:t>
+      </w:r>
+      <w:r>
+        <w:t xml:space="preserve"> </w:t>
+      </w:r>
+      <w:r>
+        <w:t xml:space="preserve">The majority (#%) of these interactions were positive, indicating that larger trees generally respond more positively (or less negatively) to precipitation or it’s frequency (Fig.</w:t>
+      </w:r>
+      <w:r>
+        <w:t xml:space="preserve"> </w:t>
+      </w:r>
+      <w:r>
+        <w:rPr>
+          <w:b/>
+        </w:rPr>
+        <w:t xml:space="preserve">6?</w:t>
+      </w:r>
+      <w:r>
+        <w:t xml:space="preserve">).</w:t>
+      </w:r>
+      <w:r>
+        <w:t xml:space="preserve"> </w:t>
+      </w:r>
+      <w:r>
+        <w:t xml:space="preserve">Interactions between temperature variables and</w:t>
+      </w:r>
+      <w:r>
+        <w:t xml:space="preserve"> </w:t>
+      </w:r>
+      <m:oMath>
+        <m:r>
+          <m:t>D</m:t>
+        </m:r>
+        <m:r>
+          <m:t>B</m:t>
+        </m:r>
+        <m:r>
+          <m:t>H</m:t>
+        </m:r>
+      </m:oMath>
+      <w:r>
+        <w:t xml:space="preserve"> </w:t>
+      </w:r>
+      <w:r>
+        <w:t xml:space="preserve">were significant for</w:t>
+      </w:r>
+      <w:r>
+        <w:t xml:space="preserve"> </w:t>
+      </w:r>
+      <w:r>
+        <w:rPr>
+          <w:i/>
+        </w:rPr>
+        <w:t xml:space="preserve">~40%</w:t>
+      </w:r>
+      <w:r>
+        <w:t xml:space="preserve"> </w:t>
+      </w:r>
+      <w:r>
+        <w:t xml:space="preserve">of cases considered (Table S4).</w:t>
+      </w:r>
+      <w:r>
+        <w:t xml:space="preserve"> </w:t>
+      </w:r>
+      <w:r>
+        <w:t xml:space="preserve">The majority (#%) of these interactions were positive, indicating that larger trees generally respond less negatively (or more positively) to</w:t>
+      </w:r>
+      <w:r>
+        <w:t xml:space="preserve"> </w:t>
+      </w:r>
+      <m:oMath>
+        <m:sSub>
+          <m:e>
+            <m:r>
+              <m:t>T</m:t>
+            </m:r>
+          </m:e>
+          <m:sub>
+            <m:r>
+              <m:t>m</m:t>
+            </m:r>
+            <m:r>
+              <m:t>a</m:t>
+            </m:r>
+            <m:r>
+              <m:t>x</m:t>
+            </m:r>
+          </m:sub>
+        </m:sSub>
+      </m:oMath>
+      <w:r>
+        <w:t xml:space="preserve"> </w:t>
+      </w:r>
+      <w:r>
+        <w:t xml:space="preserve">or</w:t>
+      </w:r>
+      <w:r>
+        <w:t xml:space="preserve"> </w:t>
+      </w:r>
+      <m:oMath>
+        <m:r>
+          <m:t>P</m:t>
+        </m:r>
+        <m:r>
+          <m:t>E</m:t>
+        </m:r>
+        <m:r>
+          <m:t>T</m:t>
+        </m:r>
+      </m:oMath>
+      <w:r>
+        <w:t xml:space="preserve"> </w:t>
+      </w:r>
+      <w:r>
+        <w:t xml:space="preserve">(Fig.</w:t>
+      </w:r>
+      <w:r>
+        <w:t xml:space="preserve"> </w:t>
+      </w:r>
+      <w:r>
+        <w:rPr>
+          <w:b/>
+        </w:rPr>
+        <w:t xml:space="preserve">6?</w:t>
+      </w:r>
+      <w:r>
+        <w:t xml:space="preserve">).</w:t>
       </w:r>
     </w:p>
     <w:p>
@@ -5990,7 +6159,7 @@
         <w:rPr>
           <w:b/>
         </w:rPr>
-        <w:t xml:space="preserve">Table / figure on climate - DBH interactions?</w:t>
+        <w:t xml:space="preserve">figure on climate - DBH interactions?</w:t>
       </w:r>
       <w:r>
         <w:t xml:space="preserve"> </w:t>
@@ -6068,6 +6237,87 @@
       <w:r>
         <w:t xml:space="preserve">Ideas to discuss:</w:t>
       </w:r>
+      <w:r>
+        <w:t xml:space="preserve"> </w:t>
+      </w:r>
+      <w:r>
+        <w:t xml:space="preserve">*</w:t>
+      </w:r>
+      <w:r>
+        <w:t xml:space="preserve"> </w:t>
+      </w:r>
+      <m:oMath>
+        <m:sSub>
+          <m:e>
+            <m:r>
+              <m:t>T</m:t>
+            </m:r>
+          </m:e>
+          <m:sub>
+            <m:r>
+              <m:t>m</m:t>
+            </m:r>
+            <m:r>
+              <m:t>a</m:t>
+            </m:r>
+            <m:r>
+              <m:t>x</m:t>
+            </m:r>
+          </m:sub>
+        </m:sSub>
+      </m:oMath>
+      <w:r>
+        <w:t xml:space="preserve"> </w:t>
+      </w:r>
+      <w:r>
+        <w:t xml:space="preserve">and</w:t>
+      </w:r>
+      <w:r>
+        <w:t xml:space="preserve"> </w:t>
+      </w:r>
+      <m:oMath>
+        <m:r>
+          <m:t>P</m:t>
+        </m:r>
+        <m:r>
+          <m:t>E</m:t>
+        </m:r>
+        <m:r>
+          <m:t>T</m:t>
+        </m:r>
+      </m:oMath>
+      <w:r>
+        <w:t xml:space="preserve"> </w:t>
+      </w:r>
+      <w:r>
+        <w:t xml:space="preserve">tend to be better variables than the more commonly used</w:t>
+      </w:r>
+      <w:r>
+        <w:t xml:space="preserve"> </w:t>
+      </w:r>
+      <m:oMath>
+        <m:sSub>
+          <m:e>
+            <m:r>
+              <m:t>T</m:t>
+            </m:r>
+          </m:e>
+          <m:sub>
+            <m:r>
+              <m:t>m</m:t>
+            </m:r>
+            <m:r>
+              <m:t>e</m:t>
+            </m:r>
+            <m:r>
+              <m:t>a</m:t>
+            </m:r>
+            <m:r>
+              <m:t>n</m:t>
+            </m:r>
+          </m:sub>
+        </m:sSub>
+      </m:oMath>
     </w:p>
     <w:p>
       <w:pPr>
@@ -6077,19 +6327,7 @@
         </w:numPr>
       </w:pPr>
       <w:r>
-        <w:t xml:space="preserve">temperature sensitivity shifts from neg in warm climates to positive in cold climates, although</w:t>
-      </w:r>
-      <w:r>
-        <w:t xml:space="preserve"> </w:t>
-      </w:r>
-      <w:r>
-        <w:t xml:space="preserve">Sniderhan &amp; Baltzer (2016)</w:t>
-      </w:r>
-      <w:r>
-        <w:t xml:space="preserve"> </w:t>
-      </w:r>
-      <w:r>
-        <w:t xml:space="preserve">shows that the effect shifted to negative as warming progressed</w:t>
+        <w:t xml:space="preserve">trees tend to be sensitive to water over longer time scales (makes sense– lags caused by soil moisture storage)</w:t>
       </w:r>
     </w:p>
     <w:p>
@@ -6100,7 +6338,30 @@
         </w:numPr>
       </w:pPr>
       <w:r>
-        <w:t xml:space="preserve">additive effects are common and should not be overlooked</w:t>
+        <w:t xml:space="preserve">temperature sensitivity shifts from neg in warm climates to positive in cold climates (although</w:t>
+      </w:r>
+      <w:r>
+        <w:t xml:space="preserve"> </w:t>
+      </w:r>
+      <w:r>
+        <w:t xml:space="preserve">Sniderhan &amp; Baltzer (2016)</w:t>
+      </w:r>
+      <w:r>
+        <w:t xml:space="preserve"> </w:t>
+      </w:r>
+      <w:r>
+        <w:t xml:space="preserve">shows that the effect shifted to negative as warming progressed)</w:t>
+      </w:r>
+    </w:p>
+    <w:p>
+      <w:pPr>
+        <w:numPr>
+          <w:numId w:val="1003"/>
+          <w:ilvl w:val="0"/>
+        </w:numPr>
+      </w:pPr>
+      <w:r>
+        <w:t xml:space="preserve">additive effects are prevalent and should not be overlooked</w:t>
       </w:r>
     </w:p>
     <w:p>
@@ -7045,7 +7306,7 @@
         </m:r>
       </m:oMath>
       <w:r>
-        <w:t xml:space="preserve">-climate effects reinforces the concepts that drought tends to have a disproportionate impact on large trees</w:t>
+        <w:t xml:space="preserve">-climate effects reinforces the concepts that large trees tend to be disproportionately sensitive to drought</w:t>
       </w:r>
       <w:r>
         <w:t xml:space="preserve"> </w:t>
@@ -7057,16 +7318,16 @@
         <w:t xml:space="preserve"> </w:t>
       </w:r>
       <w:r>
-        <w:t xml:space="preserve">and that</w:t>
-      </w:r>
-      <w:r>
-        <w:t xml:space="preserve"> </w:t>
-      </w:r>
-      <w:r>
-        <w:rPr>
-          <w:i/>
-        </w:rPr>
-        <w:t xml:space="preserve">temperature sensitivity can vary across size classes (Rollinson et al. in review)</w:t>
+        <w:t xml:space="preserve">but less sensitive to high temperatures</w:t>
+      </w:r>
+      <w:r>
+        <w:t xml:space="preserve"> </w:t>
+      </w:r>
+      <w:r>
+        <w:rPr>
+          <w:i/>
+        </w:rPr>
+        <w:t xml:space="preserve">(Rollinson et al. in review)</w:t>
       </w:r>
       <w:r>
         <w:t xml:space="preserve">, implying that size should be considered in tree-ring analyses of climate sensitivity.</w:t>

</xml_diff>

<commit_message>
fixing up for coauthor review
</commit_message>
<xml_diff>
--- a/doc/manuscript/MEE_manuscript.docx
+++ b/doc/manuscript/MEE_manuscript.docx
@@ -419,13 +419,24 @@
     </w:p>
     <w:p>
       <w:pPr>
+        <w:pStyle w:val="FirstParagraph"/>
+      </w:pPr>
+      <w:r>
+        <w:rPr>
+          <w:i/>
+        </w:rPr>
+        <w:t xml:space="preserve">NOTE TO COAUTHORS: I’d appreciate feedback on what you consider to be the most important results and conclusions to highlight in the abstract. I think we have many interesting findings with important implications.</w:t>
+      </w:r>
+    </w:p>
+    <w:p>
+      <w:pPr>
         <w:numPr>
           <w:numId w:val="1002"/>
           <w:ilvl w:val="0"/>
         </w:numPr>
       </w:pPr>
       <w:r>
-        <w:t xml:space="preserve">Tree rings provide a valuable long-term record for understanding how climate shapes forest productivity. However, traditional analysis methods have not been designed to simultaneously account for the effects of tree size and climate, which has limited the potential to use tree-rings to understand forest productivity in the current era of rapid climate change.</w:t>
+        <w:t xml:space="preserve">Tree rings provide a valuable long-term record for understanding how climate shapes forest productivity. However, traditional analysis methods have not been designed to simultaneously account for the effects of tree size and climate, because they aggregate tree ring records of multiple trees into residual chronologies. This has limited the potential to use tree-rings to understand forest productivity in the current era of rapid climate change.</w:t>
       </w:r>
     </w:p>
     <w:p>
@@ -436,19 +447,19 @@
         </w:numPr>
       </w:pPr>
       <w:r>
-        <w:t xml:space="preserve">Here, we develop a new method that allows simultaneous non-linear modeling of the effects of objectively determined principle climate drivers and tree diameter.</w:t>
-      </w:r>
-      <w:r>
-        <w:t xml:space="preserve"> </w:t>
-      </w:r>
-      <w:r>
-        <w:t xml:space="preserve">Specifically, we first identify the most important climate drivers using the climwin R package.</w:t>
-      </w:r>
-      <w:r>
-        <w:t xml:space="preserve"> </w:t>
-      </w:r>
-      <w:r>
-        <w:t xml:space="preserve">We then include these in generalized least squares models that simultaneously fit the detrending splines needed to pull out climate signals and flexibly account for nonlinearity of responses to tree diameter and climate variables.</w:t>
+        <w:t xml:space="preserve">Here, we develop a new method to simultaneously model non-linear effects of objectively determined principle climate drivers and individual tree metrics (e.g., diameter).</w:t>
+      </w:r>
+      <w:r>
+        <w:t xml:space="preserve"> </w:t>
+      </w:r>
+      <w:r>
+        <w:t xml:space="preserve">Specifically, we first identify the most important climate drivers and their appropriate time window of influence using the climwin R package.</w:t>
+      </w:r>
+      <w:r>
+        <w:t xml:space="preserve"> </w:t>
+      </w:r>
+      <w:r>
+        <w:t xml:space="preserve">We then include these in generalized least squares models to model tree growth while accounting for the temporal autocorrelation inherent to each individual tree’s growth.</w:t>
       </w:r>
       <w:r>
         <w:t xml:space="preserve"> </w:t>
@@ -461,9 +472,9 @@
       </w:r>
       <w:r>
         <w:rPr>
-          <w:b/>
-        </w:rPr>
-        <w:t xml:space="preserve">#</w:t>
+          <w:i/>
+        </w:rPr>
+        <w:t xml:space="preserve">~40</w:t>
       </w:r>
       <w:r>
         <w:t xml:space="preserve"> </w:t>
@@ -480,16 +491,19 @@
         </w:numPr>
       </w:pPr>
       <w:r>
-        <w:t xml:space="preserve">Our analysis identified similar climate drivers to those obtained via traditional methods, but revealed that non-linear responses to climate variables were common. Radial growth increments, basal area increments, and biomass increments all varied non-linearly with tree diameter. [</w:t>
-      </w:r>
-      <w:r>
-        <w:rPr>
-          <w:i/>
-        </w:rPr>
-        <w:t xml:space="preserve">something about interactions between climate sensitivity and diameter</w:t>
-      </w:r>
-      <w:r>
-        <w:t xml:space="preserve">]</w:t>
+        <w:t xml:space="preserve">Our analysis identified similar climate drivers to those obtained via traditional methods, but revealed that non-linear responses to climate variables were common. Radial growth increments, basal area increments, and biomass increments all varied non-linearly with tree diameter. The relative importance of tree diameter versus climate varied across sites, and interactions between diameter and climate variables were prevalent (</w:t>
+      </w:r>
+      <w:r>
+        <w:rPr>
+          <w:i/>
+        </w:rPr>
+        <w:t xml:space="preserve">~50%</w:t>
+      </w:r>
+      <w:r>
+        <w:t xml:space="preserve"> </w:t>
+      </w:r>
+      <w:r>
+        <w:t xml:space="preserve">of cases tested).</w:t>
       </w:r>
     </w:p>
     <w:p>
@@ -553,6 +567,47 @@
     <w:p>
       <w:pPr>
         <w:pStyle w:val="FirstParagraph"/>
+      </w:pPr>
+      <w:r>
+        <w:rPr>
+          <w:i/>
+        </w:rPr>
+        <w:t xml:space="preserve">NOTE TO COAUTHORS: Intro is still pretty rough, so please don’t worry about word-smithing. However, I’d appreciate input on the content, and important references (especially</w:t>
+      </w:r>
+      <w:r>
+        <w:rPr>
+          <w:i/>
+        </w:rPr>
+        <w:t xml:space="preserve"> </w:t>
+      </w:r>
+      <w:r>
+        <w:rPr>
+          <w:i/>
+        </w:rPr>
+        <w:t xml:space="preserve">“</w:t>
+      </w:r>
+      <w:r>
+        <w:rPr>
+          <w:i/>
+        </w:rPr>
+        <w:t xml:space="preserve">DENDRO REFS</w:t>
+      </w:r>
+      <w:r>
+        <w:rPr>
+          <w:i/>
+        </w:rPr>
+        <w:t xml:space="preserve">”</w:t>
+      </w:r>
+      <w:r>
+        <w:rPr>
+          <w:i/>
+        </w:rPr>
+        <w:t xml:space="preserve">, as most of you know that literature better than I do).</w:t>
+      </w:r>
+    </w:p>
+    <w:p>
+      <w:pPr>
+        <w:pStyle w:val="BodyText"/>
       </w:pPr>
       <w:r>
         <w:rPr>
@@ -1044,7 +1099,10 @@
         <w:t xml:space="preserve"> </w:t>
       </w:r>
       <w:r>
-        <w:t xml:space="preserve">typically increases with tree diameter at breast height [</w:t>
+        <w:t xml:space="preserve">typically increases with</w:t>
+      </w:r>
+      <w:r>
+        <w:t xml:space="preserve"> </w:t>
       </w:r>
       <m:oMath>
         <m:r>
@@ -1058,10 +1116,10 @@
         </m:r>
       </m:oMath>
       <w:r>
-        <w:t xml:space="preserve">;</w:t>
-      </w:r>
-      <w:r>
-        <w:t xml:space="preserve"> </w:t>
+        <w:t xml:space="preserve"> </w:t>
+      </w:r>
+      <w:r>
+        <w:t xml:space="preserve">[</w:t>
       </w:r>
       <w:r>
         <w:t xml:space="preserve">Muller-Landau et al. (2006)</w:t>
@@ -1459,7 +1517,7 @@
         <w:t xml:space="preserve"> </w:t>
       </w:r>
       <w:r>
-        <w:t xml:space="preserve">Trees of species represented within the ForestGEO plots were cored within the plot (n=#) and/or in the vicinity (n=#; max distance: # km), following a variety of sampling protocols designed to meet the varied objectives of the original studies (Table S1).</w:t>
+        <w:t xml:space="preserve">Trees of species represented within the ForestGEO plots were cored within the plot (n=#) and/or in the vicinity (n=#; max distance: # km), following a variety of sampling protocols designed to meet the varied objectives of the original studies (Tables S1, S3).</w:t>
       </w:r>
       <w:r>
         <w:t xml:space="preserve"> </w:t>
@@ -1477,6 +1535,18 @@
           <w:b/>
         </w:rPr>
         <w:t xml:space="preserve">Table 1 | Sites included in this analysis</w:t>
+      </w:r>
+      <w:r>
+        <w:t xml:space="preserve">. Here and throughout, sites are ordered by latitude. Additional site information is provided in Table S1, and species and their sample sizes are detailed in Tables S2-S3.</w:t>
+      </w:r>
+      <w:r>
+        <w:t xml:space="preserve"> </w:t>
+      </w:r>
+      <w:r>
+        <w:rPr>
+          <w:i/>
+        </w:rPr>
+        <w:t xml:space="preserve">Climate will be filled in based on CRU data.</w:t>
       </w:r>
       <w:r>
         <w:t xml:space="preserve"> </w:t>
@@ -1593,7 +1663,7 @@
         <w:t xml:space="preserve"> </w:t>
       </w:r>
       <w:r>
-        <w:t xml:space="preserve">for the entire core, along with a 5-year buffer in the opposite direction,</w:t>
+        <w:t xml:space="preserve">for the entire core, along with a 5-year buffer in the opposite direction</w:t>
       </w:r>
       <w:r>
         <w:t xml:space="preserve"> </w:t>
@@ -1605,6 +1675,9 @@
         <w:t xml:space="preserve">(this part needs rewording)</w:t>
       </w:r>
       <w:r>
+        <w:t xml:space="preserve">,</w:t>
+      </w:r>
+      <w:r>
         <w:t xml:space="preserve"> </w:t>
       </w:r>
       <w:r>
@@ -1752,6 +1825,62 @@
       <w:r>
         <w:t xml:space="preserve">(see below) was represented by &lt;3 conspecific trees.</w:t>
       </w:r>
+      <w:r>
+        <w:t xml:space="preserve"> </w:t>
+      </w:r>
+      <w:r>
+        <w:t xml:space="preserve">In total, this resulted in inclusion of</w:t>
+      </w:r>
+      <w:r>
+        <w:t xml:space="preserve"> </w:t>
+      </w:r>
+      <w:r>
+        <w:rPr>
+          <w:i/>
+        </w:rPr>
+        <w:t xml:space="preserve">#</w:t>
+      </w:r>
+      <w:r>
+        <w:t xml:space="preserve"> </w:t>
+      </w:r>
+      <w:r>
+        <w:t xml:space="preserve">cores,</w:t>
+      </w:r>
+      <w:r>
+        <w:t xml:space="preserve"> </w:t>
+      </w:r>
+      <w:r>
+        <w:rPr>
+          <w:i/>
+        </w:rPr>
+        <w:t xml:space="preserve">#</w:t>
+      </w:r>
+      <w:r>
+        <w:t xml:space="preserve"> </w:t>
+      </w:r>
+      <w:r>
+        <w:t xml:space="preserve">of which could be included in analyses with</w:t>
+      </w:r>
+      <w:r>
+        <w:t xml:space="preserve"> </w:t>
+      </w:r>
+      <m:oMath>
+        <m:r>
+          <m:t>D</m:t>
+        </m:r>
+        <m:r>
+          <m:t>B</m:t>
+        </m:r>
+        <m:r>
+          <m:t>H</m:t>
+        </m:r>
+      </m:oMath>
+      <w:r>
+        <w:t xml:space="preserve"> </w:t>
+      </w:r>
+      <w:r>
+        <w:t xml:space="preserve">(Table S3).</w:t>
+      </w:r>
     </w:p>
     <w:p>
       <w:pPr>
@@ -1905,7 +2034,7 @@
         <w:t xml:space="preserve"> </w:t>
       </w:r>
       <w:r>
-        <w:t xml:space="preserve">and bark thickness to account for changes in bark thickness as the tree grew (Appendix S1; Table S2).</w:t>
+        <w:t xml:space="preserve">and bark thickness to account for changes in bark thickness as the tree grew (Appendix S1; Table S4).</w:t>
       </w:r>
     </w:p>
     <w:p>
@@ -1933,7 +2062,7 @@
         <w:t xml:space="preserve"> </w:t>
       </w:r>
       <w:r>
-        <w:t xml:space="preserve">had been reconstructed, we calculated aboveground biomass growth increments (</w:t>
+        <w:t xml:space="preserve">had been reconstructed, we used biomass allometries to estimate the corresponding aboveground biomass and diameter to area equation to get the corresponding basal area. We then calculated aboveground biomass growth increments (</w:t>
       </w:r>
       <m:oMath>
         <m:r>
@@ -1950,119 +2079,7 @@
         </m:r>
       </m:oMath>
       <w:r>
-        <w:t xml:space="preserve">) based on</w:t>
-      </w:r>
-      <w:r>
-        <w:t xml:space="preserve"> </w:t>
-      </w:r>
-      <m:oMath>
-        <m:r>
-          <m:t>D</m:t>
-        </m:r>
-        <m:r>
-          <m:t>B</m:t>
-        </m:r>
-        <m:r>
-          <m:t>H</m:t>
-        </m:r>
-      </m:oMath>
-      <w:r>
-        <w:t xml:space="preserve"> </w:t>
-      </w:r>
-      <w:r>
-        <w:t xml:space="preserve">and</w:t>
-      </w:r>
-      <w:r>
-        <w:t xml:space="preserve"> </w:t>
-      </w:r>
-      <m:oMath>
-        <m:r>
-          <m:t>Δ</m:t>
-        </m:r>
-        <m:r>
-          <m:t>r</m:t>
-        </m:r>
-      </m:oMath>
-      <w:r>
-        <w:t xml:space="preserve">.</w:t>
-      </w:r>
-      <w:r>
-        <w:t xml:space="preserve"> </w:t>
-      </w:r>
-      <w:r>
-        <w:t xml:space="preserve">Specifically, for each year</w:t>
-      </w:r>
-      <w:r>
-        <w:t xml:space="preserve"> </w:t>
-      </w:r>
-      <m:oMath>
-        <m:r>
-          <m:t>y</m:t>
-        </m:r>
-      </m:oMath>
-      <w:r>
-        <w:t xml:space="preserve">, we used biomass allometries to estimate</w:t>
-      </w:r>
-      <w:r>
-        <w:t xml:space="preserve"> </w:t>
-      </w:r>
-      <m:oMath>
-        <m:r>
-          <m:t>A</m:t>
-        </m:r>
-        <m:r>
-          <m:t>B</m:t>
-        </m:r>
-        <m:sSub>
-          <m:e>
-            <m:r>
-              <m:t>G</m:t>
-            </m:r>
-          </m:e>
-          <m:sub>
-            <m:r>
-              <m:t>y</m:t>
-            </m:r>
-          </m:sub>
-        </m:sSub>
-      </m:oMath>
-      <w:r>
-        <w:t xml:space="preserve"> </w:t>
-      </w:r>
-      <w:r>
-        <w:t xml:space="preserve">based on</w:t>
-      </w:r>
-      <w:r>
-        <w:t xml:space="preserve"> </w:t>
-      </w:r>
-      <m:oMath>
-        <m:r>
-          <m:t>D</m:t>
-        </m:r>
-        <m:r>
-          <m:t>B</m:t>
-        </m:r>
-        <m:sSub>
-          <m:e>
-            <m:r>
-              <m:t>H</m:t>
-            </m:r>
-          </m:e>
-          <m:sub>
-            <m:r>
-              <m:t>y</m:t>
-            </m:r>
-          </m:sub>
-        </m:sSub>
-      </m:oMath>
-      <w:r>
-        <w:t xml:space="preserve"> </w:t>
-      </w:r>
-      <w:r>
-        <w:t xml:space="preserve">and</w:t>
-      </w:r>
-      <w:r>
-        <w:t xml:space="preserve"> </w:t>
+        <w:t xml:space="preserve">) as [</w:t>
       </w:r>
       <m:oMath>
         <m:r>
@@ -2089,57 +2106,8 @@
             </m:r>
           </m:sub>
         </m:sSub>
-      </m:oMath>
-      <w:r>
-        <w:t xml:space="preserve"> </w:t>
-      </w:r>
-      <w:r>
-        <w:t xml:space="preserve">based on [</w:t>
-      </w:r>
-      <m:oMath>
-        <m:r>
-          <m:t>D</m:t>
-        </m:r>
-        <m:r>
-          <m:t>B</m:t>
-        </m:r>
-        <m:sSub>
-          <m:e>
-            <m:r>
-              <m:t>H</m:t>
-            </m:r>
-          </m:e>
-          <m:sub>
-            <m:r>
-              <m:t>y</m:t>
-            </m:r>
-          </m:sub>
-        </m:sSub>
-        <m:r>
-          <m:t>+</m:t>
-        </m:r>
-        <m:r>
-          <m:t>Δ</m:t>
-        </m:r>
-        <m:r>
-          <m:t>r</m:t>
-        </m:r>
-      </m:oMath>
-      <w:r>
-        <w:t xml:space="preserve">].</w:t>
-      </w:r>
-      <w:r>
-        <w:t xml:space="preserve"> </w:t>
-      </w:r>
-      <w:r>
-        <w:t xml:space="preserve">We then calculated</w:t>
-      </w:r>
-      <w:r>
-        <w:t xml:space="preserve"> </w:t>
-      </w:r>
-      <m:oMath>
-        <m:r>
-          <m:t>Δ</m:t>
+        <m:r>
+          <m:t>−</m:t>
         </m:r>
         <m:r>
           <m:t>A</m:t>
@@ -2161,22 +2129,33 @@
         </m:sSub>
       </m:oMath>
       <w:r>
-        <w:t xml:space="preserve"> </w:t>
-      </w:r>
-      <w:r>
-        <w:t xml:space="preserve">as [</w:t>
-      </w:r>
-      <m:oMath>
+        <w:t xml:space="preserve">] and basal area increment (</w:t>
+      </w:r>
+      <m:oMath>
+        <m:r>
+          <m:t>B</m:t>
+        </m:r>
         <m:r>
           <m:t>A</m:t>
         </m:r>
         <m:r>
-          <m:t>G</m:t>
+          <m:t>I</m:t>
+        </m:r>
+      </m:oMath>
+      <w:r>
+        <w:t xml:space="preserve">) as [</w:t>
+      </w:r>
+      <m:oMath>
+        <m:r>
+          <m:t>B</m:t>
+        </m:r>
+        <m:r>
+          <m:t>A</m:t>
         </m:r>
         <m:sSub>
           <m:e>
             <m:r>
-              <m:t>B</m:t>
+              <m:t>I</m:t>
             </m:r>
           </m:e>
           <m:sub>
@@ -2195,15 +2174,15 @@
           <m:t>−</m:t>
         </m:r>
         <m:r>
+          <m:t>B</m:t>
+        </m:r>
+        <m:r>
           <m:t>A</m:t>
-        </m:r>
-        <m:r>
-          <m:t>G</m:t>
         </m:r>
         <m:sSub>
           <m:e>
             <m:r>
-              <m:t>B</m:t>
+              <m:t>I</m:t>
             </m:r>
           </m:e>
           <m:sub>
@@ -2220,13 +2199,43 @@
         <w:t xml:space="preserve"> </w:t>
       </w:r>
       <w:r>
-        <w:t xml:space="preserve">For temperate sites, biomass allometries were sourced from allo-db (DETAILS; Gonzalez-Akre et al. in prep).</w:t>
-      </w:r>
-      <w:r>
-        <w:t xml:space="preserve"> </w:t>
-      </w:r>
-      <w:r>
-        <w:t xml:space="preserve">For tropical sites, biomass allometries were sourced from the BIOMASS package (REF).</w:t>
+        <w:t xml:space="preserve">Biomass allometries for temperate and tropical sites were calculated using the</w:t>
+      </w:r>
+      <w:r>
+        <w:t xml:space="preserve"> </w:t>
+      </w:r>
+      <w:r>
+        <w:rPr>
+          <w:i/>
+        </w:rPr>
+        <w:t xml:space="preserve">allo-db</w:t>
+      </w:r>
+      <w:r>
+        <w:t xml:space="preserve"> </w:t>
+      </w:r>
+      <w:r>
+        <w:t xml:space="preserve">(Gonzalez-Akre et al. in prep) and</w:t>
+      </w:r>
+      <w:r>
+        <w:t xml:space="preserve"> </w:t>
+      </w:r>
+      <w:r>
+        <w:rPr>
+          <w:i/>
+        </w:rPr>
+        <w:t xml:space="preserve">biomass</w:t>
+      </w:r>
+      <w:r>
+        <w:t xml:space="preserve"> </w:t>
+      </w:r>
+      <w:r>
+        <w:t xml:space="preserve">(Réjou‐Méchain, Tanguy, Piponiot, Chave, &amp; Hérault, 2017)</w:t>
+      </w:r>
+      <w:r>
+        <w:t xml:space="preserve"> </w:t>
+      </w:r>
+      <w:r>
+        <w:t xml:space="preserve">R packages, respectively.</w:t>
       </w:r>
     </w:p>
     <w:p>
@@ -2249,6 +2258,9 @@
         <w:t xml:space="preserve"> </w:t>
       </w:r>
       <w:r>
+        <w:rPr>
+          <w:i/>
+        </w:rPr>
         <w:t xml:space="preserve">Variables considered here included average daily minimum, maximum, and mean temperatures (</w:t>
       </w:r>
       <m:oMath>
@@ -2272,9 +2284,51 @@
         </m:sSub>
       </m:oMath>
       <w:r>
+        <w:rPr>
+          <w:i/>
+        </w:rPr>
+        <w:t xml:space="preserve"> </w:t>
+      </w:r>
+      <w:r>
+        <w:rPr>
+          <w:i/>
+        </w:rPr>
+        <w:t xml:space="preserve">/ currently</w:t>
+      </w:r>
+      <w:r>
+        <w:rPr>
+          <w:i/>
+        </w:rPr>
+        <w:t xml:space="preserve"> </w:t>
+      </w:r>
+      <w:r>
+        <w:rPr>
+          <w:i/>
+        </w:rPr>
+        <w:t xml:space="preserve">“</w:t>
+      </w:r>
+      <w:r>
+        <w:rPr>
+          <w:i/>
+        </w:rPr>
+        <w:t xml:space="preserve">TMN</w:t>
+      </w:r>
+      <w:r>
+        <w:rPr>
+          <w:i/>
+        </w:rPr>
+        <w:t xml:space="preserve">”</w:t>
+      </w:r>
+      <w:r>
+        <w:rPr>
+          <w:i/>
+        </w:rPr>
         <w:t xml:space="preserve">,</w:t>
       </w:r>
       <w:r>
+        <w:rPr>
+          <w:i/>
+        </w:rPr>
         <w:t xml:space="preserve"> </w:t>
       </w:r>
       <m:oMath>
@@ -2298,9 +2352,51 @@
         </m:sSub>
       </m:oMath>
       <w:r>
+        <w:rPr>
+          <w:i/>
+        </w:rPr>
+        <w:t xml:space="preserve"> </w:t>
+      </w:r>
+      <w:r>
+        <w:rPr>
+          <w:i/>
+        </w:rPr>
+        <w:t xml:space="preserve">/ currently</w:t>
+      </w:r>
+      <w:r>
+        <w:rPr>
+          <w:i/>
+        </w:rPr>
+        <w:t xml:space="preserve"> </w:t>
+      </w:r>
+      <w:r>
+        <w:rPr>
+          <w:i/>
+        </w:rPr>
+        <w:t xml:space="preserve">“</w:t>
+      </w:r>
+      <w:r>
+        <w:rPr>
+          <w:i/>
+        </w:rPr>
+        <w:t xml:space="preserve">TMX</w:t>
+      </w:r>
+      <w:r>
+        <w:rPr>
+          <w:i/>
+        </w:rPr>
+        <w:t xml:space="preserve">”</w:t>
+      </w:r>
+      <w:r>
+        <w:rPr>
+          <w:i/>
+        </w:rPr>
         <w:t xml:space="preserve">,</w:t>
       </w:r>
       <w:r>
+        <w:rPr>
+          <w:i/>
+        </w:rPr>
         <w:t xml:space="preserve"> </w:t>
       </w:r>
       <m:oMath>
@@ -2327,6 +2423,39 @@
         </m:sSub>
       </m:oMath>
       <w:r>
+        <w:rPr>
+          <w:i/>
+        </w:rPr>
+        <w:t xml:space="preserve">/ / currently</w:t>
+      </w:r>
+      <w:r>
+        <w:rPr>
+          <w:i/>
+        </w:rPr>
+        <w:t xml:space="preserve"> </w:t>
+      </w:r>
+      <w:r>
+        <w:rPr>
+          <w:i/>
+        </w:rPr>
+        <w:t xml:space="preserve">“</w:t>
+      </w:r>
+      <w:r>
+        <w:rPr>
+          <w:i/>
+        </w:rPr>
+        <w:t xml:space="preserve">TMP</w:t>
+      </w:r>
+      <w:r>
+        <w:rPr>
+          <w:i/>
+        </w:rPr>
+        <w:t xml:space="preserve">”</w:t>
+      </w:r>
+      <w:r>
+        <w:rPr>
+          <w:i/>
+        </w:rPr>
         <w:t xml:space="preserve">, respectively); potential evapotranspiration (</w:t>
       </w:r>
       <m:oMath>
@@ -2341,6 +2470,9 @@
         </m:r>
       </m:oMath>
       <w:r>
+        <w:rPr>
+          <w:i/>
+        </w:rPr>
         <w:t xml:space="preserve">); precipitation (</w:t>
       </w:r>
       <m:oMath>
@@ -2355,6 +2487,39 @@
         </m:r>
       </m:oMath>
       <w:r>
+        <w:rPr>
+          <w:i/>
+        </w:rPr>
+        <w:t xml:space="preserve">/ currently</w:t>
+      </w:r>
+      <w:r>
+        <w:rPr>
+          <w:i/>
+        </w:rPr>
+        <w:t xml:space="preserve"> </w:t>
+      </w:r>
+      <w:r>
+        <w:rPr>
+          <w:i/>
+        </w:rPr>
+        <w:t xml:space="preserve">“</w:t>
+      </w:r>
+      <w:r>
+        <w:rPr>
+          <w:i/>
+        </w:rPr>
+        <w:t xml:space="preserve">PRE</w:t>
+      </w:r>
+      <w:r>
+        <w:rPr>
+          <w:i/>
+        </w:rPr>
+        <w:t xml:space="preserve">”</w:t>
+      </w:r>
+      <w:r>
+        <w:rPr>
+          <w:i/>
+        </w:rPr>
         <w:t xml:space="preserve">); and precipitation day frequency (</w:t>
       </w:r>
       <m:oMath>
@@ -2369,6 +2534,39 @@
         </m:r>
       </m:oMath>
       <w:r>
+        <w:rPr>
+          <w:i/>
+        </w:rPr>
+        <w:t xml:space="preserve">/ currently</w:t>
+      </w:r>
+      <w:r>
+        <w:rPr>
+          <w:i/>
+        </w:rPr>
+        <w:t xml:space="preserve"> </w:t>
+      </w:r>
+      <w:r>
+        <w:rPr>
+          <w:i/>
+        </w:rPr>
+        <w:t xml:space="preserve">“</w:t>
+      </w:r>
+      <w:r>
+        <w:rPr>
+          <w:i/>
+        </w:rPr>
+        <w:t xml:space="preserve">WET</w:t>
+      </w:r>
+      <w:r>
+        <w:rPr>
+          <w:i/>
+        </w:rPr>
+        <w:t xml:space="preserve">”</w:t>
+      </w:r>
+      <w:r>
+        <w:rPr>
+          <w:i/>
+        </w:rPr>
         <w:t xml:space="preserve">).</w:t>
       </w:r>
       <w:r>
@@ -2489,7 +2687,55 @@
         <w:t xml:space="preserve">1</w:t>
       </w:r>
       <w:r>
-        <w:t xml:space="preserve">). The analysis was run separately for each site.</w:t>
+        <w:t xml:space="preserve">). The analysis was run separately for each site and each response variable (</w:t>
+      </w:r>
+      <m:oMath>
+        <m:r>
+          <m:t>Δ</m:t>
+        </m:r>
+        <m:r>
+          <m:t>r</m:t>
+        </m:r>
+      </m:oMath>
+      <w:r>
+        <w:t xml:space="preserve">,</w:t>
+      </w:r>
+      <w:r>
+        <w:t xml:space="preserve"> </w:t>
+      </w:r>
+      <m:oMath>
+        <m:r>
+          <m:t>B</m:t>
+        </m:r>
+        <m:r>
+          <m:t>A</m:t>
+        </m:r>
+        <m:r>
+          <m:t>I</m:t>
+        </m:r>
+      </m:oMath>
+      <w:r>
+        <w:t xml:space="preserve">, or</w:t>
+      </w:r>
+      <w:r>
+        <w:t xml:space="preserve"> </w:t>
+      </w:r>
+      <m:oMath>
+        <m:r>
+          <m:t>Δ</m:t>
+        </m:r>
+        <m:r>
+          <m:t>A</m:t>
+        </m:r>
+        <m:r>
+          <m:t>G</m:t>
+        </m:r>
+        <m:r>
+          <m:t>B</m:t>
+        </m:r>
+      </m:oMath>
+      <w:r>
+        <w:t xml:space="preserve">).</w:t>
       </w:r>
     </w:p>
     <w:p>
@@ -2499,7 +2745,7 @@
       <w:r>
         <w:drawing>
           <wp:inline>
-            <wp:extent cx="5334000" cy="3499944"/>
+            <wp:extent cx="5334000" cy="3381283"/>
             <wp:effectExtent b="0" l="0" r="0" t="0"/>
             <wp:docPr descr="Figure 1 | DRAFT Schematic illustrating our analysis process. This analysis is conducted separately for each site." title="" id="1" name="Picture"/>
             <a:graphic>
@@ -2520,7 +2766,7 @@
                   <pic:spPr bwMode="auto">
                     <a:xfrm>
                       <a:off x="0" y="0"/>
-                      <a:ext cx="5334000" cy="3499944"/>
+                      <a:ext cx="5334000" cy="3381283"/>
                     </a:xfrm>
                     <a:prstGeom prst="rect">
                       <a:avLst/>
@@ -2578,7 +2824,7 @@
         <w:t xml:space="preserve"> </w:t>
       </w:r>
       <w:r>
-        <w:t xml:space="preserve">Our first step was detrending to remove the influence of all non-climatic drivers (</w:t>
+        <w:t xml:space="preserve">For this, we detrended the response variable to remove the influence of all non-climatic drivers (</w:t>
       </w:r>
       <w:r>
         <w:rPr>
@@ -2587,36 +2833,15 @@
         <w:t xml:space="preserve">e.g.</w:t>
       </w:r>
       <w:r>
-        <w:t xml:space="preserve">, growth and aging of the tree, change in competitive dynamics, atmospheric pollution), which is essential for identifying climatic drivers (DENDRO_REFS).</w:t>
-      </w:r>
-      <w:r>
-        <w:t xml:space="preserve"> </w:t>
-      </w:r>
-      <w:r>
-        <w:t xml:space="preserve">Specifically, we used a generalized additive model (GAM) to fit a spline to individual tree growth records (</w:t>
-      </w:r>
-      <m:oMath>
-        <m:r>
-          <m:t>l</m:t>
-        </m:r>
-        <m:r>
-          <m:t>o</m:t>
-        </m:r>
-        <m:r>
-          <m:t>g</m:t>
-        </m:r>
-        <m:r>
-          <m:t>[</m:t>
-        </m:r>
+        <w:t xml:space="preserve">, growth and aging of the tree, change in competitive dynamics, atmospheric pollution), which is essential for identifying climatic drivers (DENDRO_REFS). Specifically, we used a generalized additive model (GAM) to fit a spline to individual tree growth records (</w:t>
+      </w:r>
+      <m:oMath>
         <m:r>
           <m:t>Δ</m:t>
         </m:r>
         <m:r>
           <m:t>r</m:t>
         </m:r>
-        <m:r>
-          <m:t>]</m:t>
-        </m:r>
       </m:oMath>
       <w:r>
         <w:t xml:space="preserve">,</w:t>
@@ -2626,18 +2851,6 @@
       </w:r>
       <m:oMath>
         <m:r>
-          <m:t>l</m:t>
-        </m:r>
-        <m:r>
-          <m:t>o</m:t>
-        </m:r>
-        <m:r>
-          <m:t>g</m:t>
-        </m:r>
-        <m:r>
-          <m:t>[</m:t>
-        </m:r>
-        <m:r>
           <m:t>B</m:t>
         </m:r>
         <m:r>
@@ -2646,9 +2859,6 @@
         <m:r>
           <m:t>I</m:t>
         </m:r>
-        <m:r>
-          <m:t>]</m:t>
-        </m:r>
       </m:oMath>
       <w:r>
         <w:t xml:space="preserve">, or</w:t>
@@ -2658,18 +2868,6 @@
       </w:r>
       <m:oMath>
         <m:r>
-          <m:t>l</m:t>
-        </m:r>
-        <m:r>
-          <m:t>o</m:t>
-        </m:r>
-        <m:r>
-          <m:t>g</m:t>
-        </m:r>
-        <m:r>
-          <m:t>[</m:t>
-        </m:r>
-        <m:r>
           <m:t>Δ</m:t>
         </m:r>
         <m:r>
@@ -2681,9 +2879,6 @@
         <m:r>
           <m:t>B</m:t>
         </m:r>
-        <m:r>
-          <m:t>]</m:t>
-        </m:r>
       </m:oMath>
       <w:r>
         <w:t xml:space="preserve">), thereby producing residuals.</w:t>
@@ -2741,26 +2936,11 @@
       </w:r>
       <m:oMath>
         <m:r>
-          <m:t>l</m:t>
-        </m:r>
-        <m:r>
-          <m:t>o</m:t>
-        </m:r>
-        <m:r>
-          <m:t>g</m:t>
-        </m:r>
-        <m:r>
-          <m:t>[</m:t>
-        </m:r>
-        <m:r>
           <m:t>Δ</m:t>
         </m:r>
         <m:r>
           <m:t>r</m:t>
         </m:r>
-        <m:r>
-          <m:t>]</m:t>
-        </m:r>
       </m:oMath>
       <w:r>
         <w:t xml:space="preserve">,</w:t>
@@ -2770,18 +2950,6 @@
       </w:r>
       <m:oMath>
         <m:r>
-          <m:t>l</m:t>
-        </m:r>
-        <m:r>
-          <m:t>o</m:t>
-        </m:r>
-        <m:r>
-          <m:t>g</m:t>
-        </m:r>
-        <m:r>
-          <m:t>[</m:t>
-        </m:r>
-        <m:r>
           <m:t>B</m:t>
         </m:r>
         <m:r>
@@ -2790,9 +2958,6 @@
         <m:r>
           <m:t>I</m:t>
         </m:r>
-        <m:r>
-          <m:t>]</m:t>
-        </m:r>
       </m:oMath>
       <w:r>
         <w:t xml:space="preserve">, or</w:t>
@@ -2802,18 +2967,6 @@
       </w:r>
       <m:oMath>
         <m:r>
-          <m:t>l</m:t>
-        </m:r>
-        <m:r>
-          <m:t>o</m:t>
-        </m:r>
-        <m:r>
-          <m:t>g</m:t>
-        </m:r>
-        <m:r>
-          <m:t>[</m:t>
-        </m:r>
-        <m:r>
           <m:t>Δ</m:t>
         </m:r>
         <m:r>
@@ -2825,9 +2978,6 @@
         <m:r>
           <m:t>B</m:t>
         </m:r>
-        <m:r>
-          <m:t>]</m:t>
-        </m:r>
       </m:oMath>
       <w:r>
         <w:t xml:space="preserve">.</w:t>
@@ -2836,27 +2986,124 @@
         <w:t xml:space="preserve"> </w:t>
       </w:r>
       <w:r>
-        <w:t xml:space="preserve">We began by verifying that</w:t>
-      </w:r>
-      <w:r>
-        <w:t xml:space="preserve"> </w:t>
-      </w:r>
-      <w:r>
-        <w:rPr>
-          <w:i/>
-        </w:rPr>
-        <w:t xml:space="preserve">climwin</w:t>
-      </w:r>
-      <w:r>
-        <w:t xml:space="preserve"> </w:t>
-      </w:r>
-      <w:r>
-        <w:t xml:space="preserve">identified similar climate variable-month combinations as what would be identified using traditional methods for individual species, as detailed in Appendix S2. (**</w:t>
+        <w:t xml:space="preserve">We specified a mixed effects model using species and tree identity as random effects:</w:t>
+      </w:r>
+      <w:r>
+        <w:t xml:space="preserve"> </w:t>
+      </w:r>
+      <w:r>
+        <w:rPr>
+          <w:rStyle w:val="VerbatimChar"/>
+        </w:rPr>
+        <w:t xml:space="preserve">residual ~ [climate] + (1 | sp) + (1 | treeID)</w:t>
+      </w:r>
+      <w:r>
+        <w:t xml:space="preserve">.</w:t>
+      </w:r>
+      <w:r>
+        <w:t xml:space="preserve"> </w:t>
+      </w:r>
+      <w:r>
+        <w:t xml:space="preserve">Here, for each permutation,</w:t>
+      </w:r>
+      <w:r>
+        <w:t xml:space="preserve"> </w:t>
+      </w:r>
+      <w:r>
+        <w:rPr>
+          <w:rStyle w:val="VerbatimChar"/>
+        </w:rPr>
+        <w:t xml:space="preserve">climate</w:t>
+      </w:r>
+      <w:r>
+        <w:t xml:space="preserve"> </w:t>
+      </w:r>
+      <w:r>
+        <w:t xml:space="preserve">specifies one of the climate drivers in the climate variable group, analyzed over one of all possible combinations of time periods, at monthly resolution, over a 15 month period ending near the time of cessation of formation of each annual ring (</w:t>
+      </w:r>
+      <w:r>
+        <w:rPr>
+          <w:i/>
+        </w:rPr>
+        <w:t xml:space="preserve">Table S1</w:t>
+      </w:r>
+      <w:r>
+        <w:t xml:space="preserve">). (</w:t>
       </w:r>
       <w:hyperlink r:id="rId28">
         <w:r>
           <w:rPr>
             <w:rStyle w:val="Hyperlink"/>
+            <w:b/>
+          </w:rPr>
+          <w:t xml:space="preserve">ISSUE #51 in ForestGEO-climate-sensitivity</w:t>
+        </w:r>
+      </w:hyperlink>
+      <w:r>
+        <w:t xml:space="preserve">)</w:t>
+      </w:r>
+      <w:r>
+        <w:t xml:space="preserve"> </w:t>
+      </w:r>
+      <w:r>
+        <w:rPr>
+          <w:i/>
+        </w:rPr>
+        <w:t xml:space="preserve">Climwin</w:t>
+      </w:r>
+      <w:r>
+        <w:t xml:space="preserve"> </w:t>
+      </w:r>
+      <w:r>
+        <w:t xml:space="preserve">can check for linear and quadratic relationships, and does k-fold cross-validation in its computation of AIC to guard against over-fitting</w:t>
+      </w:r>
+      <w:r>
+        <w:t xml:space="preserve"> </w:t>
+      </w:r>
+      <w:r>
+        <w:t xml:space="preserve">(Pol et al., 2016)</w:t>
+      </w:r>
+      <w:r>
+        <w:t xml:space="preserve">.</w:t>
+      </w:r>
+      <w:r>
+        <w:t xml:space="preserve"> </w:t>
+      </w:r>
+      <w:r>
+        <w:t xml:space="preserve">We specified quadratic relationships only because (i) quadratic relationships are more consistent with known biological mechanisms (see Introduction), (ii) preliminary tests revealed that quadratic fits usually had lower AIC, and when not there tended to be little difference in AIC and the curve would approximate a straight line, (iii) modeling only quadratic improves coding efficiency and speeds up the analysis process.</w:t>
+      </w:r>
+      <w:r>
+        <w:t xml:space="preserve"> </w:t>
+      </w:r>
+      <w:r>
+        <w:t xml:space="preserve">For each group of candidate climate variables, we move forward with the best variable over the time window identified by climwin as a candidate climate variable for the multivariate models.</w:t>
+      </w:r>
+      <w:r>
+        <w:t xml:space="preserve"> </w:t>
+      </w:r>
+      <w:r>
+        <w:t xml:space="preserve">We veryfied that</w:t>
+      </w:r>
+      <w:r>
+        <w:t xml:space="preserve"> </w:t>
+      </w:r>
+      <w:r>
+        <w:rPr>
+          <w:i/>
+        </w:rPr>
+        <w:t xml:space="preserve">climwin</w:t>
+      </w:r>
+      <w:r>
+        <w:t xml:space="preserve"> </w:t>
+      </w:r>
+      <w:r>
+        <w:t xml:space="preserve">identified similar climate variable-month combinations as what would be identified using traditional methods for individual species, as detailed in Appendix S2. (</w:t>
+      </w:r>
+      <w:hyperlink r:id="rId29">
+        <w:r>
+          <w:rPr>
+            <w:rStyle w:val="Hyperlink"/>
+            <w:b/>
           </w:rPr>
           <w:t xml:space="preserve">ISSUE #35 in ForestGEO-climate-sensitivity</w:t>
         </w:r>
@@ -2864,135 +3111,11 @@
       <w:r>
         <w:t xml:space="preserve">)</w:t>
       </w:r>
-    </w:p>
-    <w:p>
-      <w:pPr>
-        <w:pStyle w:val="BodyText"/>
-      </w:pPr>
-      <w:r>
-        <w:t xml:space="preserve">We then used</w:t>
-      </w:r>
-      <w:r>
-        <w:t xml:space="preserve"> </w:t>
-      </w:r>
-      <w:r>
-        <w:rPr>
-          <w:i/>
-        </w:rPr>
-        <w:t xml:space="preserve">climwin</w:t>
-      </w:r>
-      <w:r>
-        <w:t xml:space="preserve"> </w:t>
-      </w:r>
-      <w:r>
-        <w:t xml:space="preserve">to identify the best climate variables across the full set of cores from each site, noting that whereas our goal was to identify the most significant climate drivers at a site level, identification of the top climate drivers for individual species would be optimized by analyzing each species separately.</w:t>
-      </w:r>
-      <w:r>
-        <w:t xml:space="preserve"> </w:t>
-      </w:r>
-      <w:r>
-        <w:t xml:space="preserve">Within</w:t>
-      </w:r>
-      <w:r>
-        <w:t xml:space="preserve"> </w:t>
-      </w:r>
-      <w:r>
-        <w:rPr>
-          <w:i/>
-        </w:rPr>
-        <w:t xml:space="preserve">climwin</w:t>
-      </w:r>
-      <w:r>
-        <w:t xml:space="preserve">, we specified a mixed effects model using species and tree identity as random effects:</w:t>
-      </w:r>
-      <w:r>
-        <w:t xml:space="preserve"> </w:t>
-      </w:r>
-      <w:r>
-        <w:rPr>
-          <w:rStyle w:val="VerbatimChar"/>
-        </w:rPr>
-        <w:t xml:space="preserve">residual ~ [climate] + (1 | sp) + (1 | treeID)</w:t>
-      </w:r>
-      <w:r>
-        <w:t xml:space="preserve">.</w:t>
-      </w:r>
-      <w:r>
-        <w:t xml:space="preserve"> </w:t>
-      </w:r>
-      <w:r>
-        <w:t xml:space="preserve">Here, for each permutation,</w:t>
-      </w:r>
-      <w:r>
-        <w:t xml:space="preserve"> </w:t>
-      </w:r>
-      <w:r>
-        <w:rPr>
-          <w:rStyle w:val="VerbatimChar"/>
-        </w:rPr>
-        <w:t xml:space="preserve">climate</w:t>
-      </w:r>
-      <w:r>
-        <w:t xml:space="preserve"> </w:t>
-      </w:r>
-      <w:r>
-        <w:t xml:space="preserve">specifies one of the climate drivers in the climate variable group, analyzed over one of all possible combinations of time periods, at monthly resolution, over a 15 month period ending near the time of cessation of formation of each annual ring (</w:t>
-      </w:r>
-      <w:r>
-        <w:rPr>
-          <w:i/>
-        </w:rPr>
-        <w:t xml:space="preserve">Table S1</w:t>
-      </w:r>
-      <w:r>
-        <w:t xml:space="preserve">). (**</w:t>
-      </w:r>
-      <w:hyperlink r:id="rId29">
-        <w:r>
-          <w:rPr>
-            <w:rStyle w:val="Hyperlink"/>
-          </w:rPr>
-          <w:t xml:space="preserve">ISSUE #51 in ForestGEO-climate-sensitivity</w:t>
-        </w:r>
-      </w:hyperlink>
-      <w:r>
-        <w:t xml:space="preserve">)</w:t>
-      </w:r>
-      <w:r>
-        <w:t xml:space="preserve"> </w:t>
-      </w:r>
-      <w:r>
-        <w:rPr>
-          <w:i/>
-        </w:rPr>
-        <w:t xml:space="preserve">Climwin</w:t>
-      </w:r>
-      <w:r>
-        <w:t xml:space="preserve"> </w:t>
-      </w:r>
-      <w:r>
-        <w:t xml:space="preserve">can check for linear and quadratic relationships, and does k-fold cross-validation in its computation of AIC to guard against over-fitting</w:t>
-      </w:r>
-      <w:r>
-        <w:t xml:space="preserve"> </w:t>
-      </w:r>
-      <w:r>
-        <w:t xml:space="preserve">(Pol et al., 2016)</w:t>
-      </w:r>
-      <w:r>
-        <w:t xml:space="preserve">.</w:t>
-      </w:r>
-      <w:r>
-        <w:t xml:space="preserve"> </w:t>
-      </w:r>
-      <w:r>
-        <w:t xml:space="preserve">We specified quadratic relationships only because (i) quadratic relationships are more consistent with known biological mechanisms (see Introduction), (ii) preliminary tests revealed that quadratic fits usually had lower AIC, and when not there tended to be little difference in AIC and the curve would approximate a straight line, (iii) modeling only quadratic improves coding efficiency and speeds up the analysis process.</w:t>
-      </w:r>
-      <w:r>
-        <w:t xml:space="preserve"> </w:t>
-      </w:r>
-      <w:r>
-        <w:t xml:space="preserve">For each group of candidate climate variables, we move forward with the best variable over the time window identified by climwin as a candidate climate variable for the multivariate models.</w:t>
+      <w:r>
+        <w:t xml:space="preserve"> </w:t>
+      </w:r>
+      <w:r>
+        <w:t xml:space="preserve">We note that whereas our goal was to identify the most significant climate drivers at a site level, identification of the top climate drivers for individual species would be optimized by analyzing each species separately.</w:t>
       </w:r>
     </w:p>
     <w:p>
@@ -3100,15 +3223,298 @@
         <w:pStyle w:val="BodyText"/>
       </w:pPr>
       <w:r>
-        <w:t xml:space="preserve">Second, we combined candidate climate drivers and reconstructed</w:t>
-      </w:r>
-      <w:r>
-        <w:t xml:space="preserve"> </w:t>
-      </w:r>
-      <m:oMath>
+        <w:t xml:space="preserve">Second, we combined candidate climate drivers identified in the previous step in a GLS model (Fig.</w:t>
+      </w:r>
+      <w:r>
+        <w:t xml:space="preserve"> </w:t>
+      </w:r>
+      <w:r>
+        <w:rPr>
+          <w:b/>
+        </w:rPr>
+        <w:t xml:space="preserve">1</w:t>
+      </w:r>
+      <w:r>
+        <w:t xml:space="preserve">).</w:t>
+      </w:r>
+      <w:r>
+        <w:t xml:space="preserve"> </w:t>
+      </w:r>
+      <w:r>
+        <w:t xml:space="preserve">For this step, our response variables are not the residuals of detrended</w:t>
+      </w:r>
+      <w:r>
+        <w:t xml:space="preserve"> </w:t>
+      </w:r>
+      <m:oMath>
+        <m:r>
+          <m:t>Δ</m:t>
+        </m:r>
+        <m:r>
+          <m:t>r</m:t>
+        </m:r>
+      </m:oMath>
+      <w:r>
+        <w:t xml:space="preserve">,</w:t>
+      </w:r>
+      <w:r>
+        <w:t xml:space="preserve"> </w:t>
+      </w:r>
+      <m:oMath>
+        <m:r>
+          <m:t>B</m:t>
+        </m:r>
+        <m:r>
+          <m:t>A</m:t>
+        </m:r>
+        <m:r>
+          <m:t>I</m:t>
+        </m:r>
+      </m:oMath>
+      <w:r>
+        <w:t xml:space="preserve">, or</w:t>
+      </w:r>
+      <w:r>
+        <w:t xml:space="preserve"> </w:t>
+      </w:r>
+      <m:oMath>
+        <m:r>
+          <m:t>Δ</m:t>
+        </m:r>
+        <m:r>
+          <m:t>A</m:t>
+        </m:r>
+        <m:r>
+          <m:t>G</m:t>
+        </m:r>
+        <m:r>
+          <m:t>B</m:t>
+        </m:r>
+      </m:oMath>
+      <w:r>
+        <w:t xml:space="preserve"> </w:t>
+      </w:r>
+      <w:r>
+        <w:t xml:space="preserve">but instead</w:t>
+      </w:r>
+      <w:r>
+        <w:t xml:space="preserve"> </w:t>
+      </w:r>
+      <m:oMath>
+        <m:r>
+          <m:t>l</m:t>
+        </m:r>
+        <m:r>
+          <m:t>o</m:t>
+        </m:r>
+        <m:r>
+          <m:t>g</m:t>
+        </m:r>
+        <m:r>
+          <m:t>[</m:t>
+        </m:r>
+        <m:r>
+          <m:t>Δ</m:t>
+        </m:r>
+        <m:r>
+          <m:t>r</m:t>
+        </m:r>
+        <m:r>
+          <m:t>]</m:t>
+        </m:r>
+      </m:oMath>
+      <w:r>
+        <w:t xml:space="preserve">,</w:t>
+      </w:r>
+      <w:r>
+        <w:t xml:space="preserve"> </w:t>
+      </w:r>
+      <m:oMath>
+        <m:r>
+          <m:t>l</m:t>
+        </m:r>
+        <m:r>
+          <m:t>o</m:t>
+        </m:r>
+        <m:r>
+          <m:t>g</m:t>
+        </m:r>
+        <m:r>
+          <m:t>[</m:t>
+        </m:r>
+        <m:r>
+          <m:t>B</m:t>
+        </m:r>
+        <m:r>
+          <m:t>A</m:t>
+        </m:r>
+        <m:r>
+          <m:t>I</m:t>
+        </m:r>
+        <m:r>
+          <m:t>]</m:t>
+        </m:r>
+      </m:oMath>
+      <w:r>
+        <w:t xml:space="preserve">, or</w:t>
+      </w:r>
+      <w:r>
+        <w:t xml:space="preserve"> </w:t>
+      </w:r>
+      <m:oMath>
+        <m:r>
+          <m:t>l</m:t>
+        </m:r>
+        <m:r>
+          <m:t>o</m:t>
+        </m:r>
+        <m:r>
+          <m:t>g</m:t>
+        </m:r>
+        <m:r>
+          <m:t>[</m:t>
+        </m:r>
+        <m:r>
+          <m:t>Δ</m:t>
+        </m:r>
+        <m:r>
+          <m:t>A</m:t>
+        </m:r>
+        <m:r>
+          <m:t>G</m:t>
+        </m:r>
+        <m:r>
+          <m:t>B</m:t>
+        </m:r>
+        <m:r>
+          <m:t>]</m:t>
+        </m:r>
+      </m:oMath>
+      <w:r>
+        <w:t xml:space="preserve"> </w:t>
+      </w:r>
+      <w:r>
+        <w:t xml:space="preserve">because</w:t>
+      </w:r>
+      <w:r>
+        <w:t xml:space="preserve"> </w:t>
+      </w:r>
+      <m:oMath>
+        <m:r>
+          <m:t>Δ</m:t>
+        </m:r>
+        <m:r>
+          <m:t>r</m:t>
+        </m:r>
+      </m:oMath>
+      <w:r>
+        <w:t xml:space="preserve">,</w:t>
+      </w:r>
+      <w:r>
+        <w:t xml:space="preserve"> </w:t>
+      </w:r>
+      <m:oMath>
+        <m:r>
+          <m:t>B</m:t>
+        </m:r>
+        <m:r>
+          <m:t>A</m:t>
+        </m:r>
+        <m:r>
+          <m:t>I</m:t>
+        </m:r>
+      </m:oMath>
+      <w:r>
+        <w:t xml:space="preserve">, or</w:t>
+      </w:r>
+      <w:r>
+        <w:t xml:space="preserve"> </w:t>
+      </w:r>
+      <m:oMath>
+        <m:r>
+          <m:t>Δ</m:t>
+        </m:r>
+        <m:r>
+          <m:t>A</m:t>
+        </m:r>
+        <m:r>
+          <m:t>G</m:t>
+        </m:r>
+        <m:r>
+          <m:t>B</m:t>
+        </m:r>
+      </m:oMath>
+      <w:r>
+        <w:t xml:space="preserve"> </w:t>
+      </w:r>
+      <w:r>
+        <w:t xml:space="preserve">are log-linear. The temporal autocorrelation of individual tree’s growth is accounted for by the specifying an autocorrelation structure of order 1, with</w:t>
+      </w:r>
+      <w:r>
+        <w:t xml:space="preserve"> </w:t>
+      </w:r>
+      <m:oMath>
+        <m:r>
+          <m:t>Y</m:t>
+        </m:r>
+        <m:r>
+          <m:t>e</m:t>
+        </m:r>
+        <m:r>
+          <m:t>a</m:t>
+        </m:r>
+        <m:r>
+          <m:t>r</m:t>
+        </m:r>
+      </m:oMath>
+      <w:r>
+        <w:t xml:space="preserve"> </w:t>
+      </w:r>
+      <w:r>
+        <w:t xml:space="preserve">as a continuous time covariate and</w:t>
+      </w:r>
+      <w:r>
+        <w:t xml:space="preserve"> </w:t>
+      </w:r>
+      <m:oMath>
+        <m:r>
+          <m:t>c</m:t>
+        </m:r>
+        <m:r>
+          <m:t>o</m:t>
+        </m:r>
+        <m:r>
+          <m:t>r</m:t>
+        </m:r>
+        <m:r>
+          <m:t>e</m:t>
+        </m:r>
+        <m:r>
+          <m:t>I</m:t>
+        </m:r>
         <m:r>
           <m:t>D</m:t>
         </m:r>
+      </m:oMath>
+      <w:r>
+        <w:t xml:space="preserve"> </w:t>
+      </w:r>
+      <w:r>
+        <w:t xml:space="preserve">as a grouping factor, in the GLS’s model specification.</w:t>
+      </w:r>
+      <w:r>
+        <w:t xml:space="preserve"> </w:t>
+      </w:r>
+      <w:r>
+        <w:t xml:space="preserve">For each species (at each site) independently, we ran every combination of the candidate climate variables and</w:t>
+      </w:r>
+      <w:r>
+        <w:t xml:space="preserve"> </w:t>
+      </w:r>
+      <m:oMath>
+        <m:r>
+          <m:t>D</m:t>
+        </m:r>
         <m:r>
           <m:t>B</m:t>
         </m:r>
@@ -3120,143 +3526,128 @@
         <w:t xml:space="preserve"> </w:t>
       </w:r>
       <w:r>
-        <w:t xml:space="preserve">data in a GLS model (Fig.</w:t>
-      </w:r>
-      <w:r>
-        <w:t xml:space="preserve"> </w:t>
-      </w:r>
-      <w:r>
-        <w:rPr>
-          <w:b/>
-        </w:rPr>
-        <w:t xml:space="preserve">1</w:t>
-      </w:r>
-      <w:r>
-        <w:t xml:space="preserve">).</w:t>
-      </w:r>
-      <w:r>
-        <w:t xml:space="preserve"> </w:t>
-      </w:r>
-      <w:r>
-        <w:rPr>
-          <w:i/>
-        </w:rPr>
-        <w:t xml:space="preserve">(need to describe GLS models better)</w:t>
-      </w:r>
-      <w:r>
-        <w:t xml:space="preserve"> </w:t>
-      </w:r>
+        <w:t xml:space="preserve">(for the subset of cores with successfully reconstructed</w:t>
+      </w:r>
+      <w:r>
+        <w:t xml:space="preserve"> </w:t>
+      </w:r>
+      <m:oMath>
+        <m:r>
+          <m:t>D</m:t>
+        </m:r>
+        <m:r>
+          <m:t>B</m:t>
+        </m:r>
+        <m:r>
+          <m:t>H</m:t>
+        </m:r>
+      </m:oMath>
+      <w:r>
+        <w:t xml:space="preserve">), including both first- and second-order terms of polynomial for each.</w:t>
+      </w:r>
+      <w:r>
+        <w:t xml:space="preserve"> </w:t>
+      </w:r>
+      <w:r>
+        <w:t xml:space="preserve">We considered the model with lowest AIC as the top model.</w:t>
+      </w:r>
+      <w:r>
+        <w:t xml:space="preserve"> </w:t>
+      </w:r>
+      <w:r>
+        <w:t xml:space="preserve">The top model was used to visualize the effects of each variables while the others are kept constant at the median in the various figures of this manuscript. For these visualizing tools, we also fetched the t-test’s p-value of each term of the model and represented the significance using different line types and the model predictions represented were back-transformed to show the effect on the orginal sclae of</w:t>
+      </w:r>
+      <w:r>
+        <w:t xml:space="preserve"> </w:t>
+      </w:r>
+      <m:oMath>
+        <m:r>
+          <m:t>Δ</m:t>
+        </m:r>
+        <m:r>
+          <m:t>r</m:t>
+        </m:r>
+      </m:oMath>
+      <w:r>
+        <w:t xml:space="preserve">,</w:t>
+      </w:r>
+      <w:r>
+        <w:t xml:space="preserve"> </w:t>
+      </w:r>
+      <m:oMath>
+        <m:r>
+          <m:t>B</m:t>
+        </m:r>
+        <m:r>
+          <m:t>A</m:t>
+        </m:r>
+        <m:r>
+          <m:t>I</m:t>
+        </m:r>
+      </m:oMath>
+      <w:r>
+        <w:t xml:space="preserve">, or</w:t>
+      </w:r>
+      <w:r>
+        <w:t xml:space="preserve"> </w:t>
+      </w:r>
+      <m:oMath>
+        <m:r>
+          <m:t>Δ</m:t>
+        </m:r>
+        <m:r>
+          <m:t>A</m:t>
+        </m:r>
+        <m:r>
+          <m:t>G</m:t>
+        </m:r>
+        <m:r>
+          <m:t>B</m:t>
+        </m:r>
+      </m:oMath>
+      <w:r>
+        <w:t xml:space="preserve">.</w:t>
+      </w:r>
+      <w:r>
+        <w:t xml:space="preserve"> </w:t>
+      </w:r>
+      <w:r>
+        <w:t xml:space="preserve">Before running the models, we checked for collinearity among the candidate variables using the</w:t>
+      </w:r>
+      <w:r>
+        <w:t xml:space="preserve"> </w:t>
+      </w:r>
+      <w:r>
+        <w:rPr>
+          <w:i/>
+        </w:rPr>
+        <w:t xml:space="preserve">vifstep</w:t>
+      </w:r>
+      <w:r>
+        <w:t xml:space="preserve"> </w:t>
+      </w:r>
+      <w:r>
+        <w:t xml:space="preserve">function (</w:t>
+      </w:r>
+      <w:r>
+        <w:rPr>
+          <w:b/>
+        </w:rPr>
+        <w:t xml:space="preserve">REF</w:t>
+      </w:r>
+      <w:r>
+        <w:t xml:space="preserve">) and removed any variable with a variance inflation factor &gt; 3 (which was none).</w:t>
+      </w:r>
+    </w:p>
+    <w:p>
+      <w:pPr>
+        <w:pStyle w:val="BodyText"/>
+      </w:pPr>
       <w:r>
         <w:rPr>
           <w:i/>
         </w:rPr>
         <w:t xml:space="preserve">(DBH not included in models focused on climate sensitivity.)</w:t>
-      </w:r>
-      <w:r>
-        <w:t xml:space="preserve"> </w:t>
-      </w:r>
-      <w:r>
-        <w:t xml:space="preserve">We checked for collinearity among the full set of variables using the</w:t>
-      </w:r>
-      <w:r>
-        <w:t xml:space="preserve"> </w:t>
-      </w:r>
-      <w:r>
-        <w:rPr>
-          <w:i/>
-        </w:rPr>
-        <w:t xml:space="preserve">vifstep</w:t>
-      </w:r>
-      <w:r>
-        <w:t xml:space="preserve"> </w:t>
-      </w:r>
-      <w:r>
-        <w:t xml:space="preserve">function (</w:t>
-      </w:r>
-      <w:r>
-        <w:rPr>
-          <w:b/>
-        </w:rPr>
-        <w:t xml:space="preserve">REF</w:t>
-      </w:r>
-      <w:r>
-        <w:t xml:space="preserve">) and removed any variable with a variance inflation factor &gt; 3.</w:t>
-      </w:r>
-      <w:r>
-        <w:t xml:space="preserve"> </w:t>
-      </w:r>
-      <w:r>
-        <w:t xml:space="preserve">For each species (at each site) independently, we ran a GLS model including every combination of the candidate climate variables (as a 2-degree polynomial to allow quadratic curve), a spline of</w:t>
-      </w:r>
-      <w:r>
-        <w:t xml:space="preserve"> </w:t>
-      </w:r>
-      <m:oMath>
-        <m:r>
-          <m:t>D</m:t>
-        </m:r>
-        <m:r>
-          <m:t>B</m:t>
-        </m:r>
-        <m:r>
-          <m:t>H</m:t>
-        </m:r>
-      </m:oMath>
-      <w:r>
-        <w:t xml:space="preserve"> </w:t>
-      </w:r>
-      <w:r>
-        <w:t xml:space="preserve">(3 knots), a random intercept for each tree, and</w:t>
-      </w:r>
-      <w:r>
-        <w:t xml:space="preserve"> </w:t>
-      </w:r>
-      <w:r>
-        <w:rPr>
-          <w:i/>
-        </w:rPr>
-        <w:t xml:space="preserve">a temporal autocorrelation matrix</w:t>
-      </w:r>
-      <w:r>
-        <w:t xml:space="preserve">.</w:t>
-      </w:r>
-      <w:r>
-        <w:t xml:space="preserve"> </w:t>
-      </w:r>
-      <w:r>
-        <w:t xml:space="preserve">We considered the model with lowest AIC as the top model.</w:t>
-      </w:r>
-      <w:r>
-        <w:t xml:space="preserve"> </w:t>
-      </w:r>
-      <w:r>
-        <w:t xml:space="preserve">We then tested the individual significance of each term in the top model, including both first- and second-order terms of polynomial fits to climate variables. To do so, we compared the AIC of the top model (containing the term) to a model lacking the term, counting as significant any term with</w:t>
-      </w:r>
-      <w:r>
-        <w:t xml:space="preserve"> </w:t>
-      </w:r>
-      <m:oMath>
-        <m:r>
-          <m:t>Δ</m:t>
-        </m:r>
-        <m:r>
-          <m:t>A</m:t>
-        </m:r>
-        <m:r>
-          <m:t>I</m:t>
-        </m:r>
-        <m:r>
-          <m:t>C</m:t>
-        </m:r>
-        <m:r>
-          <m:t>≤</m:t>
-        </m:r>
-      </m:oMath>
-      <w:r>
-        <w:t xml:space="preserve"> </w:t>
-      </w:r>
-      <w:r>
-        <w:t xml:space="preserve">2.0.</w:t>
       </w:r>
     </w:p>
     <w:p>
@@ -3399,7 +3790,7 @@
           <wp:inline>
             <wp:extent cx="5334000" cy="2133600"/>
             <wp:effectExtent b="0" l="0" r="0" t="0"/>
-            <wp:docPr descr="Figure 2 | Example comparison of climate sensitivity derived via traditional methods (a) and our approach (b-f). Example is for the sensitivity of 14 species at SCBI (codes given in Table S1) to potential evapotranspiration (PET), identified by both traditional methods and our method to be among the top climate drivers. Panel (a) shows a matrix of Pearson correlations between ring- width index and monthly climate variables. Panels (b-d) give statistics for time windows tested in climwin, where window open and close indicate months prior to current August, and cells across the lower diaganol indicate single-month tests (akin to panel a). Panels (b) and (c) give values of linear and quadratic terms for each time window, and (d) gives the \Delta AIC for each. The time window with the minimum \Delta AIC (0-3 months prior to August, or May-July; black circles), was identified as the optimal window. Panel (e) shows the correlation of individual-level residuals to PET, with the function fit in climwin. Finally, panel (f) shows GLS model output, where PET was a candidate driver variable (along with PPT; DBH not included in this model). Plotted are responses of species for which PET was included in the top model, with best-fit polynomials plotted with solid lines when both first- and second-order terms are signficant, DASHED lines when only one term is signficant, and DOTTED lines when neither is signficant. Transparent ribbons indicate 95% confidence intervals." title="" id="1" name="Picture"/>
+            <wp:docPr descr="Figure 2 | Example comparison of climate sensitivity derived via traditional methods (a) and our approach (b-f). Example is for the sensitivity of 14 species at SCBI (codes given in Table S2) to potential evapotranspiration (PET), identified by both traditional methods and our method to be among the top climate drivers. Panel (a) shows a matrix of Pearson correlations between ring- width index and monthly climate variables. Panels (b-d) give statistics for time windows tested in climwin, where window open and close indicate months prior to current August, and cells across the lower diaganol indicate single-month tests (akin to panel a). Panels (b) and (c) give values of linear and quadratic terms for each time window, and (d) gives the \Delta AIC for each. The time window with the minimum \Delta AIC (0-3 months prior to August, or May-July; black circles), was identified as the optimal window. Panel (e) shows the correlation of individual-level residuals to PET, with the function fit in climwin. Finally, panel (f) shows GLS model output, where PET was a candidate driver variable (along with PPT; DBH not included in this model). Plotted are responses of species for which PET was included in the top model, with best-fit polynomials plotted with solid lines when both first- and second-order terms are signficant, DASHED lines when only one term is signficant, and DOTTED lines when neither is signficant. Transparent ribbons indicate 95% confidence intervals." title="" id="1" name="Picture"/>
             <a:graphic>
               <a:graphicData uri="http://schemas.openxmlformats.org/drawingml/2006/picture">
                 <pic:pic>
@@ -3469,7 +3860,7 @@
         <w:t xml:space="preserve"> </w:t>
       </w:r>
       <w:r>
-        <w:t xml:space="preserve">Example is for the sensitivity of 14 species at SCBI (codes given in Table S1) to potential evapotranspiration (PET), identified by both traditional methods and our method to be among the top climate drivers. Panel (</w:t>
+        <w:t xml:space="preserve">Example is for the sensitivity of 14 species at SCBI (codes given in Table S2) to potential evapotranspiration (PET), identified by both traditional methods and our method to be among the top climate drivers. Panel (</w:t>
       </w:r>
       <w:r>
         <w:rPr>
@@ -6022,7 +6413,7 @@
         <w:t xml:space="preserve">51% for all</w:t>
       </w:r>
       <w:r>
-        <w:t xml:space="preserve">; Table S4).</w:t>
+        <w:t xml:space="preserve">; Table S5).</w:t>
       </w:r>
       <w:r>
         <w:t xml:space="preserve"> </w:t>
@@ -6081,7 +6472,7 @@
         <w:t xml:space="preserve"> </w:t>
       </w:r>
       <w:r>
-        <w:t xml:space="preserve">of cases considered (Table S4).</w:t>
+        <w:t xml:space="preserve">of cases considered (Table S5).</w:t>
       </w:r>
       <w:r>
         <w:t xml:space="preserve"> </w:t>
@@ -7491,6 +7882,18 @@
         <w:pStyle w:val="FirstParagraph"/>
       </w:pPr>
       <w:r>
+        <w:t xml:space="preserve">Thanks to Pete Kerby-Miller for bark thickness data.</w:t>
+      </w:r>
+      <w:r>
+        <w:t xml:space="preserve"> </w:t>
+      </w:r>
+      <w:r>
+        <w:t xml:space="preserve">Helpful feedback was provided by Albert Kim…</w:t>
+      </w:r>
+      <w:r>
+        <w:t xml:space="preserve"> </w:t>
+      </w:r>
+      <w:r>
         <w:t xml:space="preserve">This analysis was funded by a Smithsonian Scholarly Studies grant to KAT, SM, HCM, and CP.</w:t>
       </w:r>
     </w:p>
@@ -7514,7 +7917,7 @@
       </w:r>
       <w:bookmarkEnd w:id="42"/>
     </w:p>
-    <w:bookmarkStart w:id="117" w:name="refs"/>
+    <w:bookmarkStart w:id="119" w:name="refs"/>
     <w:bookmarkStart w:id="44" w:name="ref-alfaro-sanchez_growth_2017"/>
     <w:p>
       <w:pPr>
@@ -8591,12 +8994,54 @@
       </w:hyperlink>
     </w:p>
     <w:bookmarkEnd w:id="94"/>
-    <w:bookmarkStart w:id="96" w:name="ref-van_der_sleen_no_2015"/>
+    <w:bookmarkStart w:id="96" w:name="ref-rejoumechain_biomass_2017"/>
     <w:p>
       <w:pPr>
         <w:pStyle w:val="Bibliography"/>
       </w:pPr>
       <w:r>
+        <w:t xml:space="preserve">Réjou‐Méchain, M., Tanguy, A., Piponiot, C., Chave, J., &amp; Hérault, B. (2017). Biomass: An r package for estimating above-ground biomass and its uncertainty in tropical forests.</w:t>
+      </w:r>
+      <w:r>
+        <w:t xml:space="preserve"> </w:t>
+      </w:r>
+      <w:r>
+        <w:rPr>
+          <w:i/>
+        </w:rPr>
+        <w:t xml:space="preserve">Methods in Ecology and Evolution</w:t>
+      </w:r>
+      <w:r>
+        <w:t xml:space="preserve">,</w:t>
+      </w:r>
+      <w:r>
+        <w:t xml:space="preserve"> </w:t>
+      </w:r>
+      <w:r>
+        <w:rPr>
+          <w:i/>
+        </w:rPr>
+        <w:t xml:space="preserve">8</w:t>
+      </w:r>
+      <w:r>
+        <w:t xml:space="preserve">(9), 1163–1167. doi:</w:t>
+      </w:r>
+      <w:hyperlink r:id="rId95">
+        <w:r>
+          <w:rPr>
+            <w:rStyle w:val="Hyperlink"/>
+          </w:rPr>
+          <w:t xml:space="preserve">10.1111/2041-210X.12753</w:t>
+        </w:r>
+      </w:hyperlink>
+    </w:p>
+    <w:bookmarkEnd w:id="96"/>
+    <w:bookmarkStart w:id="98" w:name="ref-van_der_sleen_no_2015"/>
+    <w:p>
+      <w:pPr>
+        <w:pStyle w:val="Bibliography"/>
+      </w:pPr>
+      <w:r>
         <w:t xml:space="preserve">Sleen, P. van der, Groenendijk, P., Vlam, M., Anten, N. P. R., Boom, A., Bongers, F., … Zuidema, P. A. (2015). No growth stimulation of tropical trees by 150 years of CO2 fertilization but water-use efficiency increased.</w:t>
       </w:r>
       <w:r>
@@ -8623,7 +9068,7 @@
       <w:r>
         <w:t xml:space="preserve">(1), 24–28. doi:</w:t>
       </w:r>
-      <w:hyperlink r:id="rId95">
+      <w:hyperlink r:id="rId97">
         <w:r>
           <w:rPr>
             <w:rStyle w:val="Hyperlink"/>
@@ -8632,8 +9077,8 @@
         </w:r>
       </w:hyperlink>
     </w:p>
-    <w:bookmarkEnd w:id="96"/>
-    <w:bookmarkStart w:id="98" w:name="ref-sniderhan_growth_2016"/>
+    <w:bookmarkEnd w:id="98"/>
+    <w:bookmarkStart w:id="100" w:name="ref-sniderhan_growth_2016"/>
     <w:p>
       <w:pPr>
         <w:pStyle w:val="Bibliography"/>
@@ -8680,7 +9125,7 @@
       <w:r>
         <w:t xml:space="preserve">(12), 2988–3000. doi:</w:t>
       </w:r>
-      <w:hyperlink r:id="rId97">
+      <w:hyperlink r:id="rId99">
         <w:r>
           <w:rPr>
             <w:rStyle w:val="Hyperlink"/>
@@ -8689,8 +9134,8 @@
         </w:r>
       </w:hyperlink>
     </w:p>
-    <w:bookmarkEnd w:id="98"/>
-    <w:bookmarkStart w:id="100" w:name="ref-stephenson_rate_2014"/>
+    <w:bookmarkEnd w:id="100"/>
+    <w:bookmarkStart w:id="102" w:name="ref-stephenson_rate_2014"/>
     <w:p>
       <w:pPr>
         <w:pStyle w:val="Bibliography"/>
@@ -8722,7 +9167,7 @@
       <w:r>
         <w:t xml:space="preserve">(7490), 90–93. doi:</w:t>
       </w:r>
-      <w:hyperlink r:id="rId99">
+      <w:hyperlink r:id="rId101">
         <w:r>
           <w:rPr>
             <w:rStyle w:val="Hyperlink"/>
@@ -8731,8 +9176,8 @@
         </w:r>
       </w:hyperlink>
     </w:p>
-    <w:bookmarkEnd w:id="100"/>
-    <w:bookmarkStart w:id="102" w:name="ref-sullivan_long-term_2020"/>
+    <w:bookmarkEnd w:id="102"/>
+    <w:bookmarkStart w:id="104" w:name="ref-sullivan_long-term_2020"/>
     <w:p>
       <w:pPr>
         <w:pStyle w:val="Bibliography"/>
@@ -8764,7 +9209,7 @@
       <w:r>
         <w:t xml:space="preserve">(6493), 869–874. doi:</w:t>
       </w:r>
-      <w:hyperlink r:id="rId101">
+      <w:hyperlink r:id="rId103">
         <w:r>
           <w:rPr>
             <w:rStyle w:val="Hyperlink"/>
@@ -8773,8 +9218,8 @@
         </w:r>
       </w:hyperlink>
     </w:p>
-    <w:bookmarkEnd w:id="102"/>
-    <w:bookmarkStart w:id="104" w:name="ref-taylor_temperature_2017"/>
+    <w:bookmarkEnd w:id="104"/>
+    <w:bookmarkStart w:id="106" w:name="ref-taylor_temperature_2017"/>
     <w:p>
       <w:pPr>
         <w:pStyle w:val="Bibliography"/>
@@ -8806,7 +9251,7 @@
       <w:r>
         <w:t xml:space="preserve">(6), 779–788. doi:</w:t>
       </w:r>
-      <w:hyperlink r:id="rId103">
+      <w:hyperlink r:id="rId105">
         <w:r>
           <w:rPr>
             <w:rStyle w:val="Hyperlink"/>
@@ -8815,8 +9260,8 @@
         </w:r>
       </w:hyperlink>
     </w:p>
-    <w:bookmarkEnd w:id="104"/>
-    <w:bookmarkStart w:id="106" w:name="ref-teets_linking_2018"/>
+    <w:bookmarkEnd w:id="106"/>
+    <w:bookmarkStart w:id="108" w:name="ref-teets_linking_2018"/>
     <w:p>
       <w:pPr>
         <w:pStyle w:val="Bibliography"/>
@@ -8848,7 +9293,7 @@
       <w:r>
         <w:t xml:space="preserve">, 479–487. doi:</w:t>
       </w:r>
-      <w:hyperlink r:id="rId105">
+      <w:hyperlink r:id="rId107">
         <w:r>
           <w:rPr>
             <w:rStyle w:val="Hyperlink"/>
@@ -8857,8 +9302,8 @@
         </w:r>
       </w:hyperlink>
     </w:p>
-    <w:bookmarkEnd w:id="106"/>
-    <w:bookmarkStart w:id="108" w:name="ref-teets_quantifying_2018"/>
+    <w:bookmarkEnd w:id="108"/>
+    <w:bookmarkStart w:id="110" w:name="ref-teets_quantifying_2018"/>
     <w:p>
       <w:pPr>
         <w:pStyle w:val="Bibliography"/>
@@ -8890,7 +9335,7 @@
       <w:r>
         <w:t xml:space="preserve">(8), 3587–3602. doi:</w:t>
       </w:r>
-      <w:hyperlink r:id="rId107">
+      <w:hyperlink r:id="rId109">
         <w:r>
           <w:rPr>
             <w:rStyle w:val="Hyperlink"/>
@@ -8899,8 +9344,8 @@
         </w:r>
       </w:hyperlink>
     </w:p>
-    <w:bookmarkEnd w:id="108"/>
-    <w:bookmarkStart w:id="110" w:name="ref-tolwinski-ward_bayesian_2013"/>
+    <w:bookmarkEnd w:id="110"/>
+    <w:bookmarkStart w:id="112" w:name="ref-tolwinski-ward_bayesian_2013"/>
     <w:p>
       <w:pPr>
         <w:pStyle w:val="Bibliography"/>
@@ -8932,7 +9377,7 @@
       <w:r>
         <w:t xml:space="preserve">(4), 1481–1493. doi:</w:t>
       </w:r>
-      <w:hyperlink r:id="rId109">
+      <w:hyperlink r:id="rId111">
         <w:r>
           <w:rPr>
             <w:rStyle w:val="Hyperlink"/>
@@ -8941,8 +9386,8 @@
         </w:r>
       </w:hyperlink>
     </w:p>
-    <w:bookmarkEnd w:id="110"/>
-    <w:bookmarkStart w:id="112" w:name="ref-tumajer_increasing_2017"/>
+    <w:bookmarkEnd w:id="112"/>
+    <w:bookmarkStart w:id="114" w:name="ref-tumajer_increasing_2017"/>
     <w:p>
       <w:pPr>
         <w:pStyle w:val="Bibliography"/>
@@ -8974,7 +9419,7 @@
       <w:r>
         <w:t xml:space="preserve">, 56–64. doi:</w:t>
       </w:r>
-      <w:hyperlink r:id="rId111">
+      <w:hyperlink r:id="rId113">
         <w:r>
           <w:rPr>
             <w:rStyle w:val="Hyperlink"/>
@@ -8983,8 +9428,8 @@
         </w:r>
       </w:hyperlink>
     </w:p>
-    <w:bookmarkEnd w:id="112"/>
-    <w:bookmarkStart w:id="114" w:name="ref-vlam_temperature_2014"/>
+    <w:bookmarkEnd w:id="114"/>
+    <w:bookmarkStart w:id="116" w:name="ref-vlam_temperature_2014"/>
     <w:p>
       <w:pPr>
         <w:pStyle w:val="Bibliography"/>
@@ -9016,7 +9461,7 @@
       <w:r>
         <w:t xml:space="preserve">(4), 1449–1461. doi:</w:t>
       </w:r>
-      <w:hyperlink r:id="rId113">
+      <w:hyperlink r:id="rId115">
         <w:r>
           <w:rPr>
             <w:rStyle w:val="Hyperlink"/>
@@ -9025,8 +9470,8 @@
         </w:r>
       </w:hyperlink>
     </w:p>
-    <w:bookmarkEnd w:id="114"/>
-    <w:bookmarkStart w:id="116" w:name="ref-walker_integrating_nodate"/>
+    <w:bookmarkEnd w:id="116"/>
+    <w:bookmarkStart w:id="118" w:name="ref-walker_integrating_nodate"/>
     <w:p>
       <w:pPr>
         <w:pStyle w:val="Bibliography"/>
@@ -9058,7 +9503,7 @@
       <w:r>
         <w:t xml:space="preserve">(n/a). doi:</w:t>
       </w:r>
-      <w:hyperlink r:id="rId115">
+      <w:hyperlink r:id="rId117">
         <w:r>
           <w:rPr>
             <w:rStyle w:val="Hyperlink"/>
@@ -9067,8 +9512,8 @@
         </w:r>
       </w:hyperlink>
     </w:p>
-    <w:bookmarkEnd w:id="116"/>
-    <w:bookmarkEnd w:id="117"/>
+    <w:bookmarkEnd w:id="118"/>
+    <w:bookmarkEnd w:id="119"/>
     <w:sectPr/>
   </w:body>
 </w:document>

</xml_diff>

<commit_message>
added exclusion of records with obvious errors
</commit_message>
<xml_diff>
--- a/doc/manuscript/MEE_manuscript.docx
+++ b/doc/manuscript/MEE_manuscript.docx
@@ -1824,7 +1824,16 @@
         <w:pStyle w:val="BodyText"/>
       </w:pPr>
       <w:r>
-        <w:t xml:space="preserve">All tree cores (n=</w:t>
+        <w:t xml:space="preserve">All tree cores were measured and cross-dated by the original researchers using standard dendrochronological practices.</w:t>
+      </w:r>
+      <w:r>
+        <w:t xml:space="preserve"> </w:t>
+      </w:r>
+      <w:r>
+        <w:t xml:space="preserve">From among the full set of</w:t>
+      </w:r>
+      <w:r>
+        <w:t xml:space="preserve"> </w:t>
       </w:r>
       <w:r>
         <w:rPr>
@@ -1833,19 +1842,25 @@
         <w:t xml:space="preserve">#</w:t>
       </w:r>
       <w:r>
-        <w:t xml:space="preserve">) were measured and cross-dated by the original researchers using standard dendrochronological practices.</w:t>
-      </w:r>
-      <w:r>
-        <w:t xml:space="preserve"> </w:t>
-      </w:r>
-      <w:r>
-        <w:t xml:space="preserve">The full record for all cores was retained for analysis, with the exception of records that had to be excluded due to insufficient sample size or anomalous growth patterns.</w:t>
-      </w:r>
-      <w:r>
-        <w:t xml:space="preserve"> </w:t>
-      </w:r>
-      <w:r>
-        <w:t xml:space="preserve">Specifically, we excluded</w:t>
+        <w:t xml:space="preserve"> </w:t>
+      </w:r>
+      <w:r>
+        <w:t xml:space="preserve">original records, we excluded cores for which we detected errors (e.g., labeling inconsistencies, obvious dating errors) that could not be resolved before finalizing the analysis (n=</w:t>
+      </w:r>
+      <w:r>
+        <w:rPr>
+          <w:i/>
+        </w:rPr>
+        <w:t xml:space="preserve">#</w:t>
+      </w:r>
+      <w:r>
+        <w:t xml:space="preserve">).</w:t>
+      </w:r>
+      <w:r>
+        <w:t xml:space="preserve"> </w:t>
+      </w:r>
+      <w:r>
+        <w:t xml:space="preserve">We also excluded records that had to be excluded due to insufficient sample size or anomalous growth patterns, including</w:t>
       </w:r>
       <w:r>
         <w:t xml:space="preserve"> </w:t>

</xml_diff>

<commit_message>
added qualitative results comparison table
</commit_message>
<xml_diff>
--- a/doc/manuscript/MEE_manuscript.docx
+++ b/doc/manuscript/MEE_manuscript.docx
@@ -4020,7 +4020,7 @@
         <w:rPr>
           <w:b/>
         </w:rPr>
-        <w:t xml:space="preserve">; Appendix S2), but with the advantage that</w:t>
+        <w:t xml:space="preserve">; Table S5; Appendix S2), but with the advantage that</w:t>
       </w:r>
       <w:r>
         <w:rPr>
@@ -6732,7 +6732,7 @@
         <w:t xml:space="preserve">51% for all</w:t>
       </w:r>
       <w:r>
-        <w:t xml:space="preserve">; Table S5).</w:t>
+        <w:t xml:space="preserve">; Table S6).</w:t>
       </w:r>
       <w:r>
         <w:t xml:space="preserve"> </w:t>
@@ -6791,7 +6791,7 @@
         <w:t xml:space="preserve"> </w:t>
       </w:r>
       <w:r>
-        <w:t xml:space="preserve">of cases considered (Table S5).</w:t>
+        <w:t xml:space="preserve">of cases considered (Table S6).</w:t>
       </w:r>
       <w:r>
         <w:t xml:space="preserve"> </w:t>
@@ -8259,7 +8259,7 @@
         <w:t xml:space="preserve"> </w:t>
       </w:r>
       <w:r>
-        <w:t xml:space="preserve">VH, BG, EGA organized and analysed the data;</w:t>
+        <w:t xml:space="preserve">VH, BG, EGA, and NP organized and analysed the data;</w:t>
       </w:r>
       <w:r>
         <w:t xml:space="preserve"> </w:t>

</xml_diff>

<commit_message>
bit of manuscript fix-up
</commit_message>
<xml_diff>
--- a/doc/manuscript/MEE_manuscript.docx
+++ b/doc/manuscript/MEE_manuscript.docx
@@ -43,8 +43,8 @@
         </w:r>
         <w:r>
           <w:rPr>
+            <w:rStyle w:val="Hyperlink"/>
             <w:vertAlign w:val="superscript"/>
-            <w:rStyle w:val="Hyperlink"/>
           </w:rPr>
           <w:t xml:space="preserve">1,2</w:t>
         </w:r>
@@ -262,8 +262,8 @@
         </w:r>
         <w:r>
           <w:rPr>
+            <w:rStyle w:val="Hyperlink"/>
             <w:vertAlign w:val="superscript"/>
-            <w:rStyle w:val="Hyperlink"/>
           </w:rPr>
           <w:t xml:space="preserve">cz</w:t>
         </w:r>
@@ -346,8 +346,8 @@
         </w:r>
         <w:r>
           <w:rPr>
+            <w:rStyle w:val="Hyperlink"/>
             <w:vertAlign w:val="superscript"/>
-            <w:rStyle w:val="Hyperlink"/>
           </w:rPr>
           <w:t xml:space="preserve">cz</w:t>
         </w:r>
@@ -397,8 +397,8 @@
         </w:r>
         <w:r>
           <w:rPr>
+            <w:rStyle w:val="Hyperlink"/>
             <w:vertAlign w:val="superscript"/>
-            <w:rStyle w:val="Hyperlink"/>
           </w:rPr>
           <w:t xml:space="preserve">cz</w:t>
         </w:r>
@@ -433,41 +433,41 @@
     <w:p>
       <w:pPr>
         <w:numPr>
+          <w:ilvl w:val="0"/>
           <w:numId w:val="1001"/>
+        </w:numPr>
+      </w:pPr>
+      <w:r>
+        <w:t xml:space="preserve">Conservation Ecology Center; Smithsonian Conservation Biology Institute; Front Royal, VA 22630, USA</w:t>
+      </w:r>
+    </w:p>
+    <w:p>
+      <w:pPr>
+        <w:numPr>
           <w:ilvl w:val="0"/>
+          <w:numId w:val="1001"/>
         </w:numPr>
       </w:pPr>
       <w:r>
-        <w:t xml:space="preserve">Conservation Ecology Center; Smithsonian Conservation Biology Institute; Front Royal, VA 22630, USA</w:t>
+        <w:t xml:space="preserve">Center for Tropical Forest Science-Forest Global Earth Observatory; Smithsonian Tropical Research Institute; Panama, Republic of Panama</w:t>
       </w:r>
     </w:p>
     <w:p>
       <w:pPr>
         <w:numPr>
+          <w:ilvl w:val="0"/>
           <w:numId w:val="1001"/>
+        </w:numPr>
+      </w:pPr>
+      <w:r>
+        <w:t xml:space="preserve">The Morton Arboretum, Lisle, Illinois, USA</w:t>
+      </w:r>
+    </w:p>
+    <w:p>
+      <w:pPr>
+        <w:numPr>
           <w:ilvl w:val="0"/>
-        </w:numPr>
-      </w:pPr>
-      <w:r>
-        <w:t xml:space="preserve">Center for Tropical Forest Science-Forest Global Earth Observatory; Smithsonian Tropical Research Institute; Panama, Republic of Panama</w:t>
-      </w:r>
-    </w:p>
-    <w:p>
-      <w:pPr>
-        <w:numPr>
           <w:numId w:val="1001"/>
-          <w:ilvl w:val="0"/>
-        </w:numPr>
-      </w:pPr>
-      <w:r>
-        <w:t xml:space="preserve">The Morton Arboretum, Lisle, Illinois, USA</w:t>
-      </w:r>
-    </w:p>
-    <w:p>
-      <w:pPr>
-        <w:numPr>
-          <w:numId w:val="1001"/>
-          <w:ilvl w:val="0"/>
         </w:numPr>
       </w:pPr>
       <w:r>
@@ -602,15 +602,14 @@
         <w:br w:type="page"/>
       </w:r>
     </w:p>
+    <w:bookmarkStart w:id="25" w:name="abstract"/>
     <w:p>
       <w:pPr>
         <w:pStyle w:val="Heading3"/>
       </w:pPr>
-      <w:bookmarkStart w:id="25" w:name="abstract"/>
       <w:r>
         <w:t xml:space="preserve">Abstract</w:t>
       </w:r>
-      <w:bookmarkEnd w:id="25"/>
     </w:p>
     <w:p>
       <w:pPr>
@@ -626,23 +625,194 @@
     <w:p>
       <w:pPr>
         <w:numPr>
+          <w:ilvl w:val="0"/>
           <w:numId w:val="1002"/>
+        </w:numPr>
+      </w:pPr>
+      <w:r>
+        <w:t xml:space="preserve">Tree rings provide a valuable long-term record for understanding how climate shapes forest productivity. However, traditional analysis methods aggregate growth records of multiple trees into residual chronologies, and therefore cannot simultaneously account for the effects of tree size and climate. This has limited the potential to use tree-rings to understand forest productivity and its climate sensitivity.</w:t>
+      </w:r>
+    </w:p>
+    <w:p>
+      <w:pPr>
+        <w:numPr>
           <w:ilvl w:val="0"/>
+          <w:numId w:val="1002"/>
         </w:numPr>
       </w:pPr>
       <w:r>
-        <w:t xml:space="preserve">Tree rings provide a valuable long-term record for understanding how climate shapes forest productivity. However, traditional analysis methods aggregate growth records of multiple trees into residual chronologies, and therefore cannot simultaneously account for the effects of tree size and climate. This has limited the potential to use tree-rings to understand forest productivity and its climate sensitivity.</w:t>
+        <w:t xml:space="preserve">Here, we develop a new method to simultaneously model non-linear effects of objectively determined principle climate drivers and tree diameter (</w:t>
+      </w:r>
+      <m:oMath>
+        <m:r>
+          <m:t>D</m:t>
+        </m:r>
+        <m:r>
+          <m:t>B</m:t>
+        </m:r>
+        <m:r>
+          <m:t>H</m:t>
+        </m:r>
+      </m:oMath>
+      <w:r>
+        <w:t xml:space="preserve">).</w:t>
+      </w:r>
+      <w:r>
+        <w:t xml:space="preserve"> </w:t>
+      </w:r>
+      <w:r>
+        <w:t xml:space="preserve">Specifically, we first identify the most important climate drivers and their appropriate time window of influence using the</w:t>
+      </w:r>
+      <w:r>
+        <w:t xml:space="preserve"> </w:t>
+      </w:r>
+      <w:r>
+        <w:rPr>
+          <w:i/>
+        </w:rPr>
+        <w:t xml:space="preserve">climwin</w:t>
+      </w:r>
+      <w:r>
+        <w:t xml:space="preserve"> </w:t>
+      </w:r>
+      <w:r>
+        <w:t xml:space="preserve">R package.</w:t>
+      </w:r>
+      <w:r>
+        <w:t xml:space="preserve"> </w:t>
+      </w:r>
+      <w:r>
+        <w:t xml:space="preserve">We then include these in generalized least squares models to model tree growth while accounting for the temporal autocorrelation inherent to each individual tree’s growth.</w:t>
+      </w:r>
+      <w:r>
+        <w:t xml:space="preserve"> </w:t>
+      </w:r>
+      <w:r>
+        <w:t xml:space="preserve">We apply this method to tree-ring data from</w:t>
+      </w:r>
+      <w:r>
+        <w:t xml:space="preserve"> </w:t>
+      </w:r>
+      <w:r>
+        <w:rPr>
+          <w:i/>
+        </w:rPr>
+        <w:t xml:space="preserve">#</w:t>
+      </w:r>
+      <w:r>
+        <w:t xml:space="preserve"> </w:t>
+      </w:r>
+      <w:r>
+        <w:t xml:space="preserve">trees representing</w:t>
+      </w:r>
+      <w:r>
+        <w:t xml:space="preserve"> </w:t>
+      </w:r>
+      <w:r>
+        <w:rPr>
+          <w:i/>
+        </w:rPr>
+        <w:t xml:space="preserve">~40</w:t>
+      </w:r>
+      <w:r>
+        <w:t xml:space="preserve"> </w:t>
+      </w:r>
+      <w:r>
+        <w:t xml:space="preserve">species at ten globally distributed sites spanning a wide range of forest types.</w:t>
       </w:r>
     </w:p>
     <w:p>
       <w:pPr>
         <w:numPr>
+          <w:ilvl w:val="0"/>
           <w:numId w:val="1002"/>
+        </w:numPr>
+      </w:pPr>
+      <w:r>
+        <w:t xml:space="preserve">Our analysis identified similar climate drivers to those obtained via traditional methods, but revealed that non-linear responses to climate variables were common. Radial growth increments, basal area increments, and biomass increments all varied non-linearly with</w:t>
+      </w:r>
+      <w:r>
+        <w:t xml:space="preserve"> </w:t>
+      </w:r>
+      <m:oMath>
+        <m:r>
+          <m:t>D</m:t>
+        </m:r>
+        <m:r>
+          <m:t>B</m:t>
+        </m:r>
+        <m:r>
+          <m:t>H</m:t>
+        </m:r>
+      </m:oMath>
+      <w:r>
+        <w:t xml:space="preserve">. The relative importance of</w:t>
+      </w:r>
+      <w:r>
+        <w:t xml:space="preserve"> </w:t>
+      </w:r>
+      <m:oMath>
+        <m:r>
+          <m:t>D</m:t>
+        </m:r>
+        <m:r>
+          <m:t>B</m:t>
+        </m:r>
+        <m:r>
+          <m:t>H</m:t>
+        </m:r>
+      </m:oMath>
+      <w:r>
+        <w:t xml:space="preserve"> </w:t>
+      </w:r>
+      <w:r>
+        <w:t xml:space="preserve">versus climate varied across sites, and interactions between</w:t>
+      </w:r>
+      <w:r>
+        <w:t xml:space="preserve"> </w:t>
+      </w:r>
+      <m:oMath>
+        <m:r>
+          <m:t>D</m:t>
+        </m:r>
+        <m:r>
+          <m:t>B</m:t>
+        </m:r>
+        <m:r>
+          <m:t>H</m:t>
+        </m:r>
+      </m:oMath>
+      <w:r>
+        <w:t xml:space="preserve"> </w:t>
+      </w:r>
+      <w:r>
+        <w:t xml:space="preserve">and climate were prevalent (</w:t>
+      </w:r>
+      <w:r>
+        <w:rPr>
+          <w:i/>
+        </w:rPr>
+        <w:t xml:space="preserve">~50%</w:t>
+      </w:r>
+      <w:r>
+        <w:t xml:space="preserve"> </w:t>
+      </w:r>
+      <w:r>
+        <w:t xml:space="preserve">of cases tested).</w:t>
+      </w:r>
+    </w:p>
+    <w:p>
+      <w:pPr>
+        <w:numPr>
           <w:ilvl w:val="0"/>
+          <w:numId w:val="1002"/>
         </w:numPr>
       </w:pPr>
       <w:r>
-        <w:t xml:space="preserve">Here, we develop a new method to simultaneously model non-linear effects of objectively determined principle climate drivers and tree diameter (</w:t>
+        <w:t xml:space="preserve">Our method provides a rigorous analytical framework for objectively identifying the most important climate drivers of tree growth and combining them with</w:t>
+      </w:r>
+      <w:r>
+        <w:t xml:space="preserve"> </w:t>
       </w:r>
       <m:oMath>
         <m:r>
@@ -656,81 +826,16 @@
         </m:r>
       </m:oMath>
       <w:r>
-        <w:t xml:space="preserve">).</w:t>
-      </w:r>
-      <w:r>
-        <w:t xml:space="preserve"> </w:t>
-      </w:r>
-      <w:r>
-        <w:t xml:space="preserve">Specifically, we first identify the most important climate drivers and their appropriate time window of influence using the</w:t>
-      </w:r>
-      <w:r>
-        <w:t xml:space="preserve"> </w:t>
-      </w:r>
-      <w:r>
-        <w:rPr>
-          <w:i/>
-        </w:rPr>
-        <w:t xml:space="preserve">climwin</w:t>
-      </w:r>
-      <w:r>
-        <w:t xml:space="preserve"> </w:t>
-      </w:r>
-      <w:r>
-        <w:t xml:space="preserve">R package.</w:t>
-      </w:r>
-      <w:r>
-        <w:t xml:space="preserve"> </w:t>
-      </w:r>
-      <w:r>
-        <w:t xml:space="preserve">We then include these in generalized least squares models to model tree growth while accounting for the temporal autocorrelation inherent to each individual tree’s growth.</w:t>
-      </w:r>
-      <w:r>
-        <w:t xml:space="preserve"> </w:t>
-      </w:r>
-      <w:r>
-        <w:t xml:space="preserve">We apply this method to tree-ring data from</w:t>
-      </w:r>
-      <w:r>
-        <w:t xml:space="preserve"> </w:t>
-      </w:r>
-      <w:r>
-        <w:rPr>
-          <w:i/>
-        </w:rPr>
-        <w:t xml:space="preserve">#</w:t>
-      </w:r>
-      <w:r>
-        <w:t xml:space="preserve"> </w:t>
-      </w:r>
-      <w:r>
-        <w:t xml:space="preserve">trees representing</w:t>
-      </w:r>
-      <w:r>
-        <w:t xml:space="preserve"> </w:t>
-      </w:r>
-      <w:r>
-        <w:rPr>
-          <w:i/>
-        </w:rPr>
-        <w:t xml:space="preserve">~40</w:t>
-      </w:r>
-      <w:r>
-        <w:t xml:space="preserve"> </w:t>
-      </w:r>
-      <w:r>
-        <w:t xml:space="preserve">species at ten globally distributed sites spanning a wide range of forest types.</w:t>
-      </w:r>
-    </w:p>
-    <w:p>
-      <w:pPr>
-        <w:numPr>
-          <w:numId w:val="1002"/>
-          <w:ilvl w:val="0"/>
-        </w:numPr>
-      </w:pPr>
-      <w:r>
-        <w:t xml:space="preserve">Our analysis identified similar climate drivers to those obtained via traditional methods, but revealed that non-linear responses to climate variables were common. Radial growth increments, basal area increments, and biomass increments all varied non-linearly with</w:t>
+        <w:t xml:space="preserve"> </w:t>
+      </w:r>
+      <w:r>
+        <w:t xml:space="preserve">in nonlinear models.</w:t>
+      </w:r>
+      <w:r>
+        <w:t xml:space="preserve"> </w:t>
+      </w:r>
+      <w:r>
+        <w:t xml:space="preserve">The need for such an approach is highlighted by our findings that nonlinear growth responses to climate variables are common, that growth rates vary nonlinearly with</w:t>
       </w:r>
       <w:r>
         <w:t xml:space="preserve"> </w:t>
@@ -747,7 +852,7 @@
         </m:r>
       </m:oMath>
       <w:r>
-        <w:t xml:space="preserve">. The relative importance of</w:t>
+        <w:t xml:space="preserve">, and that significant</w:t>
       </w:r>
       <w:r>
         <w:t xml:space="preserve"> </w:t>
@@ -767,7 +872,13 @@
         <w:t xml:space="preserve"> </w:t>
       </w:r>
       <w:r>
-        <w:t xml:space="preserve">versus climate varied across sites, and interactions between</w:t>
+        <w:t xml:space="preserve">- climate interactions are common.</w:t>
+      </w:r>
+      <w:r>
+        <w:t xml:space="preserve"> </w:t>
+      </w:r>
+      <w:r>
+        <w:t xml:space="preserve">These findings imply that</w:t>
       </w:r>
       <w:r>
         <w:t xml:space="preserve"> </w:t>
@@ -787,118 +898,6 @@
         <w:t xml:space="preserve"> </w:t>
       </w:r>
       <w:r>
-        <w:t xml:space="preserve">and climate were prevalent (</w:t>
-      </w:r>
-      <w:r>
-        <w:rPr>
-          <w:i/>
-        </w:rPr>
-        <w:t xml:space="preserve">~50%</w:t>
-      </w:r>
-      <w:r>
-        <w:t xml:space="preserve"> </w:t>
-      </w:r>
-      <w:r>
-        <w:t xml:space="preserve">of cases tested).</w:t>
-      </w:r>
-    </w:p>
-    <w:p>
-      <w:pPr>
-        <w:numPr>
-          <w:numId w:val="1002"/>
-          <w:ilvl w:val="0"/>
-        </w:numPr>
-      </w:pPr>
-      <w:r>
-        <w:t xml:space="preserve">Our method provides a rigorous analytical framework for objectively identifying the most important climate drivers of tree growth and combining them with</w:t>
-      </w:r>
-      <w:r>
-        <w:t xml:space="preserve"> </w:t>
-      </w:r>
-      <m:oMath>
-        <m:r>
-          <m:t>D</m:t>
-        </m:r>
-        <m:r>
-          <m:t>B</m:t>
-        </m:r>
-        <m:r>
-          <m:t>H</m:t>
-        </m:r>
-      </m:oMath>
-      <w:r>
-        <w:t xml:space="preserve"> </w:t>
-      </w:r>
-      <w:r>
-        <w:t xml:space="preserve">in nonlinear models.</w:t>
-      </w:r>
-      <w:r>
-        <w:t xml:space="preserve"> </w:t>
-      </w:r>
-      <w:r>
-        <w:t xml:space="preserve">The need for such an approach is highlighted by our findings that nonlinear growth responses to climate variables are common, that growth rates vary nonlinearly with</w:t>
-      </w:r>
-      <w:r>
-        <w:t xml:space="preserve"> </w:t>
-      </w:r>
-      <m:oMath>
-        <m:r>
-          <m:t>D</m:t>
-        </m:r>
-        <m:r>
-          <m:t>B</m:t>
-        </m:r>
-        <m:r>
-          <m:t>H</m:t>
-        </m:r>
-      </m:oMath>
-      <w:r>
-        <w:t xml:space="preserve">, and that significant</w:t>
-      </w:r>
-      <w:r>
-        <w:t xml:space="preserve"> </w:t>
-      </w:r>
-      <m:oMath>
-        <m:r>
-          <m:t>D</m:t>
-        </m:r>
-        <m:r>
-          <m:t>B</m:t>
-        </m:r>
-        <m:r>
-          <m:t>H</m:t>
-        </m:r>
-      </m:oMath>
-      <w:r>
-        <w:t xml:space="preserve"> </w:t>
-      </w:r>
-      <w:r>
-        <w:t xml:space="preserve">- climate interactions are common.</w:t>
-      </w:r>
-      <w:r>
-        <w:t xml:space="preserve"> </w:t>
-      </w:r>
-      <w:r>
-        <w:t xml:space="preserve">These findings imply that</w:t>
-      </w:r>
-      <w:r>
-        <w:t xml:space="preserve"> </w:t>
-      </w:r>
-      <m:oMath>
-        <m:r>
-          <m:t>D</m:t>
-        </m:r>
-        <m:r>
-          <m:t>B</m:t>
-        </m:r>
-        <m:r>
-          <m:t>H</m:t>
-        </m:r>
-      </m:oMath>
-      <w:r>
-        <w:t xml:space="preserve"> </w:t>
-      </w:r>
-      <w:r>
         <w:t xml:space="preserve">should be accounted for in analyses seeking to quantify the impacts of climate and other environmental drivers on tree growth.</w:t>
       </w:r>
       <w:r>
@@ -927,15 +926,15 @@
         <w:br w:type="page"/>
       </w:r>
     </w:p>
+    <w:bookmarkEnd w:id="25"/>
+    <w:bookmarkStart w:id="26" w:name="introduction"/>
     <w:p>
       <w:pPr>
         <w:pStyle w:val="Heading3"/>
       </w:pPr>
-      <w:bookmarkStart w:id="26" w:name="introduction"/>
       <w:r>
         <w:t xml:space="preserve">Introduction</w:t>
       </w:r>
-      <w:bookmarkEnd w:id="26"/>
     </w:p>
     <w:p>
       <w:pPr>
@@ -1842,25 +1841,24 @@
         <w:t xml:space="preserve">additively and interactively shape growth?</w:t>
       </w:r>
     </w:p>
+    <w:bookmarkEnd w:id="26"/>
+    <w:bookmarkStart w:id="35" w:name="materials-and-methods"/>
     <w:p>
       <w:pPr>
         <w:pStyle w:val="Heading3"/>
       </w:pPr>
-      <w:bookmarkStart w:id="27" w:name="materials-and-methods"/>
       <w:r>
         <w:t xml:space="preserve">Materials and Methods</w:t>
       </w:r>
-      <w:bookmarkEnd w:id="27"/>
-    </w:p>
+    </w:p>
+    <w:bookmarkStart w:id="28" w:name="data-sources-and-preparation"/>
     <w:p>
       <w:pPr>
         <w:pStyle w:val="Heading4"/>
       </w:pPr>
-      <w:bookmarkStart w:id="28" w:name="data-sources-and-preparation"/>
       <w:r>
         <w:t xml:space="preserve">Data sources and preparation</w:t>
       </w:r>
-      <w:bookmarkEnd w:id="28"/>
     </w:p>
     <w:p>
       <w:pPr>
@@ -1948,7 +1946,7 @@
         <w:t xml:space="preserve">Table 1 | Sites included in this analysis</w:t>
       </w:r>
       <w:r>
-        <w:t xml:space="preserve">. Here and throughout, sites are ordered by latitude. Additional site information is provided in Table S1, and species and their sample sizes are detailed in Tables S2-S3.</w:t>
+        <w:t xml:space="preserve">. Here and throughout, sites are ordered by mean July T. Additional site information is provided in Table S1, and species and their sample sizes are detailed in Tables S2-S3.</w:t>
       </w:r>
       <w:r>
         <w:t xml:space="preserve"> </w:t>
@@ -1965,7 +1963,7 @@
       <w:r>
         <w:drawing>
           <wp:inline>
-            <wp:extent cx="5334000" cy="3034239"/>
+            <wp:extent cx="5334000" cy="2839922"/>
             <wp:effectExtent b="0" l="0" r="0" t="0"/>
             <wp:docPr descr="" title="" id="1" name="Picture"/>
             <a:graphic>
@@ -1978,7 +1976,7 @@
                     </pic:cNvPicPr>
                   </pic:nvPicPr>
                   <pic:blipFill>
-                    <a:blip r:embed="rId29"/>
+                    <a:blip r:embed="rId27"/>
                     <a:stretch>
                       <a:fillRect/>
                     </a:stretch>
@@ -1986,7 +1984,7 @@
                   <pic:spPr bwMode="auto">
                     <a:xfrm>
                       <a:off x="0" y="0"/>
-                      <a:ext cx="5334000" cy="3034239"/>
+                      <a:ext cx="5334000" cy="2839922"/>
                     </a:xfrm>
                     <a:prstGeom prst="rect">
                       <a:avLst/>
@@ -2865,15 +2863,15 @@
         <w:t xml:space="preserve">.</w:t>
       </w:r>
     </w:p>
+    <w:bookmarkEnd w:id="28"/>
+    <w:bookmarkStart w:id="34" w:name="analysis-methods"/>
     <w:p>
       <w:pPr>
         <w:pStyle w:val="Heading4"/>
       </w:pPr>
-      <w:bookmarkStart w:id="30" w:name="analysis-methods"/>
       <w:r>
         <w:t xml:space="preserve">Analysis methods</w:t>
       </w:r>
-      <w:bookmarkEnd w:id="30"/>
     </w:p>
     <w:p>
       <w:pPr>
@@ -2900,19 +2898,7 @@
         <w:t xml:space="preserve"> </w:t>
       </w:r>
       <w:r>
-        <w:t xml:space="preserve">and climate drivers into a multivariate model (Fig.</w:t>
-      </w:r>
-      <w:r>
-        <w:t xml:space="preserve"> </w:t>
-      </w:r>
-      <w:r>
-        <w:rPr>
-          <w:b/>
-        </w:rPr>
-        <w:t xml:space="preserve">1</w:t>
-      </w:r>
-      <w:r>
-        <w:t xml:space="preserve">). The analysis was run separately for each site and each response variable (</w:t>
+        <w:t xml:space="preserve">and climate drivers into a multivariate model (Fig. 1). The analysis was run separately for each site and each response variable (</w:t>
       </w:r>
       <m:oMath>
         <m:r>
@@ -2983,7 +2969,7 @@
                     </pic:cNvPicPr>
                   </pic:nvPicPr>
                   <pic:blipFill>
-                    <a:blip r:embed="rId31"/>
+                    <a:blip r:embed="rId29"/>
                     <a:stretch>
                       <a:fillRect/>
                     </a:stretch>
@@ -3316,7 +3302,7 @@
       <w:r>
         <w:t xml:space="preserve">). (</w:t>
       </w:r>
-      <w:hyperlink r:id="rId32">
+      <w:hyperlink r:id="rId30">
         <w:r>
           <w:rPr>
             <w:rStyle w:val="Hyperlink"/>
@@ -3402,7 +3388,7 @@
         </w:rPr>
         <w:t xml:space="preserve">(</w:t>
       </w:r>
-      <w:hyperlink r:id="rId33">
+      <w:hyperlink r:id="rId31">
         <w:r>
           <w:rPr>
             <w:rStyle w:val="Hyperlink"/>
@@ -3470,7 +3456,7 @@
       <w:r>
         <w:t xml:space="preserve">We verified that this process identified similar climate variable-month combinations as what would be identified using traditional methods for individual species, as detailed in Appendix S2. (</w:t>
       </w:r>
-      <w:hyperlink r:id="rId34">
+      <w:hyperlink r:id="rId32">
         <w:r>
           <w:rPr>
             <w:rStyle w:val="Hyperlink"/>
@@ -3809,7 +3795,7 @@
       <w:r>
         <w:t xml:space="preserve">and climate variables. (</w:t>
       </w:r>
-      <w:hyperlink r:id="rId35">
+      <w:hyperlink r:id="rId33">
         <w:r>
           <w:rPr>
             <w:rStyle w:val="Hyperlink"/>
@@ -3865,15 +3851,16 @@
         <w:t xml:space="preserve">x climate), we selected as the top model that with the lowest AIC.</w:t>
       </w:r>
     </w:p>
+    <w:bookmarkEnd w:id="34"/>
+    <w:bookmarkEnd w:id="35"/>
+    <w:bookmarkStart w:id="40" w:name="results"/>
     <w:p>
       <w:pPr>
         <w:pStyle w:val="Heading3"/>
       </w:pPr>
-      <w:bookmarkStart w:id="36" w:name="results"/>
       <w:r>
         <w:t xml:space="preserve">Results</w:t>
       </w:r>
-      <w:bookmarkEnd w:id="36"/>
     </w:p>
     <w:p>
       <w:pPr>
@@ -4315,7 +4302,7 @@
                     </pic:cNvPicPr>
                   </pic:nvPicPr>
                   <pic:blipFill>
-                    <a:blip r:embed="rId37"/>
+                    <a:blip r:embed="rId36"/>
                     <a:stretch>
                       <a:fillRect/>
                     </a:stretch>
@@ -4964,6 +4951,960 @@
                 <pic:pic>
                   <pic:nvPicPr>
                     <pic:cNvPr descr="tables_figures/pre_temp_groups.png" id="0" name="Picture"/>
+                    <pic:cNvPicPr>
+                      <a:picLocks noChangeArrowheads="1" noChangeAspect="1"/>
+                    </pic:cNvPicPr>
+                  </pic:nvPicPr>
+                  <pic:blipFill>
+                    <a:blip r:embed="rId37"/>
+                    <a:stretch>
+                      <a:fillRect/>
+                    </a:stretch>
+                  </pic:blipFill>
+                  <pic:spPr bwMode="auto">
+                    <a:xfrm>
+                      <a:off x="0" y="0"/>
+                      <a:ext cx="5334000" cy="6667499"/>
+                    </a:xfrm>
+                    <a:prstGeom prst="rect">
+                      <a:avLst/>
+                    </a:prstGeom>
+                    <a:noFill/>
+                    <a:ln w="9525">
+                      <a:noFill/>
+                      <a:headEnd/>
+                      <a:tailEnd/>
+                    </a:ln>
+                  </pic:spPr>
+                </pic:pic>
+              </a:graphicData>
+            </a:graphic>
+          </wp:inline>
+        </w:drawing>
+      </w:r>
+    </w:p>
+    <w:p>
+      <w:pPr>
+        <w:pStyle w:val="ImageCaption"/>
+      </w:pPr>
+      <w:r>
+        <w:rPr>
+          <w:b/>
+        </w:rPr>
+        <w:t xml:space="preserve">Figure 3 | Species-level responses of</w:t>
+      </w:r>
+      <w:r>
+        <w:rPr>
+          <w:b/>
+        </w:rPr>
+        <w:t xml:space="preserve"> </w:t>
+      </w:r>
+      <m:oMath>
+        <m:r>
+          <m:t>Δ</m:t>
+        </m:r>
+        <m:r>
+          <m:t>r</m:t>
+        </m:r>
+      </m:oMath>
+      <w:r>
+        <w:rPr>
+          <w:b/>
+        </w:rPr>
+        <w:t xml:space="preserve"> </w:t>
+      </w:r>
+      <w:r>
+        <w:rPr>
+          <w:b/>
+        </w:rPr>
+        <w:t xml:space="preserve">to climwin-selected variables in precipitation and temperature variable groups.</w:t>
+      </w:r>
+      <w:r>
+        <w:t xml:space="preserve"> </w:t>
+      </w:r>
+      <w:r>
+        <w:t xml:space="preserve">For each species (color-coded as in Fig. 4), relationships are plotted if included in top model. For each relationship shown, other terms in the model are held constant at their median. Best-fit polynomials are plotted with solid lines when both first- and second-order terms are significant (t-test’s p-value &lt;0.05), dashed lines when only one term is significant, and dotted lines when neither is significant. Transparent ribbons indicate 95% confidence intervals. Vertical grey lines indicate the long-term mean for the climate variable, shading indicates 1 SD. (THIS FIGURE WILL PROBABLY CHANGED INTO A 4COL X 5 ROW MATIX, DROPPING SPECIES KEY, WHICH CAN BE SEEN IN OTHER FIGURES)</w:t>
+      </w:r>
+    </w:p>
+    <w:p>
+      <w:pPr>
+        <w:pStyle w:val="BodyText"/>
+      </w:pPr>
+      <w:r>
+        <w:rPr>
+          <w:i/>
+        </w:rPr>
+        <w:t xml:space="preserve">Climate sensitivity</w:t>
+      </w:r>
+    </w:p>
+    <w:p>
+      <w:pPr>
+        <w:pStyle w:val="BodyText"/>
+      </w:pPr>
+      <w:r>
+        <w:t xml:space="preserve">Precipitation responses were included in the best model at all sites and</w:t>
+      </w:r>
+      <w:r>
+        <w:t xml:space="preserve"> </w:t>
+      </w:r>
+      <w:r>
+        <w:rPr>
+          <w:i/>
+        </w:rPr>
+        <w:t xml:space="preserve">for all but # species</w:t>
+      </w:r>
+      <w:r>
+        <w:t xml:space="preserve"> </w:t>
+      </w:r>
+      <w:r>
+        <w:t xml:space="preserve">(Fig.</w:t>
+      </w:r>
+      <w:r>
+        <w:t xml:space="preserve"> </w:t>
+      </w:r>
+      <w:r>
+        <w:rPr>
+          <w:b/>
+        </w:rPr>
+        <w:t xml:space="preserve">3</w:t>
+      </w:r>
+      <w:r>
+        <w:t xml:space="preserve">).</w:t>
+      </w:r>
+      <w:r>
+        <w:t xml:space="preserve"> </w:t>
+      </w:r>
+      <w:r>
+        <w:t xml:space="preserve">Responses were most commonly positive, and were most pronounced at the driest site (LT).</w:t>
+      </w:r>
+      <w:r>
+        <w:t xml:space="preserve"> </w:t>
+      </w:r>
+      <w:r>
+        <w:t xml:space="preserve">Precipitation terms included in top models were non-linear #% of the time, and significantly better than first-order linear model #% of the time.</w:t>
+      </w:r>
+      <w:r>
+        <w:t xml:space="preserve"> </w:t>
+      </w:r>
+      <w:r>
+        <w:t xml:space="preserve">In some cases, the non-linearity was quite pronounced (e.g., LT), with the most common pattern (#%) being a decelerating increase.</w:t>
+      </w:r>
+    </w:p>
+    <w:p>
+      <w:pPr>
+        <w:pStyle w:val="BodyText"/>
+      </w:pPr>
+      <w:r>
+        <w:t xml:space="preserve">Temperature responses were included in the best model at all sites and</w:t>
+      </w:r>
+      <w:r>
+        <w:t xml:space="preserve"> </w:t>
+      </w:r>
+      <w:r>
+        <w:rPr>
+          <w:i/>
+        </w:rPr>
+        <w:t xml:space="preserve">for the majority of species</w:t>
+      </w:r>
+      <w:r>
+        <w:t xml:space="preserve"> </w:t>
+      </w:r>
+      <w:r>
+        <w:t xml:space="preserve">(Fig.</w:t>
+      </w:r>
+      <w:r>
+        <w:t xml:space="preserve"> </w:t>
+      </w:r>
+      <w:r>
+        <w:rPr>
+          <w:b/>
+        </w:rPr>
+        <w:t xml:space="preserve">3</w:t>
+      </w:r>
+      <w:r>
+        <w:t xml:space="preserve">).</w:t>
+      </w:r>
+      <w:r>
+        <w:t xml:space="preserve"> </w:t>
+      </w:r>
+      <w:r>
+        <w:t xml:space="preserve">Specifically, a temperature term was included in the best model for # of # site-species combinations, with at least one polynomial term significant for #, and both for #.</w:t>
+      </w:r>
+      <w:r>
+        <w:t xml:space="preserve"> </w:t>
+      </w:r>
+      <w:r>
+        <w:t xml:space="preserve">Among the relationships with at least one significant term, responses shifted from near-universally negative below 40</w:t>
+      </w:r>
+      <m:oMath>
+        <m:sSup>
+          <m:e>
+            <m:r>
+              <m:t>​</m:t>
+            </m:r>
+          </m:e>
+          <m:sup>
+            <m:r>
+              <m:t>∘</m:t>
+            </m:r>
+          </m:sup>
+        </m:sSup>
+      </m:oMath>
+      <w:r>
+        <w:t xml:space="preserve"> </w:t>
+      </w:r>
+      <w:r>
+        <w:t xml:space="preserve">latitude (exception: AFXY at HKK) to positive above 45</w:t>
+      </w:r>
+      <m:oMath>
+        <m:sSup>
+          <m:e>
+            <m:r>
+              <m:t>​</m:t>
+            </m:r>
+          </m:e>
+          <m:sup>
+            <m:r>
+              <m:t>∘</m:t>
+            </m:r>
+          </m:sup>
+        </m:sSup>
+      </m:oMath>
+      <w:r>
+        <w:t xml:space="preserve"> </w:t>
+      </w:r>
+      <w:r>
+        <w:t xml:space="preserve">latitude. Harvard Forest, at 42.5</w:t>
+      </w:r>
+      <m:oMath>
+        <m:sSup>
+          <m:e>
+            <m:r>
+              <m:t>​</m:t>
+            </m:r>
+          </m:e>
+          <m:sup>
+            <m:r>
+              <m:t>∘</m:t>
+            </m:r>
+          </m:sup>
+        </m:sSup>
+      </m:oMath>
+      <w:r>
+        <w:t xml:space="preserve"> </w:t>
+      </w:r>
+      <w:r>
+        <w:t xml:space="preserve">N, exhibited a mix of responses.</w:t>
+      </w:r>
+      <w:r>
+        <w:t xml:space="preserve"> </w:t>
+      </w:r>
+      <w:r>
+        <w:rPr>
+          <w:i/>
+        </w:rPr>
+        <w:t xml:space="preserve">(It will be interesting to see what happens with Indian Creek, at 42.8 latitude.)</w:t>
+      </w:r>
+      <w:r>
+        <w:t xml:space="preserve"> </w:t>
+      </w:r>
+      <w:r>
+        <w:rPr>
+          <w:i/>
+        </w:rPr>
+        <w:t xml:space="preserve">(Note that Scotty Creek was previously positive, later shifted negative;</w:t>
+      </w:r>
+      <w:r>
+        <w:rPr>
+          <w:i/>
+        </w:rPr>
+        <w:t xml:space="preserve"> </w:t>
+      </w:r>
+      <w:hyperlink r:id="rId31">
+        <w:r>
+          <w:rPr>
+            <w:rStyle w:val="Hyperlink"/>
+            <w:i/>
+          </w:rPr>
+          <w:t xml:space="preserve">ISSUE #25 in ForestGEO-climate-sensitivity</w:t>
+        </w:r>
+      </w:hyperlink>
+      <w:r>
+        <w:rPr>
+          <w:i/>
+        </w:rPr>
+        <w:t xml:space="preserve">)</w:t>
+      </w:r>
+      <w:r>
+        <w:t xml:space="preserve"> </w:t>
+      </w:r>
+      <w:r>
+        <w:t xml:space="preserve">Temperature terms included in top models were non-linear #%</w:t>
+      </w:r>
+      <w:r>
+        <w:t xml:space="preserve"> </w:t>
+      </w:r>
+      <w:r>
+        <w:rPr>
+          <w:i/>
+        </w:rPr>
+        <w:t xml:space="preserve">(most)</w:t>
+      </w:r>
+      <w:r>
+        <w:t xml:space="preserve"> </w:t>
+      </w:r>
+      <w:r>
+        <w:t xml:space="preserve">of the time, and significantly better than first-order linear model #% of the time.</w:t>
+      </w:r>
+    </w:p>
+    <w:p>
+      <w:pPr>
+        <w:pStyle w:val="BodyText"/>
+      </w:pPr>
+      <w:r>
+        <w:rPr>
+          <w:i/>
+        </w:rPr>
+        <w:t xml:space="preserve">Influence of DBH</w:t>
+      </w:r>
+    </w:p>
+    <w:p>
+      <w:pPr>
+        <w:pStyle w:val="BodyText"/>
+      </w:pPr>
+      <w:r>
+        <w:rPr>
+          <w:b/>
+        </w:rPr>
+        <w:t xml:space="preserve">All three growth metrics,</w:t>
+      </w:r>
+      <w:r>
+        <w:rPr>
+          <w:b/>
+        </w:rPr>
+        <w:t xml:space="preserve"> </w:t>
+      </w:r>
+      <m:oMath>
+        <m:r>
+          <m:t>Δ</m:t>
+        </m:r>
+        <m:r>
+          <m:t>r</m:t>
+        </m:r>
+      </m:oMath>
+      <w:r>
+        <w:rPr>
+          <w:b/>
+        </w:rPr>
+        <w:t xml:space="preserve">,</w:t>
+      </w:r>
+      <w:r>
+        <w:rPr>
+          <w:b/>
+        </w:rPr>
+        <w:t xml:space="preserve"> </w:t>
+      </w:r>
+      <m:oMath>
+        <m:r>
+          <m:t>B</m:t>
+        </m:r>
+        <m:r>
+          <m:t>A</m:t>
+        </m:r>
+        <m:r>
+          <m:t>I</m:t>
+        </m:r>
+      </m:oMath>
+      <w:r>
+        <w:rPr>
+          <w:b/>
+        </w:rPr>
+        <w:t xml:space="preserve">, and</w:t>
+      </w:r>
+      <w:r>
+        <w:rPr>
+          <w:b/>
+        </w:rPr>
+        <w:t xml:space="preserve"> </w:t>
+      </w:r>
+      <m:oMath>
+        <m:r>
+          <m:t>Δ</m:t>
+        </m:r>
+        <m:r>
+          <m:t>A</m:t>
+        </m:r>
+        <m:r>
+          <m:t>G</m:t>
+        </m:r>
+        <m:r>
+          <m:t>B</m:t>
+        </m:r>
+      </m:oMath>
+      <w:r>
+        <w:rPr>
+          <w:b/>
+        </w:rPr>
+        <w:t xml:space="preserve">, varied with</w:t>
+      </w:r>
+      <w:r>
+        <w:rPr>
+          <w:b/>
+        </w:rPr>
+        <w:t xml:space="preserve"> </w:t>
+      </w:r>
+      <m:oMath>
+        <m:r>
+          <m:t>D</m:t>
+        </m:r>
+        <m:r>
+          <m:t>B</m:t>
+        </m:r>
+        <m:r>
+          <m:t>H</m:t>
+        </m:r>
+      </m:oMath>
+      <w:r>
+        <w:rPr>
+          <w:b/>
+        </w:rPr>
+        <w:t xml:space="preserve"> </w:t>
+      </w:r>
+      <w:r>
+        <w:rPr>
+          <w:b/>
+        </w:rPr>
+        <w:t xml:space="preserve">for most species at all sites (Fig.</w:t>
+      </w:r>
+      <w:r>
+        <w:rPr>
+          <w:b/>
+        </w:rPr>
+        <w:t xml:space="preserve"> </w:t>
+      </w:r>
+      <w:r>
+        <w:t xml:space="preserve">4</w:t>
+      </w:r>
+      <w:r>
+        <w:rPr>
+          <w:b/>
+        </w:rPr>
+        <w:t xml:space="preserve">).</w:t>
+      </w:r>
+      <w:r>
+        <w:t xml:space="preserve"> </w:t>
+      </w:r>
+      <w:r>
+        <w:t xml:space="preserve">While</w:t>
+      </w:r>
+      <w:r>
+        <w:t xml:space="preserve"> </w:t>
+      </w:r>
+      <m:oMath>
+        <m:r>
+          <m:t>Δ</m:t>
+        </m:r>
+        <m:r>
+          <m:t>r</m:t>
+        </m:r>
+      </m:oMath>
+      <w:r>
+        <w:t xml:space="preserve"> </w:t>
+      </w:r>
+      <w:r>
+        <w:t xml:space="preserve">varied significantly with</w:t>
+      </w:r>
+      <w:r>
+        <w:t xml:space="preserve"> </w:t>
+      </w:r>
+      <m:oMath>
+        <m:r>
+          <m:t>D</m:t>
+        </m:r>
+        <m:r>
+          <m:t>B</m:t>
+        </m:r>
+        <m:r>
+          <m:t>H</m:t>
+        </m:r>
+      </m:oMath>
+      <w:r>
+        <w:t xml:space="preserve"> </w:t>
+      </w:r>
+      <w:r>
+        <w:t xml:space="preserve">for the majority of species-site combinations (n= # of #; Table</w:t>
+      </w:r>
+      <w:r>
+        <w:t xml:space="preserve"> </w:t>
+      </w:r>
+      <w:r>
+        <w:rPr>
+          <w:b/>
+        </w:rPr>
+        <w:t xml:space="preserve">S#</w:t>
+      </w:r>
+      <w:r>
+        <w:t xml:space="preserve">), there was substantial variation in these trends, with patterns mixed across both forests and species within a single stand (Fig.</w:t>
+      </w:r>
+      <w:r>
+        <w:t xml:space="preserve"> </w:t>
+      </w:r>
+      <w:r>
+        <w:rPr>
+          <w:b/>
+        </w:rPr>
+        <w:t xml:space="preserve">4</w:t>
+      </w:r>
+      <w:r>
+        <w:t xml:space="preserve">).</w:t>
+      </w:r>
+      <w:r>
+        <w:t xml:space="preserve"> </w:t>
+      </w:r>
+      <w:r>
+        <w:t xml:space="preserve">On one end of the spectrum,</w:t>
+      </w:r>
+      <w:r>
+        <w:t xml:space="preserve"> </w:t>
+      </w:r>
+      <w:r>
+        <w:rPr>
+          <w:i/>
+        </w:rPr>
+        <w:t xml:space="preserve">Melia azedarach</w:t>
+      </w:r>
+      <w:r>
+        <w:t xml:space="preserve"> </w:t>
+      </w:r>
+      <w:r>
+        <w:t xml:space="preserve">at HKK had extremely rapid growth at small</w:t>
+      </w:r>
+      <w:r>
+        <w:t xml:space="preserve"> </w:t>
+      </w:r>
+      <m:oMath>
+        <m:r>
+          <m:t>D</m:t>
+        </m:r>
+        <m:r>
+          <m:t>B</m:t>
+        </m:r>
+        <m:r>
+          <m:t>H</m:t>
+        </m:r>
+      </m:oMath>
+      <w:r>
+        <w:t xml:space="preserve">, with</w:t>
+      </w:r>
+      <w:r>
+        <w:t xml:space="preserve"> </w:t>
+      </w:r>
+      <m:oMath>
+        <m:r>
+          <m:t>Δ</m:t>
+        </m:r>
+        <m:r>
+          <m:t>r</m:t>
+        </m:r>
+      </m:oMath>
+      <w:r>
+        <w:t xml:space="preserve"> </w:t>
+      </w:r>
+      <w:r>
+        <w:t xml:space="preserve">ranging up to ~15mm yr</w:t>
+      </w:r>
+      <w:r>
+        <w:rPr>
+          <w:vertAlign w:val="superscript"/>
+        </w:rPr>
+        <w:t xml:space="preserve">-1</w:t>
+      </w:r>
+      <w:r>
+        <w:t xml:space="preserve">, followed by fairly rapid declines with increasing</w:t>
+      </w:r>
+      <w:r>
+        <w:t xml:space="preserve"> </w:t>
+      </w:r>
+      <m:oMath>
+        <m:r>
+          <m:t>D</m:t>
+        </m:r>
+        <m:r>
+          <m:t>B</m:t>
+        </m:r>
+        <m:r>
+          <m:t>H</m:t>
+        </m:r>
+      </m:oMath>
+      <w:r>
+        <w:t xml:space="preserve">.</w:t>
+      </w:r>
+      <w:r>
+        <w:t xml:space="preserve"> </w:t>
+      </w:r>
+      <w:r>
+        <w:t xml:space="preserve">Similar patterns of approximately exponential decline in</w:t>
+      </w:r>
+      <w:r>
+        <w:t xml:space="preserve"> </w:t>
+      </w:r>
+      <m:oMath>
+        <m:r>
+          <m:t>Δ</m:t>
+        </m:r>
+        <m:r>
+          <m:t>r</m:t>
+        </m:r>
+      </m:oMath>
+      <w:r>
+        <w:t xml:space="preserve"> </w:t>
+      </w:r>
+      <w:r>
+        <w:t xml:space="preserve">with</w:t>
+      </w:r>
+      <w:r>
+        <w:t xml:space="preserve"> </w:t>
+      </w:r>
+      <m:oMath>
+        <m:r>
+          <m:t>D</m:t>
+        </m:r>
+        <m:r>
+          <m:t>B</m:t>
+        </m:r>
+        <m:r>
+          <m:t>H</m:t>
+        </m:r>
+      </m:oMath>
+      <w:r>
+        <w:t xml:space="preserve"> </w:t>
+      </w:r>
+      <w:r>
+        <w:t xml:space="preserve">were observed for conifer species at Little Tesuque and Scotty Creek–both relatively open forests–and a number of species in mesic temperate forests (Fig.</w:t>
+      </w:r>
+      <w:r>
+        <w:t xml:space="preserve"> </w:t>
+      </w:r>
+      <w:r>
+        <w:rPr>
+          <w:b/>
+        </w:rPr>
+        <w:t xml:space="preserve">4</w:t>
+      </w:r>
+      <w:r>
+        <w:t xml:space="preserve">).</w:t>
+      </w:r>
+      <w:r>
+        <w:t xml:space="preserve"> </w:t>
+      </w:r>
+      <w:r>
+        <w:t xml:space="preserve">At the other end of the spectrum, a number of species at sites where they presumably established under closed-canopy conditions (e.g.,</w:t>
+      </w:r>
+      <w:r>
+        <w:t xml:space="preserve"> </w:t>
+      </w:r>
+      <w:r>
+        <w:rPr>
+          <w:i/>
+        </w:rPr>
+        <w:t xml:space="preserve">Fagus</w:t>
+      </w:r>
+      <w:r>
+        <w:t xml:space="preserve"> </w:t>
+      </w:r>
+      <w:r>
+        <w:t xml:space="preserve">at SCBI and Žofín) had</w:t>
+      </w:r>
+      <w:r>
+        <w:t xml:space="preserve"> </w:t>
+      </w:r>
+      <m:oMath>
+        <m:r>
+          <m:t>Δ</m:t>
+        </m:r>
+        <m:r>
+          <m:t>r</m:t>
+        </m:r>
+      </m:oMath>
+      <w:r>
+        <w:t xml:space="preserve"> </w:t>
+      </w:r>
+      <w:r>
+        <w:t xml:space="preserve">&lt;1 mm yr</w:t>
+      </w:r>
+      <w:r>
+        <w:rPr>
+          <w:vertAlign w:val="superscript"/>
+        </w:rPr>
+        <w:t xml:space="preserve">-1</w:t>
+      </w:r>
+      <w:r>
+        <w:t xml:space="preserve"> </w:t>
+      </w:r>
+      <w:r>
+        <w:t xml:space="preserve">at small</w:t>
+      </w:r>
+      <w:r>
+        <w:t xml:space="preserve"> </w:t>
+      </w:r>
+      <m:oMath>
+        <m:r>
+          <m:t>D</m:t>
+        </m:r>
+        <m:r>
+          <m:t>B</m:t>
+        </m:r>
+        <m:r>
+          <m:t>H</m:t>
+        </m:r>
+      </m:oMath>
+      <w:r>
+        <w:t xml:space="preserve">, increased to peak</w:t>
+      </w:r>
+      <w:r>
+        <w:t xml:space="preserve"> </w:t>
+      </w:r>
+      <m:oMath>
+        <m:r>
+          <m:t>Δ</m:t>
+        </m:r>
+        <m:r>
+          <m:t>r</m:t>
+        </m:r>
+      </m:oMath>
+      <w:r>
+        <w:t xml:space="preserve"> </w:t>
+      </w:r>
+      <w:r>
+        <w:t xml:space="preserve">between # and # cm</w:t>
+      </w:r>
+      <w:r>
+        <w:t xml:space="preserve"> </w:t>
+      </w:r>
+      <m:oMath>
+        <m:r>
+          <m:t>D</m:t>
+        </m:r>
+        <m:r>
+          <m:t>B</m:t>
+        </m:r>
+        <m:r>
+          <m:t>H</m:t>
+        </m:r>
+      </m:oMath>
+      <w:r>
+        <w:t xml:space="preserve">, and subsequently declined.</w:t>
+      </w:r>
+    </w:p>
+    <w:p>
+      <w:pPr>
+        <w:pStyle w:val="BodyText"/>
+      </w:pPr>
+      <w:r>
+        <w:rPr>
+          <w:b/>
+        </w:rPr>
+        <w:t xml:space="preserve">The variable patterns in</w:t>
+      </w:r>
+      <w:r>
+        <w:rPr>
+          <w:b/>
+        </w:rPr>
+        <w:t xml:space="preserve"> </w:t>
+      </w:r>
+      <m:oMath>
+        <m:r>
+          <m:t>Δ</m:t>
+        </m:r>
+        <m:r>
+          <m:t>r</m:t>
+        </m:r>
+      </m:oMath>
+      <w:r>
+        <w:rPr>
+          <w:b/>
+        </w:rPr>
+        <w:t xml:space="preserve"> </w:t>
+      </w:r>
+      <w:r>
+        <w:rPr>
+          <w:b/>
+        </w:rPr>
+        <w:t xml:space="preserve">with</w:t>
+      </w:r>
+      <w:r>
+        <w:rPr>
+          <w:b/>
+        </w:rPr>
+        <w:t xml:space="preserve"> </w:t>
+      </w:r>
+      <m:oMath>
+        <m:r>
+          <m:t>D</m:t>
+        </m:r>
+        <m:r>
+          <m:t>B</m:t>
+        </m:r>
+        <m:r>
+          <m:t>H</m:t>
+        </m:r>
+      </m:oMath>
+      <w:r>
+        <w:rPr>
+          <w:b/>
+        </w:rPr>
+        <w:t xml:space="preserve"> </w:t>
+      </w:r>
+      <w:r>
+        <w:rPr>
+          <w:b/>
+        </w:rPr>
+        <w:t xml:space="preserve">translated into differences in variation in</w:t>
+      </w:r>
+      <w:r>
+        <w:rPr>
+          <w:b/>
+        </w:rPr>
+        <w:t xml:space="preserve"> </w:t>
+      </w:r>
+      <m:oMath>
+        <m:r>
+          <m:t>B</m:t>
+        </m:r>
+        <m:r>
+          <m:t>A</m:t>
+        </m:r>
+        <m:r>
+          <m:t>I</m:t>
+        </m:r>
+      </m:oMath>
+      <w:r>
+        <w:rPr>
+          <w:b/>
+        </w:rPr>
+        <w:t xml:space="preserve"> </w:t>
+      </w:r>
+      <w:r>
+        <w:rPr>
+          <w:b/>
+        </w:rPr>
+        <w:t xml:space="preserve">and</w:t>
+      </w:r>
+      <w:r>
+        <w:rPr>
+          <w:b/>
+        </w:rPr>
+        <w:t xml:space="preserve"> </w:t>
+      </w:r>
+      <m:oMath>
+        <m:r>
+          <m:t>Δ</m:t>
+        </m:r>
+        <m:r>
+          <m:t>A</m:t>
+        </m:r>
+        <m:r>
+          <m:t>G</m:t>
+        </m:r>
+        <m:r>
+          <m:t>B</m:t>
+        </m:r>
+      </m:oMath>
+      <w:r>
+        <w:rPr>
+          <w:b/>
+        </w:rPr>
+        <w:t xml:space="preserve"> </w:t>
+      </w:r>
+      <w:r>
+        <w:rPr>
+          <w:b/>
+        </w:rPr>
+        <w:t xml:space="preserve">with</w:t>
+      </w:r>
+      <w:r>
+        <w:rPr>
+          <w:b/>
+        </w:rPr>
+        <w:t xml:space="preserve"> </w:t>
+      </w:r>
+      <m:oMath>
+        <m:r>
+          <m:t>D</m:t>
+        </m:r>
+        <m:r>
+          <m:t>B</m:t>
+        </m:r>
+        <m:r>
+          <m:t>H</m:t>
+        </m:r>
+      </m:oMath>
+      <w:r>
+        <w:rPr>
+          <w:b/>
+        </w:rPr>
+        <w:t xml:space="preserve">, although trends in both of these were more consistent across sites and species, typically increasing to a peak at intermediate</w:t>
+      </w:r>
+      <w:r>
+        <w:rPr>
+          <w:b/>
+        </w:rPr>
+        <w:t xml:space="preserve"> </w:t>
+      </w:r>
+      <m:oMath>
+        <m:r>
+          <m:t>D</m:t>
+        </m:r>
+        <m:r>
+          <m:t>B</m:t>
+        </m:r>
+        <m:r>
+          <m:t>H</m:t>
+        </m:r>
+      </m:oMath>
+      <w:r>
+        <w:rPr>
+          <w:b/>
+        </w:rPr>
+        <w:t xml:space="preserve"> </w:t>
+      </w:r>
+      <w:r>
+        <w:rPr>
+          <w:b/>
+        </w:rPr>
+        <w:t xml:space="preserve">and then declining (Fig.</w:t>
+      </w:r>
+      <w:r>
+        <w:rPr>
+          <w:b/>
+        </w:rPr>
+        <w:t xml:space="preserve"> </w:t>
+      </w:r>
+      <w:r>
+        <w:t xml:space="preserve">4</w:t>
+      </w:r>
+      <w:r>
+        <w:rPr>
+          <w:b/>
+        </w:rPr>
+        <w:t xml:space="preserve">).</w:t>
+      </w:r>
+    </w:p>
+    <w:p>
+      <w:pPr>
+        <w:pStyle w:val="CaptionedFigure"/>
+      </w:pPr>
+      <w:r>
+        <w:drawing>
+          <wp:inline>
+            <wp:extent cx="5334000" cy="6667499"/>
+            <wp:effectExtent b="0" l="0" r="0" t="0"/>
+            <wp:docPr descr="Figure 4 | Growth sensitivity to DBH: (a) \Delta r, (b) BAI, (c) \Delta AGB. Relationships for species are plotted when included in the top model. Other terms in the model are held constant at their median. Best-fit polynomials are plotted with solid lines when both first- and second-order terms are significant (t-test’s p-value &lt;0.05), DASHED lines when only one term is significant, and dotted lines when neither is significant. Transparent ribbons indicate 95% confidence intervals." title="" id="1" name="Picture"/>
+            <a:graphic>
+              <a:graphicData uri="http://schemas.openxmlformats.org/drawingml/2006/picture">
+                <pic:pic>
+                  <pic:nvPicPr>
+                    <pic:cNvPr descr="tables_figures/DBH_responses.png" id="0" name="Picture"/>
                     <pic:cNvPicPr>
                       <a:picLocks noChangeArrowheads="1" noChangeAspect="1"/>
                     </pic:cNvPicPr>
@@ -5004,960 +5945,6 @@
         <w:rPr>
           <w:b/>
         </w:rPr>
-        <w:t xml:space="preserve">Figure 3 | Species-level responses of</w:t>
-      </w:r>
-      <w:r>
-        <w:rPr>
-          <w:b/>
-        </w:rPr>
-        <w:t xml:space="preserve"> </w:t>
-      </w:r>
-      <m:oMath>
-        <m:r>
-          <m:t>Δ</m:t>
-        </m:r>
-        <m:r>
-          <m:t>r</m:t>
-        </m:r>
-      </m:oMath>
-      <w:r>
-        <w:rPr>
-          <w:b/>
-        </w:rPr>
-        <w:t xml:space="preserve"> </w:t>
-      </w:r>
-      <w:r>
-        <w:rPr>
-          <w:b/>
-        </w:rPr>
-        <w:t xml:space="preserve">to climwin-selected variables in precipitation and temperature variable groups.</w:t>
-      </w:r>
-      <w:r>
-        <w:t xml:space="preserve"> </w:t>
-      </w:r>
-      <w:r>
-        <w:t xml:space="preserve">For each species (color-coded as in Fig. 4), relationships are plotted if included in top model. For each relationship shown, other terms in the model are held constant at their median. Best-fit polynomials are plotted with solid lines when both first- and second-order terms are significant (t-test’s p-value &lt;0.05), dashed lines when only one term is significant, and dotted lines when neither is significant. Transparent ribbons indicate 95% confidence intervals. Vertical grey lines indicate the long-term mean for the climate variable, shading indicates 1 SD. (THIS FIGURE WILL PROBABLY CHANGED INTO A 4COL X 5 ROW MATIX, DROPPING SPECIES KEY, WHICH CAN BE SEEN IN OTHER FIGURES)</w:t>
-      </w:r>
-    </w:p>
-    <w:p>
-      <w:pPr>
-        <w:pStyle w:val="BodyText"/>
-      </w:pPr>
-      <w:r>
-        <w:rPr>
-          <w:i/>
-        </w:rPr>
-        <w:t xml:space="preserve">Climate sensitivity</w:t>
-      </w:r>
-    </w:p>
-    <w:p>
-      <w:pPr>
-        <w:pStyle w:val="BodyText"/>
-      </w:pPr>
-      <w:r>
-        <w:t xml:space="preserve">Precipitation responses were included in the best model at all sites and</w:t>
-      </w:r>
-      <w:r>
-        <w:t xml:space="preserve"> </w:t>
-      </w:r>
-      <w:r>
-        <w:rPr>
-          <w:i/>
-        </w:rPr>
-        <w:t xml:space="preserve">for all but # species</w:t>
-      </w:r>
-      <w:r>
-        <w:t xml:space="preserve"> </w:t>
-      </w:r>
-      <w:r>
-        <w:t xml:space="preserve">(Fig.</w:t>
-      </w:r>
-      <w:r>
-        <w:t xml:space="preserve"> </w:t>
-      </w:r>
-      <w:r>
-        <w:rPr>
-          <w:b/>
-        </w:rPr>
-        <w:t xml:space="preserve">3</w:t>
-      </w:r>
-      <w:r>
-        <w:t xml:space="preserve">).</w:t>
-      </w:r>
-      <w:r>
-        <w:t xml:space="preserve"> </w:t>
-      </w:r>
-      <w:r>
-        <w:t xml:space="preserve">Responses were most commonly positive, and were most pronounced at the driest site (LT).</w:t>
-      </w:r>
-      <w:r>
-        <w:t xml:space="preserve"> </w:t>
-      </w:r>
-      <w:r>
-        <w:t xml:space="preserve">Precipitation terms included in top models were non-linear #% of the time, and significantly better than first-order linear model #% of the time.</w:t>
-      </w:r>
-      <w:r>
-        <w:t xml:space="preserve"> </w:t>
-      </w:r>
-      <w:r>
-        <w:t xml:space="preserve">In some cases, the non-linearity was quite pronounced (e.g., LT), with the most common pattern (#%) being a decelerating increase.</w:t>
-      </w:r>
-    </w:p>
-    <w:p>
-      <w:pPr>
-        <w:pStyle w:val="BodyText"/>
-      </w:pPr>
-      <w:r>
-        <w:t xml:space="preserve">Temperature responses were included in the best model at all sites and</w:t>
-      </w:r>
-      <w:r>
-        <w:t xml:space="preserve"> </w:t>
-      </w:r>
-      <w:r>
-        <w:rPr>
-          <w:i/>
-        </w:rPr>
-        <w:t xml:space="preserve">for the majority of species</w:t>
-      </w:r>
-      <w:r>
-        <w:t xml:space="preserve"> </w:t>
-      </w:r>
-      <w:r>
-        <w:t xml:space="preserve">(Fig.</w:t>
-      </w:r>
-      <w:r>
-        <w:t xml:space="preserve"> </w:t>
-      </w:r>
-      <w:r>
-        <w:rPr>
-          <w:b/>
-        </w:rPr>
-        <w:t xml:space="preserve">3</w:t>
-      </w:r>
-      <w:r>
-        <w:t xml:space="preserve">).</w:t>
-      </w:r>
-      <w:r>
-        <w:t xml:space="preserve"> </w:t>
-      </w:r>
-      <w:r>
-        <w:t xml:space="preserve">Specifically, a temperature term was included in the best model for # of # site-species combinations, with at least one polynomial term significant for #, and both for #.</w:t>
-      </w:r>
-      <w:r>
-        <w:t xml:space="preserve"> </w:t>
-      </w:r>
-      <w:r>
-        <w:t xml:space="preserve">Among the relationships with at least one significant term, responses shifted from near-universally negative below 40</w:t>
-      </w:r>
-      <m:oMath>
-        <m:sSup>
-          <m:e>
-            <m:r>
-              <m:t>​</m:t>
-            </m:r>
-          </m:e>
-          <m:sup>
-            <m:r>
-              <m:t>∘</m:t>
-            </m:r>
-          </m:sup>
-        </m:sSup>
-      </m:oMath>
-      <w:r>
-        <w:t xml:space="preserve"> </w:t>
-      </w:r>
-      <w:r>
-        <w:t xml:space="preserve">latitude (exception: AFXY at HKK) to positive above 45</w:t>
-      </w:r>
-      <m:oMath>
-        <m:sSup>
-          <m:e>
-            <m:r>
-              <m:t>​</m:t>
-            </m:r>
-          </m:e>
-          <m:sup>
-            <m:r>
-              <m:t>∘</m:t>
-            </m:r>
-          </m:sup>
-        </m:sSup>
-      </m:oMath>
-      <w:r>
-        <w:t xml:space="preserve"> </w:t>
-      </w:r>
-      <w:r>
-        <w:t xml:space="preserve">latitude. Harvard Forest, at 42.5</w:t>
-      </w:r>
-      <m:oMath>
-        <m:sSup>
-          <m:e>
-            <m:r>
-              <m:t>​</m:t>
-            </m:r>
-          </m:e>
-          <m:sup>
-            <m:r>
-              <m:t>∘</m:t>
-            </m:r>
-          </m:sup>
-        </m:sSup>
-      </m:oMath>
-      <w:r>
-        <w:t xml:space="preserve"> </w:t>
-      </w:r>
-      <w:r>
-        <w:t xml:space="preserve">N, exhibited a mix of responses.</w:t>
-      </w:r>
-      <w:r>
-        <w:t xml:space="preserve"> </w:t>
-      </w:r>
-      <w:r>
-        <w:rPr>
-          <w:i/>
-        </w:rPr>
-        <w:t xml:space="preserve">(It will be interesting to see what happens with Indian Creek, at 42.8 latitude.)</w:t>
-      </w:r>
-      <w:r>
-        <w:t xml:space="preserve"> </w:t>
-      </w:r>
-      <w:r>
-        <w:rPr>
-          <w:i/>
-        </w:rPr>
-        <w:t xml:space="preserve">(Note that Scotty Creek was previously positive, later shifted negative;</w:t>
-      </w:r>
-      <w:r>
-        <w:rPr>
-          <w:i/>
-        </w:rPr>
-        <w:t xml:space="preserve"> </w:t>
-      </w:r>
-      <w:hyperlink r:id="rId33">
-        <w:r>
-          <w:rPr>
-            <w:rStyle w:val="Hyperlink"/>
-            <w:i/>
-          </w:rPr>
-          <w:t xml:space="preserve">ISSUE #25 in ForestGEO-climate-sensitivity</w:t>
-        </w:r>
-      </w:hyperlink>
-      <w:r>
-        <w:rPr>
-          <w:i/>
-        </w:rPr>
-        <w:t xml:space="preserve">)</w:t>
-      </w:r>
-      <w:r>
-        <w:t xml:space="preserve"> </w:t>
-      </w:r>
-      <w:r>
-        <w:t xml:space="preserve">Temperature terms included in top models were non-linear #%</w:t>
-      </w:r>
-      <w:r>
-        <w:t xml:space="preserve"> </w:t>
-      </w:r>
-      <w:r>
-        <w:rPr>
-          <w:i/>
-        </w:rPr>
-        <w:t xml:space="preserve">(most)</w:t>
-      </w:r>
-      <w:r>
-        <w:t xml:space="preserve"> </w:t>
-      </w:r>
-      <w:r>
-        <w:t xml:space="preserve">of the time, and significantly better than first-order linear model #% of the time.</w:t>
-      </w:r>
-    </w:p>
-    <w:p>
-      <w:pPr>
-        <w:pStyle w:val="BodyText"/>
-      </w:pPr>
-      <w:r>
-        <w:rPr>
-          <w:i/>
-        </w:rPr>
-        <w:t xml:space="preserve">Influence of DBH</w:t>
-      </w:r>
-    </w:p>
-    <w:p>
-      <w:pPr>
-        <w:pStyle w:val="BodyText"/>
-      </w:pPr>
-      <w:r>
-        <w:rPr>
-          <w:b/>
-        </w:rPr>
-        <w:t xml:space="preserve">All three growth metrics,</w:t>
-      </w:r>
-      <w:r>
-        <w:rPr>
-          <w:b/>
-        </w:rPr>
-        <w:t xml:space="preserve"> </w:t>
-      </w:r>
-      <m:oMath>
-        <m:r>
-          <m:t>Δ</m:t>
-        </m:r>
-        <m:r>
-          <m:t>r</m:t>
-        </m:r>
-      </m:oMath>
-      <w:r>
-        <w:rPr>
-          <w:b/>
-        </w:rPr>
-        <w:t xml:space="preserve">,</w:t>
-      </w:r>
-      <w:r>
-        <w:rPr>
-          <w:b/>
-        </w:rPr>
-        <w:t xml:space="preserve"> </w:t>
-      </w:r>
-      <m:oMath>
-        <m:r>
-          <m:t>B</m:t>
-        </m:r>
-        <m:r>
-          <m:t>A</m:t>
-        </m:r>
-        <m:r>
-          <m:t>I</m:t>
-        </m:r>
-      </m:oMath>
-      <w:r>
-        <w:rPr>
-          <w:b/>
-        </w:rPr>
-        <w:t xml:space="preserve">, and</w:t>
-      </w:r>
-      <w:r>
-        <w:rPr>
-          <w:b/>
-        </w:rPr>
-        <w:t xml:space="preserve"> </w:t>
-      </w:r>
-      <m:oMath>
-        <m:r>
-          <m:t>Δ</m:t>
-        </m:r>
-        <m:r>
-          <m:t>A</m:t>
-        </m:r>
-        <m:r>
-          <m:t>G</m:t>
-        </m:r>
-        <m:r>
-          <m:t>B</m:t>
-        </m:r>
-      </m:oMath>
-      <w:r>
-        <w:rPr>
-          <w:b/>
-        </w:rPr>
-        <w:t xml:space="preserve">, varied with</w:t>
-      </w:r>
-      <w:r>
-        <w:rPr>
-          <w:b/>
-        </w:rPr>
-        <w:t xml:space="preserve"> </w:t>
-      </w:r>
-      <m:oMath>
-        <m:r>
-          <m:t>D</m:t>
-        </m:r>
-        <m:r>
-          <m:t>B</m:t>
-        </m:r>
-        <m:r>
-          <m:t>H</m:t>
-        </m:r>
-      </m:oMath>
-      <w:r>
-        <w:rPr>
-          <w:b/>
-        </w:rPr>
-        <w:t xml:space="preserve"> </w:t>
-      </w:r>
-      <w:r>
-        <w:rPr>
-          <w:b/>
-        </w:rPr>
-        <w:t xml:space="preserve">for most species at all sites (Fig.</w:t>
-      </w:r>
-      <w:r>
-        <w:rPr>
-          <w:b/>
-        </w:rPr>
-        <w:t xml:space="preserve"> </w:t>
-      </w:r>
-      <w:r>
-        <w:t xml:space="preserve">4</w:t>
-      </w:r>
-      <w:r>
-        <w:rPr>
-          <w:b/>
-        </w:rPr>
-        <w:t xml:space="preserve">).</w:t>
-      </w:r>
-      <w:r>
-        <w:t xml:space="preserve"> </w:t>
-      </w:r>
-      <w:r>
-        <w:t xml:space="preserve">While</w:t>
-      </w:r>
-      <w:r>
-        <w:t xml:space="preserve"> </w:t>
-      </w:r>
-      <m:oMath>
-        <m:r>
-          <m:t>Δ</m:t>
-        </m:r>
-        <m:r>
-          <m:t>r</m:t>
-        </m:r>
-      </m:oMath>
-      <w:r>
-        <w:t xml:space="preserve"> </w:t>
-      </w:r>
-      <w:r>
-        <w:t xml:space="preserve">varied significantly with</w:t>
-      </w:r>
-      <w:r>
-        <w:t xml:space="preserve"> </w:t>
-      </w:r>
-      <m:oMath>
-        <m:r>
-          <m:t>D</m:t>
-        </m:r>
-        <m:r>
-          <m:t>B</m:t>
-        </m:r>
-        <m:r>
-          <m:t>H</m:t>
-        </m:r>
-      </m:oMath>
-      <w:r>
-        <w:t xml:space="preserve"> </w:t>
-      </w:r>
-      <w:r>
-        <w:t xml:space="preserve">for the majority of species-site combinations (n= # of #; Table</w:t>
-      </w:r>
-      <w:r>
-        <w:t xml:space="preserve"> </w:t>
-      </w:r>
-      <w:r>
-        <w:rPr>
-          <w:b/>
-        </w:rPr>
-        <w:t xml:space="preserve">S#</w:t>
-      </w:r>
-      <w:r>
-        <w:t xml:space="preserve">), there was substantial variation in these trends, with patterns mixed across both forests and species within a single stand (Fig.</w:t>
-      </w:r>
-      <w:r>
-        <w:t xml:space="preserve"> </w:t>
-      </w:r>
-      <w:r>
-        <w:rPr>
-          <w:b/>
-        </w:rPr>
-        <w:t xml:space="preserve">4</w:t>
-      </w:r>
-      <w:r>
-        <w:t xml:space="preserve">).</w:t>
-      </w:r>
-      <w:r>
-        <w:t xml:space="preserve"> </w:t>
-      </w:r>
-      <w:r>
-        <w:t xml:space="preserve">On one end of the spectrum,</w:t>
-      </w:r>
-      <w:r>
-        <w:t xml:space="preserve"> </w:t>
-      </w:r>
-      <w:r>
-        <w:rPr>
-          <w:i/>
-        </w:rPr>
-        <w:t xml:space="preserve">Melia azedarach</w:t>
-      </w:r>
-      <w:r>
-        <w:t xml:space="preserve"> </w:t>
-      </w:r>
-      <w:r>
-        <w:t xml:space="preserve">at HKK had extremely rapid growth at small</w:t>
-      </w:r>
-      <w:r>
-        <w:t xml:space="preserve"> </w:t>
-      </w:r>
-      <m:oMath>
-        <m:r>
-          <m:t>D</m:t>
-        </m:r>
-        <m:r>
-          <m:t>B</m:t>
-        </m:r>
-        <m:r>
-          <m:t>H</m:t>
-        </m:r>
-      </m:oMath>
-      <w:r>
-        <w:t xml:space="preserve">, with</w:t>
-      </w:r>
-      <w:r>
-        <w:t xml:space="preserve"> </w:t>
-      </w:r>
-      <m:oMath>
-        <m:r>
-          <m:t>Δ</m:t>
-        </m:r>
-        <m:r>
-          <m:t>r</m:t>
-        </m:r>
-      </m:oMath>
-      <w:r>
-        <w:t xml:space="preserve"> </w:t>
-      </w:r>
-      <w:r>
-        <w:t xml:space="preserve">ranging up to ~15mm yr</w:t>
-      </w:r>
-      <w:r>
-        <w:rPr>
-          <w:vertAlign w:val="superscript"/>
-        </w:rPr>
-        <w:t xml:space="preserve">-1</w:t>
-      </w:r>
-      <w:r>
-        <w:t xml:space="preserve">, followed by fairly rapid declines with increasing</w:t>
-      </w:r>
-      <w:r>
-        <w:t xml:space="preserve"> </w:t>
-      </w:r>
-      <m:oMath>
-        <m:r>
-          <m:t>D</m:t>
-        </m:r>
-        <m:r>
-          <m:t>B</m:t>
-        </m:r>
-        <m:r>
-          <m:t>H</m:t>
-        </m:r>
-      </m:oMath>
-      <w:r>
-        <w:t xml:space="preserve">.</w:t>
-      </w:r>
-      <w:r>
-        <w:t xml:space="preserve"> </w:t>
-      </w:r>
-      <w:r>
-        <w:t xml:space="preserve">Similar patterns of approximately exponential decline in</w:t>
-      </w:r>
-      <w:r>
-        <w:t xml:space="preserve"> </w:t>
-      </w:r>
-      <m:oMath>
-        <m:r>
-          <m:t>Δ</m:t>
-        </m:r>
-        <m:r>
-          <m:t>r</m:t>
-        </m:r>
-      </m:oMath>
-      <w:r>
-        <w:t xml:space="preserve"> </w:t>
-      </w:r>
-      <w:r>
-        <w:t xml:space="preserve">with</w:t>
-      </w:r>
-      <w:r>
-        <w:t xml:space="preserve"> </w:t>
-      </w:r>
-      <m:oMath>
-        <m:r>
-          <m:t>D</m:t>
-        </m:r>
-        <m:r>
-          <m:t>B</m:t>
-        </m:r>
-        <m:r>
-          <m:t>H</m:t>
-        </m:r>
-      </m:oMath>
-      <w:r>
-        <w:t xml:space="preserve"> </w:t>
-      </w:r>
-      <w:r>
-        <w:t xml:space="preserve">were observed for conifer species at Little Tesuque and Scotty Creek–both relatively open forests–and a number of species in mesic temperate forests (Fig.</w:t>
-      </w:r>
-      <w:r>
-        <w:t xml:space="preserve"> </w:t>
-      </w:r>
-      <w:r>
-        <w:rPr>
-          <w:b/>
-        </w:rPr>
-        <w:t xml:space="preserve">4</w:t>
-      </w:r>
-      <w:r>
-        <w:t xml:space="preserve">).</w:t>
-      </w:r>
-      <w:r>
-        <w:t xml:space="preserve"> </w:t>
-      </w:r>
-      <w:r>
-        <w:t xml:space="preserve">At the other end of the spectrum, a number of species at sites where they presumably established under closed-canopy conditions (e.g.,</w:t>
-      </w:r>
-      <w:r>
-        <w:t xml:space="preserve"> </w:t>
-      </w:r>
-      <w:r>
-        <w:rPr>
-          <w:i/>
-        </w:rPr>
-        <w:t xml:space="preserve">Fagus</w:t>
-      </w:r>
-      <w:r>
-        <w:t xml:space="preserve"> </w:t>
-      </w:r>
-      <w:r>
-        <w:t xml:space="preserve">at SCBI and Žofín) had</w:t>
-      </w:r>
-      <w:r>
-        <w:t xml:space="preserve"> </w:t>
-      </w:r>
-      <m:oMath>
-        <m:r>
-          <m:t>Δ</m:t>
-        </m:r>
-        <m:r>
-          <m:t>r</m:t>
-        </m:r>
-      </m:oMath>
-      <w:r>
-        <w:t xml:space="preserve"> </w:t>
-      </w:r>
-      <w:r>
-        <w:t xml:space="preserve">&lt;1 mm yr</w:t>
-      </w:r>
-      <w:r>
-        <w:rPr>
-          <w:vertAlign w:val="superscript"/>
-        </w:rPr>
-        <w:t xml:space="preserve">-1</w:t>
-      </w:r>
-      <w:r>
-        <w:t xml:space="preserve"> </w:t>
-      </w:r>
-      <w:r>
-        <w:t xml:space="preserve">at small</w:t>
-      </w:r>
-      <w:r>
-        <w:t xml:space="preserve"> </w:t>
-      </w:r>
-      <m:oMath>
-        <m:r>
-          <m:t>D</m:t>
-        </m:r>
-        <m:r>
-          <m:t>B</m:t>
-        </m:r>
-        <m:r>
-          <m:t>H</m:t>
-        </m:r>
-      </m:oMath>
-      <w:r>
-        <w:t xml:space="preserve">, increased to peak</w:t>
-      </w:r>
-      <w:r>
-        <w:t xml:space="preserve"> </w:t>
-      </w:r>
-      <m:oMath>
-        <m:r>
-          <m:t>Δ</m:t>
-        </m:r>
-        <m:r>
-          <m:t>r</m:t>
-        </m:r>
-      </m:oMath>
-      <w:r>
-        <w:t xml:space="preserve"> </w:t>
-      </w:r>
-      <w:r>
-        <w:t xml:space="preserve">between # and # cm</w:t>
-      </w:r>
-      <w:r>
-        <w:t xml:space="preserve"> </w:t>
-      </w:r>
-      <m:oMath>
-        <m:r>
-          <m:t>D</m:t>
-        </m:r>
-        <m:r>
-          <m:t>B</m:t>
-        </m:r>
-        <m:r>
-          <m:t>H</m:t>
-        </m:r>
-      </m:oMath>
-      <w:r>
-        <w:t xml:space="preserve">, and subsequently declined.</w:t>
-      </w:r>
-    </w:p>
-    <w:p>
-      <w:pPr>
-        <w:pStyle w:val="BodyText"/>
-      </w:pPr>
-      <w:r>
-        <w:rPr>
-          <w:b/>
-        </w:rPr>
-        <w:t xml:space="preserve">The variable patterns in</w:t>
-      </w:r>
-      <w:r>
-        <w:rPr>
-          <w:b/>
-        </w:rPr>
-        <w:t xml:space="preserve"> </w:t>
-      </w:r>
-      <m:oMath>
-        <m:r>
-          <m:t>Δ</m:t>
-        </m:r>
-        <m:r>
-          <m:t>r</m:t>
-        </m:r>
-      </m:oMath>
-      <w:r>
-        <w:rPr>
-          <w:b/>
-        </w:rPr>
-        <w:t xml:space="preserve"> </w:t>
-      </w:r>
-      <w:r>
-        <w:rPr>
-          <w:b/>
-        </w:rPr>
-        <w:t xml:space="preserve">with</w:t>
-      </w:r>
-      <w:r>
-        <w:rPr>
-          <w:b/>
-        </w:rPr>
-        <w:t xml:space="preserve"> </w:t>
-      </w:r>
-      <m:oMath>
-        <m:r>
-          <m:t>D</m:t>
-        </m:r>
-        <m:r>
-          <m:t>B</m:t>
-        </m:r>
-        <m:r>
-          <m:t>H</m:t>
-        </m:r>
-      </m:oMath>
-      <w:r>
-        <w:rPr>
-          <w:b/>
-        </w:rPr>
-        <w:t xml:space="preserve"> </w:t>
-      </w:r>
-      <w:r>
-        <w:rPr>
-          <w:b/>
-        </w:rPr>
-        <w:t xml:space="preserve">translated into differences in variation in</w:t>
-      </w:r>
-      <w:r>
-        <w:rPr>
-          <w:b/>
-        </w:rPr>
-        <w:t xml:space="preserve"> </w:t>
-      </w:r>
-      <m:oMath>
-        <m:r>
-          <m:t>B</m:t>
-        </m:r>
-        <m:r>
-          <m:t>A</m:t>
-        </m:r>
-        <m:r>
-          <m:t>I</m:t>
-        </m:r>
-      </m:oMath>
-      <w:r>
-        <w:rPr>
-          <w:b/>
-        </w:rPr>
-        <w:t xml:space="preserve"> </w:t>
-      </w:r>
-      <w:r>
-        <w:rPr>
-          <w:b/>
-        </w:rPr>
-        <w:t xml:space="preserve">and</w:t>
-      </w:r>
-      <w:r>
-        <w:rPr>
-          <w:b/>
-        </w:rPr>
-        <w:t xml:space="preserve"> </w:t>
-      </w:r>
-      <m:oMath>
-        <m:r>
-          <m:t>Δ</m:t>
-        </m:r>
-        <m:r>
-          <m:t>A</m:t>
-        </m:r>
-        <m:r>
-          <m:t>G</m:t>
-        </m:r>
-        <m:r>
-          <m:t>B</m:t>
-        </m:r>
-      </m:oMath>
-      <w:r>
-        <w:rPr>
-          <w:b/>
-        </w:rPr>
-        <w:t xml:space="preserve"> </w:t>
-      </w:r>
-      <w:r>
-        <w:rPr>
-          <w:b/>
-        </w:rPr>
-        <w:t xml:space="preserve">with</w:t>
-      </w:r>
-      <w:r>
-        <w:rPr>
-          <w:b/>
-        </w:rPr>
-        <w:t xml:space="preserve"> </w:t>
-      </w:r>
-      <m:oMath>
-        <m:r>
-          <m:t>D</m:t>
-        </m:r>
-        <m:r>
-          <m:t>B</m:t>
-        </m:r>
-        <m:r>
-          <m:t>H</m:t>
-        </m:r>
-      </m:oMath>
-      <w:r>
-        <w:rPr>
-          <w:b/>
-        </w:rPr>
-        <w:t xml:space="preserve">, although trends in both of these were more consistent across sites and species, typically increasing to a peak at intermediate</w:t>
-      </w:r>
-      <w:r>
-        <w:rPr>
-          <w:b/>
-        </w:rPr>
-        <w:t xml:space="preserve"> </w:t>
-      </w:r>
-      <m:oMath>
-        <m:r>
-          <m:t>D</m:t>
-        </m:r>
-        <m:r>
-          <m:t>B</m:t>
-        </m:r>
-        <m:r>
-          <m:t>H</m:t>
-        </m:r>
-      </m:oMath>
-      <w:r>
-        <w:rPr>
-          <w:b/>
-        </w:rPr>
-        <w:t xml:space="preserve"> </w:t>
-      </w:r>
-      <w:r>
-        <w:rPr>
-          <w:b/>
-        </w:rPr>
-        <w:t xml:space="preserve">and then declining (Fig.</w:t>
-      </w:r>
-      <w:r>
-        <w:rPr>
-          <w:b/>
-        </w:rPr>
-        <w:t xml:space="preserve"> </w:t>
-      </w:r>
-      <w:r>
-        <w:t xml:space="preserve">4</w:t>
-      </w:r>
-      <w:r>
-        <w:rPr>
-          <w:b/>
-        </w:rPr>
-        <w:t xml:space="preserve">).</w:t>
-      </w:r>
-    </w:p>
-    <w:p>
-      <w:pPr>
-        <w:pStyle w:val="CaptionedFigure"/>
-      </w:pPr>
-      <w:r>
-        <w:drawing>
-          <wp:inline>
-            <wp:extent cx="5334000" cy="6667499"/>
-            <wp:effectExtent b="0" l="0" r="0" t="0"/>
-            <wp:docPr descr="Figure 4 | Growth sensitivity to DBH: (a) \Delta r, (b) BAI, (c) \Delta AGB. Relationships for species are plotted when included in the top model. Other terms in the model are held constant at their median. Best-fit polynomials are plotted with solid lines when both first- and second-order terms are significant (t-test’s p-value &lt;0.05), DASHED lines when only one term is significant, and dotted lines when neither is significant. Transparent ribbons indicate 95% confidence intervals." title="" id="1" name="Picture"/>
-            <a:graphic>
-              <a:graphicData uri="http://schemas.openxmlformats.org/drawingml/2006/picture">
-                <pic:pic>
-                  <pic:nvPicPr>
-                    <pic:cNvPr descr="tables_figures/DBH_responses.png" id="0" name="Picture"/>
-                    <pic:cNvPicPr>
-                      <a:picLocks noChangeArrowheads="1" noChangeAspect="1"/>
-                    </pic:cNvPicPr>
-                  </pic:nvPicPr>
-                  <pic:blipFill>
-                    <a:blip r:embed="rId39"/>
-                    <a:stretch>
-                      <a:fillRect/>
-                    </a:stretch>
-                  </pic:blipFill>
-                  <pic:spPr bwMode="auto">
-                    <a:xfrm>
-                      <a:off x="0" y="0"/>
-                      <a:ext cx="5334000" cy="6667499"/>
-                    </a:xfrm>
-                    <a:prstGeom prst="rect">
-                      <a:avLst/>
-                    </a:prstGeom>
-                    <a:noFill/>
-                    <a:ln w="9525">
-                      <a:noFill/>
-                      <a:headEnd/>
-                      <a:tailEnd/>
-                    </a:ln>
-                  </pic:spPr>
-                </pic:pic>
-              </a:graphicData>
-            </a:graphic>
-          </wp:inline>
-        </w:drawing>
-      </w:r>
-    </w:p>
-    <w:p>
-      <w:pPr>
-        <w:pStyle w:val="ImageCaption"/>
-      </w:pPr>
-      <w:r>
-        <w:rPr>
-          <w:b/>
-        </w:rPr>
         <w:t xml:space="preserve">Figure 4 | Growth sensitivity to DBH: (a)</w:t>
       </w:r>
       <w:r>
@@ -6485,7 +6472,7 @@
                     </pic:cNvPicPr>
                   </pic:nvPicPr>
                   <pic:blipFill>
-                    <a:blip r:embed="rId40"/>
+                    <a:blip r:embed="rId39"/>
                     <a:stretch>
                       <a:fillRect/>
                     </a:stretch>
@@ -6821,7 +6808,7 @@
         </w:rPr>
         <w:t xml:space="preserve"> </w:t>
       </w:r>
-      <w:hyperlink r:id="rId35">
+      <w:hyperlink r:id="rId33">
         <w:r>
           <w:rPr>
             <w:rStyle w:val="Hyperlink"/>
@@ -6834,15 +6821,15 @@
         <w:t xml:space="preserve">)</w:t>
       </w:r>
     </w:p>
+    <w:bookmarkEnd w:id="40"/>
+    <w:bookmarkStart w:id="43" w:name="discussion"/>
     <w:p>
       <w:pPr>
         <w:pStyle w:val="Heading3"/>
       </w:pPr>
-      <w:bookmarkStart w:id="41" w:name="discussion"/>
       <w:r>
         <w:t xml:space="preserve">Discussion</w:t>
       </w:r>
-      <w:bookmarkEnd w:id="41"/>
     </w:p>
     <w:p>
       <w:pPr>
@@ -6894,8 +6881,8 @@
     <w:p>
       <w:pPr>
         <w:numPr>
+          <w:ilvl w:val="0"/>
           <w:numId w:val="1003"/>
-          <w:ilvl w:val="0"/>
         </w:numPr>
       </w:pPr>
       <m:oMath>
@@ -6974,67 +6961,67 @@
     <w:p>
       <w:pPr>
         <w:numPr>
+          <w:ilvl w:val="0"/>
           <w:numId w:val="1003"/>
+        </w:numPr>
+      </w:pPr>
+      <w:r>
+        <w:t xml:space="preserve">trees tend to be sensitive to water over longer time scales (makes sense– lags caused by soil moisture storage)</w:t>
+      </w:r>
+    </w:p>
+    <w:p>
+      <w:pPr>
+        <w:numPr>
           <w:ilvl w:val="0"/>
+          <w:numId w:val="1003"/>
         </w:numPr>
       </w:pPr>
       <w:r>
-        <w:t xml:space="preserve">trees tend to be sensitive to water over longer time scales (makes sense– lags caused by soil moisture storage)</w:t>
+        <w:t xml:space="preserve">temperature sensitivity shifts from neg in warm climates to positive in cold climates (although</w:t>
+      </w:r>
+      <w:r>
+        <w:t xml:space="preserve"> </w:t>
+      </w:r>
+      <w:r>
+        <w:t xml:space="preserve">Sniderhan &amp; Baltzer (2016)</w:t>
+      </w:r>
+      <w:r>
+        <w:t xml:space="preserve"> </w:t>
+      </w:r>
+      <w:r>
+        <w:t xml:space="preserve">shows that the effect shifted to negative as warming progressed)</w:t>
       </w:r>
     </w:p>
     <w:p>
       <w:pPr>
         <w:numPr>
+          <w:ilvl w:val="0"/>
           <w:numId w:val="1003"/>
+        </w:numPr>
+      </w:pPr>
+      <w:r>
+        <w:t xml:space="preserve">additive effects are prevalent and should not be overlooked</w:t>
+      </w:r>
+    </w:p>
+    <w:p>
+      <w:pPr>
+        <w:numPr>
           <w:ilvl w:val="0"/>
+          <w:numId w:val="1003"/>
         </w:numPr>
       </w:pPr>
       <w:r>
-        <w:t xml:space="preserve">temperature sensitivity shifts from neg in warm climates to positive in cold climates (although</w:t>
-      </w:r>
-      <w:r>
-        <w:t xml:space="preserve"> </w:t>
-      </w:r>
-      <w:r>
-        <w:t xml:space="preserve">Sniderhan &amp; Baltzer (2016)</w:t>
-      </w:r>
-      <w:r>
-        <w:t xml:space="preserve"> </w:t>
-      </w:r>
-      <w:r>
-        <w:t xml:space="preserve">shows that the effect shifted to negative as warming progressed)</w:t>
+        <w:t xml:space="preserve">nonlinear effects are prevalent</w:t>
       </w:r>
     </w:p>
     <w:p>
       <w:pPr>
         <w:numPr>
+          <w:ilvl w:val="0"/>
           <w:numId w:val="1003"/>
-          <w:ilvl w:val="0"/>
         </w:numPr>
       </w:pPr>
       <w:r>
-        <w:t xml:space="preserve">additive effects are prevalent and should not be overlooked</w:t>
-      </w:r>
-    </w:p>
-    <w:p>
-      <w:pPr>
-        <w:numPr>
-          <w:numId w:val="1003"/>
-          <w:ilvl w:val="0"/>
-        </w:numPr>
-      </w:pPr>
-      <w:r>
-        <w:t xml:space="preserve">nonlinear effects are prevalent</w:t>
-      </w:r>
-    </w:p>
-    <w:p>
-      <w:pPr>
-        <w:numPr>
-          <w:numId w:val="1003"/>
-          <w:ilvl w:val="0"/>
-        </w:numPr>
-      </w:pPr>
-      <w:r>
         <w:t xml:space="preserve">species climate sensitivity models could be improved by fitting climwin individually be species.</w:t>
       </w:r>
     </w:p>
@@ -7438,7 +7425,7 @@
         </w:rPr>
         <w:t xml:space="preserve"> </w:t>
       </w:r>
-      <w:hyperlink r:id="rId42">
+      <w:hyperlink r:id="rId41">
         <w:r>
           <w:rPr>
             <w:rStyle w:val="Hyperlink"/>
@@ -7459,7 +7446,7 @@
         </w:rPr>
         <w:t xml:space="preserve"> </w:t>
       </w:r>
-      <w:hyperlink r:id="rId43">
+      <w:hyperlink r:id="rId42">
         <w:r>
           <w:rPr>
             <w:rStyle w:val="Hyperlink"/>
@@ -8005,6 +7992,30 @@
         <w:t xml:space="preserve"> </w:t>
       </w:r>
       <w:r>
+        <w:t xml:space="preserve">(</w:t>
+      </w:r>
+      <w:r>
+        <w:t xml:space="preserve">(</w:t>
+      </w:r>
+      <w:r>
+        <w:rPr>
+          <w:b/>
+        </w:rPr>
+        <w:t xml:space="preserve">???</w:t>
+      </w:r>
+      <w:r>
+        <w:t xml:space="preserve">)</w:t>
+      </w:r>
+      <w:r>
+        <w:t xml:space="preserve"> </w:t>
+      </w:r>
+      <w:r>
+        <w:t xml:space="preserve">show an interaction)</w:t>
+      </w:r>
+      <w:r>
+        <w:t xml:space="preserve"> </w:t>
+      </w:r>
+      <w:r>
         <w:t xml:space="preserve">However, the relatively strong importance of</w:t>
       </w:r>
       <w:r>
@@ -8228,15 +8239,15 @@
         <w:t xml:space="preserve">Sets the foundation for considering other, slowly changing environmental drivers.</w:t>
       </w:r>
     </w:p>
+    <w:bookmarkEnd w:id="43"/>
+    <w:bookmarkStart w:id="44" w:name="acknowledgements"/>
     <w:p>
       <w:pPr>
         <w:pStyle w:val="Heading3"/>
       </w:pPr>
-      <w:bookmarkStart w:id="44" w:name="acknowledgements"/>
       <w:r>
         <w:t xml:space="preserve">Acknowledgements</w:t>
       </w:r>
-      <w:bookmarkEnd w:id="44"/>
     </w:p>
     <w:p>
       <w:pPr>
@@ -8264,15 +8275,15 @@
         <w:t xml:space="preserve">The participation of PS, JK, and IV from the Czech Republic was supported by the Czech Science Foundation, project No. 19-09427S</w:t>
       </w:r>
     </w:p>
+    <w:bookmarkEnd w:id="44"/>
+    <w:bookmarkStart w:id="45" w:name="authors-contributions"/>
     <w:p>
       <w:pPr>
         <w:pStyle w:val="Heading3"/>
       </w:pPr>
-      <w:bookmarkStart w:id="45" w:name="authors-contributions"/>
       <w:r>
         <w:t xml:space="preserve">Authors’ contributions</w:t>
       </w:r>
-      <w:bookmarkEnd w:id="45"/>
     </w:p>
     <w:p>
       <w:pPr>
@@ -8306,15 +8317,15 @@
         <w:t xml:space="preserve">All authors contributed critically to the drafts and gave final approval for publication.</w:t>
       </w:r>
     </w:p>
+    <w:bookmarkEnd w:id="45"/>
+    <w:bookmarkStart w:id="46" w:name="data-availability"/>
     <w:p>
       <w:pPr>
         <w:pStyle w:val="Heading3"/>
       </w:pPr>
-      <w:bookmarkStart w:id="46" w:name="data-availability"/>
       <w:r>
         <w:t xml:space="preserve">Data availability</w:t>
       </w:r>
-      <w:bookmarkEnd w:id="46"/>
     </w:p>
     <w:p>
       <w:pPr>
@@ -8350,18 +8361,18 @@
         <w:t xml:space="preserve">.</w:t>
       </w:r>
     </w:p>
+    <w:bookmarkEnd w:id="46"/>
+    <w:bookmarkStart w:id="131" w:name="references"/>
     <w:p>
       <w:pPr>
         <w:pStyle w:val="Heading3"/>
       </w:pPr>
-      <w:bookmarkStart w:id="47" w:name="references"/>
       <w:r>
         <w:t xml:space="preserve">References</w:t>
       </w:r>
-      <w:bookmarkEnd w:id="47"/>
-    </w:p>
-    <w:bookmarkStart w:id="131" w:name="refs"/>
-    <w:bookmarkStart w:id="49" w:name="ref-alfaro-sanchez_growth_2017"/>
+    </w:p>
+    <w:bookmarkStart w:id="130" w:name="refs"/>
+    <w:bookmarkStart w:id="48" w:name="ref-alfaro-sanchez_growth_2017"/>
     <w:p>
       <w:pPr>
         <w:pStyle w:val="Bibliography"/>
@@ -8393,7 +8404,7 @@
       <w:r>
         <w:t xml:space="preserve">(2), 531–541. doi:</w:t>
       </w:r>
-      <w:hyperlink r:id="rId48">
+      <w:hyperlink r:id="rId47">
         <w:r>
           <w:rPr>
             <w:rStyle w:val="Hyperlink"/>
@@ -8402,8 +8413,8 @@
         </w:r>
       </w:hyperlink>
     </w:p>
-    <w:bookmarkEnd w:id="49"/>
-    <w:bookmarkStart w:id="51" w:name="X7472afe191c4e6f910d2bf0bfbf82e114a2f267"/>
+    <w:bookmarkEnd w:id="48"/>
+    <w:bookmarkStart w:id="50" w:name="X7472afe191c4e6f910d2bf0bfbf82e114a2f267"/>
     <w:p>
       <w:pPr>
         <w:pStyle w:val="Bibliography"/>
@@ -8411,7 +8422,7 @@
       <w:r>
         <w:t xml:space="preserve">Anderson-Teixeira, K., Gonzalez, B., ForestGEO, McGregor, I., Gonzalez-Akre, E., RHelcoski, … Terrell, A. (2020, July). Forestgeo/Climate: Pre-release for collaborative review. Zenodo. doi:</w:t>
       </w:r>
-      <w:hyperlink r:id="rId50">
+      <w:hyperlink r:id="rId49">
         <w:r>
           <w:rPr>
             <w:rStyle w:val="Hyperlink"/>
@@ -8420,8 +8431,8 @@
         </w:r>
       </w:hyperlink>
     </w:p>
-    <w:bookmarkEnd w:id="51"/>
-    <w:bookmarkStart w:id="53" w:name="X9500a36d1b54456ba99312b61e732f214f264df"/>
+    <w:bookmarkEnd w:id="50"/>
+    <w:bookmarkStart w:id="52" w:name="X9500a36d1b54456ba99312b61e732f214f264df"/>
     <w:p>
       <w:pPr>
         <w:pStyle w:val="Bibliography"/>
@@ -8453,7 +8464,7 @@
       <w:r>
         <w:t xml:space="preserve">(2), 528–549. doi:</w:t>
       </w:r>
-      <w:hyperlink r:id="rId52">
+      <w:hyperlink r:id="rId51">
         <w:r>
           <w:rPr>
             <w:rStyle w:val="Hyperlink"/>
@@ -8462,8 +8473,8 @@
         </w:r>
       </w:hyperlink>
     </w:p>
-    <w:bookmarkEnd w:id="53"/>
-    <w:bookmarkStart w:id="55" w:name="ref-anderson-teixeira_size-related_2015"/>
+    <w:bookmarkEnd w:id="52"/>
+    <w:bookmarkStart w:id="54" w:name="ref-anderson-teixeira_size-related_2015"/>
     <w:p>
       <w:pPr>
         <w:pStyle w:val="Bibliography"/>
@@ -8495,7 +8506,7 @@
       <w:r>
         <w:t xml:space="preserve">(12), 1587–1602. doi:</w:t>
       </w:r>
-      <w:hyperlink r:id="rId54">
+      <w:hyperlink r:id="rId53">
         <w:r>
           <w:rPr>
             <w:rStyle w:val="Hyperlink"/>
@@ -8504,8 +8515,8 @@
         </w:r>
       </w:hyperlink>
     </w:p>
-    <w:bookmarkEnd w:id="55"/>
-    <w:bookmarkStart w:id="57" w:name="ref-aus_de_ar_tree_2018"/>
+    <w:bookmarkEnd w:id="54"/>
+    <w:bookmarkStart w:id="56" w:name="ref-aus_de_ar_tree_2018"/>
     <w:p>
       <w:pPr>
         <w:pStyle w:val="Bibliography"/>
@@ -8537,7 +8548,7 @@
       <w:r>
         <w:t xml:space="preserve">(1), 18. doi:</w:t>
       </w:r>
-      <w:hyperlink r:id="rId56">
+      <w:hyperlink r:id="rId55">
         <w:r>
           <w:rPr>
             <w:rStyle w:val="Hyperlink"/>
@@ -8546,8 +8557,8 @@
         </w:r>
       </w:hyperlink>
     </w:p>
-    <w:bookmarkEnd w:id="57"/>
-    <w:bookmarkStart w:id="59" w:name="ref-baker_suppression_2006"/>
+    <w:bookmarkEnd w:id="56"/>
+    <w:bookmarkStart w:id="58" w:name="ref-baker_suppression_2006"/>
     <w:p>
       <w:pPr>
         <w:pStyle w:val="Bibliography"/>
@@ -8579,7 +8590,7 @@
       <w:r>
         <w:t xml:space="preserve">(5), 521–529. doi:</w:t>
       </w:r>
-      <w:hyperlink r:id="rId58">
+      <w:hyperlink r:id="rId57">
         <w:r>
           <w:rPr>
             <w:rStyle w:val="Hyperlink"/>
@@ -8588,35 +8599,35 @@
         </w:r>
       </w:hyperlink>
     </w:p>
+    <w:bookmarkEnd w:id="58"/>
+    <w:bookmarkStart w:id="59" w:name="ref-banbury_morgan_global_nodate"/>
+    <w:p>
+      <w:pPr>
+        <w:pStyle w:val="Bibliography"/>
+      </w:pPr>
+      <w:r>
+        <w:t xml:space="preserve">Banbury Morgan, B., Herrmann, V., Kunert, N., Bond-Lamberty, B., Muller-Landau, H. C., &amp; Anderson-Teixeira, K. J. (n.d.). Global patterns of forest autotrophic carbon fluxes.</w:t>
+      </w:r>
+      <w:r>
+        <w:t xml:space="preserve"> </w:t>
+      </w:r>
+      <w:r>
+        <w:rPr>
+          <w:i/>
+        </w:rPr>
+        <w:t xml:space="preserve">Global Change Biology</w:t>
+      </w:r>
+      <w:r>
+        <w:t xml:space="preserve">.</w:t>
+      </w:r>
+    </w:p>
     <w:bookmarkEnd w:id="59"/>
-    <w:bookmarkStart w:id="60" w:name="ref-banbury_morgan_global_nodate"/>
+    <w:bookmarkStart w:id="61" w:name="ref-bennett_larger_2015"/>
     <w:p>
       <w:pPr>
         <w:pStyle w:val="Bibliography"/>
       </w:pPr>
       <w:r>
-        <w:t xml:space="preserve">Banbury Morgan, B., Herrmann, V., Kunert, N., Bond-Lamberty, B., Muller-Landau, H. C., &amp; Anderson-Teixeira, K. J. (n.d.). Global patterns of forest autotrophic carbon fluxes.</w:t>
-      </w:r>
-      <w:r>
-        <w:t xml:space="preserve"> </w:t>
-      </w:r>
-      <w:r>
-        <w:rPr>
-          <w:i/>
-        </w:rPr>
-        <w:t xml:space="preserve">Global Change Biology</w:t>
-      </w:r>
-      <w:r>
-        <w:t xml:space="preserve">.</w:t>
-      </w:r>
-    </w:p>
-    <w:bookmarkEnd w:id="60"/>
-    <w:bookmarkStart w:id="62" w:name="ref-bennett_larger_2015"/>
-    <w:p>
-      <w:pPr>
-        <w:pStyle w:val="Bibliography"/>
-      </w:pPr>
-      <w:r>
         <w:t xml:space="preserve">Bennett, A. C., McDowell, N. G., Allen, C. D., &amp; Anderson-Teixeira, K. J. (2015). Larger trees suffer most during drought in forests worldwide.</w:t>
       </w:r>
       <w:r>
@@ -8643,7 +8654,7 @@
       <w:r>
         <w:t xml:space="preserve">(10), 15139. doi:</w:t>
       </w:r>
-      <w:hyperlink r:id="rId61">
+      <w:hyperlink r:id="rId60">
         <w:r>
           <w:rPr>
             <w:rStyle w:val="Hyperlink"/>
@@ -8652,8 +8663,8 @@
         </w:r>
       </w:hyperlink>
     </w:p>
-    <w:bookmarkEnd w:id="62"/>
-    <w:bookmarkStart w:id="64" w:name="ref-brown_toward_2004"/>
+    <w:bookmarkEnd w:id="61"/>
+    <w:bookmarkStart w:id="63" w:name="ref-brown_toward_2004"/>
     <w:p>
       <w:pPr>
         <w:pStyle w:val="Bibliography"/>
@@ -8685,7 +8696,7 @@
       <w:r>
         <w:t xml:space="preserve">(7), 1771–1789. doi:</w:t>
       </w:r>
-      <w:hyperlink r:id="rId63">
+      <w:hyperlink r:id="rId62">
         <w:r>
           <w:rPr>
             <w:rStyle w:val="Hyperlink"/>
@@ -8694,8 +8705,8 @@
         </w:r>
       </w:hyperlink>
     </w:p>
-    <w:bookmarkEnd w:id="64"/>
-    <w:bookmarkStart w:id="66" w:name="ref-bumann_assessing_2019"/>
+    <w:bookmarkEnd w:id="63"/>
+    <w:bookmarkStart w:id="65" w:name="ref-bumann_assessing_2019"/>
     <w:p>
       <w:pPr>
         <w:pStyle w:val="Bibliography"/>
@@ -8742,7 +8753,7 @@
       <w:r>
         <w:t xml:space="preserve">(5), 423–433. doi:</w:t>
       </w:r>
-      <w:hyperlink r:id="rId65">
+      <w:hyperlink r:id="rId64">
         <w:r>
           <w:rPr>
             <w:rStyle w:val="Hyperlink"/>
@@ -8751,8 +8762,8 @@
         </w:r>
       </w:hyperlink>
     </w:p>
-    <w:bookmarkEnd w:id="66"/>
-    <w:bookmarkStart w:id="68" w:name="ref-cailleret_synthesis_2017"/>
+    <w:bookmarkEnd w:id="65"/>
+    <w:bookmarkStart w:id="67" w:name="ref-cailleret_synthesis_2017"/>
     <w:p>
       <w:pPr>
         <w:pStyle w:val="Bibliography"/>
@@ -8784,7 +8795,7 @@
       <w:r>
         <w:t xml:space="preserve">(4), 1675–1690. doi:</w:t>
       </w:r>
-      <w:hyperlink r:id="rId67">
+      <w:hyperlink r:id="rId66">
         <w:r>
           <w:rPr>
             <w:rStyle w:val="Hyperlink"/>
@@ -8793,8 +8804,8 @@
         </w:r>
       </w:hyperlink>
     </w:p>
-    <w:bookmarkEnd w:id="68"/>
-    <w:bookmarkStart w:id="70" w:name="ref-charney_observed_2016"/>
+    <w:bookmarkEnd w:id="67"/>
+    <w:bookmarkStart w:id="69" w:name="ref-charney_observed_2016"/>
     <w:p>
       <w:pPr>
         <w:pStyle w:val="Bibliography"/>
@@ -8826,7 +8837,7 @@
       <w:r>
         <w:t xml:space="preserve">(9), 1119–1128. doi:</w:t>
       </w:r>
-      <w:hyperlink r:id="rId69">
+      <w:hyperlink r:id="rId68">
         <w:r>
           <w:rPr>
             <w:rStyle w:val="Hyperlink"/>
@@ -8835,8 +8846,8 @@
         </w:r>
       </w:hyperlink>
     </w:p>
-    <w:bookmarkEnd w:id="70"/>
-    <w:bookmarkStart w:id="72" w:name="ref-desoto_low_2020"/>
+    <w:bookmarkEnd w:id="69"/>
+    <w:bookmarkStart w:id="71" w:name="ref-desoto_low_2020"/>
     <w:p>
       <w:pPr>
         <w:pStyle w:val="Bibliography"/>
@@ -8868,7 +8879,7 @@
       <w:r>
         <w:t xml:space="preserve">(1). doi:</w:t>
       </w:r>
-      <w:hyperlink r:id="rId71">
+      <w:hyperlink r:id="rId70">
         <w:r>
           <w:rPr>
             <w:rStyle w:val="Hyperlink"/>
@@ -8877,8 +8888,8 @@
         </w:r>
       </w:hyperlink>
     </w:p>
-    <w:bookmarkEnd w:id="72"/>
-    <w:bookmarkStart w:id="74" w:name="ref-foster_predicting_2016"/>
+    <w:bookmarkEnd w:id="71"/>
+    <w:bookmarkStart w:id="73" w:name="ref-foster_predicting_2016"/>
     <w:p>
       <w:pPr>
         <w:pStyle w:val="Bibliography"/>
@@ -8910,7 +8921,7 @@
       <w:r>
         <w:t xml:space="preserve">(6), 2138–2151. doi:</w:t>
       </w:r>
-      <w:hyperlink r:id="rId73">
+      <w:hyperlink r:id="rId72">
         <w:r>
           <w:rPr>
             <w:rStyle w:val="Hyperlink"/>
@@ -8919,8 +8930,8 @@
         </w:r>
       </w:hyperlink>
     </w:p>
-    <w:bookmarkEnd w:id="74"/>
-    <w:bookmarkStart w:id="76" w:name="ref-friedlingstein_climatecarbon_2006"/>
+    <w:bookmarkEnd w:id="73"/>
+    <w:bookmarkStart w:id="75" w:name="ref-friedlingstein_climatecarbon_2006"/>
     <w:p>
       <w:pPr>
         <w:pStyle w:val="Bibliography"/>
@@ -8952,7 +8963,7 @@
       <w:r>
         <w:t xml:space="preserve">(14), 3337–3353. doi:</w:t>
       </w:r>
-      <w:hyperlink r:id="rId75">
+      <w:hyperlink r:id="rId74">
         <w:r>
           <w:rPr>
             <w:rStyle w:val="Hyperlink"/>
@@ -8961,8 +8972,8 @@
         </w:r>
       </w:hyperlink>
     </w:p>
-    <w:bookmarkEnd w:id="76"/>
-    <w:bookmarkStart w:id="78" w:name="ref-graumlich_long-term_1989"/>
+    <w:bookmarkEnd w:id="75"/>
+    <w:bookmarkStart w:id="77" w:name="ref-graumlich_long-term_1989"/>
     <w:p>
       <w:pPr>
         <w:pStyle w:val="Bibliography"/>
@@ -8994,7 +9005,7 @@
       <w:r>
         <w:t xml:space="preserve">(2), 405–410. doi:</w:t>
       </w:r>
-      <w:hyperlink r:id="rId77">
+      <w:hyperlink r:id="rId76">
         <w:r>
           <w:rPr>
             <w:rStyle w:val="Hyperlink"/>
@@ -9003,8 +9014,8 @@
         </w:r>
       </w:hyperlink>
     </w:p>
-    <w:bookmarkEnd w:id="78"/>
-    <w:bookmarkStart w:id="80" w:name="ref-harris_updated_2014"/>
+    <w:bookmarkEnd w:id="77"/>
+    <w:bookmarkStart w:id="79" w:name="ref-harris_updated_2014"/>
     <w:p>
       <w:pPr>
         <w:pStyle w:val="Bibliography"/>
@@ -9036,7 +9047,7 @@
       <w:r>
         <w:t xml:space="preserve">(3), 623–642. doi:</w:t>
       </w:r>
-      <w:hyperlink r:id="rId79">
+      <w:hyperlink r:id="rId78">
         <w:r>
           <w:rPr>
             <w:rStyle w:val="Hyperlink"/>
@@ -9045,8 +9056,8 @@
         </w:r>
       </w:hyperlink>
     </w:p>
-    <w:bookmarkEnd w:id="80"/>
-    <w:bookmarkStart w:id="82" w:name="ref-harris_version_2020"/>
+    <w:bookmarkEnd w:id="79"/>
+    <w:bookmarkStart w:id="81" w:name="ref-harris_version_2020"/>
     <w:p>
       <w:pPr>
         <w:pStyle w:val="Bibliography"/>
@@ -9078,7 +9089,7 @@
       <w:r>
         <w:t xml:space="preserve">(1). doi:</w:t>
       </w:r>
-      <w:hyperlink r:id="rId81">
+      <w:hyperlink r:id="rId80">
         <w:r>
           <w:rPr>
             <w:rStyle w:val="Hyperlink"/>
@@ -9087,8 +9098,8 @@
         </w:r>
       </w:hyperlink>
     </w:p>
-    <w:bookmarkEnd w:id="82"/>
-    <w:bookmarkStart w:id="84" w:name="ref-helcoski_growing_2019"/>
+    <w:bookmarkEnd w:id="81"/>
+    <w:bookmarkStart w:id="83" w:name="ref-helcoski_growing_2019"/>
     <w:p>
       <w:pPr>
         <w:pStyle w:val="Bibliography"/>
@@ -9120,7 +9131,7 @@
       <w:r>
         <w:t xml:space="preserve">(3), 1204–1216. doi:</w:t>
       </w:r>
-      <w:hyperlink r:id="rId83">
+      <w:hyperlink r:id="rId82">
         <w:r>
           <w:rPr>
             <w:rStyle w:val="Hyperlink"/>
@@ -9129,23 +9140,23 @@
         </w:r>
       </w:hyperlink>
     </w:p>
+    <w:bookmarkEnd w:id="83"/>
+    <w:bookmarkStart w:id="84" w:name="ref-kaspar_species-specific_nodate"/>
+    <w:p>
+      <w:pPr>
+        <w:pStyle w:val="Bibliography"/>
+      </w:pPr>
+      <w:r>
+        <w:t xml:space="preserve">Kašpar, K., Tumajer, J., Vašíčková, I., &amp; Šamonil, P. (n.d.). Species-specific climate-growth interactions determine the future tree species dynamics of the mixed Central European mountain forests.</w:t>
+      </w:r>
+    </w:p>
     <w:bookmarkEnd w:id="84"/>
-    <w:bookmarkStart w:id="85" w:name="ref-kaspar_species-specific_nodate"/>
+    <w:bookmarkStart w:id="86" w:name="ref-klesse_sampling_2018"/>
     <w:p>
       <w:pPr>
         <w:pStyle w:val="Bibliography"/>
       </w:pPr>
       <w:r>
-        <w:t xml:space="preserve">Kašpar, K., Tumajer, J., Vašíčková, I., &amp; Šamonil, P. (n.d.). Species-specific climate-growth interactions determine the future tree species dynamics of the mixed Central European mountain forests.</w:t>
-      </w:r>
-    </w:p>
-    <w:bookmarkEnd w:id="85"/>
-    <w:bookmarkStart w:id="87" w:name="ref-klesse_sampling_2018"/>
-    <w:p>
-      <w:pPr>
-        <w:pStyle w:val="Bibliography"/>
-      </w:pPr>
-      <w:r>
         <w:t xml:space="preserve">Klesse, S., DeRose, R. J., Guiterman, C. H., Lynch, A. M., O’Connor, C. D., Shaw, J. D., &amp; Evans, M. E. K. (2018). Sampling bias overestimates climate change impacts on forest growth in the southwestern United States.</w:t>
       </w:r>
       <w:r>
@@ -9172,7 +9183,7 @@
       <w:r>
         <w:t xml:space="preserve">(1), 5336. doi:</w:t>
       </w:r>
-      <w:hyperlink r:id="rId86">
+      <w:hyperlink r:id="rId85">
         <w:r>
           <w:rPr>
             <w:rStyle w:val="Hyperlink"/>
@@ -9181,8 +9192,8 @@
         </w:r>
       </w:hyperlink>
     </w:p>
-    <w:bookmarkEnd w:id="87"/>
-    <w:bookmarkStart w:id="89" w:name="ref-kumarathunge_acclimation_2019"/>
+    <w:bookmarkEnd w:id="86"/>
+    <w:bookmarkStart w:id="88" w:name="ref-kumarathunge_acclimation_2019"/>
     <w:p>
       <w:pPr>
         <w:pStyle w:val="Bibliography"/>
@@ -9214,7 +9225,7 @@
       <w:r>
         <w:t xml:space="preserve">(2), 768–784. doi:</w:t>
       </w:r>
-      <w:hyperlink r:id="rId88">
+      <w:hyperlink r:id="rId87">
         <w:r>
           <w:rPr>
             <w:rStyle w:val="Hyperlink"/>
@@ -9223,8 +9234,8 @@
         </w:r>
       </w:hyperlink>
     </w:p>
-    <w:bookmarkEnd w:id="89"/>
-    <w:bookmarkStart w:id="91" w:name="ref-mathias_disentangling_2018"/>
+    <w:bookmarkEnd w:id="88"/>
+    <w:bookmarkStart w:id="90" w:name="ref-mathias_disentangling_2018"/>
     <w:p>
       <w:pPr>
         <w:pStyle w:val="Bibliography"/>
@@ -9283,7 +9294,7 @@
       <w:r>
         <w:t xml:space="preserve">(9), 3938–3953. doi:</w:t>
       </w:r>
-      <w:hyperlink r:id="rId90">
+      <w:hyperlink r:id="rId89">
         <w:r>
           <w:rPr>
             <w:rStyle w:val="Hyperlink"/>
@@ -9292,8 +9303,8 @@
         </w:r>
       </w:hyperlink>
     </w:p>
-    <w:bookmarkEnd w:id="91"/>
-    <w:bookmarkStart w:id="93" w:name="ref-maxwell_declining_2016"/>
+    <w:bookmarkEnd w:id="90"/>
+    <w:bookmarkStart w:id="92" w:name="ref-maxwell_declining_2016"/>
     <w:p>
       <w:pPr>
         <w:pStyle w:val="Bibliography"/>
@@ -9325,7 +9336,7 @@
       <w:r>
         <w:t xml:space="preserve">(1-2), 127–142. doi:</w:t>
       </w:r>
-      <w:hyperlink r:id="rId92">
+      <w:hyperlink r:id="rId91">
         <w:r>
           <w:rPr>
             <w:rStyle w:val="Hyperlink"/>
@@ -9334,8 +9345,8 @@
         </w:r>
       </w:hyperlink>
     </w:p>
-    <w:bookmarkEnd w:id="93"/>
-    <w:bookmarkStart w:id="95" w:name="ref-mcdowell_pervasive_2020"/>
+    <w:bookmarkEnd w:id="92"/>
+    <w:bookmarkStart w:id="94" w:name="ref-mcdowell_pervasive_2020"/>
     <w:p>
       <w:pPr>
         <w:pStyle w:val="Bibliography"/>
@@ -9367,7 +9378,7 @@
       <w:r>
         <w:t xml:space="preserve">(6494). doi:</w:t>
       </w:r>
-      <w:hyperlink r:id="rId94">
+      <w:hyperlink r:id="rId93">
         <w:r>
           <w:rPr>
             <w:rStyle w:val="Hyperlink"/>
@@ -9376,35 +9387,35 @@
         </w:r>
       </w:hyperlink>
     </w:p>
+    <w:bookmarkEnd w:id="94"/>
+    <w:bookmarkStart w:id="95" w:name="ref-mcgregor_tree_nodate"/>
+    <w:p>
+      <w:pPr>
+        <w:pStyle w:val="Bibliography"/>
+      </w:pPr>
+      <w:r>
+        <w:t xml:space="preserve">McGregor, I., Helcoski, R., Kunert, N., Tepley, A. J., Gonzalez-Akre, E. B., Herrmann, V., … Anderson-Teixeira, K. J. (n.d.). Tree height and drought tolerance traits shape growth responses across droughts in a temperate broadleaf forest.</w:t>
+      </w:r>
+      <w:r>
+        <w:t xml:space="preserve"> </w:t>
+      </w:r>
+      <w:r>
+        <w:rPr>
+          <w:i/>
+        </w:rPr>
+        <w:t xml:space="preserve">Target Journal: New Phytologist</w:t>
+      </w:r>
+      <w:r>
+        <w:t xml:space="preserve">.</w:t>
+      </w:r>
+    </w:p>
     <w:bookmarkEnd w:id="95"/>
-    <w:bookmarkStart w:id="96" w:name="ref-mcgregor_tree_nodate"/>
+    <w:bookmarkStart w:id="97" w:name="ref-muller-landau_testing_2006"/>
     <w:p>
       <w:pPr>
         <w:pStyle w:val="Bibliography"/>
       </w:pPr>
       <w:r>
-        <w:t xml:space="preserve">McGregor, I., Helcoski, R., Kunert, N., Tepley, A. J., Gonzalez-Akre, E. B., Herrmann, V., … Anderson-Teixeira, K. J. (n.d.). Tree height and drought tolerance traits shape growth responses across droughts in a temperate broadleaf forest.</w:t>
-      </w:r>
-      <w:r>
-        <w:t xml:space="preserve"> </w:t>
-      </w:r>
-      <w:r>
-        <w:rPr>
-          <w:i/>
-        </w:rPr>
-        <w:t xml:space="preserve">Target Journal: New Phytologist</w:t>
-      </w:r>
-      <w:r>
-        <w:t xml:space="preserve">.</w:t>
-      </w:r>
-    </w:p>
-    <w:bookmarkEnd w:id="96"/>
-    <w:bookmarkStart w:id="98" w:name="ref-muller-landau_testing_2006"/>
-    <w:p>
-      <w:pPr>
-        <w:pStyle w:val="Bibliography"/>
-      </w:pPr>
-      <w:r>
         <w:t xml:space="preserve">Muller-Landau, H. C., Condit, R. S., Chave, J., Thomas, S. C., Bohlman, S. A., Bunyavejchewin, S., … Kiratiprayoon, S. (2006). Testing metabolic ecology theory for allometric scaling of tree size, growth and mortality in tropical forests.</w:t>
       </w:r>
       <w:r>
@@ -9434,7 +9445,7 @@
       <w:r>
         <w:t xml:space="preserve"> </w:t>
       </w:r>
-      <w:hyperlink r:id="rId97">
+      <w:hyperlink r:id="rId96">
         <w:r>
           <w:rPr>
             <w:rStyle w:val="Hyperlink"/>
@@ -9443,8 +9454,8 @@
         </w:r>
       </w:hyperlink>
     </w:p>
-    <w:bookmarkEnd w:id="98"/>
-    <w:bookmarkStart w:id="100" w:name="ref-paton_barro_2019"/>
+    <w:bookmarkEnd w:id="97"/>
+    <w:bookmarkStart w:id="99" w:name="ref-paton_barro_2019"/>
     <w:p>
       <w:pPr>
         <w:pStyle w:val="Bibliography"/>
@@ -9452,7 +9463,7 @@
       <w:r>
         <w:t xml:space="preserve">Paton, S. (2019). Barro Colorado Island, Clearing_Precipitation, manual. doi:</w:t>
       </w:r>
-      <w:hyperlink r:id="rId99">
+      <w:hyperlink r:id="rId98">
         <w:r>
           <w:rPr>
             <w:rStyle w:val="Hyperlink"/>
@@ -9461,8 +9472,8 @@
         </w:r>
       </w:hyperlink>
     </w:p>
-    <w:bookmarkEnd w:id="100"/>
-    <w:bookmarkStart w:id="102" w:name="ref-peters_detecting_2015"/>
+    <w:bookmarkEnd w:id="99"/>
+    <w:bookmarkStart w:id="101" w:name="ref-peters_detecting_2015"/>
     <w:p>
       <w:pPr>
         <w:pStyle w:val="Bibliography"/>
@@ -9494,7 +9505,7 @@
       <w:r>
         <w:t xml:space="preserve">(5), 2040–2054. doi:</w:t>
       </w:r>
-      <w:hyperlink r:id="rId101">
+      <w:hyperlink r:id="rId100">
         <w:r>
           <w:rPr>
             <w:rStyle w:val="Hyperlink"/>
@@ -9503,8 +9514,8 @@
         </w:r>
       </w:hyperlink>
     </w:p>
-    <w:bookmarkEnd w:id="102"/>
-    <w:bookmarkStart w:id="104" w:name="ref-van_de_pol_identifying_2016"/>
+    <w:bookmarkEnd w:id="101"/>
+    <w:bookmarkStart w:id="103" w:name="ref-van_de_pol_identifying_2016"/>
     <w:p>
       <w:pPr>
         <w:pStyle w:val="Bibliography"/>
@@ -9536,7 +9547,7 @@
       <w:r>
         <w:t xml:space="preserve">(10), 1246–1257. doi:</w:t>
       </w:r>
-      <w:hyperlink r:id="rId103">
+      <w:hyperlink r:id="rId102">
         <w:r>
           <w:rPr>
             <w:rStyle w:val="Hyperlink"/>
@@ -9545,8 +9556,8 @@
         </w:r>
       </w:hyperlink>
     </w:p>
-    <w:bookmarkEnd w:id="104"/>
-    <w:bookmarkStart w:id="106" w:name="ref-rayback_dendroecological_2020"/>
+    <w:bookmarkEnd w:id="103"/>
+    <w:bookmarkStart w:id="105" w:name="ref-rayback_dendroecological_2020"/>
     <w:p>
       <w:pPr>
         <w:pStyle w:val="Bibliography"/>
@@ -9578,7 +9589,7 @@
       <w:r>
         <w:t xml:space="preserve">, 125678. doi:</w:t>
       </w:r>
-      <w:hyperlink r:id="rId105">
+      <w:hyperlink r:id="rId104">
         <w:r>
           <w:rPr>
             <w:rStyle w:val="Hyperlink"/>
@@ -9587,8 +9598,8 @@
         </w:r>
       </w:hyperlink>
     </w:p>
-    <w:bookmarkEnd w:id="106"/>
-    <w:bookmarkStart w:id="108" w:name="ref-rejoumechain_biomass_2017"/>
+    <w:bookmarkEnd w:id="105"/>
+    <w:bookmarkStart w:id="107" w:name="ref-rejoumechain_biomass_2017"/>
     <w:p>
       <w:pPr>
         <w:pStyle w:val="Bibliography"/>
@@ -9620,7 +9631,7 @@
       <w:r>
         <w:t xml:space="preserve">(9), 1163–1167. doi:</w:t>
       </w:r>
-      <w:hyperlink r:id="rId107">
+      <w:hyperlink r:id="rId106">
         <w:r>
           <w:rPr>
             <w:rStyle w:val="Hyperlink"/>
@@ -9629,8 +9640,8 @@
         </w:r>
       </w:hyperlink>
     </w:p>
-    <w:bookmarkEnd w:id="108"/>
-    <w:bookmarkStart w:id="110" w:name="ref-sniderhan_growth_2016"/>
+    <w:bookmarkEnd w:id="107"/>
+    <w:bookmarkStart w:id="109" w:name="ref-sniderhan_growth_2016"/>
     <w:p>
       <w:pPr>
         <w:pStyle w:val="Bibliography"/>
@@ -9677,7 +9688,7 @@
       <w:r>
         <w:t xml:space="preserve">(12), 2988–3000. doi:</w:t>
       </w:r>
-      <w:hyperlink r:id="rId109">
+      <w:hyperlink r:id="rId108">
         <w:r>
           <w:rPr>
             <w:rStyle w:val="Hyperlink"/>
@@ -9686,8 +9697,8 @@
         </w:r>
       </w:hyperlink>
     </w:p>
-    <w:bookmarkEnd w:id="110"/>
-    <w:bookmarkStart w:id="112" w:name="ref-stephenson_rate_2014"/>
+    <w:bookmarkEnd w:id="109"/>
+    <w:bookmarkStart w:id="111" w:name="ref-stephenson_rate_2014"/>
     <w:p>
       <w:pPr>
         <w:pStyle w:val="Bibliography"/>
@@ -9719,7 +9730,7 @@
       <w:r>
         <w:t xml:space="preserve">(7490), 90–93. doi:</w:t>
       </w:r>
-      <w:hyperlink r:id="rId111">
+      <w:hyperlink r:id="rId110">
         <w:r>
           <w:rPr>
             <w:rStyle w:val="Hyperlink"/>
@@ -9728,8 +9739,8 @@
         </w:r>
       </w:hyperlink>
     </w:p>
-    <w:bookmarkEnd w:id="112"/>
-    <w:bookmarkStart w:id="114" w:name="ref-sullivan_long-term_2020"/>
+    <w:bookmarkEnd w:id="111"/>
+    <w:bookmarkStart w:id="113" w:name="ref-sullivan_long-term_2020"/>
     <w:p>
       <w:pPr>
         <w:pStyle w:val="Bibliography"/>
@@ -9761,7 +9772,7 @@
       <w:r>
         <w:t xml:space="preserve">(6493), 869–874. doi:</w:t>
       </w:r>
-      <w:hyperlink r:id="rId113">
+      <w:hyperlink r:id="rId112">
         <w:r>
           <w:rPr>
             <w:rStyle w:val="Hyperlink"/>
@@ -9770,8 +9781,8 @@
         </w:r>
       </w:hyperlink>
     </w:p>
-    <w:bookmarkEnd w:id="114"/>
-    <w:bookmarkStart w:id="116" w:name="ref-samonil_individual-based_2013"/>
+    <w:bookmarkEnd w:id="113"/>
+    <w:bookmarkStart w:id="115" w:name="ref-samonil_individual-based_2013"/>
     <w:p>
       <w:pPr>
         <w:pStyle w:val="Bibliography"/>
@@ -9803,7 +9814,7 @@
       <w:r>
         <w:t xml:space="preserve">(6), 1167–1184. doi:</w:t>
       </w:r>
-      <w:hyperlink r:id="rId115">
+      <w:hyperlink r:id="rId114">
         <w:r>
           <w:rPr>
             <w:rStyle w:val="Hyperlink"/>
@@ -9812,8 +9823,8 @@
         </w:r>
       </w:hyperlink>
     </w:p>
-    <w:bookmarkEnd w:id="116"/>
-    <w:bookmarkStart w:id="118" w:name="ref-teets_linking_2018"/>
+    <w:bookmarkEnd w:id="115"/>
+    <w:bookmarkStart w:id="117" w:name="ref-teets_linking_2018"/>
     <w:p>
       <w:pPr>
         <w:pStyle w:val="Bibliography"/>
@@ -9845,7 +9856,7 @@
       <w:r>
         <w:t xml:space="preserve">, 479–487. doi:</w:t>
       </w:r>
-      <w:hyperlink r:id="rId117">
+      <w:hyperlink r:id="rId116">
         <w:r>
           <w:rPr>
             <w:rStyle w:val="Hyperlink"/>
@@ -9854,8 +9865,8 @@
         </w:r>
       </w:hyperlink>
     </w:p>
-    <w:bookmarkEnd w:id="118"/>
-    <w:bookmarkStart w:id="120" w:name="ref-teets_quantifying_2018"/>
+    <w:bookmarkEnd w:id="117"/>
+    <w:bookmarkStart w:id="119" w:name="ref-teets_quantifying_2018"/>
     <w:p>
       <w:pPr>
         <w:pStyle w:val="Bibliography"/>
@@ -9887,7 +9898,7 @@
       <w:r>
         <w:t xml:space="preserve">(8), 3587–3602. doi:</w:t>
       </w:r>
-      <w:hyperlink r:id="rId119">
+      <w:hyperlink r:id="rId118">
         <w:r>
           <w:rPr>
             <w:rStyle w:val="Hyperlink"/>
@@ -9896,8 +9907,8 @@
         </w:r>
       </w:hyperlink>
     </w:p>
-    <w:bookmarkEnd w:id="120"/>
-    <w:bookmarkStart w:id="122" w:name="ref-tolwinski-ward_bayesian_2013"/>
+    <w:bookmarkEnd w:id="119"/>
+    <w:bookmarkStart w:id="121" w:name="ref-tolwinski-ward_bayesian_2013"/>
     <w:p>
       <w:pPr>
         <w:pStyle w:val="Bibliography"/>
@@ -9929,7 +9940,7 @@
       <w:r>
         <w:t xml:space="preserve">(4), 1481–1493. doi:</w:t>
       </w:r>
-      <w:hyperlink r:id="rId121">
+      <w:hyperlink r:id="rId120">
         <w:r>
           <w:rPr>
             <w:rStyle w:val="Hyperlink"/>
@@ -9938,8 +9949,8 @@
         </w:r>
       </w:hyperlink>
     </w:p>
-    <w:bookmarkEnd w:id="122"/>
-    <w:bookmarkStart w:id="124" w:name="ref-tumajer_increasing_2017"/>
+    <w:bookmarkEnd w:id="121"/>
+    <w:bookmarkStart w:id="123" w:name="ref-tumajer_increasing_2017"/>
     <w:p>
       <w:pPr>
         <w:pStyle w:val="Bibliography"/>
@@ -9971,7 +9982,7 @@
       <w:r>
         <w:t xml:space="preserve">, 56–64. doi:</w:t>
       </w:r>
-      <w:hyperlink r:id="rId123">
+      <w:hyperlink r:id="rId122">
         <w:r>
           <w:rPr>
             <w:rStyle w:val="Hyperlink"/>
@@ -9980,8 +9991,8 @@
         </w:r>
       </w:hyperlink>
     </w:p>
-    <w:bookmarkEnd w:id="124"/>
-    <w:bookmarkStart w:id="126" w:name="ref-vlam_temperature_2014"/>
+    <w:bookmarkEnd w:id="123"/>
+    <w:bookmarkStart w:id="125" w:name="ref-vlam_temperature_2014"/>
     <w:p>
       <w:pPr>
         <w:pStyle w:val="Bibliography"/>
@@ -10013,7 +10024,7 @@
       <w:r>
         <w:t xml:space="preserve">(4), 1449–1461. doi:</w:t>
       </w:r>
-      <w:hyperlink r:id="rId125">
+      <w:hyperlink r:id="rId124">
         <w:r>
           <w:rPr>
             <w:rStyle w:val="Hyperlink"/>
@@ -10022,8 +10033,8 @@
         </w:r>
       </w:hyperlink>
     </w:p>
-    <w:bookmarkEnd w:id="126"/>
-    <w:bookmarkStart w:id="128" w:name="ref-walker_integrating_nodate"/>
+    <w:bookmarkEnd w:id="125"/>
+    <w:bookmarkStart w:id="127" w:name="ref-walker_integrating_nodate"/>
     <w:p>
       <w:pPr>
         <w:pStyle w:val="Bibliography"/>
@@ -10055,7 +10066,7 @@
       <w:r>
         <w:t xml:space="preserve">(n/a). doi:</w:t>
       </w:r>
-      <w:hyperlink r:id="rId127">
+      <w:hyperlink r:id="rId126">
         <w:r>
           <w:rPr>
             <w:rStyle w:val="Hyperlink"/>
@@ -10064,8 +10075,8 @@
         </w:r>
       </w:hyperlink>
     </w:p>
-    <w:bookmarkEnd w:id="128"/>
-    <w:bookmarkStart w:id="130" w:name="ref-wilmking_global_2020"/>
+    <w:bookmarkEnd w:id="127"/>
+    <w:bookmarkStart w:id="129" w:name="ref-wilmking_global_2020"/>
     <w:p>
       <w:pPr>
         <w:pStyle w:val="Bibliography"/>
@@ -10097,7 +10108,7 @@
       <w:r>
         <w:t xml:space="preserve">(6), 3212–3220. doi:</w:t>
       </w:r>
-      <w:hyperlink r:id="rId129">
+      <w:hyperlink r:id="rId128">
         <w:r>
           <w:rPr>
             <w:rStyle w:val="Hyperlink"/>
@@ -10106,6 +10117,7 @@
         </w:r>
       </w:hyperlink>
     </w:p>
+    <w:bookmarkEnd w:id="129"/>
     <w:bookmarkEnd w:id="130"/>
     <w:bookmarkEnd w:id="131"/>
     <w:sectPr/>
@@ -10665,7 +10677,7 @@
       <w:rFonts w:asciiTheme="majorHAnsi" w:eastAsiaTheme="majorEastAsia" w:hAnsiTheme="majorHAnsi" w:cstheme="majorBidi"/>
       <w:b/>
       <w:bCs/>
-      <w:color w:val="345A8A" w:themeColor="accent1" w:themeShade="B5"/>
+      <w:color w:val="4F81BD" w:themeColor="accent1"/>
       <w:sz w:val="32"/>
       <w:szCs w:val="32"/>
     </w:rPr>
@@ -10688,8 +10700,8 @@
       <w:b/>
       <w:bCs/>
       <w:color w:val="4F81BD" w:themeColor="accent1"/>
-      <w:sz w:val="32"/>
-      <w:szCs w:val="32"/>
+      <w:sz w:val="28"/>
+      <w:szCs w:val="28"/>
     </w:rPr>
   </w:style>
   <w:style w:type="paragraph" w:styleId="Heading3">
@@ -10710,8 +10722,8 @@
       <w:b/>
       <w:bCs/>
       <w:color w:val="4F81BD" w:themeColor="accent1"/>
-      <w:sz w:val="28"/>
-      <w:szCs w:val="28"/>
+      <w:sz w:val="24"/>
+      <w:szCs w:val="24"/>
     </w:rPr>
   </w:style>
   <w:style w:type="paragraph" w:styleId="Heading4">
@@ -10729,7 +10741,7 @@
     </w:pPr>
     <w:rPr>
       <w:rFonts w:asciiTheme="majorHAnsi" w:eastAsiaTheme="majorEastAsia" w:hAnsiTheme="majorHAnsi" w:cstheme="majorBidi"/>
-      <w:b/>
+      <w:i/>
       <w:bCs/>
       <w:color w:val="4F81BD" w:themeColor="accent1"/>
       <w:sz w:val="24"/>
@@ -10751,7 +10763,6 @@
     </w:pPr>
     <w:rPr>
       <w:rFonts w:asciiTheme="majorHAnsi" w:eastAsiaTheme="majorEastAsia" w:hAnsiTheme="majorHAnsi" w:cstheme="majorBidi"/>
-      <w:i/>
       <w:iCs/>
       <w:color w:val="4F81BD" w:themeColor="accent1"/>
       <w:sz w:val="24"/>
@@ -10847,14 +10858,8 @@
     <w:qFormat/>
     <w:pPr>
       <w:spacing w:before="100" w:after="100"/>
-      <w:ind w:firstLine="0"/>
+      <w:ind w:firstLine="0" w:left="480" w:right="480"/>
     </w:pPr>
-    <w:rPr>
-      <w:rFonts w:asciiTheme="majorHAnsi" w:eastAsiaTheme="majorEastAsia" w:hAnsiTheme="majorHAnsi" w:cstheme="majorBidi"/>
-      <w:bCs/>
-      <w:sz w:val="20"/>
-      <w:szCs w:val="20"/>
-    </w:rPr>
   </w:style>
   <w:style w:type="paragraph" w:styleId="FootnoteText">
     <w:name w:val="Footnote Text"/>
@@ -10947,6 +10952,10 @@
       <w:rFonts w:ascii="Consolas" w:hAnsi="Consolas"/>
       <w:sz w:val="22"/>
     </w:rPr>
+  </w:style>
+  <w:style w:type="character" w:customStyle="1" w:styleId="SectionNumber">
+    <w:name w:val="Section Number"/>
+    <w:basedOn w:val="BodyTextChar"/>
   </w:style>
   <w:style w:type="character" w:styleId="FootnoteReference">
     <w:name w:val="Footnote Reference"/>

</xml_diff>